<commit_message>
comment out in docker file and modied command doc
</commit_message>
<xml_diff>
--- a/docker command.docx
+++ b/docker command.docx
@@ -18,18 +18,43 @@
         <w:rPr>
           <w:color w:val="FF0000"/>
         </w:rPr>
-        <w:t xml:space="preserve">docker images  </w:t>
-      </w:r>
-      <w:r>
-        <w:t>=&gt; show all images</w:t>
-      </w:r>
-    </w:p>
-    <w:p>
+        <w:t xml:space="preserve">docker </w:t>
+      </w:r>
+      <w:proofErr w:type="gramStart"/>
       <w:r>
         <w:rPr>
           <w:color w:val="FF0000"/>
         </w:rPr>
-        <w:t xml:space="preserve">docker ps -a </w:t>
+        <w:t xml:space="preserve">images  </w:t>
+      </w:r>
+      <w:r>
+        <w:t>=</w:t>
+      </w:r>
+      <w:proofErr w:type="gramEnd"/>
+      <w:r>
+        <w:t>&gt; show all images</w:t>
+      </w:r>
+    </w:p>
+    <w:p>
+      <w:r>
+        <w:rPr>
+          <w:color w:val="FF0000"/>
+        </w:rPr>
+        <w:t xml:space="preserve">docker </w:t>
+      </w:r>
+      <w:proofErr w:type="spellStart"/>
+      <w:r>
+        <w:rPr>
+          <w:color w:val="FF0000"/>
+        </w:rPr>
+        <w:t>ps</w:t>
+      </w:r>
+      <w:proofErr w:type="spellEnd"/>
+      <w:r>
+        <w:rPr>
+          <w:color w:val="FF0000"/>
+        </w:rPr>
+        <w:t xml:space="preserve"> -a </w:t>
       </w:r>
       <w:r>
         <w:t>=&gt; all containers</w:t>
@@ -43,12 +68,34 @@
         <w:t xml:space="preserve">docker run hello-world </w:t>
       </w:r>
       <w:r>
-        <w:t>=&gt;  if hello-world image is not found in my local , this command  pull hello- world image pull docker hub and  make it a container and run it</w:t>
+        <w:t>=</w:t>
+      </w:r>
+      <w:proofErr w:type="gramStart"/>
+      <w:r>
+        <w:t>&gt;  if</w:t>
+      </w:r>
+      <w:proofErr w:type="gramEnd"/>
+      <w:r>
+        <w:t xml:space="preserve"> hello-world image is not found in my local , this command  pull hello- world image pull docker hub and  make it a container and run it</w:t>
       </w:r>
     </w:p>
     <w:p>
       <w:r>
-        <w:t>docker build =&gt; create a image  based on docker file</w:t>
+        <w:rPr>
+          <w:color w:val="FF0000"/>
+        </w:rPr>
+        <w:t xml:space="preserve">docker build </w:t>
+      </w:r>
+      <w:r>
+        <w:t xml:space="preserve">=&gt; create a </w:t>
+      </w:r>
+      <w:proofErr w:type="gramStart"/>
+      <w:r>
+        <w:t>image  based</w:t>
+      </w:r>
+      <w:proofErr w:type="gramEnd"/>
+      <w:r>
+        <w:t xml:space="preserve"> on docker file</w:t>
       </w:r>
     </w:p>
     <w:sectPr>

</xml_diff>

<commit_message>
docker command modified for docker build
</commit_message>
<xml_diff>
--- a/docker command.docx
+++ b/docker command.docx
@@ -18,21 +18,10 @@
         <w:rPr>
           <w:color w:val="FF0000"/>
         </w:rPr>
-        <w:t xml:space="preserve">docker </w:t>
-      </w:r>
-      <w:proofErr w:type="gramStart"/>
-      <w:r>
-        <w:rPr>
-          <w:color w:val="FF0000"/>
-        </w:rPr>
-        <w:t xml:space="preserve">images  </w:t>
-      </w:r>
-      <w:r>
-        <w:t>=</w:t>
-      </w:r>
-      <w:proofErr w:type="gramEnd"/>
-      <w:r>
-        <w:t>&gt; show all images</w:t>
+        <w:t xml:space="preserve">docker images  </w:t>
+      </w:r>
+      <w:r>
+        <w:t>=&gt; show all images</w:t>
       </w:r>
     </w:p>
     <w:p>
@@ -68,15 +57,7 @@
         <w:t xml:space="preserve">docker run hello-world </w:t>
       </w:r>
       <w:r>
-        <w:t>=</w:t>
-      </w:r>
-      <w:proofErr w:type="gramStart"/>
-      <w:r>
-        <w:t>&gt;  if</w:t>
-      </w:r>
-      <w:proofErr w:type="gramEnd"/>
-      <w:r>
-        <w:t xml:space="preserve"> hello-world image is not found in my local , this command  pull hello- world image pull docker hub and  make it a container and run it</w:t>
+        <w:t>=&gt;  if hello-world image is not found in my local , this command  pull hello- world image pull docker hub and  make it a container and run it</w:t>
       </w:r>
     </w:p>
     <w:p>
@@ -84,18 +65,51 @@
         <w:rPr>
           <w:color w:val="FF0000"/>
         </w:rPr>
-        <w:t xml:space="preserve">docker build </w:t>
-      </w:r>
-      <w:r>
-        <w:t xml:space="preserve">=&gt; create a </w:t>
-      </w:r>
-      <w:proofErr w:type="gramStart"/>
-      <w:r>
-        <w:t>image  based</w:t>
-      </w:r>
-      <w:proofErr w:type="gramEnd"/>
-      <w:r>
-        <w:t xml:space="preserve"> on docker file</w:t>
+        <w:t>docker build</w:t>
+      </w:r>
+      <w:r>
+        <w:rPr>
+          <w:color w:val="FF0000"/>
+        </w:rPr>
+        <w:t xml:space="preserve"> -t ‘name of image’</w:t>
+      </w:r>
+      <w:r>
+        <w:rPr>
+          <w:color w:val="FF0000"/>
+        </w:rPr>
+        <w:t xml:space="preserve"> .</w:t>
+      </w:r>
+      <w:r>
+        <w:rPr>
+          <w:color w:val="FF0000"/>
+        </w:rPr>
+        <w:t xml:space="preserve"> </w:t>
+      </w:r>
+      <w:r>
+        <w:t>=&gt; create a</w:t>
+      </w:r>
+      <w:r>
+        <w:t>n</w:t>
+      </w:r>
+      <w:r>
+        <w:t xml:space="preserve"> image  based on docker file</w:t>
+      </w:r>
+      <w:r>
+        <w:t xml:space="preserve"> (-t to tag /named the image (can give name I want)</w:t>
+      </w:r>
+      <w:r>
+        <w:t xml:space="preserve"> , .(dot) for directory of </w:t>
+      </w:r>
+      <w:proofErr w:type="spellStart"/>
+      <w:r>
+        <w:t>dockerfile</w:t>
+      </w:r>
+      <w:proofErr w:type="spellEnd"/>
+      <w:r>
+        <w:t xml:space="preserve"> </w:t>
+      </w:r>
+      <w:r>
+        <w:t>)</w:t>
       </w:r>
     </w:p>
     <w:sectPr>

</xml_diff>

<commit_message>
docker command doc modified for create a container and run it form a image
</commit_message>
<xml_diff>
--- a/docker command.docx
+++ b/docker command.docx
@@ -18,10 +18,21 @@
         <w:rPr>
           <w:color w:val="FF0000"/>
         </w:rPr>
-        <w:t xml:space="preserve">docker images  </w:t>
-      </w:r>
-      <w:r>
-        <w:t>=&gt; show all images</w:t>
+        <w:t xml:space="preserve">docker </w:t>
+      </w:r>
+      <w:proofErr w:type="gramStart"/>
+      <w:r>
+        <w:rPr>
+          <w:color w:val="FF0000"/>
+        </w:rPr>
+        <w:t xml:space="preserve">images  </w:t>
+      </w:r>
+      <w:r>
+        <w:t>=</w:t>
+      </w:r>
+      <w:proofErr w:type="gramEnd"/>
+      <w:r>
+        <w:t>&gt; show all images</w:t>
       </w:r>
     </w:p>
     <w:p>
@@ -57,7 +68,15 @@
         <w:t xml:space="preserve">docker run hello-world </w:t>
       </w:r>
       <w:r>
-        <w:t>=&gt;  if hello-world image is not found in my local , this command  pull hello- world image pull docker hub and  make it a container and run it</w:t>
+        <w:t>=</w:t>
+      </w:r>
+      <w:proofErr w:type="gramStart"/>
+      <w:r>
+        <w:t>&gt;  if</w:t>
+      </w:r>
+      <w:proofErr w:type="gramEnd"/>
+      <w:r>
+        <w:t xml:space="preserve"> hello-world image is not found in my local , this command  pull hello- world image pull docker hub and  make it a container and run it</w:t>
       </w:r>
     </w:p>
     <w:p>
@@ -71,7 +90,14 @@
         <w:rPr>
           <w:color w:val="FF0000"/>
         </w:rPr>
-        <w:t xml:space="preserve"> -t ‘name of image’</w:t>
+        <w:t xml:space="preserve"> -t ‘name of image</w:t>
+      </w:r>
+      <w:proofErr w:type="gramStart"/>
+      <w:r>
+        <w:rPr>
+          <w:color w:val="FF0000"/>
+        </w:rPr>
+        <w:t>’</w:t>
       </w:r>
       <w:r>
         <w:rPr>
@@ -79,6 +105,7 @@
         </w:rPr>
         <w:t xml:space="preserve"> .</w:t>
       </w:r>
+      <w:proofErr w:type="gramEnd"/>
       <w:r>
         <w:rPr>
           <w:color w:val="FF0000"/>
@@ -92,13 +119,39 @@
         <w:t>n</w:t>
       </w:r>
       <w:r>
-        <w:t xml:space="preserve"> image  based on docker file</w:t>
-      </w:r>
-      <w:r>
-        <w:t xml:space="preserve"> (-t to tag /named the image (can give name I want)</w:t>
-      </w:r>
-      <w:r>
-        <w:t xml:space="preserve"> , .(dot) for directory of </w:t>
+        <w:t xml:space="preserve"> </w:t>
+      </w:r>
+      <w:proofErr w:type="gramStart"/>
+      <w:r>
+        <w:t>image  based</w:t>
+      </w:r>
+      <w:proofErr w:type="gramEnd"/>
+      <w:r>
+        <w:t xml:space="preserve"> on docker file</w:t>
+      </w:r>
+      <w:r>
+        <w:t xml:space="preserve"> (</w:t>
+      </w:r>
+      <w:r>
+        <w:rPr>
+          <w:color w:val="FF0000"/>
+        </w:rPr>
+        <w:t xml:space="preserve">-t </w:t>
+      </w:r>
+      <w:r>
+        <w:t>to tag /named the image (can give name I want)</w:t>
+      </w:r>
+      <w:r>
+        <w:t xml:space="preserve"> , </w:t>
+      </w:r>
+      <w:r>
+        <w:rPr>
+          <w:color w:val="FF0000"/>
+        </w:rPr>
+        <w:t xml:space="preserve">.(dot) </w:t>
+      </w:r>
+      <w:r>
+        <w:t xml:space="preserve">for directory of </w:t>
       </w:r>
       <w:proofErr w:type="spellStart"/>
       <w:r>
@@ -110,6 +163,997 @@
       </w:r>
       <w:r>
         <w:t>)</w:t>
+      </w:r>
+    </w:p>
+    <w:p>
+      <w:pPr>
+        <w:rPr>
+          <w:color w:val="FF0000"/>
+        </w:rPr>
+      </w:pPr>
+      <w:r>
+        <w:rPr>
+          <w:noProof/>
+          <w:color w:val="FF0000"/>
+        </w:rPr>
+        <mc:AlternateContent>
+          <mc:Choice Requires="wps">
+            <w:drawing>
+              <wp:anchor distT="45720" distB="45720" distL="114300" distR="114300" simplePos="0" relativeHeight="251670528" behindDoc="0" locked="0" layoutInCell="1" allowOverlap="1" wp14:anchorId="5BE1C7B1" wp14:editId="317B249A">
+                <wp:simplePos x="0" y="0"/>
+                <wp:positionH relativeFrom="margin">
+                  <wp:posOffset>1095375</wp:posOffset>
+                </wp:positionH>
+                <wp:positionV relativeFrom="paragraph">
+                  <wp:posOffset>565785</wp:posOffset>
+                </wp:positionV>
+                <wp:extent cx="952500" cy="1047750"/>
+                <wp:effectExtent l="0" t="0" r="19050" b="19050"/>
+                <wp:wrapSquare wrapText="bothSides"/>
+                <wp:docPr id="9" name="Text Box 2"/>
+                <wp:cNvGraphicFramePr>
+                  <a:graphicFrameLocks xmlns:a="http://schemas.openxmlformats.org/drawingml/2006/main"/>
+                </wp:cNvGraphicFramePr>
+                <a:graphic xmlns:a="http://schemas.openxmlformats.org/drawingml/2006/main">
+                  <a:graphicData uri="http://schemas.microsoft.com/office/word/2010/wordprocessingShape">
+                    <wps:wsp>
+                      <wps:cNvSpPr txBox="1">
+                        <a:spLocks noChangeArrowheads="1"/>
+                      </wps:cNvSpPr>
+                      <wps:spPr bwMode="auto">
+                        <a:xfrm>
+                          <a:off x="0" y="0"/>
+                          <a:ext cx="952500" cy="1047750"/>
+                        </a:xfrm>
+                        <a:prstGeom prst="rect">
+                          <a:avLst/>
+                        </a:prstGeom>
+                        <a:solidFill>
+                          <a:srgbClr val="FFFFFF"/>
+                        </a:solidFill>
+                        <a:ln w="9525">
+                          <a:solidFill>
+                            <a:srgbClr val="000000"/>
+                          </a:solidFill>
+                          <a:miter lim="800000"/>
+                          <a:headEnd/>
+                          <a:tailEnd/>
+                        </a:ln>
+                      </wps:spPr>
+                      <wps:txbx>
+                        <w:txbxContent>
+                          <w:p>
+                            <w:r>
+                              <w:t>Give container name</w:t>
+                            </w:r>
+                            <w:r>
+                              <w:t xml:space="preserve"> </w:t>
+                            </w:r>
+                            <w:proofErr w:type="gramStart"/>
+                            <w:r>
+                              <w:t>for</w:t>
+                            </w:r>
+                            <w:r>
+                              <w:t xml:space="preserve">  a</w:t>
+                            </w:r>
+                            <w:proofErr w:type="gramEnd"/>
+                            <w:r>
+                              <w:t xml:space="preserve"> </w:t>
+                            </w:r>
+                            <w:r>
+                              <w:t>docker image</w:t>
+                            </w:r>
+                          </w:p>
+                        </w:txbxContent>
+                      </wps:txbx>
+                      <wps:bodyPr rot="0" vert="horz" wrap="square" lIns="91440" tIns="45720" rIns="91440" bIns="45720" anchor="t" anchorCtr="0">
+                        <a:noAutofit/>
+                      </wps:bodyPr>
+                    </wps:wsp>
+                  </a:graphicData>
+                </a:graphic>
+                <wp14:sizeRelH relativeFrom="margin">
+                  <wp14:pctWidth>0</wp14:pctWidth>
+                </wp14:sizeRelH>
+                <wp14:sizeRelV relativeFrom="margin">
+                  <wp14:pctHeight>0</wp14:pctHeight>
+                </wp14:sizeRelV>
+              </wp:anchor>
+            </w:drawing>
+          </mc:Choice>
+          <mc:Fallback>
+            <w:pict>
+              <v:shapetype w14:anchorId="5BE1C7B1" id="_x0000_t202" coordsize="21600,21600" o:spt="202" path="m,l,21600r21600,l21600,xe">
+                <v:stroke joinstyle="miter"/>
+                <v:path gradientshapeok="t" o:connecttype="rect"/>
+              </v:shapetype>
+              <v:shape id="Text Box 2" o:spid="_x0000_s1026" type="#_x0000_t202" style="position:absolute;margin-left:86.25pt;margin-top:44.55pt;width:75pt;height:82.5pt;z-index:251670528;visibility:visible;mso-wrap-style:square;mso-width-percent:0;mso-height-percent:0;mso-wrap-distance-left:9pt;mso-wrap-distance-top:3.6pt;mso-wrap-distance-right:9pt;mso-wrap-distance-bottom:3.6pt;mso-position-horizontal:absolute;mso-position-horizontal-relative:margin;mso-position-vertical:absolute;mso-position-vertical-relative:text;mso-width-percent:0;mso-height-percent:0;mso-width-relative:margin;mso-height-relative:margin;v-text-anchor:top" o:gfxdata="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">
+                <v:textbox>
+                  <w:txbxContent>
+                    <w:p>
+                      <w:r>
+                        <w:t>Give container name</w:t>
+                      </w:r>
+                      <w:r>
+                        <w:t xml:space="preserve"> </w:t>
+                      </w:r>
+                      <w:proofErr w:type="gramStart"/>
+                      <w:r>
+                        <w:t>for</w:t>
+                      </w:r>
+                      <w:r>
+                        <w:t xml:space="preserve">  a</w:t>
+                      </w:r>
+                      <w:proofErr w:type="gramEnd"/>
+                      <w:r>
+                        <w:t xml:space="preserve"> </w:t>
+                      </w:r>
+                      <w:r>
+                        <w:t>docker image</w:t>
+                      </w:r>
+                    </w:p>
+                  </w:txbxContent>
+                </v:textbox>
+                <w10:wrap type="square" anchorx="margin"/>
+              </v:shape>
+            </w:pict>
+          </mc:Fallback>
+        </mc:AlternateContent>
+      </w:r>
+      <w:r>
+        <w:rPr>
+          <w:noProof/>
+          <w:color w:val="FF0000"/>
+        </w:rPr>
+        <mc:AlternateContent>
+          <mc:Choice Requires="wps">
+            <w:drawing>
+              <wp:anchor distT="45720" distB="45720" distL="114300" distR="114300" simplePos="0" relativeHeight="251674624" behindDoc="0" locked="0" layoutInCell="1" allowOverlap="1" wp14:anchorId="02515BC1" wp14:editId="257C033D">
+                <wp:simplePos x="0" y="0"/>
+                <wp:positionH relativeFrom="margin">
+                  <wp:posOffset>3457575</wp:posOffset>
+                </wp:positionH>
+                <wp:positionV relativeFrom="paragraph">
+                  <wp:posOffset>568960</wp:posOffset>
+                </wp:positionV>
+                <wp:extent cx="952500" cy="238125"/>
+                <wp:effectExtent l="0" t="0" r="19050" b="28575"/>
+                <wp:wrapSquare wrapText="bothSides"/>
+                <wp:docPr id="11" name="Text Box 2"/>
+                <wp:cNvGraphicFramePr>
+                  <a:graphicFrameLocks xmlns:a="http://schemas.openxmlformats.org/drawingml/2006/main"/>
+                </wp:cNvGraphicFramePr>
+                <a:graphic xmlns:a="http://schemas.openxmlformats.org/drawingml/2006/main">
+                  <a:graphicData uri="http://schemas.microsoft.com/office/word/2010/wordprocessingShape">
+                    <wps:wsp>
+                      <wps:cNvSpPr txBox="1">
+                        <a:spLocks noChangeArrowheads="1"/>
+                      </wps:cNvSpPr>
+                      <wps:spPr bwMode="auto">
+                        <a:xfrm>
+                          <a:off x="0" y="0"/>
+                          <a:ext cx="952500" cy="238125"/>
+                        </a:xfrm>
+                        <a:prstGeom prst="rect">
+                          <a:avLst/>
+                        </a:prstGeom>
+                        <a:solidFill>
+                          <a:srgbClr val="FFFFFF"/>
+                        </a:solidFill>
+                        <a:ln w="9525">
+                          <a:solidFill>
+                            <a:srgbClr val="000000"/>
+                          </a:solidFill>
+                          <a:miter lim="800000"/>
+                          <a:headEnd/>
+                          <a:tailEnd/>
+                        </a:ln>
+                      </wps:spPr>
+                      <wps:txbx>
+                        <w:txbxContent>
+                          <w:p>
+                            <w:r>
+                              <w:t>Image name</w:t>
+                            </w:r>
+                            <w:r>
+                              <w:t xml:space="preserve"> </w:t>
+                            </w:r>
+                            <w:proofErr w:type="spellStart"/>
+                            <w:r>
+                              <w:t>cmnd</w:t>
+                            </w:r>
+                            <w:proofErr w:type="spellEnd"/>
+                          </w:p>
+                        </w:txbxContent>
+                      </wps:txbx>
+                      <wps:bodyPr rot="0" vert="horz" wrap="square" lIns="91440" tIns="45720" rIns="91440" bIns="45720" anchor="t" anchorCtr="0">
+                        <a:noAutofit/>
+                      </wps:bodyPr>
+                    </wps:wsp>
+                  </a:graphicData>
+                </a:graphic>
+                <wp14:sizeRelH relativeFrom="margin">
+                  <wp14:pctWidth>0</wp14:pctWidth>
+                </wp14:sizeRelH>
+                <wp14:sizeRelV relativeFrom="margin">
+                  <wp14:pctHeight>0</wp14:pctHeight>
+                </wp14:sizeRelV>
+              </wp:anchor>
+            </w:drawing>
+          </mc:Choice>
+          <mc:Fallback>
+            <w:pict>
+              <v:shape w14:anchorId="02515BC1" id="_x0000_s1027" type="#_x0000_t202" style="position:absolute;margin-left:272.25pt;margin-top:44.8pt;width:75pt;height:18.75pt;z-index:251674624;visibility:visible;mso-wrap-style:square;mso-width-percent:0;mso-height-percent:0;mso-wrap-distance-left:9pt;mso-wrap-distance-top:3.6pt;mso-wrap-distance-right:9pt;mso-wrap-distance-bottom:3.6pt;mso-position-horizontal:absolute;mso-position-horizontal-relative:margin;mso-position-vertical:absolute;mso-position-vertical-relative:text;mso-width-percent:0;mso-height-percent:0;mso-width-relative:margin;mso-height-relative:margin;v-text-anchor:top" o:gfxdata="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">
+                <v:textbox>
+                  <w:txbxContent>
+                    <w:p>
+                      <w:r>
+                        <w:t>Image name</w:t>
+                      </w:r>
+                      <w:r>
+                        <w:t xml:space="preserve"> </w:t>
+                      </w:r>
+                      <w:proofErr w:type="spellStart"/>
+                      <w:r>
+                        <w:t>cmnd</w:t>
+                      </w:r>
+                      <w:proofErr w:type="spellEnd"/>
+                    </w:p>
+                  </w:txbxContent>
+                </v:textbox>
+                <w10:wrap type="square" anchorx="margin"/>
+              </v:shape>
+            </w:pict>
+          </mc:Fallback>
+        </mc:AlternateContent>
+      </w:r>
+      <w:r>
+        <w:rPr>
+          <w:noProof/>
+          <w:color w:val="FF0000"/>
+        </w:rPr>
+        <mc:AlternateContent>
+          <mc:Choice Requires="wps">
+            <w:drawing>
+              <wp:anchor distT="45720" distB="45720" distL="114300" distR="114300" simplePos="0" relativeHeight="251672576" behindDoc="0" locked="0" layoutInCell="1" allowOverlap="1" wp14:anchorId="5A55F66A" wp14:editId="1B00A741">
+                <wp:simplePos x="0" y="0"/>
+                <wp:positionH relativeFrom="margin">
+                  <wp:posOffset>2371725</wp:posOffset>
+                </wp:positionH>
+                <wp:positionV relativeFrom="paragraph">
+                  <wp:posOffset>584835</wp:posOffset>
+                </wp:positionV>
+                <wp:extent cx="952500" cy="238125"/>
+                <wp:effectExtent l="0" t="0" r="19050" b="28575"/>
+                <wp:wrapSquare wrapText="bothSides"/>
+                <wp:docPr id="10" name="Text Box 2"/>
+                <wp:cNvGraphicFramePr>
+                  <a:graphicFrameLocks xmlns:a="http://schemas.openxmlformats.org/drawingml/2006/main"/>
+                </wp:cNvGraphicFramePr>
+                <a:graphic xmlns:a="http://schemas.openxmlformats.org/drawingml/2006/main">
+                  <a:graphicData uri="http://schemas.microsoft.com/office/word/2010/wordprocessingShape">
+                    <wps:wsp>
+                      <wps:cNvSpPr txBox="1">
+                        <a:spLocks noChangeArrowheads="1"/>
+                      </wps:cNvSpPr>
+                      <wps:spPr bwMode="auto">
+                        <a:xfrm>
+                          <a:off x="0" y="0"/>
+                          <a:ext cx="952500" cy="238125"/>
+                        </a:xfrm>
+                        <a:prstGeom prst="rect">
+                          <a:avLst/>
+                        </a:prstGeom>
+                        <a:solidFill>
+                          <a:srgbClr val="FFFFFF"/>
+                        </a:solidFill>
+                        <a:ln w="9525">
+                          <a:solidFill>
+                            <a:srgbClr val="000000"/>
+                          </a:solidFill>
+                          <a:miter lim="800000"/>
+                          <a:headEnd/>
+                          <a:tailEnd/>
+                        </a:ln>
+                      </wps:spPr>
+                      <wps:txbx>
+                        <w:txbxContent>
+                          <w:p>
+                            <w:r>
+                              <w:t>Define port</w:t>
+                            </w:r>
+                            <w:r>
+                              <w:t xml:space="preserve"> </w:t>
+                            </w:r>
+                            <w:proofErr w:type="spellStart"/>
+                            <w:r>
+                              <w:t>cmnd</w:t>
+                            </w:r>
+                            <w:proofErr w:type="spellEnd"/>
+                          </w:p>
+                        </w:txbxContent>
+                      </wps:txbx>
+                      <wps:bodyPr rot="0" vert="horz" wrap="square" lIns="91440" tIns="45720" rIns="91440" bIns="45720" anchor="t" anchorCtr="0">
+                        <a:noAutofit/>
+                      </wps:bodyPr>
+                    </wps:wsp>
+                  </a:graphicData>
+                </a:graphic>
+                <wp14:sizeRelH relativeFrom="margin">
+                  <wp14:pctWidth>0</wp14:pctWidth>
+                </wp14:sizeRelH>
+                <wp14:sizeRelV relativeFrom="margin">
+                  <wp14:pctHeight>0</wp14:pctHeight>
+                </wp14:sizeRelV>
+              </wp:anchor>
+            </w:drawing>
+          </mc:Choice>
+          <mc:Fallback>
+            <w:pict>
+              <v:shape w14:anchorId="5A55F66A" id="_x0000_s1028" type="#_x0000_t202" style="position:absolute;margin-left:186.75pt;margin-top:46.05pt;width:75pt;height:18.75pt;z-index:251672576;visibility:visible;mso-wrap-style:square;mso-width-percent:0;mso-height-percent:0;mso-wrap-distance-left:9pt;mso-wrap-distance-top:3.6pt;mso-wrap-distance-right:9pt;mso-wrap-distance-bottom:3.6pt;mso-position-horizontal:absolute;mso-position-horizontal-relative:margin;mso-position-vertical:absolute;mso-position-vertical-relative:text;mso-width-percent:0;mso-height-percent:0;mso-width-relative:margin;mso-height-relative:margin;v-text-anchor:top" o:gfxdata="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">
+                <v:textbox>
+                  <w:txbxContent>
+                    <w:p>
+                      <w:r>
+                        <w:t>Define port</w:t>
+                      </w:r>
+                      <w:r>
+                        <w:t xml:space="preserve"> </w:t>
+                      </w:r>
+                      <w:proofErr w:type="spellStart"/>
+                      <w:r>
+                        <w:t>cmnd</w:t>
+                      </w:r>
+                      <w:proofErr w:type="spellEnd"/>
+                    </w:p>
+                  </w:txbxContent>
+                </v:textbox>
+                <w10:wrap type="square" anchorx="margin"/>
+              </v:shape>
+            </w:pict>
+          </mc:Fallback>
+        </mc:AlternateContent>
+      </w:r>
+      <w:r>
+        <w:rPr>
+          <w:noProof/>
+          <w:color w:val="FF0000"/>
+        </w:rPr>
+        <mc:AlternateContent>
+          <mc:Choice Requires="wps">
+            <w:drawing>
+              <wp:anchor distT="45720" distB="45720" distL="114300" distR="114300" simplePos="0" relativeHeight="251668480" behindDoc="0" locked="0" layoutInCell="1" allowOverlap="1" wp14:anchorId="37F80D26" wp14:editId="7B95506A">
+                <wp:simplePos x="0" y="0"/>
+                <wp:positionH relativeFrom="margin">
+                  <wp:align>left</wp:align>
+                </wp:positionH>
+                <wp:positionV relativeFrom="paragraph">
+                  <wp:posOffset>573405</wp:posOffset>
+                </wp:positionV>
+                <wp:extent cx="952500" cy="238125"/>
+                <wp:effectExtent l="0" t="0" r="19050" b="28575"/>
+                <wp:wrapSquare wrapText="bothSides"/>
+                <wp:docPr id="217" name="Text Box 2"/>
+                <wp:cNvGraphicFramePr>
+                  <a:graphicFrameLocks xmlns:a="http://schemas.openxmlformats.org/drawingml/2006/main"/>
+                </wp:cNvGraphicFramePr>
+                <a:graphic xmlns:a="http://schemas.openxmlformats.org/drawingml/2006/main">
+                  <a:graphicData uri="http://schemas.microsoft.com/office/word/2010/wordprocessingShape">
+                    <wps:wsp>
+                      <wps:cNvSpPr txBox="1">
+                        <a:spLocks noChangeArrowheads="1"/>
+                      </wps:cNvSpPr>
+                      <wps:spPr bwMode="auto">
+                        <a:xfrm>
+                          <a:off x="0" y="0"/>
+                          <a:ext cx="952500" cy="238125"/>
+                        </a:xfrm>
+                        <a:prstGeom prst="rect">
+                          <a:avLst/>
+                        </a:prstGeom>
+                        <a:solidFill>
+                          <a:srgbClr val="FFFFFF"/>
+                        </a:solidFill>
+                        <a:ln w="9525">
+                          <a:solidFill>
+                            <a:srgbClr val="000000"/>
+                          </a:solidFill>
+                          <a:miter lim="800000"/>
+                          <a:headEnd/>
+                          <a:tailEnd/>
+                        </a:ln>
+                      </wps:spPr>
+                      <wps:txbx>
+                        <w:txbxContent>
+                          <w:p>
+                            <w:r>
+                              <w:t xml:space="preserve">Docker run </w:t>
+                            </w:r>
+                            <w:proofErr w:type="spellStart"/>
+                            <w:r>
+                              <w:t>cmnd</w:t>
+                            </w:r>
+                            <w:proofErr w:type="spellEnd"/>
+                          </w:p>
+                        </w:txbxContent>
+                      </wps:txbx>
+                      <wps:bodyPr rot="0" vert="horz" wrap="square" lIns="91440" tIns="45720" rIns="91440" bIns="45720" anchor="t" anchorCtr="0">
+                        <a:noAutofit/>
+                      </wps:bodyPr>
+                    </wps:wsp>
+                  </a:graphicData>
+                </a:graphic>
+                <wp14:sizeRelH relativeFrom="margin">
+                  <wp14:pctWidth>0</wp14:pctWidth>
+                </wp14:sizeRelH>
+                <wp14:sizeRelV relativeFrom="margin">
+                  <wp14:pctHeight>0</wp14:pctHeight>
+                </wp14:sizeRelV>
+              </wp:anchor>
+            </w:drawing>
+          </mc:Choice>
+          <mc:Fallback>
+            <w:pict>
+              <v:shape w14:anchorId="37F80D26" id="_x0000_s1029" type="#_x0000_t202" style="position:absolute;margin-left:0;margin-top:45.15pt;width:75pt;height:18.75pt;z-index:251668480;visibility:visible;mso-wrap-style:square;mso-width-percent:0;mso-height-percent:0;mso-wrap-distance-left:9pt;mso-wrap-distance-top:3.6pt;mso-wrap-distance-right:9pt;mso-wrap-distance-bottom:3.6pt;mso-position-horizontal:left;mso-position-horizontal-relative:margin;mso-position-vertical:absolute;mso-position-vertical-relative:text;mso-width-percent:0;mso-height-percent:0;mso-width-relative:margin;mso-height-relative:margin;v-text-anchor:top" o:gfxdata="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">
+                <v:textbox>
+                  <w:txbxContent>
+                    <w:p>
+                      <w:r>
+                        <w:t xml:space="preserve">Docker run </w:t>
+                      </w:r>
+                      <w:proofErr w:type="spellStart"/>
+                      <w:r>
+                        <w:t>cmnd</w:t>
+                      </w:r>
+                      <w:proofErr w:type="spellEnd"/>
+                    </w:p>
+                  </w:txbxContent>
+                </v:textbox>
+                <w10:wrap type="square" anchorx="margin"/>
+              </v:shape>
+            </w:pict>
+          </mc:Fallback>
+        </mc:AlternateContent>
+      </w:r>
+      <w:r>
+        <w:rPr>
+          <w:noProof/>
+          <w:color w:val="FF0000"/>
+        </w:rPr>
+        <mc:AlternateContent>
+          <mc:Choice Requires="wps">
+            <w:drawing>
+              <wp:anchor distT="0" distB="0" distL="114300" distR="114300" simplePos="0" relativeHeight="251666432" behindDoc="0" locked="0" layoutInCell="1" allowOverlap="1" wp14:anchorId="6FE2CCCB" wp14:editId="27C20816">
+                <wp:simplePos x="0" y="0"/>
+                <wp:positionH relativeFrom="column">
+                  <wp:posOffset>3429000</wp:posOffset>
+                </wp:positionH>
+                <wp:positionV relativeFrom="paragraph">
+                  <wp:posOffset>222885</wp:posOffset>
+                </wp:positionV>
+                <wp:extent cx="190500" cy="209550"/>
+                <wp:effectExtent l="0" t="0" r="76200" b="57150"/>
+                <wp:wrapNone/>
+                <wp:docPr id="8" name="Straight Arrow Connector 8"/>
+                <wp:cNvGraphicFramePr/>
+                <a:graphic xmlns:a="http://schemas.openxmlformats.org/drawingml/2006/main">
+                  <a:graphicData uri="http://schemas.microsoft.com/office/word/2010/wordprocessingShape">
+                    <wps:wsp>
+                      <wps:cNvCnPr/>
+                      <wps:spPr>
+                        <a:xfrm>
+                          <a:off x="0" y="0"/>
+                          <a:ext cx="190500" cy="209550"/>
+                        </a:xfrm>
+                        <a:prstGeom prst="straightConnector1">
+                          <a:avLst/>
+                        </a:prstGeom>
+                        <a:ln>
+                          <a:tailEnd type="triangle"/>
+                        </a:ln>
+                      </wps:spPr>
+                      <wps:style>
+                        <a:lnRef idx="1">
+                          <a:schemeClr val="accent1"/>
+                        </a:lnRef>
+                        <a:fillRef idx="0">
+                          <a:schemeClr val="accent1"/>
+                        </a:fillRef>
+                        <a:effectRef idx="0">
+                          <a:schemeClr val="accent1"/>
+                        </a:effectRef>
+                        <a:fontRef idx="minor">
+                          <a:schemeClr val="tx1"/>
+                        </a:fontRef>
+                      </wps:style>
+                      <wps:bodyPr/>
+                    </wps:wsp>
+                  </a:graphicData>
+                </a:graphic>
+              </wp:anchor>
+            </w:drawing>
+          </mc:Choice>
+          <mc:Fallback>
+            <w:pict>
+              <v:shapetype w14:anchorId="6B44FA8C" id="_x0000_t32" coordsize="21600,21600" o:spt="32" o:oned="t" path="m,l21600,21600e" filled="f">
+                <v:path arrowok="t" fillok="f" o:connecttype="none"/>
+                <o:lock v:ext="edit" shapetype="t"/>
+              </v:shapetype>
+              <v:shape id="Straight Arrow Connector 8" o:spid="_x0000_s1026" type="#_x0000_t32" style="position:absolute;margin-left:270pt;margin-top:17.55pt;width:15pt;height:16.5pt;z-index:251666432;visibility:visible;mso-wrap-style:square;mso-wrap-distance-left:9pt;mso-wrap-distance-top:0;mso-wrap-distance-right:9pt;mso-wrap-distance-bottom:0;mso-position-horizontal:absolute;mso-position-horizontal-relative:text;mso-position-vertical:absolute;mso-position-vertical-relative:text" o:gfxdata="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" strokecolor="#4472c4 [3204]" strokeweight=".5pt">
+                <v:stroke endarrow="block" joinstyle="miter"/>
+              </v:shape>
+            </w:pict>
+          </mc:Fallback>
+        </mc:AlternateContent>
+      </w:r>
+      <w:r>
+        <w:rPr>
+          <w:noProof/>
+          <w:color w:val="FF0000"/>
+        </w:rPr>
+        <mc:AlternateContent>
+          <mc:Choice Requires="wps">
+            <w:drawing>
+              <wp:anchor distT="0" distB="0" distL="114300" distR="114300" simplePos="0" relativeHeight="251665408" behindDoc="0" locked="0" layoutInCell="1" allowOverlap="1" wp14:anchorId="44CAFEDD" wp14:editId="54052F5E">
+                <wp:simplePos x="0" y="0"/>
+                <wp:positionH relativeFrom="column">
+                  <wp:posOffset>2686050</wp:posOffset>
+                </wp:positionH>
+                <wp:positionV relativeFrom="paragraph">
+                  <wp:posOffset>213360</wp:posOffset>
+                </wp:positionV>
+                <wp:extent cx="209550" cy="285750"/>
+                <wp:effectExtent l="0" t="0" r="76200" b="57150"/>
+                <wp:wrapNone/>
+                <wp:docPr id="7" name="Straight Arrow Connector 7"/>
+                <wp:cNvGraphicFramePr/>
+                <a:graphic xmlns:a="http://schemas.openxmlformats.org/drawingml/2006/main">
+                  <a:graphicData uri="http://schemas.microsoft.com/office/word/2010/wordprocessingShape">
+                    <wps:wsp>
+                      <wps:cNvCnPr/>
+                      <wps:spPr>
+                        <a:xfrm>
+                          <a:off x="0" y="0"/>
+                          <a:ext cx="209550" cy="285750"/>
+                        </a:xfrm>
+                        <a:prstGeom prst="straightConnector1">
+                          <a:avLst/>
+                        </a:prstGeom>
+                        <a:ln>
+                          <a:tailEnd type="triangle"/>
+                        </a:ln>
+                      </wps:spPr>
+                      <wps:style>
+                        <a:lnRef idx="1">
+                          <a:schemeClr val="accent1"/>
+                        </a:lnRef>
+                        <a:fillRef idx="0">
+                          <a:schemeClr val="accent1"/>
+                        </a:fillRef>
+                        <a:effectRef idx="0">
+                          <a:schemeClr val="accent1"/>
+                        </a:effectRef>
+                        <a:fontRef idx="minor">
+                          <a:schemeClr val="tx1"/>
+                        </a:fontRef>
+                      </wps:style>
+                      <wps:bodyPr/>
+                    </wps:wsp>
+                  </a:graphicData>
+                </a:graphic>
+              </wp:anchor>
+            </w:drawing>
+          </mc:Choice>
+          <mc:Fallback>
+            <w:pict>
+              <v:shape w14:anchorId="633B6EB4" id="Straight Arrow Connector 7" o:spid="_x0000_s1026" type="#_x0000_t32" style="position:absolute;margin-left:211.5pt;margin-top:16.8pt;width:16.5pt;height:22.5pt;z-index:251665408;visibility:visible;mso-wrap-style:square;mso-wrap-distance-left:9pt;mso-wrap-distance-top:0;mso-wrap-distance-right:9pt;mso-wrap-distance-bottom:0;mso-position-horizontal:absolute;mso-position-horizontal-relative:text;mso-position-vertical:absolute;mso-position-vertical-relative:text" o:gfxdata="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" strokecolor="#4472c4 [3204]" strokeweight=".5pt">
+                <v:stroke endarrow="block" joinstyle="miter"/>
+              </v:shape>
+            </w:pict>
+          </mc:Fallback>
+        </mc:AlternateContent>
+      </w:r>
+      <w:r>
+        <w:rPr>
+          <w:noProof/>
+          <w:color w:val="FF0000"/>
+        </w:rPr>
+        <mc:AlternateContent>
+          <mc:Choice Requires="wps">
+            <w:drawing>
+              <wp:anchor distT="0" distB="0" distL="114300" distR="114300" simplePos="0" relativeHeight="251664384" behindDoc="0" locked="0" layoutInCell="1" allowOverlap="1" wp14:anchorId="76086445" wp14:editId="25029A25">
+                <wp:simplePos x="0" y="0"/>
+                <wp:positionH relativeFrom="column">
+                  <wp:posOffset>1266825</wp:posOffset>
+                </wp:positionH>
+                <wp:positionV relativeFrom="paragraph">
+                  <wp:posOffset>213360</wp:posOffset>
+                </wp:positionV>
+                <wp:extent cx="171450" cy="247650"/>
+                <wp:effectExtent l="0" t="0" r="76200" b="57150"/>
+                <wp:wrapNone/>
+                <wp:docPr id="6" name="Straight Arrow Connector 6"/>
+                <wp:cNvGraphicFramePr/>
+                <a:graphic xmlns:a="http://schemas.openxmlformats.org/drawingml/2006/main">
+                  <a:graphicData uri="http://schemas.microsoft.com/office/word/2010/wordprocessingShape">
+                    <wps:wsp>
+                      <wps:cNvCnPr/>
+                      <wps:spPr>
+                        <a:xfrm>
+                          <a:off x="0" y="0"/>
+                          <a:ext cx="171450" cy="247650"/>
+                        </a:xfrm>
+                        <a:prstGeom prst="straightConnector1">
+                          <a:avLst/>
+                        </a:prstGeom>
+                        <a:ln>
+                          <a:tailEnd type="triangle"/>
+                        </a:ln>
+                      </wps:spPr>
+                      <wps:style>
+                        <a:lnRef idx="1">
+                          <a:schemeClr val="accent1"/>
+                        </a:lnRef>
+                        <a:fillRef idx="0">
+                          <a:schemeClr val="accent1"/>
+                        </a:fillRef>
+                        <a:effectRef idx="0">
+                          <a:schemeClr val="accent1"/>
+                        </a:effectRef>
+                        <a:fontRef idx="minor">
+                          <a:schemeClr val="tx1"/>
+                        </a:fontRef>
+                      </wps:style>
+                      <wps:bodyPr/>
+                    </wps:wsp>
+                  </a:graphicData>
+                </a:graphic>
+              </wp:anchor>
+            </w:drawing>
+          </mc:Choice>
+          <mc:Fallback>
+            <w:pict>
+              <v:shape w14:anchorId="4D557174" id="Straight Arrow Connector 6" o:spid="_x0000_s1026" type="#_x0000_t32" style="position:absolute;margin-left:99.75pt;margin-top:16.8pt;width:13.5pt;height:19.5pt;z-index:251664384;visibility:visible;mso-wrap-style:square;mso-wrap-distance-left:9pt;mso-wrap-distance-top:0;mso-wrap-distance-right:9pt;mso-wrap-distance-bottom:0;mso-position-horizontal:absolute;mso-position-horizontal-relative:text;mso-position-vertical:absolute;mso-position-vertical-relative:text" o:gfxdata="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" strokecolor="#4472c4 [3204]" strokeweight=".5pt">
+                <v:stroke endarrow="block" joinstyle="miter"/>
+              </v:shape>
+            </w:pict>
+          </mc:Fallback>
+        </mc:AlternateContent>
+      </w:r>
+      <w:r>
+        <w:rPr>
+          <w:noProof/>
+          <w:color w:val="FF0000"/>
+        </w:rPr>
+        <mc:AlternateContent>
+          <mc:Choice Requires="wps">
+            <w:drawing>
+              <wp:anchor distT="0" distB="0" distL="114300" distR="114300" simplePos="0" relativeHeight="251663360" behindDoc="0" locked="0" layoutInCell="1" allowOverlap="1" wp14:anchorId="2C5D6E67" wp14:editId="4A1A914B">
+                <wp:simplePos x="0" y="0"/>
+                <wp:positionH relativeFrom="column">
+                  <wp:posOffset>3105150</wp:posOffset>
+                </wp:positionH>
+                <wp:positionV relativeFrom="paragraph">
+                  <wp:posOffset>175260</wp:posOffset>
+                </wp:positionV>
+                <wp:extent cx="1038225" cy="9525"/>
+                <wp:effectExtent l="0" t="0" r="28575" b="28575"/>
+                <wp:wrapNone/>
+                <wp:docPr id="5" name="Straight Connector 5"/>
+                <wp:cNvGraphicFramePr/>
+                <a:graphic xmlns:a="http://schemas.openxmlformats.org/drawingml/2006/main">
+                  <a:graphicData uri="http://schemas.microsoft.com/office/word/2010/wordprocessingShape">
+                    <wps:wsp>
+                      <wps:cNvCnPr/>
+                      <wps:spPr>
+                        <a:xfrm>
+                          <a:off x="0" y="0"/>
+                          <a:ext cx="1038225" cy="9525"/>
+                        </a:xfrm>
+                        <a:prstGeom prst="line">
+                          <a:avLst/>
+                        </a:prstGeom>
+                      </wps:spPr>
+                      <wps:style>
+                        <a:lnRef idx="1">
+                          <a:schemeClr val="accent1"/>
+                        </a:lnRef>
+                        <a:fillRef idx="0">
+                          <a:schemeClr val="accent1"/>
+                        </a:fillRef>
+                        <a:effectRef idx="0">
+                          <a:schemeClr val="accent1"/>
+                        </a:effectRef>
+                        <a:fontRef idx="minor">
+                          <a:schemeClr val="tx1"/>
+                        </a:fontRef>
+                      </wps:style>
+                      <wps:bodyPr/>
+                    </wps:wsp>
+                  </a:graphicData>
+                </a:graphic>
+                <wp14:sizeRelH relativeFrom="margin">
+                  <wp14:pctWidth>0</wp14:pctWidth>
+                </wp14:sizeRelH>
+                <wp14:sizeRelV relativeFrom="margin">
+                  <wp14:pctHeight>0</wp14:pctHeight>
+                </wp14:sizeRelV>
+              </wp:anchor>
+            </w:drawing>
+          </mc:Choice>
+          <mc:Fallback>
+            <w:pict>
+              <v:line w14:anchorId="3376D8B7" id="Straight Connector 5" o:spid="_x0000_s1026" style="position:absolute;z-index:251663360;visibility:visible;mso-wrap-style:square;mso-width-percent:0;mso-height-percent:0;mso-wrap-distance-left:9pt;mso-wrap-distance-top:0;mso-wrap-distance-right:9pt;mso-wrap-distance-bottom:0;mso-position-horizontal:absolute;mso-position-horizontal-relative:text;mso-position-vertical:absolute;mso-position-vertical-relative:text;mso-width-percent:0;mso-height-percent:0;mso-width-relative:margin;mso-height-relative:margin" from="244.5pt,13.8pt" to="326.25pt,14.55pt" o:gfxdata="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" strokecolor="#4472c4 [3204]" strokeweight=".5pt">
+                <v:stroke joinstyle="miter"/>
+              </v:line>
+            </w:pict>
+          </mc:Fallback>
+        </mc:AlternateContent>
+      </w:r>
+      <w:r>
+        <w:rPr>
+          <w:noProof/>
+          <w:color w:val="FF0000"/>
+        </w:rPr>
+        <mc:AlternateContent>
+          <mc:Choice Requires="wps">
+            <w:drawing>
+              <wp:anchor distT="0" distB="0" distL="114300" distR="114300" simplePos="0" relativeHeight="251662336" behindDoc="0" locked="0" layoutInCell="1" allowOverlap="1" wp14:anchorId="77C24DE9" wp14:editId="062627CB">
+                <wp:simplePos x="0" y="0"/>
+                <wp:positionH relativeFrom="column">
+                  <wp:posOffset>2457450</wp:posOffset>
+                </wp:positionH>
+                <wp:positionV relativeFrom="paragraph">
+                  <wp:posOffset>184785</wp:posOffset>
+                </wp:positionV>
+                <wp:extent cx="600075" cy="0"/>
+                <wp:effectExtent l="0" t="0" r="0" b="0"/>
+                <wp:wrapNone/>
+                <wp:docPr id="4" name="Straight Connector 4"/>
+                <wp:cNvGraphicFramePr/>
+                <a:graphic xmlns:a="http://schemas.openxmlformats.org/drawingml/2006/main">
+                  <a:graphicData uri="http://schemas.microsoft.com/office/word/2010/wordprocessingShape">
+                    <wps:wsp>
+                      <wps:cNvCnPr/>
+                      <wps:spPr>
+                        <a:xfrm>
+                          <a:off x="0" y="0"/>
+                          <a:ext cx="600075" cy="0"/>
+                        </a:xfrm>
+                        <a:prstGeom prst="line">
+                          <a:avLst/>
+                        </a:prstGeom>
+                      </wps:spPr>
+                      <wps:style>
+                        <a:lnRef idx="1">
+                          <a:schemeClr val="accent1"/>
+                        </a:lnRef>
+                        <a:fillRef idx="0">
+                          <a:schemeClr val="accent1"/>
+                        </a:fillRef>
+                        <a:effectRef idx="0">
+                          <a:schemeClr val="accent1"/>
+                        </a:effectRef>
+                        <a:fontRef idx="minor">
+                          <a:schemeClr val="tx1"/>
+                        </a:fontRef>
+                      </wps:style>
+                      <wps:bodyPr/>
+                    </wps:wsp>
+                  </a:graphicData>
+                </a:graphic>
+              </wp:anchor>
+            </w:drawing>
+          </mc:Choice>
+          <mc:Fallback>
+            <w:pict>
+              <v:line w14:anchorId="45CBD6D9" id="Straight Connector 4" o:spid="_x0000_s1026" style="position:absolute;z-index:251662336;visibility:visible;mso-wrap-style:square;mso-wrap-distance-left:9pt;mso-wrap-distance-top:0;mso-wrap-distance-right:9pt;mso-wrap-distance-bottom:0;mso-position-horizontal:absolute;mso-position-horizontal-relative:text;mso-position-vertical:absolute;mso-position-vertical-relative:text" from="193.5pt,14.55pt" to="240.75pt,14.55pt" o:gfxdata="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" strokecolor="#4472c4 [3204]" strokeweight=".5pt">
+                <v:stroke joinstyle="miter"/>
+              </v:line>
+            </w:pict>
+          </mc:Fallback>
+        </mc:AlternateContent>
+      </w:r>
+      <w:r>
+        <w:rPr>
+          <w:noProof/>
+          <w:color w:val="FF0000"/>
+        </w:rPr>
+        <mc:AlternateContent>
+          <mc:Choice Requires="wps">
+            <w:drawing>
+              <wp:anchor distT="0" distB="0" distL="114300" distR="114300" simplePos="0" relativeHeight="251661312" behindDoc="0" locked="0" layoutInCell="1" allowOverlap="1" wp14:anchorId="2CC2DF7C" wp14:editId="700DCBA8">
+                <wp:simplePos x="0" y="0"/>
+                <wp:positionH relativeFrom="column">
+                  <wp:posOffset>714375</wp:posOffset>
+                </wp:positionH>
+                <wp:positionV relativeFrom="paragraph">
+                  <wp:posOffset>156210</wp:posOffset>
+                </wp:positionV>
+                <wp:extent cx="1581150" cy="0"/>
+                <wp:effectExtent l="0" t="0" r="0" b="0"/>
+                <wp:wrapNone/>
+                <wp:docPr id="3" name="Straight Connector 3"/>
+                <wp:cNvGraphicFramePr/>
+                <a:graphic xmlns:a="http://schemas.openxmlformats.org/drawingml/2006/main">
+                  <a:graphicData uri="http://schemas.microsoft.com/office/word/2010/wordprocessingShape">
+                    <wps:wsp>
+                      <wps:cNvCnPr/>
+                      <wps:spPr>
+                        <a:xfrm>
+                          <a:off x="0" y="0"/>
+                          <a:ext cx="1581150" cy="0"/>
+                        </a:xfrm>
+                        <a:prstGeom prst="line">
+                          <a:avLst/>
+                        </a:prstGeom>
+                      </wps:spPr>
+                      <wps:style>
+                        <a:lnRef idx="1">
+                          <a:schemeClr val="accent1"/>
+                        </a:lnRef>
+                        <a:fillRef idx="0">
+                          <a:schemeClr val="accent1"/>
+                        </a:fillRef>
+                        <a:effectRef idx="0">
+                          <a:schemeClr val="accent1"/>
+                        </a:effectRef>
+                        <a:fontRef idx="minor">
+                          <a:schemeClr val="tx1"/>
+                        </a:fontRef>
+                      </wps:style>
+                      <wps:bodyPr/>
+                    </wps:wsp>
+                  </a:graphicData>
+                </a:graphic>
+              </wp:anchor>
+            </w:drawing>
+          </mc:Choice>
+          <mc:Fallback>
+            <w:pict>
+              <v:line w14:anchorId="3DB789DA" id="Straight Connector 3" o:spid="_x0000_s1026" style="position:absolute;z-index:251661312;visibility:visible;mso-wrap-style:square;mso-wrap-distance-left:9pt;mso-wrap-distance-top:0;mso-wrap-distance-right:9pt;mso-wrap-distance-bottom:0;mso-position-horizontal:absolute;mso-position-horizontal-relative:text;mso-position-vertical:absolute;mso-position-vertical-relative:text" from="56.25pt,12.3pt" to="180.75pt,12.3pt" o:gfxdata="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" strokecolor="#4472c4 [3204]" strokeweight=".5pt">
+                <v:stroke joinstyle="miter"/>
+              </v:line>
+            </w:pict>
+          </mc:Fallback>
+        </mc:AlternateContent>
+      </w:r>
+      <w:r>
+        <w:rPr>
+          <w:noProof/>
+          <w:color w:val="FF0000"/>
+        </w:rPr>
+        <mc:AlternateContent>
+          <mc:Choice Requires="wps">
+            <w:drawing>
+              <wp:anchor distT="0" distB="0" distL="114300" distR="114300" simplePos="0" relativeHeight="251660288" behindDoc="0" locked="0" layoutInCell="1" allowOverlap="1" wp14:anchorId="3086F632" wp14:editId="3FD30235">
+                <wp:simplePos x="0" y="0"/>
+                <wp:positionH relativeFrom="column">
+                  <wp:posOffset>19050</wp:posOffset>
+                </wp:positionH>
+                <wp:positionV relativeFrom="paragraph">
+                  <wp:posOffset>175260</wp:posOffset>
+                </wp:positionV>
+                <wp:extent cx="581025" cy="0"/>
+                <wp:effectExtent l="0" t="0" r="0" b="0"/>
+                <wp:wrapNone/>
+                <wp:docPr id="2" name="Straight Connector 2"/>
+                <wp:cNvGraphicFramePr/>
+                <a:graphic xmlns:a="http://schemas.openxmlformats.org/drawingml/2006/main">
+                  <a:graphicData uri="http://schemas.microsoft.com/office/word/2010/wordprocessingShape">
+                    <wps:wsp>
+                      <wps:cNvCnPr/>
+                      <wps:spPr>
+                        <a:xfrm>
+                          <a:off x="0" y="0"/>
+                          <a:ext cx="581025" cy="0"/>
+                        </a:xfrm>
+                        <a:prstGeom prst="line">
+                          <a:avLst/>
+                        </a:prstGeom>
+                      </wps:spPr>
+                      <wps:style>
+                        <a:lnRef idx="1">
+                          <a:schemeClr val="accent1"/>
+                        </a:lnRef>
+                        <a:fillRef idx="0">
+                          <a:schemeClr val="accent1"/>
+                        </a:fillRef>
+                        <a:effectRef idx="0">
+                          <a:schemeClr val="accent1"/>
+                        </a:effectRef>
+                        <a:fontRef idx="minor">
+                          <a:schemeClr val="tx1"/>
+                        </a:fontRef>
+                      </wps:style>
+                      <wps:bodyPr/>
+                    </wps:wsp>
+                  </a:graphicData>
+                </a:graphic>
+              </wp:anchor>
+            </w:drawing>
+          </mc:Choice>
+          <mc:Fallback>
+            <w:pict>
+              <v:line w14:anchorId="7F91E69A" id="Straight Connector 2" o:spid="_x0000_s1026" style="position:absolute;z-index:251660288;visibility:visible;mso-wrap-style:square;mso-wrap-distance-left:9pt;mso-wrap-distance-top:0;mso-wrap-distance-right:9pt;mso-wrap-distance-bottom:0;mso-position-horizontal:absolute;mso-position-horizontal-relative:text;mso-position-vertical:absolute;mso-position-vertical-relative:text" from="1.5pt,13.8pt" to="47.25pt,13.8pt" o:gfxdata="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" strokecolor="#4472c4 [3204]" strokeweight=".5pt">
+                <v:stroke joinstyle="miter"/>
+              </v:line>
+            </w:pict>
+          </mc:Fallback>
+        </mc:AlternateContent>
+      </w:r>
+      <w:r>
+        <w:rPr>
+          <w:noProof/>
+          <w:color w:val="FF0000"/>
+        </w:rPr>
+        <mc:AlternateContent>
+          <mc:Choice Requires="wps">
+            <w:drawing>
+              <wp:anchor distT="0" distB="0" distL="114300" distR="114300" simplePos="0" relativeHeight="251659264" behindDoc="0" locked="0" layoutInCell="1" allowOverlap="1" wp14:anchorId="4FF2E36B" wp14:editId="778C30FB">
+                <wp:simplePos x="0" y="0"/>
+                <wp:positionH relativeFrom="column">
+                  <wp:posOffset>161925</wp:posOffset>
+                </wp:positionH>
+                <wp:positionV relativeFrom="paragraph">
+                  <wp:posOffset>194310</wp:posOffset>
+                </wp:positionV>
+                <wp:extent cx="257175" cy="323850"/>
+                <wp:effectExtent l="0" t="0" r="66675" b="57150"/>
+                <wp:wrapNone/>
+                <wp:docPr id="1" name="Straight Arrow Connector 1"/>
+                <wp:cNvGraphicFramePr/>
+                <a:graphic xmlns:a="http://schemas.openxmlformats.org/drawingml/2006/main">
+                  <a:graphicData uri="http://schemas.microsoft.com/office/word/2010/wordprocessingShape">
+                    <wps:wsp>
+                      <wps:cNvCnPr/>
+                      <wps:spPr>
+                        <a:xfrm>
+                          <a:off x="0" y="0"/>
+                          <a:ext cx="257175" cy="323850"/>
+                        </a:xfrm>
+                        <a:prstGeom prst="straightConnector1">
+                          <a:avLst/>
+                        </a:prstGeom>
+                        <a:ln>
+                          <a:tailEnd type="triangle"/>
+                        </a:ln>
+                      </wps:spPr>
+                      <wps:style>
+                        <a:lnRef idx="1">
+                          <a:schemeClr val="accent1"/>
+                        </a:lnRef>
+                        <a:fillRef idx="0">
+                          <a:schemeClr val="accent1"/>
+                        </a:fillRef>
+                        <a:effectRef idx="0">
+                          <a:schemeClr val="accent1"/>
+                        </a:effectRef>
+                        <a:fontRef idx="minor">
+                          <a:schemeClr val="tx1"/>
+                        </a:fontRef>
+                      </wps:style>
+                      <wps:bodyPr/>
+                    </wps:wsp>
+                  </a:graphicData>
+                </a:graphic>
+              </wp:anchor>
+            </w:drawing>
+          </mc:Choice>
+          <mc:Fallback>
+            <w:pict>
+              <v:shape w14:anchorId="623859D6" id="Straight Arrow Connector 1" o:spid="_x0000_s1026" type="#_x0000_t32" style="position:absolute;margin-left:12.75pt;margin-top:15.3pt;width:20.25pt;height:25.5pt;z-index:251659264;visibility:visible;mso-wrap-style:square;mso-wrap-distance-left:9pt;mso-wrap-distance-top:0;mso-wrap-distance-right:9pt;mso-wrap-distance-bottom:0;mso-position-horizontal:absolute;mso-position-horizontal-relative:text;mso-position-vertical:absolute;mso-position-vertical-relative:text" o:gfxdata="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" strokecolor="#4472c4 [3204]" strokeweight=".5pt">
+                <v:stroke endarrow="block" joinstyle="miter"/>
+              </v:shape>
+            </w:pict>
+          </mc:Fallback>
+        </mc:AlternateContent>
+      </w:r>
+      <w:r>
+        <w:rPr>
+          <w:color w:val="FF0000"/>
+        </w:rPr>
+        <w:t>docker run --name hello-docker-container -p 8080:80 hello-docker:1.0.0</w:t>
       </w:r>
     </w:p>
     <w:sectPr>

</xml_diff>

<commit_message>
docker container stop, start, restart
</commit_message>
<xml_diff>
--- a/docker command.docx
+++ b/docker command.docx
@@ -229,16 +229,11 @@
                             <w:r>
                               <w:t xml:space="preserve"> </w:t>
                             </w:r>
-                            <w:proofErr w:type="gramStart"/>
                             <w:r>
                               <w:t>for</w:t>
                             </w:r>
                             <w:r>
-                              <w:t xml:space="preserve">  a</w:t>
-                            </w:r>
-                            <w:proofErr w:type="gramEnd"/>
-                            <w:r>
-                              <w:t xml:space="preserve"> </w:t>
+                              <w:t xml:space="preserve"> a </w:t>
                             </w:r>
                             <w:r>
                               <w:t>docker image</w:t>
@@ -277,16 +272,11 @@
                       <w:r>
                         <w:t xml:space="preserve"> </w:t>
                       </w:r>
-                      <w:proofErr w:type="gramStart"/>
                       <w:r>
                         <w:t>for</w:t>
                       </w:r>
                       <w:r>
-                        <w:t xml:space="preserve">  a</w:t>
-                      </w:r>
-                      <w:proofErr w:type="gramEnd"/>
-                      <w:r>
-                        <w:t xml:space="preserve"> </w:t>
+                        <w:t xml:space="preserve"> a </w:t>
                       </w:r>
                       <w:r>
                         <w:t>docker image</w:t>
@@ -522,108 +512,7 @@
         <mc:AlternateContent>
           <mc:Choice Requires="wps">
             <w:drawing>
-              <wp:anchor distT="45720" distB="45720" distL="114300" distR="114300" simplePos="0" relativeHeight="251668480" behindDoc="0" locked="0" layoutInCell="1" allowOverlap="1" wp14:anchorId="37F80D26" wp14:editId="7B95506A">
-                <wp:simplePos x="0" y="0"/>
-                <wp:positionH relativeFrom="margin">
-                  <wp:align>left</wp:align>
-                </wp:positionH>
-                <wp:positionV relativeFrom="paragraph">
-                  <wp:posOffset>573405</wp:posOffset>
-                </wp:positionV>
-                <wp:extent cx="952500" cy="238125"/>
-                <wp:effectExtent l="0" t="0" r="19050" b="28575"/>
-                <wp:wrapSquare wrapText="bothSides"/>
-                <wp:docPr id="217" name="Text Box 2"/>
-                <wp:cNvGraphicFramePr>
-                  <a:graphicFrameLocks xmlns:a="http://schemas.openxmlformats.org/drawingml/2006/main"/>
-                </wp:cNvGraphicFramePr>
-                <a:graphic xmlns:a="http://schemas.openxmlformats.org/drawingml/2006/main">
-                  <a:graphicData uri="http://schemas.microsoft.com/office/word/2010/wordprocessingShape">
-                    <wps:wsp>
-                      <wps:cNvSpPr txBox="1">
-                        <a:spLocks noChangeArrowheads="1"/>
-                      </wps:cNvSpPr>
-                      <wps:spPr bwMode="auto">
-                        <a:xfrm>
-                          <a:off x="0" y="0"/>
-                          <a:ext cx="952500" cy="238125"/>
-                        </a:xfrm>
-                        <a:prstGeom prst="rect">
-                          <a:avLst/>
-                        </a:prstGeom>
-                        <a:solidFill>
-                          <a:srgbClr val="FFFFFF"/>
-                        </a:solidFill>
-                        <a:ln w="9525">
-                          <a:solidFill>
-                            <a:srgbClr val="000000"/>
-                          </a:solidFill>
-                          <a:miter lim="800000"/>
-                          <a:headEnd/>
-                          <a:tailEnd/>
-                        </a:ln>
-                      </wps:spPr>
-                      <wps:txbx>
-                        <w:txbxContent>
-                          <w:p>
-                            <w:r>
-                              <w:t xml:space="preserve">Docker run </w:t>
-                            </w:r>
-                            <w:proofErr w:type="spellStart"/>
-                            <w:r>
-                              <w:t>cmnd</w:t>
-                            </w:r>
-                            <w:proofErr w:type="spellEnd"/>
-                          </w:p>
-                        </w:txbxContent>
-                      </wps:txbx>
-                      <wps:bodyPr rot="0" vert="horz" wrap="square" lIns="91440" tIns="45720" rIns="91440" bIns="45720" anchor="t" anchorCtr="0">
-                        <a:noAutofit/>
-                      </wps:bodyPr>
-                    </wps:wsp>
-                  </a:graphicData>
-                </a:graphic>
-                <wp14:sizeRelH relativeFrom="margin">
-                  <wp14:pctWidth>0</wp14:pctWidth>
-                </wp14:sizeRelH>
-                <wp14:sizeRelV relativeFrom="margin">
-                  <wp14:pctHeight>0</wp14:pctHeight>
-                </wp14:sizeRelV>
-              </wp:anchor>
-            </w:drawing>
-          </mc:Choice>
-          <mc:Fallback>
-            <w:pict>
-              <v:shape w14:anchorId="37F80D26" id="_x0000_s1029" type="#_x0000_t202" style="position:absolute;margin-left:0;margin-top:45.15pt;width:75pt;height:18.75pt;z-index:251668480;visibility:visible;mso-wrap-style:square;mso-width-percent:0;mso-height-percent:0;mso-wrap-distance-left:9pt;mso-wrap-distance-top:3.6pt;mso-wrap-distance-right:9pt;mso-wrap-distance-bottom:3.6pt;mso-position-horizontal:left;mso-position-horizontal-relative:margin;mso-position-vertical:absolute;mso-position-vertical-relative:text;mso-width-percent:0;mso-height-percent:0;mso-width-relative:margin;mso-height-relative:margin;v-text-anchor:top" o:gfxdata="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">
-                <v:textbox>
-                  <w:txbxContent>
-                    <w:p>
-                      <w:r>
-                        <w:t xml:space="preserve">Docker run </w:t>
-                      </w:r>
-                      <w:proofErr w:type="spellStart"/>
-                      <w:r>
-                        <w:t>cmnd</w:t>
-                      </w:r>
-                      <w:proofErr w:type="spellEnd"/>
-                    </w:p>
-                  </w:txbxContent>
-                </v:textbox>
-                <w10:wrap type="square" anchorx="margin"/>
-              </v:shape>
-            </w:pict>
-          </mc:Fallback>
-        </mc:AlternateContent>
-      </w:r>
-      <w:r>
-        <w:rPr>
-          <w:noProof/>
-          <w:color w:val="FF0000"/>
-        </w:rPr>
-        <mc:AlternateContent>
-          <mc:Choice Requires="wps">
-            <w:drawing>
-              <wp:anchor distT="0" distB="0" distL="114300" distR="114300" simplePos="0" relativeHeight="251666432" behindDoc="0" locked="0" layoutInCell="1" allowOverlap="1" wp14:anchorId="6FE2CCCB" wp14:editId="27C20816">
+              <wp:anchor distT="0" distB="0" distL="114300" distR="114300" simplePos="0" relativeHeight="251666432" behindDoc="0" locked="0" layoutInCell="1" allowOverlap="1" wp14:anchorId="6FE2CCCB" wp14:editId="0B99E023">
                 <wp:simplePos x="0" y="0"/>
                 <wp:positionH relativeFrom="column">
                   <wp:posOffset>3429000</wp:posOffset>
@@ -675,7 +564,7 @@
           </mc:Choice>
           <mc:Fallback>
             <w:pict>
-              <v:shapetype w14:anchorId="6B44FA8C" id="_x0000_t32" coordsize="21600,21600" o:spt="32" o:oned="t" path="m,l21600,21600e" filled="f">
+              <v:shapetype w14:anchorId="1C5BF1F8" id="_x0000_t32" coordsize="21600,21600" o:spt="32" o:oned="t" path="m,l21600,21600e" filled="f">
                 <v:path arrowok="t" fillok="f" o:connecttype="none"/>
                 <o:lock v:ext="edit" shapetype="t"/>
               </v:shapetype>
@@ -746,7 +635,7 @@
           </mc:Choice>
           <mc:Fallback>
             <w:pict>
-              <v:shape w14:anchorId="633B6EB4" id="Straight Arrow Connector 7" o:spid="_x0000_s1026" type="#_x0000_t32" style="position:absolute;margin-left:211.5pt;margin-top:16.8pt;width:16.5pt;height:22.5pt;z-index:251665408;visibility:visible;mso-wrap-style:square;mso-wrap-distance-left:9pt;mso-wrap-distance-top:0;mso-wrap-distance-right:9pt;mso-wrap-distance-bottom:0;mso-position-horizontal:absolute;mso-position-horizontal-relative:text;mso-position-vertical:absolute;mso-position-vertical-relative:text" o:gfxdata="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" strokecolor="#4472c4 [3204]" strokeweight=".5pt">
+              <v:shape w14:anchorId="01C8870C" id="Straight Arrow Connector 7" o:spid="_x0000_s1026" type="#_x0000_t32" style="position:absolute;margin-left:211.5pt;margin-top:16.8pt;width:16.5pt;height:22.5pt;z-index:251665408;visibility:visible;mso-wrap-style:square;mso-wrap-distance-left:9pt;mso-wrap-distance-top:0;mso-wrap-distance-right:9pt;mso-wrap-distance-bottom:0;mso-position-horizontal:absolute;mso-position-horizontal-relative:text;mso-position-vertical:absolute;mso-position-vertical-relative:text" o:gfxdata="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" strokecolor="#4472c4 [3204]" strokeweight=".5pt">
                 <v:stroke endarrow="block" joinstyle="miter"/>
               </v:shape>
             </w:pict>
@@ -813,7 +702,7 @@
           </mc:Choice>
           <mc:Fallback>
             <w:pict>
-              <v:shape w14:anchorId="4D557174" id="Straight Arrow Connector 6" o:spid="_x0000_s1026" type="#_x0000_t32" style="position:absolute;margin-left:99.75pt;margin-top:16.8pt;width:13.5pt;height:19.5pt;z-index:251664384;visibility:visible;mso-wrap-style:square;mso-wrap-distance-left:9pt;mso-wrap-distance-top:0;mso-wrap-distance-right:9pt;mso-wrap-distance-bottom:0;mso-position-horizontal:absolute;mso-position-horizontal-relative:text;mso-position-vertical:absolute;mso-position-vertical-relative:text" o:gfxdata="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" strokecolor="#4472c4 [3204]" strokeweight=".5pt">
+              <v:shape w14:anchorId="40758E6D" id="Straight Arrow Connector 6" o:spid="_x0000_s1026" type="#_x0000_t32" style="position:absolute;margin-left:99.75pt;margin-top:16.8pt;width:13.5pt;height:19.5pt;z-index:251664384;visibility:visible;mso-wrap-style:square;mso-wrap-distance-left:9pt;mso-wrap-distance-top:0;mso-wrap-distance-right:9pt;mso-wrap-distance-bottom:0;mso-position-horizontal:absolute;mso-position-horizontal-relative:text;mso-position-vertical:absolute;mso-position-vertical-relative:text" o:gfxdata="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" strokecolor="#4472c4 [3204]" strokeweight=".5pt">
                 <v:stroke endarrow="block" joinstyle="miter"/>
               </v:shape>
             </w:pict>
@@ -883,7 +772,7 @@
           </mc:Choice>
           <mc:Fallback>
             <w:pict>
-              <v:line w14:anchorId="3376D8B7" id="Straight Connector 5" o:spid="_x0000_s1026" style="position:absolute;z-index:251663360;visibility:visible;mso-wrap-style:square;mso-width-percent:0;mso-height-percent:0;mso-wrap-distance-left:9pt;mso-wrap-distance-top:0;mso-wrap-distance-right:9pt;mso-wrap-distance-bottom:0;mso-position-horizontal:absolute;mso-position-horizontal-relative:text;mso-position-vertical:absolute;mso-position-vertical-relative:text;mso-width-percent:0;mso-height-percent:0;mso-width-relative:margin;mso-height-relative:margin" from="244.5pt,13.8pt" to="326.25pt,14.55pt" o:gfxdata="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" strokecolor="#4472c4 [3204]" strokeweight=".5pt">
+              <v:line w14:anchorId="04AE1440" id="Straight Connector 5" o:spid="_x0000_s1026" style="position:absolute;z-index:251663360;visibility:visible;mso-wrap-style:square;mso-width-percent:0;mso-height-percent:0;mso-wrap-distance-left:9pt;mso-wrap-distance-top:0;mso-wrap-distance-right:9pt;mso-wrap-distance-bottom:0;mso-position-horizontal:absolute;mso-position-horizontal-relative:text;mso-position-vertical:absolute;mso-position-vertical-relative:text;mso-width-percent:0;mso-height-percent:0;mso-width-relative:margin;mso-height-relative:margin" from="244.5pt,13.8pt" to="326.25pt,14.55pt" o:gfxdata="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" strokecolor="#4472c4 [3204]" strokeweight=".5pt">
                 <v:stroke joinstyle="miter"/>
               </v:line>
             </w:pict>
@@ -947,7 +836,7 @@
           </mc:Choice>
           <mc:Fallback>
             <w:pict>
-              <v:line w14:anchorId="45CBD6D9" id="Straight Connector 4" o:spid="_x0000_s1026" style="position:absolute;z-index:251662336;visibility:visible;mso-wrap-style:square;mso-wrap-distance-left:9pt;mso-wrap-distance-top:0;mso-wrap-distance-right:9pt;mso-wrap-distance-bottom:0;mso-position-horizontal:absolute;mso-position-horizontal-relative:text;mso-position-vertical:absolute;mso-position-vertical-relative:text" from="193.5pt,14.55pt" to="240.75pt,14.55pt" o:gfxdata="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" strokecolor="#4472c4 [3204]" strokeweight=".5pt">
+              <v:line w14:anchorId="2E326B84" id="Straight Connector 4" o:spid="_x0000_s1026" style="position:absolute;z-index:251662336;visibility:visible;mso-wrap-style:square;mso-wrap-distance-left:9pt;mso-wrap-distance-top:0;mso-wrap-distance-right:9pt;mso-wrap-distance-bottom:0;mso-position-horizontal:absolute;mso-position-horizontal-relative:text;mso-position-vertical:absolute;mso-position-vertical-relative:text" from="193.5pt,14.55pt" to="240.75pt,14.55pt" o:gfxdata="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" strokecolor="#4472c4 [3204]" strokeweight=".5pt">
                 <v:stroke joinstyle="miter"/>
               </v:line>
             </w:pict>
@@ -1011,7 +900,7 @@
           </mc:Choice>
           <mc:Fallback>
             <w:pict>
-              <v:line w14:anchorId="3DB789DA" id="Straight Connector 3" o:spid="_x0000_s1026" style="position:absolute;z-index:251661312;visibility:visible;mso-wrap-style:square;mso-wrap-distance-left:9pt;mso-wrap-distance-top:0;mso-wrap-distance-right:9pt;mso-wrap-distance-bottom:0;mso-position-horizontal:absolute;mso-position-horizontal-relative:text;mso-position-vertical:absolute;mso-position-vertical-relative:text" from="56.25pt,12.3pt" to="180.75pt,12.3pt" o:gfxdata="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" strokecolor="#4472c4 [3204]" strokeweight=".5pt">
+              <v:line w14:anchorId="35A8CB18" id="Straight Connector 3" o:spid="_x0000_s1026" style="position:absolute;z-index:251661312;visibility:visible;mso-wrap-style:square;mso-wrap-distance-left:9pt;mso-wrap-distance-top:0;mso-wrap-distance-right:9pt;mso-wrap-distance-bottom:0;mso-position-horizontal:absolute;mso-position-horizontal-relative:text;mso-position-vertical:absolute;mso-position-vertical-relative:text" from="56.25pt,12.3pt" to="180.75pt,12.3pt" o:gfxdata="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" strokecolor="#4472c4 [3204]" strokeweight=".5pt">
                 <v:stroke joinstyle="miter"/>
               </v:line>
             </w:pict>
@@ -1075,7 +964,7 @@
           </mc:Choice>
           <mc:Fallback>
             <w:pict>
-              <v:line w14:anchorId="7F91E69A" id="Straight Connector 2" o:spid="_x0000_s1026" style="position:absolute;z-index:251660288;visibility:visible;mso-wrap-style:square;mso-wrap-distance-left:9pt;mso-wrap-distance-top:0;mso-wrap-distance-right:9pt;mso-wrap-distance-bottom:0;mso-position-horizontal:absolute;mso-position-horizontal-relative:text;mso-position-vertical:absolute;mso-position-vertical-relative:text" from="1.5pt,13.8pt" to="47.25pt,13.8pt" o:gfxdata="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" strokecolor="#4472c4 [3204]" strokeweight=".5pt">
+              <v:line w14:anchorId="27B12162" id="Straight Connector 2" o:spid="_x0000_s1026" style="position:absolute;z-index:251660288;visibility:visible;mso-wrap-style:square;mso-wrap-distance-left:9pt;mso-wrap-distance-top:0;mso-wrap-distance-right:9pt;mso-wrap-distance-bottom:0;mso-position-horizontal:absolute;mso-position-horizontal-relative:text;mso-position-vertical:absolute;mso-position-vertical-relative:text" from="1.5pt,13.8pt" to="47.25pt,13.8pt" o:gfxdata="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" strokecolor="#4472c4 [3204]" strokeweight=".5pt">
                 <v:stroke joinstyle="miter"/>
               </v:line>
             </w:pict>
@@ -1142,7 +1031,7 @@
           </mc:Choice>
           <mc:Fallback>
             <w:pict>
-              <v:shape w14:anchorId="623859D6" id="Straight Arrow Connector 1" o:spid="_x0000_s1026" type="#_x0000_t32" style="position:absolute;margin-left:12.75pt;margin-top:15.3pt;width:20.25pt;height:25.5pt;z-index:251659264;visibility:visible;mso-wrap-style:square;mso-wrap-distance-left:9pt;mso-wrap-distance-top:0;mso-wrap-distance-right:9pt;mso-wrap-distance-bottom:0;mso-position-horizontal:absolute;mso-position-horizontal-relative:text;mso-position-vertical:absolute;mso-position-vertical-relative:text" o:gfxdata="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" strokecolor="#4472c4 [3204]" strokeweight=".5pt">
+              <v:shape w14:anchorId="1137F926" id="Straight Arrow Connector 1" o:spid="_x0000_s1026" type="#_x0000_t32" style="position:absolute;margin-left:12.75pt;margin-top:15.3pt;width:20.25pt;height:25.5pt;z-index:251659264;visibility:visible;mso-wrap-style:square;mso-wrap-distance-left:9pt;mso-wrap-distance-top:0;mso-wrap-distance-right:9pt;mso-wrap-distance-bottom:0;mso-position-horizontal:absolute;mso-position-horizontal-relative:text;mso-position-vertical:absolute;mso-position-vertical-relative:text" o:gfxdata="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" strokecolor="#4472c4 [3204]" strokeweight=".5pt">
                 <v:stroke endarrow="block" joinstyle="miter"/>
               </v:shape>
             </w:pict>
@@ -1154,6 +1043,1710 @@
           <w:color w:val="FF0000"/>
         </w:rPr>
         <w:t>docker run --name hello-docker-container -p 8080:80 hello-docker:1.0.0</w:t>
+      </w:r>
+    </w:p>
+    <w:p>
+      <w:pPr>
+        <w:rPr>
+          <w:color w:val="FF0000"/>
+        </w:rPr>
+      </w:pPr>
+      <w:r>
+        <w:rPr>
+          <w:noProof/>
+          <w:color w:val="FF0000"/>
+        </w:rPr>
+        <mc:AlternateContent>
+          <mc:Choice Requires="wps">
+            <w:drawing>
+              <wp:anchor distT="45720" distB="45720" distL="114300" distR="114300" simplePos="0" relativeHeight="251668480" behindDoc="0" locked="0" layoutInCell="1" allowOverlap="1" wp14:anchorId="37F80D26" wp14:editId="15E03E9A">
+                <wp:simplePos x="0" y="0"/>
+                <wp:positionH relativeFrom="margin">
+                  <wp:align>left</wp:align>
+                </wp:positionH>
+                <wp:positionV relativeFrom="paragraph">
+                  <wp:posOffset>289560</wp:posOffset>
+                </wp:positionV>
+                <wp:extent cx="952500" cy="723900"/>
+                <wp:effectExtent l="0" t="0" r="19050" b="19050"/>
+                <wp:wrapSquare wrapText="bothSides"/>
+                <wp:docPr id="217" name="Text Box 2"/>
+                <wp:cNvGraphicFramePr>
+                  <a:graphicFrameLocks xmlns:a="http://schemas.openxmlformats.org/drawingml/2006/main"/>
+                </wp:cNvGraphicFramePr>
+                <a:graphic xmlns:a="http://schemas.openxmlformats.org/drawingml/2006/main">
+                  <a:graphicData uri="http://schemas.microsoft.com/office/word/2010/wordprocessingShape">
+                    <wps:wsp>
+                      <wps:cNvSpPr txBox="1">
+                        <a:spLocks noChangeArrowheads="1"/>
+                      </wps:cNvSpPr>
+                      <wps:spPr bwMode="auto">
+                        <a:xfrm>
+                          <a:off x="0" y="0"/>
+                          <a:ext cx="952500" cy="723900"/>
+                        </a:xfrm>
+                        <a:prstGeom prst="rect">
+                          <a:avLst/>
+                        </a:prstGeom>
+                        <a:solidFill>
+                          <a:srgbClr val="FFFFFF"/>
+                        </a:solidFill>
+                        <a:ln w="9525">
+                          <a:solidFill>
+                            <a:srgbClr val="000000"/>
+                          </a:solidFill>
+                          <a:miter lim="800000"/>
+                          <a:headEnd/>
+                          <a:tailEnd/>
+                        </a:ln>
+                      </wps:spPr>
+                      <wps:txbx>
+                        <w:txbxContent>
+                          <w:p>
+                            <w:r>
+                              <w:t xml:space="preserve">Docker run </w:t>
+                            </w:r>
+                            <w:proofErr w:type="spellStart"/>
+                            <w:r>
+                              <w:t>cmnd</w:t>
+                            </w:r>
+                            <w:proofErr w:type="spellEnd"/>
+                            <w:r>
+                              <w:t xml:space="preserve"> for </w:t>
+                            </w:r>
+                            <w:proofErr w:type="spellStart"/>
+                            <w:proofErr w:type="gramStart"/>
+                            <w:r>
+                              <w:t>a</w:t>
+                            </w:r>
+                            <w:proofErr w:type="spellEnd"/>
+                            <w:proofErr w:type="gramEnd"/>
+                            <w:r>
+                              <w:t xml:space="preserve"> image</w:t>
+                            </w:r>
+                          </w:p>
+                        </w:txbxContent>
+                      </wps:txbx>
+                      <wps:bodyPr rot="0" vert="horz" wrap="square" lIns="91440" tIns="45720" rIns="91440" bIns="45720" anchor="t" anchorCtr="0">
+                        <a:noAutofit/>
+                      </wps:bodyPr>
+                    </wps:wsp>
+                  </a:graphicData>
+                </a:graphic>
+                <wp14:sizeRelH relativeFrom="margin">
+                  <wp14:pctWidth>0</wp14:pctWidth>
+                </wp14:sizeRelH>
+                <wp14:sizeRelV relativeFrom="margin">
+                  <wp14:pctHeight>0</wp14:pctHeight>
+                </wp14:sizeRelV>
+              </wp:anchor>
+            </w:drawing>
+          </mc:Choice>
+          <mc:Fallback>
+            <w:pict>
+              <v:shape w14:anchorId="37F80D26" id="_x0000_s1029" type="#_x0000_t202" style="position:absolute;margin-left:0;margin-top:22.8pt;width:75pt;height:57pt;z-index:251668480;visibility:visible;mso-wrap-style:square;mso-width-percent:0;mso-height-percent:0;mso-wrap-distance-left:9pt;mso-wrap-distance-top:3.6pt;mso-wrap-distance-right:9pt;mso-wrap-distance-bottom:3.6pt;mso-position-horizontal:left;mso-position-horizontal-relative:margin;mso-position-vertical:absolute;mso-position-vertical-relative:text;mso-width-percent:0;mso-height-percent:0;mso-width-relative:margin;mso-height-relative:margin;v-text-anchor:top" o:gfxdata="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">
+                <v:textbox>
+                  <w:txbxContent>
+                    <w:p>
+                      <w:r>
+                        <w:t xml:space="preserve">Docker run </w:t>
+                      </w:r>
+                      <w:proofErr w:type="spellStart"/>
+                      <w:r>
+                        <w:t>cmnd</w:t>
+                      </w:r>
+                      <w:proofErr w:type="spellEnd"/>
+                      <w:r>
+                        <w:t xml:space="preserve"> for </w:t>
+                      </w:r>
+                      <w:proofErr w:type="spellStart"/>
+                      <w:proofErr w:type="gramStart"/>
+                      <w:r>
+                        <w:t>a</w:t>
+                      </w:r>
+                      <w:proofErr w:type="spellEnd"/>
+                      <w:proofErr w:type="gramEnd"/>
+                      <w:r>
+                        <w:t xml:space="preserve"> image</w:t>
+                      </w:r>
+                    </w:p>
+                  </w:txbxContent>
+                </v:textbox>
+                <w10:wrap type="square" anchorx="margin"/>
+              </v:shape>
+            </w:pict>
+          </mc:Fallback>
+        </mc:AlternateContent>
+      </w:r>
+    </w:p>
+    <w:p>
+      <w:pPr>
+        <w:rPr>
+          <w:color w:val="FF0000"/>
+        </w:rPr>
+      </w:pPr>
+    </w:p>
+    <w:p>
+      <w:pPr>
+        <w:rPr>
+          <w:color w:val="FF0000"/>
+        </w:rPr>
+      </w:pPr>
+    </w:p>
+    <w:p>
+      <w:pPr>
+        <w:rPr>
+          <w:color w:val="FF0000"/>
+        </w:rPr>
+      </w:pPr>
+    </w:p>
+    <w:p>
+      <w:pPr>
+        <w:rPr>
+          <w:color w:val="FF0000"/>
+        </w:rPr>
+      </w:pPr>
+    </w:p>
+    <w:p>
+      <w:pPr>
+        <w:rPr>
+          <w:color w:val="FF0000"/>
+        </w:rPr>
+      </w:pPr>
+    </w:p>
+    <w:p>
+      <w:pPr>
+        <w:rPr>
+          <w:color w:val="FF0000"/>
+        </w:rPr>
+      </w:pPr>
+      <w:r>
+        <w:rPr>
+          <w:noProof/>
+          <w:color w:val="FF0000"/>
+        </w:rPr>
+        <mc:AlternateContent>
+          <mc:Choice Requires="wps">
+            <w:drawing>
+              <wp:anchor distT="45720" distB="45720" distL="114300" distR="114300" simplePos="0" relativeHeight="251680768" behindDoc="0" locked="0" layoutInCell="1" allowOverlap="1" wp14:anchorId="5D0489BB" wp14:editId="0962DEC9">
+                <wp:simplePos x="0" y="0"/>
+                <wp:positionH relativeFrom="margin">
+                  <wp:posOffset>1162050</wp:posOffset>
+                </wp:positionH>
+                <wp:positionV relativeFrom="paragraph">
+                  <wp:posOffset>738505</wp:posOffset>
+                </wp:positionV>
+                <wp:extent cx="952500" cy="228600"/>
+                <wp:effectExtent l="0" t="0" r="19050" b="19050"/>
+                <wp:wrapSquare wrapText="bothSides"/>
+                <wp:docPr id="19" name="Text Box 2"/>
+                <wp:cNvGraphicFramePr>
+                  <a:graphicFrameLocks xmlns:a="http://schemas.openxmlformats.org/drawingml/2006/main"/>
+                </wp:cNvGraphicFramePr>
+                <a:graphic xmlns:a="http://schemas.openxmlformats.org/drawingml/2006/main">
+                  <a:graphicData uri="http://schemas.microsoft.com/office/word/2010/wordprocessingShape">
+                    <wps:wsp>
+                      <wps:cNvSpPr txBox="1">
+                        <a:spLocks noChangeArrowheads="1"/>
+                      </wps:cNvSpPr>
+                      <wps:spPr bwMode="auto">
+                        <a:xfrm>
+                          <a:off x="0" y="0"/>
+                          <a:ext cx="952500" cy="228600"/>
+                        </a:xfrm>
+                        <a:prstGeom prst="rect">
+                          <a:avLst/>
+                        </a:prstGeom>
+                        <a:solidFill>
+                          <a:srgbClr val="FFFFFF"/>
+                        </a:solidFill>
+                        <a:ln w="9525">
+                          <a:solidFill>
+                            <a:srgbClr val="000000"/>
+                          </a:solidFill>
+                          <a:miter lim="800000"/>
+                          <a:headEnd/>
+                          <a:tailEnd/>
+                        </a:ln>
+                      </wps:spPr>
+                      <wps:txbx>
+                        <w:txbxContent>
+                          <w:p>
+                            <w:r>
+                              <w:t>C</w:t>
+                            </w:r>
+                            <w:r>
+                              <w:t>ontai</w:t>
+                            </w:r>
+                            <w:r>
+                              <w:t>ner Id</w:t>
+                            </w:r>
+                          </w:p>
+                        </w:txbxContent>
+                      </wps:txbx>
+                      <wps:bodyPr rot="0" vert="horz" wrap="square" lIns="91440" tIns="45720" rIns="91440" bIns="45720" anchor="t" anchorCtr="0">
+                        <a:noAutofit/>
+                      </wps:bodyPr>
+                    </wps:wsp>
+                  </a:graphicData>
+                </a:graphic>
+                <wp14:sizeRelH relativeFrom="margin">
+                  <wp14:pctWidth>0</wp14:pctWidth>
+                </wp14:sizeRelH>
+                <wp14:sizeRelV relativeFrom="margin">
+                  <wp14:pctHeight>0</wp14:pctHeight>
+                </wp14:sizeRelV>
+              </wp:anchor>
+            </w:drawing>
+          </mc:Choice>
+          <mc:Fallback>
+            <w:pict>
+              <v:shape w14:anchorId="5D0489BB" id="_x0000_s1030" type="#_x0000_t202" style="position:absolute;margin-left:91.5pt;margin-top:58.15pt;width:75pt;height:18pt;z-index:251680768;visibility:visible;mso-wrap-style:square;mso-width-percent:0;mso-height-percent:0;mso-wrap-distance-left:9pt;mso-wrap-distance-top:3.6pt;mso-wrap-distance-right:9pt;mso-wrap-distance-bottom:3.6pt;mso-position-horizontal:absolute;mso-position-horizontal-relative:margin;mso-position-vertical:absolute;mso-position-vertical-relative:text;mso-width-percent:0;mso-height-percent:0;mso-width-relative:margin;mso-height-relative:margin;v-text-anchor:top" o:gfxdata="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">
+                <v:textbox>
+                  <w:txbxContent>
+                    <w:p>
+                      <w:r>
+                        <w:t>C</w:t>
+                      </w:r>
+                      <w:r>
+                        <w:t>ontai</w:t>
+                      </w:r>
+                      <w:r>
+                        <w:t>ner Id</w:t>
+                      </w:r>
+                    </w:p>
+                  </w:txbxContent>
+                </v:textbox>
+                <w10:wrap type="square" anchorx="margin"/>
+              </v:shape>
+            </w:pict>
+          </mc:Fallback>
+        </mc:AlternateContent>
+      </w:r>
+      <w:r>
+        <w:rPr>
+          <w:noProof/>
+          <w:color w:val="FF0000"/>
+        </w:rPr>
+        <mc:AlternateContent>
+          <mc:Choice Requires="wps">
+            <w:drawing>
+              <wp:anchor distT="0" distB="0" distL="114300" distR="114300" simplePos="0" relativeHeight="251679744" behindDoc="0" locked="0" layoutInCell="1" allowOverlap="1" wp14:anchorId="5F13F247" wp14:editId="01374B84">
+                <wp:simplePos x="0" y="0"/>
+                <wp:positionH relativeFrom="column">
+                  <wp:posOffset>876300</wp:posOffset>
+                </wp:positionH>
+                <wp:positionV relativeFrom="paragraph">
+                  <wp:posOffset>276225</wp:posOffset>
+                </wp:positionV>
+                <wp:extent cx="257175" cy="323850"/>
+                <wp:effectExtent l="0" t="0" r="66675" b="57150"/>
+                <wp:wrapNone/>
+                <wp:docPr id="18" name="Straight Arrow Connector 18"/>
+                <wp:cNvGraphicFramePr/>
+                <a:graphic xmlns:a="http://schemas.openxmlformats.org/drawingml/2006/main">
+                  <a:graphicData uri="http://schemas.microsoft.com/office/word/2010/wordprocessingShape">
+                    <wps:wsp>
+                      <wps:cNvCnPr/>
+                      <wps:spPr>
+                        <a:xfrm>
+                          <a:off x="0" y="0"/>
+                          <a:ext cx="257175" cy="323850"/>
+                        </a:xfrm>
+                        <a:prstGeom prst="straightConnector1">
+                          <a:avLst/>
+                        </a:prstGeom>
+                        <a:ln>
+                          <a:tailEnd type="triangle"/>
+                        </a:ln>
+                      </wps:spPr>
+                      <wps:style>
+                        <a:lnRef idx="1">
+                          <a:schemeClr val="accent1"/>
+                        </a:lnRef>
+                        <a:fillRef idx="0">
+                          <a:schemeClr val="accent1"/>
+                        </a:fillRef>
+                        <a:effectRef idx="0">
+                          <a:schemeClr val="accent1"/>
+                        </a:effectRef>
+                        <a:fontRef idx="minor">
+                          <a:schemeClr val="tx1"/>
+                        </a:fontRef>
+                      </wps:style>
+                      <wps:bodyPr/>
+                    </wps:wsp>
+                  </a:graphicData>
+                </a:graphic>
+              </wp:anchor>
+            </w:drawing>
+          </mc:Choice>
+          <mc:Fallback>
+            <w:pict>
+              <v:shape w14:anchorId="10649368" id="Straight Arrow Connector 18" o:spid="_x0000_s1026" type="#_x0000_t32" style="position:absolute;margin-left:69pt;margin-top:21.75pt;width:20.25pt;height:25.5pt;z-index:251679744;visibility:visible;mso-wrap-style:square;mso-wrap-distance-left:9pt;mso-wrap-distance-top:0;mso-wrap-distance-right:9pt;mso-wrap-distance-bottom:0;mso-position-horizontal:absolute;mso-position-horizontal-relative:text;mso-position-vertical:absolute;mso-position-vertical-relative:text" o:gfxdata="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" strokecolor="#4472c4 [3204]" strokeweight=".5pt">
+                <v:stroke endarrow="block" joinstyle="miter"/>
+              </v:shape>
+            </w:pict>
+          </mc:Fallback>
+        </mc:AlternateContent>
+      </w:r>
+      <w:r>
+        <w:rPr>
+          <w:noProof/>
+          <w:color w:val="FF0000"/>
+        </w:rPr>
+        <mc:AlternateContent>
+          <mc:Choice Requires="wps">
+            <w:drawing>
+              <wp:anchor distT="0" distB="0" distL="114300" distR="114300" simplePos="0" relativeHeight="251683840" behindDoc="0" locked="0" layoutInCell="1" allowOverlap="1" wp14:anchorId="0904284E" wp14:editId="5E3B5B69">
+                <wp:simplePos x="0" y="0"/>
+                <wp:positionH relativeFrom="column">
+                  <wp:posOffset>714375</wp:posOffset>
+                </wp:positionH>
+                <wp:positionV relativeFrom="paragraph">
+                  <wp:posOffset>214630</wp:posOffset>
+                </wp:positionV>
+                <wp:extent cx="200025" cy="0"/>
+                <wp:effectExtent l="0" t="0" r="0" b="0"/>
+                <wp:wrapNone/>
+                <wp:docPr id="21" name="Straight Connector 21"/>
+                <wp:cNvGraphicFramePr/>
+                <a:graphic xmlns:a="http://schemas.openxmlformats.org/drawingml/2006/main">
+                  <a:graphicData uri="http://schemas.microsoft.com/office/word/2010/wordprocessingShape">
+                    <wps:wsp>
+                      <wps:cNvCnPr/>
+                      <wps:spPr>
+                        <a:xfrm>
+                          <a:off x="0" y="0"/>
+                          <a:ext cx="200025" cy="0"/>
+                        </a:xfrm>
+                        <a:prstGeom prst="line">
+                          <a:avLst/>
+                        </a:prstGeom>
+                      </wps:spPr>
+                      <wps:style>
+                        <a:lnRef idx="1">
+                          <a:schemeClr val="accent1"/>
+                        </a:lnRef>
+                        <a:fillRef idx="0">
+                          <a:schemeClr val="accent1"/>
+                        </a:fillRef>
+                        <a:effectRef idx="0">
+                          <a:schemeClr val="accent1"/>
+                        </a:effectRef>
+                        <a:fontRef idx="minor">
+                          <a:schemeClr val="tx1"/>
+                        </a:fontRef>
+                      </wps:style>
+                      <wps:bodyPr/>
+                    </wps:wsp>
+                  </a:graphicData>
+                </a:graphic>
+              </wp:anchor>
+            </w:drawing>
+          </mc:Choice>
+          <mc:Fallback>
+            <w:pict>
+              <v:line w14:anchorId="7DC3A064" id="Straight Connector 21" o:spid="_x0000_s1026" style="position:absolute;z-index:251683840;visibility:visible;mso-wrap-style:square;mso-wrap-distance-left:9pt;mso-wrap-distance-top:0;mso-wrap-distance-right:9pt;mso-wrap-distance-bottom:0;mso-position-horizontal:absolute;mso-position-horizontal-relative:text;mso-position-vertical:absolute;mso-position-vertical-relative:text" from="56.25pt,16.9pt" to="1in,16.9pt" o:gfxdata="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" strokecolor="#4472c4 [3204]" strokeweight=".5pt">
+                <v:stroke joinstyle="miter"/>
+              </v:line>
+            </w:pict>
+          </mc:Fallback>
+        </mc:AlternateContent>
+      </w:r>
+      <w:r>
+        <w:rPr>
+          <w:noProof/>
+          <w:color w:val="FF0000"/>
+        </w:rPr>
+        <mc:AlternateContent>
+          <mc:Choice Requires="wps">
+            <w:drawing>
+              <wp:anchor distT="0" distB="0" distL="114300" distR="114300" simplePos="0" relativeHeight="251682816" behindDoc="0" locked="0" layoutInCell="1" allowOverlap="1" wp14:anchorId="736EC076" wp14:editId="5C588CDF">
+                <wp:simplePos x="0" y="0"/>
+                <wp:positionH relativeFrom="column">
+                  <wp:posOffset>9525</wp:posOffset>
+                </wp:positionH>
+                <wp:positionV relativeFrom="paragraph">
+                  <wp:posOffset>219075</wp:posOffset>
+                </wp:positionV>
+                <wp:extent cx="581025" cy="0"/>
+                <wp:effectExtent l="0" t="0" r="0" b="0"/>
+                <wp:wrapNone/>
+                <wp:docPr id="20" name="Straight Connector 20"/>
+                <wp:cNvGraphicFramePr/>
+                <a:graphic xmlns:a="http://schemas.openxmlformats.org/drawingml/2006/main">
+                  <a:graphicData uri="http://schemas.microsoft.com/office/word/2010/wordprocessingShape">
+                    <wps:wsp>
+                      <wps:cNvCnPr/>
+                      <wps:spPr>
+                        <a:xfrm>
+                          <a:off x="0" y="0"/>
+                          <a:ext cx="581025" cy="0"/>
+                        </a:xfrm>
+                        <a:prstGeom prst="line">
+                          <a:avLst/>
+                        </a:prstGeom>
+                      </wps:spPr>
+                      <wps:style>
+                        <a:lnRef idx="1">
+                          <a:schemeClr val="accent1"/>
+                        </a:lnRef>
+                        <a:fillRef idx="0">
+                          <a:schemeClr val="accent1"/>
+                        </a:fillRef>
+                        <a:effectRef idx="0">
+                          <a:schemeClr val="accent1"/>
+                        </a:effectRef>
+                        <a:fontRef idx="minor">
+                          <a:schemeClr val="tx1"/>
+                        </a:fontRef>
+                      </wps:style>
+                      <wps:bodyPr/>
+                    </wps:wsp>
+                  </a:graphicData>
+                </a:graphic>
+              </wp:anchor>
+            </w:drawing>
+          </mc:Choice>
+          <mc:Fallback>
+            <w:pict>
+              <v:line w14:anchorId="3C875A2B" id="Straight Connector 20" o:spid="_x0000_s1026" style="position:absolute;z-index:251682816;visibility:visible;mso-wrap-style:square;mso-wrap-distance-left:9pt;mso-wrap-distance-top:0;mso-wrap-distance-right:9pt;mso-wrap-distance-bottom:0;mso-position-horizontal:absolute;mso-position-horizontal-relative:text;mso-position-vertical:absolute;mso-position-vertical-relative:text" from=".75pt,17.25pt" to="46.5pt,17.25pt" o:gfxdata="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" strokecolor="#4472c4 [3204]" strokeweight=".5pt">
+                <v:stroke joinstyle="miter"/>
+              </v:line>
+            </w:pict>
+          </mc:Fallback>
+        </mc:AlternateContent>
+      </w:r>
+      <w:r>
+        <w:rPr>
+          <w:noProof/>
+          <w:color w:val="FF0000"/>
+        </w:rPr>
+        <mc:AlternateContent>
+          <mc:Choice Requires="wps">
+            <w:drawing>
+              <wp:anchor distT="0" distB="0" distL="114300" distR="114300" simplePos="0" relativeHeight="251676672" behindDoc="0" locked="0" layoutInCell="1" allowOverlap="1" wp14:anchorId="6AD9B93A" wp14:editId="488BBB26">
+                <wp:simplePos x="0" y="0"/>
+                <wp:positionH relativeFrom="column">
+                  <wp:posOffset>257175</wp:posOffset>
+                </wp:positionH>
+                <wp:positionV relativeFrom="paragraph">
+                  <wp:posOffset>304800</wp:posOffset>
+                </wp:positionV>
+                <wp:extent cx="257175" cy="323850"/>
+                <wp:effectExtent l="0" t="0" r="66675" b="57150"/>
+                <wp:wrapNone/>
+                <wp:docPr id="12" name="Straight Arrow Connector 12"/>
+                <wp:cNvGraphicFramePr/>
+                <a:graphic xmlns:a="http://schemas.openxmlformats.org/drawingml/2006/main">
+                  <a:graphicData uri="http://schemas.microsoft.com/office/word/2010/wordprocessingShape">
+                    <wps:wsp>
+                      <wps:cNvCnPr/>
+                      <wps:spPr>
+                        <a:xfrm>
+                          <a:off x="0" y="0"/>
+                          <a:ext cx="257175" cy="323850"/>
+                        </a:xfrm>
+                        <a:prstGeom prst="straightConnector1">
+                          <a:avLst/>
+                        </a:prstGeom>
+                        <a:ln>
+                          <a:tailEnd type="triangle"/>
+                        </a:ln>
+                      </wps:spPr>
+                      <wps:style>
+                        <a:lnRef idx="1">
+                          <a:schemeClr val="accent1"/>
+                        </a:lnRef>
+                        <a:fillRef idx="0">
+                          <a:schemeClr val="accent1"/>
+                        </a:fillRef>
+                        <a:effectRef idx="0">
+                          <a:schemeClr val="accent1"/>
+                        </a:effectRef>
+                        <a:fontRef idx="minor">
+                          <a:schemeClr val="tx1"/>
+                        </a:fontRef>
+                      </wps:style>
+                      <wps:bodyPr/>
+                    </wps:wsp>
+                  </a:graphicData>
+                </a:graphic>
+              </wp:anchor>
+            </w:drawing>
+          </mc:Choice>
+          <mc:Fallback>
+            <w:pict>
+              <v:shape w14:anchorId="377CB77C" id="Straight Arrow Connector 12" o:spid="_x0000_s1026" type="#_x0000_t32" style="position:absolute;margin-left:20.25pt;margin-top:24pt;width:20.25pt;height:25.5pt;z-index:251676672;visibility:visible;mso-wrap-style:square;mso-wrap-distance-left:9pt;mso-wrap-distance-top:0;mso-wrap-distance-right:9pt;mso-wrap-distance-bottom:0;mso-position-horizontal:absolute;mso-position-horizontal-relative:text;mso-position-vertical:absolute;mso-position-vertical-relative:text" o:gfxdata="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" strokecolor="#4472c4 [3204]" strokeweight=".5pt">
+                <v:stroke endarrow="block" joinstyle="miter"/>
+              </v:shape>
+            </w:pict>
+          </mc:Fallback>
+        </mc:AlternateContent>
+      </w:r>
+      <w:r>
+        <w:rPr>
+          <w:color w:val="FF0000"/>
+        </w:rPr>
+        <w:t>docker stop 78e</w:t>
+      </w:r>
+    </w:p>
+    <w:p>
+      <w:pPr>
+        <w:rPr>
+          <w:color w:val="FF0000"/>
+        </w:rPr>
+      </w:pPr>
+    </w:p>
+    <w:p>
+      <w:pPr>
+        <w:rPr>
+          <w:color w:val="FF0000"/>
+        </w:rPr>
+      </w:pPr>
+      <w:r>
+        <w:rPr>
+          <w:noProof/>
+          <w:color w:val="FF0000"/>
+        </w:rPr>
+        <mc:AlternateContent>
+          <mc:Choice Requires="wps">
+            <w:drawing>
+              <wp:anchor distT="45720" distB="45720" distL="114300" distR="114300" simplePos="0" relativeHeight="251677696" behindDoc="0" locked="0" layoutInCell="1" allowOverlap="1" wp14:anchorId="526FCC7E" wp14:editId="1214266A">
+                <wp:simplePos x="0" y="0"/>
+                <wp:positionH relativeFrom="margin">
+                  <wp:align>left</wp:align>
+                </wp:positionH>
+                <wp:positionV relativeFrom="paragraph">
+                  <wp:posOffset>138430</wp:posOffset>
+                </wp:positionV>
+                <wp:extent cx="952500" cy="752475"/>
+                <wp:effectExtent l="0" t="0" r="19050" b="28575"/>
+                <wp:wrapSquare wrapText="bothSides"/>
+                <wp:docPr id="13" name="Text Box 2"/>
+                <wp:cNvGraphicFramePr>
+                  <a:graphicFrameLocks xmlns:a="http://schemas.openxmlformats.org/drawingml/2006/main"/>
+                </wp:cNvGraphicFramePr>
+                <a:graphic xmlns:a="http://schemas.openxmlformats.org/drawingml/2006/main">
+                  <a:graphicData uri="http://schemas.microsoft.com/office/word/2010/wordprocessingShape">
+                    <wps:wsp>
+                      <wps:cNvSpPr txBox="1">
+                        <a:spLocks noChangeArrowheads="1"/>
+                      </wps:cNvSpPr>
+                      <wps:spPr bwMode="auto">
+                        <a:xfrm>
+                          <a:off x="0" y="0"/>
+                          <a:ext cx="952500" cy="704850"/>
+                        </a:xfrm>
+                        <a:prstGeom prst="rect">
+                          <a:avLst/>
+                        </a:prstGeom>
+                        <a:solidFill>
+                          <a:srgbClr val="FFFFFF"/>
+                        </a:solidFill>
+                        <a:ln w="9525">
+                          <a:solidFill>
+                            <a:srgbClr val="000000"/>
+                          </a:solidFill>
+                          <a:miter lim="800000"/>
+                          <a:headEnd/>
+                          <a:tailEnd/>
+                        </a:ln>
+                      </wps:spPr>
+                      <wps:txbx>
+                        <w:txbxContent>
+                          <w:p>
+                            <w:r>
+                              <w:t>Docke</w:t>
+                            </w:r>
+                            <w:r>
+                              <w:t xml:space="preserve">r stop </w:t>
+                            </w:r>
+                            <w:proofErr w:type="spellStart"/>
+                            <w:r>
+                              <w:t>cmnd</w:t>
+                            </w:r>
+                            <w:proofErr w:type="spellEnd"/>
+                            <w:r>
+                              <w:t xml:space="preserve"> </w:t>
+                            </w:r>
+                            <w:r>
+                              <w:t>for a container</w:t>
+                            </w:r>
+                          </w:p>
+                        </w:txbxContent>
+                      </wps:txbx>
+                      <wps:bodyPr rot="0" vert="horz" wrap="square" lIns="91440" tIns="45720" rIns="91440" bIns="45720" anchor="t" anchorCtr="0">
+                        <a:noAutofit/>
+                      </wps:bodyPr>
+                    </wps:wsp>
+                  </a:graphicData>
+                </a:graphic>
+                <wp14:sizeRelH relativeFrom="margin">
+                  <wp14:pctWidth>0</wp14:pctWidth>
+                </wp14:sizeRelH>
+                <wp14:sizeRelV relativeFrom="margin">
+                  <wp14:pctHeight>0</wp14:pctHeight>
+                </wp14:sizeRelV>
+              </wp:anchor>
+            </w:drawing>
+          </mc:Choice>
+          <mc:Fallback>
+            <w:pict>
+              <v:shape w14:anchorId="526FCC7E" id="_x0000_s1031" type="#_x0000_t202" style="position:absolute;margin-left:0;margin-top:10.9pt;width:75pt;height:59.25pt;z-index:251677696;visibility:visible;mso-wrap-style:square;mso-width-percent:0;mso-height-percent:0;mso-wrap-distance-left:9pt;mso-wrap-distance-top:3.6pt;mso-wrap-distance-right:9pt;mso-wrap-distance-bottom:3.6pt;mso-position-horizontal:left;mso-position-horizontal-relative:margin;mso-position-vertical:absolute;mso-position-vertical-relative:text;mso-width-percent:0;mso-height-percent:0;mso-width-relative:margin;mso-height-relative:margin;v-text-anchor:top" o:gfxdata="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">
+                <v:textbox>
+                  <w:txbxContent>
+                    <w:p>
+                      <w:r>
+                        <w:t>Docke</w:t>
+                      </w:r>
+                      <w:r>
+                        <w:t xml:space="preserve">r stop </w:t>
+                      </w:r>
+                      <w:proofErr w:type="spellStart"/>
+                      <w:r>
+                        <w:t>cmnd</w:t>
+                      </w:r>
+                      <w:proofErr w:type="spellEnd"/>
+                      <w:r>
+                        <w:t xml:space="preserve"> </w:t>
+                      </w:r>
+                      <w:r>
+                        <w:t>for a container</w:t>
+                      </w:r>
+                    </w:p>
+                  </w:txbxContent>
+                </v:textbox>
+                <w10:wrap type="square" anchorx="margin"/>
+              </v:shape>
+            </w:pict>
+          </mc:Fallback>
+        </mc:AlternateContent>
+      </w:r>
+    </w:p>
+    <w:p>
+      <w:pPr>
+        <w:rPr>
+          <w:color w:val="FF0000"/>
+        </w:rPr>
+      </w:pPr>
+    </w:p>
+    <w:p>
+      <w:pPr>
+        <w:rPr>
+          <w:color w:val="FF0000"/>
+        </w:rPr>
+      </w:pPr>
+    </w:p>
+    <w:p>
+      <w:pPr>
+        <w:rPr>
+          <w:color w:val="FF0000"/>
+        </w:rPr>
+      </w:pPr>
+    </w:p>
+    <w:p>
+      <w:pPr>
+        <w:rPr>
+          <w:color w:val="FF0000"/>
+        </w:rPr>
+      </w:pPr>
+      <w:r>
+        <w:rPr>
+          <w:noProof/>
+          <w:color w:val="FF0000"/>
+        </w:rPr>
+        <mc:AlternateContent>
+          <mc:Choice Requires="wps">
+            <w:drawing>
+              <wp:anchor distT="45720" distB="45720" distL="114300" distR="114300" simplePos="0" relativeHeight="251688960" behindDoc="0" locked="0" layoutInCell="1" allowOverlap="1" wp14:anchorId="452E690F" wp14:editId="4B82722B">
+                <wp:simplePos x="0" y="0"/>
+                <wp:positionH relativeFrom="margin">
+                  <wp:posOffset>1162050</wp:posOffset>
+                </wp:positionH>
+                <wp:positionV relativeFrom="paragraph">
+                  <wp:posOffset>738505</wp:posOffset>
+                </wp:positionV>
+                <wp:extent cx="952500" cy="228600"/>
+                <wp:effectExtent l="0" t="0" r="19050" b="19050"/>
+                <wp:wrapSquare wrapText="bothSides"/>
+                <wp:docPr id="23" name="Text Box 2"/>
+                <wp:cNvGraphicFramePr>
+                  <a:graphicFrameLocks xmlns:a="http://schemas.openxmlformats.org/drawingml/2006/main"/>
+                </wp:cNvGraphicFramePr>
+                <a:graphic xmlns:a="http://schemas.openxmlformats.org/drawingml/2006/main">
+                  <a:graphicData uri="http://schemas.microsoft.com/office/word/2010/wordprocessingShape">
+                    <wps:wsp>
+                      <wps:cNvSpPr txBox="1">
+                        <a:spLocks noChangeArrowheads="1"/>
+                      </wps:cNvSpPr>
+                      <wps:spPr bwMode="auto">
+                        <a:xfrm>
+                          <a:off x="0" y="0"/>
+                          <a:ext cx="952500" cy="228600"/>
+                        </a:xfrm>
+                        <a:prstGeom prst="rect">
+                          <a:avLst/>
+                        </a:prstGeom>
+                        <a:solidFill>
+                          <a:srgbClr val="FFFFFF"/>
+                        </a:solidFill>
+                        <a:ln w="9525">
+                          <a:solidFill>
+                            <a:srgbClr val="000000"/>
+                          </a:solidFill>
+                          <a:miter lim="800000"/>
+                          <a:headEnd/>
+                          <a:tailEnd/>
+                        </a:ln>
+                      </wps:spPr>
+                      <wps:txbx>
+                        <w:txbxContent>
+                          <w:p>
+                            <w:r>
+                              <w:t>Container Id</w:t>
+                            </w:r>
+                          </w:p>
+                        </w:txbxContent>
+                      </wps:txbx>
+                      <wps:bodyPr rot="0" vert="horz" wrap="square" lIns="91440" tIns="45720" rIns="91440" bIns="45720" anchor="t" anchorCtr="0">
+                        <a:noAutofit/>
+                      </wps:bodyPr>
+                    </wps:wsp>
+                  </a:graphicData>
+                </a:graphic>
+                <wp14:sizeRelH relativeFrom="margin">
+                  <wp14:pctWidth>0</wp14:pctWidth>
+                </wp14:sizeRelH>
+                <wp14:sizeRelV relativeFrom="margin">
+                  <wp14:pctHeight>0</wp14:pctHeight>
+                </wp14:sizeRelV>
+              </wp:anchor>
+            </w:drawing>
+          </mc:Choice>
+          <mc:Fallback>
+            <w:pict>
+              <v:shape w14:anchorId="452E690F" id="_x0000_s1032" type="#_x0000_t202" style="position:absolute;margin-left:91.5pt;margin-top:58.15pt;width:75pt;height:18pt;z-index:251688960;visibility:visible;mso-wrap-style:square;mso-width-percent:0;mso-height-percent:0;mso-wrap-distance-left:9pt;mso-wrap-distance-top:3.6pt;mso-wrap-distance-right:9pt;mso-wrap-distance-bottom:3.6pt;mso-position-horizontal:absolute;mso-position-horizontal-relative:margin;mso-position-vertical:absolute;mso-position-vertical-relative:text;mso-width-percent:0;mso-height-percent:0;mso-width-relative:margin;mso-height-relative:margin;v-text-anchor:top" o:gfxdata="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">
+                <v:textbox>
+                  <w:txbxContent>
+                    <w:p>
+                      <w:r>
+                        <w:t>Container Id</w:t>
+                      </w:r>
+                    </w:p>
+                  </w:txbxContent>
+                </v:textbox>
+                <w10:wrap type="square" anchorx="margin"/>
+              </v:shape>
+            </w:pict>
+          </mc:Fallback>
+        </mc:AlternateContent>
+      </w:r>
+      <w:r>
+        <w:rPr>
+          <w:noProof/>
+          <w:color w:val="FF0000"/>
+        </w:rPr>
+        <mc:AlternateContent>
+          <mc:Choice Requires="wps">
+            <w:drawing>
+              <wp:anchor distT="0" distB="0" distL="114300" distR="114300" simplePos="0" relativeHeight="251687936" behindDoc="0" locked="0" layoutInCell="1" allowOverlap="1" wp14:anchorId="18005CEA" wp14:editId="60F92D1C">
+                <wp:simplePos x="0" y="0"/>
+                <wp:positionH relativeFrom="column">
+                  <wp:posOffset>876300</wp:posOffset>
+                </wp:positionH>
+                <wp:positionV relativeFrom="paragraph">
+                  <wp:posOffset>276225</wp:posOffset>
+                </wp:positionV>
+                <wp:extent cx="257175" cy="323850"/>
+                <wp:effectExtent l="0" t="0" r="66675" b="57150"/>
+                <wp:wrapNone/>
+                <wp:docPr id="24" name="Straight Arrow Connector 24"/>
+                <wp:cNvGraphicFramePr/>
+                <a:graphic xmlns:a="http://schemas.openxmlformats.org/drawingml/2006/main">
+                  <a:graphicData uri="http://schemas.microsoft.com/office/word/2010/wordprocessingShape">
+                    <wps:wsp>
+                      <wps:cNvCnPr/>
+                      <wps:spPr>
+                        <a:xfrm>
+                          <a:off x="0" y="0"/>
+                          <a:ext cx="257175" cy="323850"/>
+                        </a:xfrm>
+                        <a:prstGeom prst="straightConnector1">
+                          <a:avLst/>
+                        </a:prstGeom>
+                        <a:ln>
+                          <a:tailEnd type="triangle"/>
+                        </a:ln>
+                      </wps:spPr>
+                      <wps:style>
+                        <a:lnRef idx="1">
+                          <a:schemeClr val="accent1"/>
+                        </a:lnRef>
+                        <a:fillRef idx="0">
+                          <a:schemeClr val="accent1"/>
+                        </a:fillRef>
+                        <a:effectRef idx="0">
+                          <a:schemeClr val="accent1"/>
+                        </a:effectRef>
+                        <a:fontRef idx="minor">
+                          <a:schemeClr val="tx1"/>
+                        </a:fontRef>
+                      </wps:style>
+                      <wps:bodyPr/>
+                    </wps:wsp>
+                  </a:graphicData>
+                </a:graphic>
+              </wp:anchor>
+            </w:drawing>
+          </mc:Choice>
+          <mc:Fallback>
+            <w:pict>
+              <v:shape w14:anchorId="30FA929F" id="Straight Arrow Connector 24" o:spid="_x0000_s1026" type="#_x0000_t32" style="position:absolute;margin-left:69pt;margin-top:21.75pt;width:20.25pt;height:25.5pt;z-index:251687936;visibility:visible;mso-wrap-style:square;mso-wrap-distance-left:9pt;mso-wrap-distance-top:0;mso-wrap-distance-right:9pt;mso-wrap-distance-bottom:0;mso-position-horizontal:absolute;mso-position-horizontal-relative:text;mso-position-vertical:absolute;mso-position-vertical-relative:text" o:gfxdata="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" strokecolor="#4472c4 [3204]" strokeweight=".5pt">
+                <v:stroke endarrow="block" joinstyle="miter"/>
+              </v:shape>
+            </w:pict>
+          </mc:Fallback>
+        </mc:AlternateContent>
+      </w:r>
+      <w:r>
+        <w:rPr>
+          <w:noProof/>
+          <w:color w:val="FF0000"/>
+        </w:rPr>
+        <mc:AlternateContent>
+          <mc:Choice Requires="wps">
+            <w:drawing>
+              <wp:anchor distT="0" distB="0" distL="114300" distR="114300" simplePos="0" relativeHeight="251691008" behindDoc="0" locked="0" layoutInCell="1" allowOverlap="1" wp14:anchorId="52447C8A" wp14:editId="286A8D28">
+                <wp:simplePos x="0" y="0"/>
+                <wp:positionH relativeFrom="column">
+                  <wp:posOffset>714375</wp:posOffset>
+                </wp:positionH>
+                <wp:positionV relativeFrom="paragraph">
+                  <wp:posOffset>214630</wp:posOffset>
+                </wp:positionV>
+                <wp:extent cx="200025" cy="0"/>
+                <wp:effectExtent l="0" t="0" r="0" b="0"/>
+                <wp:wrapNone/>
+                <wp:docPr id="25" name="Straight Connector 25"/>
+                <wp:cNvGraphicFramePr/>
+                <a:graphic xmlns:a="http://schemas.openxmlformats.org/drawingml/2006/main">
+                  <a:graphicData uri="http://schemas.microsoft.com/office/word/2010/wordprocessingShape">
+                    <wps:wsp>
+                      <wps:cNvCnPr/>
+                      <wps:spPr>
+                        <a:xfrm>
+                          <a:off x="0" y="0"/>
+                          <a:ext cx="200025" cy="0"/>
+                        </a:xfrm>
+                        <a:prstGeom prst="line">
+                          <a:avLst/>
+                        </a:prstGeom>
+                      </wps:spPr>
+                      <wps:style>
+                        <a:lnRef idx="1">
+                          <a:schemeClr val="accent1"/>
+                        </a:lnRef>
+                        <a:fillRef idx="0">
+                          <a:schemeClr val="accent1"/>
+                        </a:fillRef>
+                        <a:effectRef idx="0">
+                          <a:schemeClr val="accent1"/>
+                        </a:effectRef>
+                        <a:fontRef idx="minor">
+                          <a:schemeClr val="tx1"/>
+                        </a:fontRef>
+                      </wps:style>
+                      <wps:bodyPr/>
+                    </wps:wsp>
+                  </a:graphicData>
+                </a:graphic>
+              </wp:anchor>
+            </w:drawing>
+          </mc:Choice>
+          <mc:Fallback>
+            <w:pict>
+              <v:line w14:anchorId="3DCD80EC" id="Straight Connector 25" o:spid="_x0000_s1026" style="position:absolute;z-index:251691008;visibility:visible;mso-wrap-style:square;mso-wrap-distance-left:9pt;mso-wrap-distance-top:0;mso-wrap-distance-right:9pt;mso-wrap-distance-bottom:0;mso-position-horizontal:absolute;mso-position-horizontal-relative:text;mso-position-vertical:absolute;mso-position-vertical-relative:text" from="56.25pt,16.9pt" to="1in,16.9pt" o:gfxdata="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" strokecolor="#4472c4 [3204]" strokeweight=".5pt">
+                <v:stroke joinstyle="miter"/>
+              </v:line>
+            </w:pict>
+          </mc:Fallback>
+        </mc:AlternateContent>
+      </w:r>
+      <w:r>
+        <w:rPr>
+          <w:noProof/>
+          <w:color w:val="FF0000"/>
+        </w:rPr>
+        <mc:AlternateContent>
+          <mc:Choice Requires="wps">
+            <w:drawing>
+              <wp:anchor distT="0" distB="0" distL="114300" distR="114300" simplePos="0" relativeHeight="251689984" behindDoc="0" locked="0" layoutInCell="1" allowOverlap="1" wp14:anchorId="1AB5F4E6" wp14:editId="5180EC54">
+                <wp:simplePos x="0" y="0"/>
+                <wp:positionH relativeFrom="column">
+                  <wp:posOffset>9525</wp:posOffset>
+                </wp:positionH>
+                <wp:positionV relativeFrom="paragraph">
+                  <wp:posOffset>219075</wp:posOffset>
+                </wp:positionV>
+                <wp:extent cx="581025" cy="0"/>
+                <wp:effectExtent l="0" t="0" r="0" b="0"/>
+                <wp:wrapNone/>
+                <wp:docPr id="26" name="Straight Connector 26"/>
+                <wp:cNvGraphicFramePr/>
+                <a:graphic xmlns:a="http://schemas.openxmlformats.org/drawingml/2006/main">
+                  <a:graphicData uri="http://schemas.microsoft.com/office/word/2010/wordprocessingShape">
+                    <wps:wsp>
+                      <wps:cNvCnPr/>
+                      <wps:spPr>
+                        <a:xfrm>
+                          <a:off x="0" y="0"/>
+                          <a:ext cx="581025" cy="0"/>
+                        </a:xfrm>
+                        <a:prstGeom prst="line">
+                          <a:avLst/>
+                        </a:prstGeom>
+                      </wps:spPr>
+                      <wps:style>
+                        <a:lnRef idx="1">
+                          <a:schemeClr val="accent1"/>
+                        </a:lnRef>
+                        <a:fillRef idx="0">
+                          <a:schemeClr val="accent1"/>
+                        </a:fillRef>
+                        <a:effectRef idx="0">
+                          <a:schemeClr val="accent1"/>
+                        </a:effectRef>
+                        <a:fontRef idx="minor">
+                          <a:schemeClr val="tx1"/>
+                        </a:fontRef>
+                      </wps:style>
+                      <wps:bodyPr/>
+                    </wps:wsp>
+                  </a:graphicData>
+                </a:graphic>
+              </wp:anchor>
+            </w:drawing>
+          </mc:Choice>
+          <mc:Fallback>
+            <w:pict>
+              <v:line w14:anchorId="3DC855A2" id="Straight Connector 26" o:spid="_x0000_s1026" style="position:absolute;z-index:251689984;visibility:visible;mso-wrap-style:square;mso-wrap-distance-left:9pt;mso-wrap-distance-top:0;mso-wrap-distance-right:9pt;mso-wrap-distance-bottom:0;mso-position-horizontal:absolute;mso-position-horizontal-relative:text;mso-position-vertical:absolute;mso-position-vertical-relative:text" from=".75pt,17.25pt" to="46.5pt,17.25pt" o:gfxdata="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" strokecolor="#4472c4 [3204]" strokeweight=".5pt">
+                <v:stroke joinstyle="miter"/>
+              </v:line>
+            </w:pict>
+          </mc:Fallback>
+        </mc:AlternateContent>
+      </w:r>
+      <w:r>
+        <w:rPr>
+          <w:noProof/>
+          <w:color w:val="FF0000"/>
+        </w:rPr>
+        <mc:AlternateContent>
+          <mc:Choice Requires="wps">
+            <w:drawing>
+              <wp:anchor distT="0" distB="0" distL="114300" distR="114300" simplePos="0" relativeHeight="251685888" behindDoc="0" locked="0" layoutInCell="1" allowOverlap="1" wp14:anchorId="59F72503" wp14:editId="57302882">
+                <wp:simplePos x="0" y="0"/>
+                <wp:positionH relativeFrom="column">
+                  <wp:posOffset>257175</wp:posOffset>
+                </wp:positionH>
+                <wp:positionV relativeFrom="paragraph">
+                  <wp:posOffset>304800</wp:posOffset>
+                </wp:positionV>
+                <wp:extent cx="257175" cy="323850"/>
+                <wp:effectExtent l="0" t="0" r="66675" b="57150"/>
+                <wp:wrapNone/>
+                <wp:docPr id="27" name="Straight Arrow Connector 27"/>
+                <wp:cNvGraphicFramePr/>
+                <a:graphic xmlns:a="http://schemas.openxmlformats.org/drawingml/2006/main">
+                  <a:graphicData uri="http://schemas.microsoft.com/office/word/2010/wordprocessingShape">
+                    <wps:wsp>
+                      <wps:cNvCnPr/>
+                      <wps:spPr>
+                        <a:xfrm>
+                          <a:off x="0" y="0"/>
+                          <a:ext cx="257175" cy="323850"/>
+                        </a:xfrm>
+                        <a:prstGeom prst="straightConnector1">
+                          <a:avLst/>
+                        </a:prstGeom>
+                        <a:ln>
+                          <a:tailEnd type="triangle"/>
+                        </a:ln>
+                      </wps:spPr>
+                      <wps:style>
+                        <a:lnRef idx="1">
+                          <a:schemeClr val="accent1"/>
+                        </a:lnRef>
+                        <a:fillRef idx="0">
+                          <a:schemeClr val="accent1"/>
+                        </a:fillRef>
+                        <a:effectRef idx="0">
+                          <a:schemeClr val="accent1"/>
+                        </a:effectRef>
+                        <a:fontRef idx="minor">
+                          <a:schemeClr val="tx1"/>
+                        </a:fontRef>
+                      </wps:style>
+                      <wps:bodyPr/>
+                    </wps:wsp>
+                  </a:graphicData>
+                </a:graphic>
+              </wp:anchor>
+            </w:drawing>
+          </mc:Choice>
+          <mc:Fallback>
+            <w:pict>
+              <v:shape w14:anchorId="0AD25C27" id="Straight Arrow Connector 27" o:spid="_x0000_s1026" type="#_x0000_t32" style="position:absolute;margin-left:20.25pt;margin-top:24pt;width:20.25pt;height:25.5pt;z-index:251685888;visibility:visible;mso-wrap-style:square;mso-wrap-distance-left:9pt;mso-wrap-distance-top:0;mso-wrap-distance-right:9pt;mso-wrap-distance-bottom:0;mso-position-horizontal:absolute;mso-position-horizontal-relative:text;mso-position-vertical:absolute;mso-position-vertical-relative:text" o:gfxdata="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" strokecolor="#4472c4 [3204]" strokeweight=".5pt">
+                <v:stroke endarrow="block" joinstyle="miter"/>
+              </v:shape>
+            </w:pict>
+          </mc:Fallback>
+        </mc:AlternateContent>
+      </w:r>
+      <w:r>
+        <w:rPr>
+          <w:color w:val="FF0000"/>
+        </w:rPr>
+        <w:t xml:space="preserve">docker </w:t>
+      </w:r>
+      <w:r>
+        <w:rPr>
+          <w:color w:val="FF0000"/>
+        </w:rPr>
+        <w:t>start</w:t>
+      </w:r>
+      <w:r>
+        <w:rPr>
+          <w:color w:val="FF0000"/>
+        </w:rPr>
+        <w:t xml:space="preserve"> 78e</w:t>
+      </w:r>
+    </w:p>
+    <w:p>
+      <w:pPr>
+        <w:rPr>
+          <w:color w:val="FF0000"/>
+        </w:rPr>
+      </w:pPr>
+      <w:r>
+        <w:rPr>
+          <w:noProof/>
+          <w:color w:val="FF0000"/>
+        </w:rPr>
+        <mc:AlternateContent>
+          <mc:Choice Requires="wps">
+            <w:drawing>
+              <wp:anchor distT="45720" distB="45720" distL="114300" distR="114300" simplePos="0" relativeHeight="251686912" behindDoc="0" locked="0" layoutInCell="1" allowOverlap="1" wp14:anchorId="6C2CC59A" wp14:editId="4B7FBB07">
+                <wp:simplePos x="0" y="0"/>
+                <wp:positionH relativeFrom="margin">
+                  <wp:align>left</wp:align>
+                </wp:positionH>
+                <wp:positionV relativeFrom="paragraph">
+                  <wp:posOffset>424815</wp:posOffset>
+                </wp:positionV>
+                <wp:extent cx="952500" cy="695325"/>
+                <wp:effectExtent l="0" t="0" r="19050" b="28575"/>
+                <wp:wrapSquare wrapText="bothSides"/>
+                <wp:docPr id="22" name="Text Box 2"/>
+                <wp:cNvGraphicFramePr>
+                  <a:graphicFrameLocks xmlns:a="http://schemas.openxmlformats.org/drawingml/2006/main"/>
+                </wp:cNvGraphicFramePr>
+                <a:graphic xmlns:a="http://schemas.openxmlformats.org/drawingml/2006/main">
+                  <a:graphicData uri="http://schemas.microsoft.com/office/word/2010/wordprocessingShape">
+                    <wps:wsp>
+                      <wps:cNvSpPr txBox="1">
+                        <a:spLocks noChangeArrowheads="1"/>
+                      </wps:cNvSpPr>
+                      <wps:spPr bwMode="auto">
+                        <a:xfrm>
+                          <a:off x="0" y="0"/>
+                          <a:ext cx="952500" cy="695325"/>
+                        </a:xfrm>
+                        <a:prstGeom prst="rect">
+                          <a:avLst/>
+                        </a:prstGeom>
+                        <a:solidFill>
+                          <a:srgbClr val="FFFFFF"/>
+                        </a:solidFill>
+                        <a:ln w="9525">
+                          <a:solidFill>
+                            <a:srgbClr val="000000"/>
+                          </a:solidFill>
+                          <a:miter lim="800000"/>
+                          <a:headEnd/>
+                          <a:tailEnd/>
+                        </a:ln>
+                      </wps:spPr>
+                      <wps:txbx>
+                        <w:txbxContent>
+                          <w:p>
+                            <w:r>
+                              <w:t>Docker st</w:t>
+                            </w:r>
+                            <w:r>
+                              <w:t xml:space="preserve">art </w:t>
+                            </w:r>
+                            <w:proofErr w:type="spellStart"/>
+                            <w:r>
+                              <w:t>cmnd</w:t>
+                            </w:r>
+                            <w:proofErr w:type="spellEnd"/>
+                            <w:r>
+                              <w:t xml:space="preserve"> for a container</w:t>
+                            </w:r>
+                          </w:p>
+                        </w:txbxContent>
+                      </wps:txbx>
+                      <wps:bodyPr rot="0" vert="horz" wrap="square" lIns="91440" tIns="45720" rIns="91440" bIns="45720" anchor="t" anchorCtr="0">
+                        <a:noAutofit/>
+                      </wps:bodyPr>
+                    </wps:wsp>
+                  </a:graphicData>
+                </a:graphic>
+                <wp14:sizeRelH relativeFrom="margin">
+                  <wp14:pctWidth>0</wp14:pctWidth>
+                </wp14:sizeRelH>
+                <wp14:sizeRelV relativeFrom="margin">
+                  <wp14:pctHeight>0</wp14:pctHeight>
+                </wp14:sizeRelV>
+              </wp:anchor>
+            </w:drawing>
+          </mc:Choice>
+          <mc:Fallback>
+            <w:pict>
+              <v:shape w14:anchorId="6C2CC59A" id="_x0000_s1033" type="#_x0000_t202" style="position:absolute;margin-left:0;margin-top:33.45pt;width:75pt;height:54.75pt;z-index:251686912;visibility:visible;mso-wrap-style:square;mso-width-percent:0;mso-height-percent:0;mso-wrap-distance-left:9pt;mso-wrap-distance-top:3.6pt;mso-wrap-distance-right:9pt;mso-wrap-distance-bottom:3.6pt;mso-position-horizontal:left;mso-position-horizontal-relative:margin;mso-position-vertical:absolute;mso-position-vertical-relative:text;mso-width-percent:0;mso-height-percent:0;mso-width-relative:margin;mso-height-relative:margin;v-text-anchor:top" o:gfxdata="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">
+                <v:textbox>
+                  <w:txbxContent>
+                    <w:p>
+                      <w:r>
+                        <w:t>Docker st</w:t>
+                      </w:r>
+                      <w:r>
+                        <w:t xml:space="preserve">art </w:t>
+                      </w:r>
+                      <w:proofErr w:type="spellStart"/>
+                      <w:r>
+                        <w:t>cmnd</w:t>
+                      </w:r>
+                      <w:proofErr w:type="spellEnd"/>
+                      <w:r>
+                        <w:t xml:space="preserve"> for a container</w:t>
+                      </w:r>
+                    </w:p>
+                  </w:txbxContent>
+                </v:textbox>
+                <w10:wrap type="square" anchorx="margin"/>
+              </v:shape>
+            </w:pict>
+          </mc:Fallback>
+        </mc:AlternateContent>
+      </w:r>
+    </w:p>
+    <w:p/>
+    <w:p/>
+    <w:p/>
+    <w:p/>
+    <w:p/>
+    <w:p/>
+    <w:p/>
+    <w:p>
+      <w:pPr>
+        <w:rPr>
+          <w:color w:val="FF0000"/>
+        </w:rPr>
+      </w:pPr>
+      <w:r>
+        <w:rPr>
+          <w:noProof/>
+          <w:color w:val="FF0000"/>
+        </w:rPr>
+        <w:lastRenderedPageBreak/>
+        <mc:AlternateContent>
+          <mc:Choice Requires="wps">
+            <w:drawing>
+              <wp:anchor distT="0" distB="0" distL="114300" distR="114300" simplePos="0" relativeHeight="251696128" behindDoc="0" locked="0" layoutInCell="1" allowOverlap="1" wp14:anchorId="25A6C822" wp14:editId="0A589134">
+                <wp:simplePos x="0" y="0"/>
+                <wp:positionH relativeFrom="column">
+                  <wp:posOffset>9525</wp:posOffset>
+                </wp:positionH>
+                <wp:positionV relativeFrom="paragraph">
+                  <wp:posOffset>215900</wp:posOffset>
+                </wp:positionV>
+                <wp:extent cx="676275" cy="0"/>
+                <wp:effectExtent l="0" t="0" r="0" b="0"/>
+                <wp:wrapNone/>
+                <wp:docPr id="197" name="Straight Connector 197"/>
+                <wp:cNvGraphicFramePr/>
+                <a:graphic xmlns:a="http://schemas.openxmlformats.org/drawingml/2006/main">
+                  <a:graphicData uri="http://schemas.microsoft.com/office/word/2010/wordprocessingShape">
+                    <wps:wsp>
+                      <wps:cNvCnPr/>
+                      <wps:spPr>
+                        <a:xfrm>
+                          <a:off x="0" y="0"/>
+                          <a:ext cx="676275" cy="0"/>
+                        </a:xfrm>
+                        <a:prstGeom prst="line">
+                          <a:avLst/>
+                        </a:prstGeom>
+                      </wps:spPr>
+                      <wps:style>
+                        <a:lnRef idx="1">
+                          <a:schemeClr val="accent1"/>
+                        </a:lnRef>
+                        <a:fillRef idx="0">
+                          <a:schemeClr val="accent1"/>
+                        </a:fillRef>
+                        <a:effectRef idx="0">
+                          <a:schemeClr val="accent1"/>
+                        </a:effectRef>
+                        <a:fontRef idx="minor">
+                          <a:schemeClr val="tx1"/>
+                        </a:fontRef>
+                      </wps:style>
+                      <wps:bodyPr/>
+                    </wps:wsp>
+                  </a:graphicData>
+                </a:graphic>
+                <wp14:sizeRelH relativeFrom="margin">
+                  <wp14:pctWidth>0</wp14:pctWidth>
+                </wp14:sizeRelH>
+              </wp:anchor>
+            </w:drawing>
+          </mc:Choice>
+          <mc:Fallback>
+            <w:pict>
+              <v:line w14:anchorId="17F1AE47" id="Straight Connector 197" o:spid="_x0000_s1026" style="position:absolute;z-index:251696128;visibility:visible;mso-wrap-style:square;mso-width-percent:0;mso-wrap-distance-left:9pt;mso-wrap-distance-top:0;mso-wrap-distance-right:9pt;mso-wrap-distance-bottom:0;mso-position-horizontal:absolute;mso-position-horizontal-relative:text;mso-position-vertical:absolute;mso-position-vertical-relative:text;mso-width-percent:0;mso-width-relative:margin" from=".75pt,17pt" to="54pt,17pt" o:gfxdata="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" strokecolor="#4472c4 [3204]" strokeweight=".5pt">
+                <v:stroke joinstyle="miter"/>
+              </v:line>
+            </w:pict>
+          </mc:Fallback>
+        </mc:AlternateContent>
+      </w:r>
+      <w:r>
+        <w:rPr>
+          <w:noProof/>
+          <w:color w:val="FF0000"/>
+        </w:rPr>
+        <mc:AlternateContent>
+          <mc:Choice Requires="wps">
+            <w:drawing>
+              <wp:anchor distT="0" distB="0" distL="114300" distR="114300" simplePos="0" relativeHeight="251697152" behindDoc="0" locked="0" layoutInCell="1" allowOverlap="1" wp14:anchorId="02C72AFF" wp14:editId="2DC92778">
+                <wp:simplePos x="0" y="0"/>
+                <wp:positionH relativeFrom="column">
+                  <wp:posOffset>847725</wp:posOffset>
+                </wp:positionH>
+                <wp:positionV relativeFrom="paragraph">
+                  <wp:posOffset>214630</wp:posOffset>
+                </wp:positionV>
+                <wp:extent cx="200025" cy="0"/>
+                <wp:effectExtent l="0" t="0" r="0" b="0"/>
+                <wp:wrapNone/>
+                <wp:docPr id="196" name="Straight Connector 196"/>
+                <wp:cNvGraphicFramePr/>
+                <a:graphic xmlns:a="http://schemas.openxmlformats.org/drawingml/2006/main">
+                  <a:graphicData uri="http://schemas.microsoft.com/office/word/2010/wordprocessingShape">
+                    <wps:wsp>
+                      <wps:cNvCnPr/>
+                      <wps:spPr>
+                        <a:xfrm>
+                          <a:off x="0" y="0"/>
+                          <a:ext cx="200025" cy="0"/>
+                        </a:xfrm>
+                        <a:prstGeom prst="line">
+                          <a:avLst/>
+                        </a:prstGeom>
+                      </wps:spPr>
+                      <wps:style>
+                        <a:lnRef idx="1">
+                          <a:schemeClr val="accent1"/>
+                        </a:lnRef>
+                        <a:fillRef idx="0">
+                          <a:schemeClr val="accent1"/>
+                        </a:fillRef>
+                        <a:effectRef idx="0">
+                          <a:schemeClr val="accent1"/>
+                        </a:effectRef>
+                        <a:fontRef idx="minor">
+                          <a:schemeClr val="tx1"/>
+                        </a:fontRef>
+                      </wps:style>
+                      <wps:bodyPr/>
+                    </wps:wsp>
+                  </a:graphicData>
+                </a:graphic>
+              </wp:anchor>
+            </w:drawing>
+          </mc:Choice>
+          <mc:Fallback>
+            <w:pict>
+              <v:line w14:anchorId="72B1E4A1" id="Straight Connector 196" o:spid="_x0000_s1026" style="position:absolute;z-index:251697152;visibility:visible;mso-wrap-style:square;mso-wrap-distance-left:9pt;mso-wrap-distance-top:0;mso-wrap-distance-right:9pt;mso-wrap-distance-bottom:0;mso-position-horizontal:absolute;mso-position-horizontal-relative:text;mso-position-vertical:absolute;mso-position-vertical-relative:text" from="66.75pt,16.9pt" to="82.5pt,16.9pt" o:gfxdata="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" strokecolor="#4472c4 [3204]" strokeweight=".5pt">
+                <v:stroke joinstyle="miter"/>
+              </v:line>
+            </w:pict>
+          </mc:Fallback>
+        </mc:AlternateContent>
+      </w:r>
+      <w:r>
+        <w:rPr>
+          <w:noProof/>
+          <w:color w:val="FF0000"/>
+        </w:rPr>
+        <mc:AlternateContent>
+          <mc:Choice Requires="wps">
+            <w:drawing>
+              <wp:anchor distT="45720" distB="45720" distL="114300" distR="114300" simplePos="0" relativeHeight="251695104" behindDoc="0" locked="0" layoutInCell="1" allowOverlap="1" wp14:anchorId="18FBEE3B" wp14:editId="13EF0A6E">
+                <wp:simplePos x="0" y="0"/>
+                <wp:positionH relativeFrom="margin">
+                  <wp:posOffset>1162050</wp:posOffset>
+                </wp:positionH>
+                <wp:positionV relativeFrom="paragraph">
+                  <wp:posOffset>738505</wp:posOffset>
+                </wp:positionV>
+                <wp:extent cx="952500" cy="228600"/>
+                <wp:effectExtent l="0" t="0" r="19050" b="19050"/>
+                <wp:wrapSquare wrapText="bothSides"/>
+                <wp:docPr id="194" name="Text Box 2"/>
+                <wp:cNvGraphicFramePr>
+                  <a:graphicFrameLocks xmlns:a="http://schemas.openxmlformats.org/drawingml/2006/main"/>
+                </wp:cNvGraphicFramePr>
+                <a:graphic xmlns:a="http://schemas.openxmlformats.org/drawingml/2006/main">
+                  <a:graphicData uri="http://schemas.microsoft.com/office/word/2010/wordprocessingShape">
+                    <wps:wsp>
+                      <wps:cNvSpPr txBox="1">
+                        <a:spLocks noChangeArrowheads="1"/>
+                      </wps:cNvSpPr>
+                      <wps:spPr bwMode="auto">
+                        <a:xfrm>
+                          <a:off x="0" y="0"/>
+                          <a:ext cx="952500" cy="228600"/>
+                        </a:xfrm>
+                        <a:prstGeom prst="rect">
+                          <a:avLst/>
+                        </a:prstGeom>
+                        <a:solidFill>
+                          <a:srgbClr val="FFFFFF"/>
+                        </a:solidFill>
+                        <a:ln w="9525">
+                          <a:solidFill>
+                            <a:srgbClr val="000000"/>
+                          </a:solidFill>
+                          <a:miter lim="800000"/>
+                          <a:headEnd/>
+                          <a:tailEnd/>
+                        </a:ln>
+                      </wps:spPr>
+                      <wps:txbx>
+                        <w:txbxContent>
+                          <w:p>
+                            <w:r>
+                              <w:t>Container Id</w:t>
+                            </w:r>
+                          </w:p>
+                        </w:txbxContent>
+                      </wps:txbx>
+                      <wps:bodyPr rot="0" vert="horz" wrap="square" lIns="91440" tIns="45720" rIns="91440" bIns="45720" anchor="t" anchorCtr="0">
+                        <a:noAutofit/>
+                      </wps:bodyPr>
+                    </wps:wsp>
+                  </a:graphicData>
+                </a:graphic>
+                <wp14:sizeRelH relativeFrom="margin">
+                  <wp14:pctWidth>0</wp14:pctWidth>
+                </wp14:sizeRelH>
+                <wp14:sizeRelV relativeFrom="margin">
+                  <wp14:pctHeight>0</wp14:pctHeight>
+                </wp14:sizeRelV>
+              </wp:anchor>
+            </w:drawing>
+          </mc:Choice>
+          <mc:Fallback>
+            <w:pict>
+              <v:shape w14:anchorId="18FBEE3B" id="_x0000_s1034" type="#_x0000_t202" style="position:absolute;margin-left:91.5pt;margin-top:58.15pt;width:75pt;height:18pt;z-index:251695104;visibility:visible;mso-wrap-style:square;mso-width-percent:0;mso-height-percent:0;mso-wrap-distance-left:9pt;mso-wrap-distance-top:3.6pt;mso-wrap-distance-right:9pt;mso-wrap-distance-bottom:3.6pt;mso-position-horizontal:absolute;mso-position-horizontal-relative:margin;mso-position-vertical:absolute;mso-position-vertical-relative:text;mso-width-percent:0;mso-height-percent:0;mso-width-relative:margin;mso-height-relative:margin;v-text-anchor:top" o:gfxdata="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">
+                <v:textbox>
+                  <w:txbxContent>
+                    <w:p>
+                      <w:r>
+                        <w:t>Container Id</w:t>
+                      </w:r>
+                    </w:p>
+                  </w:txbxContent>
+                </v:textbox>
+                <w10:wrap type="square" anchorx="margin"/>
+              </v:shape>
+            </w:pict>
+          </mc:Fallback>
+        </mc:AlternateContent>
+      </w:r>
+      <w:r>
+        <w:rPr>
+          <w:noProof/>
+          <w:color w:val="FF0000"/>
+        </w:rPr>
+        <mc:AlternateContent>
+          <mc:Choice Requires="wps">
+            <w:drawing>
+              <wp:anchor distT="0" distB="0" distL="114300" distR="114300" simplePos="0" relativeHeight="251693056" behindDoc="0" locked="0" layoutInCell="1" allowOverlap="1" wp14:anchorId="546FCBE4" wp14:editId="5FEDD0EE">
+                <wp:simplePos x="0" y="0"/>
+                <wp:positionH relativeFrom="column">
+                  <wp:posOffset>257175</wp:posOffset>
+                </wp:positionH>
+                <wp:positionV relativeFrom="paragraph">
+                  <wp:posOffset>304800</wp:posOffset>
+                </wp:positionV>
+                <wp:extent cx="257175" cy="323850"/>
+                <wp:effectExtent l="0" t="0" r="66675" b="57150"/>
+                <wp:wrapNone/>
+                <wp:docPr id="198" name="Straight Arrow Connector 198"/>
+                <wp:cNvGraphicFramePr/>
+                <a:graphic xmlns:a="http://schemas.openxmlformats.org/drawingml/2006/main">
+                  <a:graphicData uri="http://schemas.microsoft.com/office/word/2010/wordprocessingShape">
+                    <wps:wsp>
+                      <wps:cNvCnPr/>
+                      <wps:spPr>
+                        <a:xfrm>
+                          <a:off x="0" y="0"/>
+                          <a:ext cx="257175" cy="323850"/>
+                        </a:xfrm>
+                        <a:prstGeom prst="straightConnector1">
+                          <a:avLst/>
+                        </a:prstGeom>
+                        <a:ln>
+                          <a:tailEnd type="triangle"/>
+                        </a:ln>
+                      </wps:spPr>
+                      <wps:style>
+                        <a:lnRef idx="1">
+                          <a:schemeClr val="accent1"/>
+                        </a:lnRef>
+                        <a:fillRef idx="0">
+                          <a:schemeClr val="accent1"/>
+                        </a:fillRef>
+                        <a:effectRef idx="0">
+                          <a:schemeClr val="accent1"/>
+                        </a:effectRef>
+                        <a:fontRef idx="minor">
+                          <a:schemeClr val="tx1"/>
+                        </a:fontRef>
+                      </wps:style>
+                      <wps:bodyPr/>
+                    </wps:wsp>
+                  </a:graphicData>
+                </a:graphic>
+              </wp:anchor>
+            </w:drawing>
+          </mc:Choice>
+          <mc:Fallback>
+            <w:pict>
+              <v:shape w14:anchorId="6218FA6F" id="Straight Arrow Connector 198" o:spid="_x0000_s1026" type="#_x0000_t32" style="position:absolute;margin-left:20.25pt;margin-top:24pt;width:20.25pt;height:25.5pt;z-index:251693056;visibility:visible;mso-wrap-style:square;mso-wrap-distance-left:9pt;mso-wrap-distance-top:0;mso-wrap-distance-right:9pt;mso-wrap-distance-bottom:0;mso-position-horizontal:absolute;mso-position-horizontal-relative:text;mso-position-vertical:absolute;mso-position-vertical-relative:text" o:gfxdata="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" strokecolor="#4472c4 [3204]" strokeweight=".5pt">
+                <v:stroke endarrow="block" joinstyle="miter"/>
+              </v:shape>
+            </w:pict>
+          </mc:Fallback>
+        </mc:AlternateContent>
+      </w:r>
+      <w:r>
+        <w:rPr>
+          <w:color w:val="FF0000"/>
+        </w:rPr>
+        <w:t xml:space="preserve">docker </w:t>
+      </w:r>
+      <w:r>
+        <w:rPr>
+          <w:color w:val="FF0000"/>
+        </w:rPr>
+        <w:t>restart</w:t>
+      </w:r>
+      <w:r>
+        <w:rPr>
+          <w:color w:val="FF0000"/>
+        </w:rPr>
+        <w:t xml:space="preserve"> 78e</w:t>
+      </w:r>
+    </w:p>
+    <w:p>
+      <w:pPr>
+        <w:rPr>
+          <w:color w:val="FF0000"/>
+        </w:rPr>
+      </w:pPr>
+      <w:r>
+        <w:rPr>
+          <w:noProof/>
+          <w:color w:val="FF0000"/>
+        </w:rPr>
+        <mc:AlternateContent>
+          <mc:Choice Requires="wps">
+            <w:drawing>
+              <wp:anchor distT="0" distB="0" distL="114300" distR="114300" simplePos="0" relativeHeight="251694080" behindDoc="0" locked="0" layoutInCell="1" allowOverlap="1" wp14:anchorId="086419D5" wp14:editId="46E00852">
+                <wp:simplePos x="0" y="0"/>
+                <wp:positionH relativeFrom="column">
+                  <wp:posOffset>1009650</wp:posOffset>
+                </wp:positionH>
+                <wp:positionV relativeFrom="paragraph">
+                  <wp:posOffset>9525</wp:posOffset>
+                </wp:positionV>
+                <wp:extent cx="257175" cy="323850"/>
+                <wp:effectExtent l="0" t="0" r="66675" b="57150"/>
+                <wp:wrapNone/>
+                <wp:docPr id="195" name="Straight Arrow Connector 195"/>
+                <wp:cNvGraphicFramePr/>
+                <a:graphic xmlns:a="http://schemas.openxmlformats.org/drawingml/2006/main">
+                  <a:graphicData uri="http://schemas.microsoft.com/office/word/2010/wordprocessingShape">
+                    <wps:wsp>
+                      <wps:cNvCnPr/>
+                      <wps:spPr>
+                        <a:xfrm>
+                          <a:off x="0" y="0"/>
+                          <a:ext cx="257175" cy="323850"/>
+                        </a:xfrm>
+                        <a:prstGeom prst="straightConnector1">
+                          <a:avLst/>
+                        </a:prstGeom>
+                        <a:ln>
+                          <a:tailEnd type="triangle"/>
+                        </a:ln>
+                      </wps:spPr>
+                      <wps:style>
+                        <a:lnRef idx="1">
+                          <a:schemeClr val="accent1"/>
+                        </a:lnRef>
+                        <a:fillRef idx="0">
+                          <a:schemeClr val="accent1"/>
+                        </a:fillRef>
+                        <a:effectRef idx="0">
+                          <a:schemeClr val="accent1"/>
+                        </a:effectRef>
+                        <a:fontRef idx="minor">
+                          <a:schemeClr val="tx1"/>
+                        </a:fontRef>
+                      </wps:style>
+                      <wps:bodyPr/>
+                    </wps:wsp>
+                  </a:graphicData>
+                </a:graphic>
+              </wp:anchor>
+            </w:drawing>
+          </mc:Choice>
+          <mc:Fallback>
+            <w:pict>
+              <v:shape w14:anchorId="65875F5E" id="Straight Arrow Connector 195" o:spid="_x0000_s1026" type="#_x0000_t32" style="position:absolute;margin-left:79.5pt;margin-top:.75pt;width:20.25pt;height:25.5pt;z-index:251694080;visibility:visible;mso-wrap-style:square;mso-wrap-distance-left:9pt;mso-wrap-distance-top:0;mso-wrap-distance-right:9pt;mso-wrap-distance-bottom:0;mso-position-horizontal:absolute;mso-position-horizontal-relative:text;mso-position-vertical:absolute;mso-position-vertical-relative:text" o:gfxdata="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" strokecolor="#4472c4 [3204]" strokeweight=".5pt">
+                <v:stroke endarrow="block" joinstyle="miter"/>
+              </v:shape>
+            </w:pict>
+          </mc:Fallback>
+        </mc:AlternateContent>
+      </w:r>
+    </w:p>
+    <w:p>
+      <w:r>
+        <w:rPr>
+          <w:noProof/>
+          <w:color w:val="FF0000"/>
+        </w:rPr>
+        <mc:AlternateContent>
+          <mc:Choice Requires="wps">
+            <w:drawing>
+              <wp:anchor distT="45720" distB="45720" distL="114300" distR="114300" simplePos="0" relativeHeight="251698176" behindDoc="0" locked="0" layoutInCell="1" allowOverlap="1" wp14:anchorId="417511E7" wp14:editId="3984E2D7">
+                <wp:simplePos x="0" y="0"/>
+                <wp:positionH relativeFrom="margin">
+                  <wp:posOffset>-19050</wp:posOffset>
+                </wp:positionH>
+                <wp:positionV relativeFrom="paragraph">
+                  <wp:posOffset>146050</wp:posOffset>
+                </wp:positionV>
+                <wp:extent cx="952500" cy="809625"/>
+                <wp:effectExtent l="0" t="0" r="19050" b="28575"/>
+                <wp:wrapSquare wrapText="bothSides"/>
+                <wp:docPr id="199" name="Text Box 2"/>
+                <wp:cNvGraphicFramePr>
+                  <a:graphicFrameLocks xmlns:a="http://schemas.openxmlformats.org/drawingml/2006/main"/>
+                </wp:cNvGraphicFramePr>
+                <a:graphic xmlns:a="http://schemas.openxmlformats.org/drawingml/2006/main">
+                  <a:graphicData uri="http://schemas.microsoft.com/office/word/2010/wordprocessingShape">
+                    <wps:wsp>
+                      <wps:cNvSpPr txBox="1">
+                        <a:spLocks noChangeArrowheads="1"/>
+                      </wps:cNvSpPr>
+                      <wps:spPr bwMode="auto">
+                        <a:xfrm>
+                          <a:off x="0" y="0"/>
+                          <a:ext cx="952500" cy="809625"/>
+                        </a:xfrm>
+                        <a:prstGeom prst="rect">
+                          <a:avLst/>
+                        </a:prstGeom>
+                        <a:solidFill>
+                          <a:srgbClr val="FFFFFF"/>
+                        </a:solidFill>
+                        <a:ln w="9525">
+                          <a:solidFill>
+                            <a:srgbClr val="000000"/>
+                          </a:solidFill>
+                          <a:miter lim="800000"/>
+                          <a:headEnd/>
+                          <a:tailEnd/>
+                        </a:ln>
+                      </wps:spPr>
+                      <wps:txbx>
+                        <w:txbxContent>
+                          <w:p>
+                            <w:r>
+                              <w:t xml:space="preserve">Docker restart </w:t>
+                            </w:r>
+                            <w:proofErr w:type="spellStart"/>
+                            <w:r>
+                              <w:t>cmnd</w:t>
+                            </w:r>
+                            <w:proofErr w:type="spellEnd"/>
+                            <w:r>
+                              <w:t xml:space="preserve"> for a container</w:t>
+                            </w:r>
+                          </w:p>
+                        </w:txbxContent>
+                      </wps:txbx>
+                      <wps:bodyPr rot="0" vert="horz" wrap="square" lIns="91440" tIns="45720" rIns="91440" bIns="45720" anchor="t" anchorCtr="0">
+                        <a:noAutofit/>
+                      </wps:bodyPr>
+                    </wps:wsp>
+                  </a:graphicData>
+                </a:graphic>
+                <wp14:sizeRelH relativeFrom="margin">
+                  <wp14:pctWidth>0</wp14:pctWidth>
+                </wp14:sizeRelH>
+                <wp14:sizeRelV relativeFrom="margin">
+                  <wp14:pctHeight>0</wp14:pctHeight>
+                </wp14:sizeRelV>
+              </wp:anchor>
+            </w:drawing>
+          </mc:Choice>
+          <mc:Fallback>
+            <w:pict>
+              <v:shape w14:anchorId="417511E7" id="_x0000_s1035" type="#_x0000_t202" style="position:absolute;margin-left:-1.5pt;margin-top:11.5pt;width:75pt;height:63.75pt;z-index:251698176;visibility:visible;mso-wrap-style:square;mso-width-percent:0;mso-height-percent:0;mso-wrap-distance-left:9pt;mso-wrap-distance-top:3.6pt;mso-wrap-distance-right:9pt;mso-wrap-distance-bottom:3.6pt;mso-position-horizontal:absolute;mso-position-horizontal-relative:margin;mso-position-vertical:absolute;mso-position-vertical-relative:text;mso-width-percent:0;mso-height-percent:0;mso-width-relative:margin;mso-height-relative:margin;v-text-anchor:top" o:gfxdata="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">
+                <v:textbox>
+                  <w:txbxContent>
+                    <w:p>
+                      <w:r>
+                        <w:t xml:space="preserve">Docker restart </w:t>
+                      </w:r>
+                      <w:proofErr w:type="spellStart"/>
+                      <w:r>
+                        <w:t>cmnd</w:t>
+                      </w:r>
+                      <w:proofErr w:type="spellEnd"/>
+                      <w:r>
+                        <w:t xml:space="preserve"> for a container</w:t>
+                      </w:r>
+                    </w:p>
+                  </w:txbxContent>
+                </v:textbox>
+                <w10:wrap type="square" anchorx="margin"/>
+              </v:shape>
+            </w:pict>
+          </mc:Fallback>
+        </mc:AlternateContent>
       </w:r>
     </w:p>
     <w:sectPr>
@@ -1885,4 +3478,16 @@
     </a:ext>
   </a:extLst>
 </a:theme>
+</file>
+
+<file path=customXml/item1.xml><?xml version="1.0" encoding="utf-8"?>
+<b:Sources xmlns:b="http://schemas.openxmlformats.org/officeDocument/2006/bibliography" xmlns="http://schemas.openxmlformats.org/officeDocument/2006/bibliography" SelectedStyle="\APASixthEditionOfficeOnline.xsl" StyleName="APA" Version="6"/>
+</file>
+
+<file path=customXml/itemProps1.xml><?xml version="1.0" encoding="utf-8"?>
+<ds:datastoreItem xmlns:ds="http://schemas.openxmlformats.org/officeDocument/2006/customXml" ds:itemID="{8FC633CF-3675-4C6B-A70D-095B17BC1836}">
+  <ds:schemaRefs>
+    <ds:schemaRef ds:uri="http://schemas.openxmlformats.org/officeDocument/2006/bibliography"/>
+  </ds:schemaRefs>
+</ds:datastoreItem>
 </file>
</xml_diff>

<commit_message>
doc modified for remove one and all container
</commit_message>
<xml_diff>
--- a/docker command.docx
+++ b/docker command.docx
@@ -90,14 +90,14 @@
         <w:rPr>
           <w:color w:val="FF0000"/>
         </w:rPr>
-        <w:t xml:space="preserve"> -t ‘name of image</w:t>
+        <w:t xml:space="preserve"> -t name of </w:t>
       </w:r>
       <w:proofErr w:type="gramStart"/>
       <w:r>
         <w:rPr>
           <w:color w:val="FF0000"/>
         </w:rPr>
-        <w:t>’</w:t>
+        <w:t>image</w:t>
       </w:r>
       <w:r>
         <w:rPr>
@@ -121,28 +121,34 @@
       <w:r>
         <w:t xml:space="preserve"> </w:t>
       </w:r>
+      <w:r>
+        <w:t>image based</w:t>
+      </w:r>
+      <w:r>
+        <w:t xml:space="preserve"> on docker file</w:t>
+      </w:r>
+      <w:r>
+        <w:t xml:space="preserve"> (</w:t>
+      </w:r>
+      <w:r>
+        <w:rPr>
+          <w:color w:val="FF0000"/>
+        </w:rPr>
+        <w:t xml:space="preserve">-t </w:t>
+      </w:r>
+      <w:r>
+        <w:t>to tag /named the image (can give name I want</w:t>
+      </w:r>
       <w:proofErr w:type="gramStart"/>
       <w:r>
-        <w:t>image  based</w:t>
+        <w:t>)</w:t>
+      </w:r>
+      <w:r>
+        <w:t xml:space="preserve"> ,</w:t>
       </w:r>
       <w:proofErr w:type="gramEnd"/>
       <w:r>
-        <w:t xml:space="preserve"> on docker file</w:t>
-      </w:r>
-      <w:r>
-        <w:t xml:space="preserve"> (</w:t>
-      </w:r>
-      <w:r>
-        <w:rPr>
-          <w:color w:val="FF0000"/>
-        </w:rPr>
-        <w:t xml:space="preserve">-t </w:t>
-      </w:r>
-      <w:r>
-        <w:t>to tag /named the image (can give name I want)</w:t>
-      </w:r>
-      <w:r>
-        <w:t xml:space="preserve"> , </w:t>
+        <w:t xml:space="preserve"> </w:t>
       </w:r>
       <w:r>
         <w:rPr>
@@ -564,7 +570,7 @@
           </mc:Choice>
           <mc:Fallback>
             <w:pict>
-              <v:shapetype w14:anchorId="1C5BF1F8" id="_x0000_t32" coordsize="21600,21600" o:spt="32" o:oned="t" path="m,l21600,21600e" filled="f">
+              <v:shapetype w14:anchorId="10CDC79D" id="_x0000_t32" coordsize="21600,21600" o:spt="32" o:oned="t" path="m,l21600,21600e" filled="f">
                 <v:path arrowok="t" fillok="f" o:connecttype="none"/>
                 <o:lock v:ext="edit" shapetype="t"/>
               </v:shapetype>
@@ -635,7 +641,7 @@
           </mc:Choice>
           <mc:Fallback>
             <w:pict>
-              <v:shape w14:anchorId="01C8870C" id="Straight Arrow Connector 7" o:spid="_x0000_s1026" type="#_x0000_t32" style="position:absolute;margin-left:211.5pt;margin-top:16.8pt;width:16.5pt;height:22.5pt;z-index:251665408;visibility:visible;mso-wrap-style:square;mso-wrap-distance-left:9pt;mso-wrap-distance-top:0;mso-wrap-distance-right:9pt;mso-wrap-distance-bottom:0;mso-position-horizontal:absolute;mso-position-horizontal-relative:text;mso-position-vertical:absolute;mso-position-vertical-relative:text" o:gfxdata="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" strokecolor="#4472c4 [3204]" strokeweight=".5pt">
+              <v:shape w14:anchorId="2F2DC387" id="Straight Arrow Connector 7" o:spid="_x0000_s1026" type="#_x0000_t32" style="position:absolute;margin-left:211.5pt;margin-top:16.8pt;width:16.5pt;height:22.5pt;z-index:251665408;visibility:visible;mso-wrap-style:square;mso-wrap-distance-left:9pt;mso-wrap-distance-top:0;mso-wrap-distance-right:9pt;mso-wrap-distance-bottom:0;mso-position-horizontal:absolute;mso-position-horizontal-relative:text;mso-position-vertical:absolute;mso-position-vertical-relative:text" o:gfxdata="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" strokecolor="#4472c4 [3204]" strokeweight=".5pt">
                 <v:stroke endarrow="block" joinstyle="miter"/>
               </v:shape>
             </w:pict>
@@ -702,7 +708,7 @@
           </mc:Choice>
           <mc:Fallback>
             <w:pict>
-              <v:shape w14:anchorId="40758E6D" id="Straight Arrow Connector 6" o:spid="_x0000_s1026" type="#_x0000_t32" style="position:absolute;margin-left:99.75pt;margin-top:16.8pt;width:13.5pt;height:19.5pt;z-index:251664384;visibility:visible;mso-wrap-style:square;mso-wrap-distance-left:9pt;mso-wrap-distance-top:0;mso-wrap-distance-right:9pt;mso-wrap-distance-bottom:0;mso-position-horizontal:absolute;mso-position-horizontal-relative:text;mso-position-vertical:absolute;mso-position-vertical-relative:text" o:gfxdata="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" strokecolor="#4472c4 [3204]" strokeweight=".5pt">
+              <v:shape w14:anchorId="3ABA40E5" id="Straight Arrow Connector 6" o:spid="_x0000_s1026" type="#_x0000_t32" style="position:absolute;margin-left:99.75pt;margin-top:16.8pt;width:13.5pt;height:19.5pt;z-index:251664384;visibility:visible;mso-wrap-style:square;mso-wrap-distance-left:9pt;mso-wrap-distance-top:0;mso-wrap-distance-right:9pt;mso-wrap-distance-bottom:0;mso-position-horizontal:absolute;mso-position-horizontal-relative:text;mso-position-vertical:absolute;mso-position-vertical-relative:text" o:gfxdata="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" strokecolor="#4472c4 [3204]" strokeweight=".5pt">
                 <v:stroke endarrow="block" joinstyle="miter"/>
               </v:shape>
             </w:pict>
@@ -772,7 +778,7 @@
           </mc:Choice>
           <mc:Fallback>
             <w:pict>
-              <v:line w14:anchorId="04AE1440" id="Straight Connector 5" o:spid="_x0000_s1026" style="position:absolute;z-index:251663360;visibility:visible;mso-wrap-style:square;mso-width-percent:0;mso-height-percent:0;mso-wrap-distance-left:9pt;mso-wrap-distance-top:0;mso-wrap-distance-right:9pt;mso-wrap-distance-bottom:0;mso-position-horizontal:absolute;mso-position-horizontal-relative:text;mso-position-vertical:absolute;mso-position-vertical-relative:text;mso-width-percent:0;mso-height-percent:0;mso-width-relative:margin;mso-height-relative:margin" from="244.5pt,13.8pt" to="326.25pt,14.55pt" o:gfxdata="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" strokecolor="#4472c4 [3204]" strokeweight=".5pt">
+              <v:line w14:anchorId="0A1B7D0C" id="Straight Connector 5" o:spid="_x0000_s1026" style="position:absolute;z-index:251663360;visibility:visible;mso-wrap-style:square;mso-width-percent:0;mso-height-percent:0;mso-wrap-distance-left:9pt;mso-wrap-distance-top:0;mso-wrap-distance-right:9pt;mso-wrap-distance-bottom:0;mso-position-horizontal:absolute;mso-position-horizontal-relative:text;mso-position-vertical:absolute;mso-position-vertical-relative:text;mso-width-percent:0;mso-height-percent:0;mso-width-relative:margin;mso-height-relative:margin" from="244.5pt,13.8pt" to="326.25pt,14.55pt" o:gfxdata="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" strokecolor="#4472c4 [3204]" strokeweight=".5pt">
                 <v:stroke joinstyle="miter"/>
               </v:line>
             </w:pict>
@@ -836,7 +842,7 @@
           </mc:Choice>
           <mc:Fallback>
             <w:pict>
-              <v:line w14:anchorId="2E326B84" id="Straight Connector 4" o:spid="_x0000_s1026" style="position:absolute;z-index:251662336;visibility:visible;mso-wrap-style:square;mso-wrap-distance-left:9pt;mso-wrap-distance-top:0;mso-wrap-distance-right:9pt;mso-wrap-distance-bottom:0;mso-position-horizontal:absolute;mso-position-horizontal-relative:text;mso-position-vertical:absolute;mso-position-vertical-relative:text" from="193.5pt,14.55pt" to="240.75pt,14.55pt" o:gfxdata="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" strokecolor="#4472c4 [3204]" strokeweight=".5pt">
+              <v:line w14:anchorId="09E6A121" id="Straight Connector 4" o:spid="_x0000_s1026" style="position:absolute;z-index:251662336;visibility:visible;mso-wrap-style:square;mso-wrap-distance-left:9pt;mso-wrap-distance-top:0;mso-wrap-distance-right:9pt;mso-wrap-distance-bottom:0;mso-position-horizontal:absolute;mso-position-horizontal-relative:text;mso-position-vertical:absolute;mso-position-vertical-relative:text" from="193.5pt,14.55pt" to="240.75pt,14.55pt" o:gfxdata="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" strokecolor="#4472c4 [3204]" strokeweight=".5pt">
                 <v:stroke joinstyle="miter"/>
               </v:line>
             </w:pict>
@@ -900,7 +906,7 @@
           </mc:Choice>
           <mc:Fallback>
             <w:pict>
-              <v:line w14:anchorId="35A8CB18" id="Straight Connector 3" o:spid="_x0000_s1026" style="position:absolute;z-index:251661312;visibility:visible;mso-wrap-style:square;mso-wrap-distance-left:9pt;mso-wrap-distance-top:0;mso-wrap-distance-right:9pt;mso-wrap-distance-bottom:0;mso-position-horizontal:absolute;mso-position-horizontal-relative:text;mso-position-vertical:absolute;mso-position-vertical-relative:text" from="56.25pt,12.3pt" to="180.75pt,12.3pt" o:gfxdata="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" strokecolor="#4472c4 [3204]" strokeweight=".5pt">
+              <v:line w14:anchorId="19E010E4" id="Straight Connector 3" o:spid="_x0000_s1026" style="position:absolute;z-index:251661312;visibility:visible;mso-wrap-style:square;mso-wrap-distance-left:9pt;mso-wrap-distance-top:0;mso-wrap-distance-right:9pt;mso-wrap-distance-bottom:0;mso-position-horizontal:absolute;mso-position-horizontal-relative:text;mso-position-vertical:absolute;mso-position-vertical-relative:text" from="56.25pt,12.3pt" to="180.75pt,12.3pt" o:gfxdata="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" strokecolor="#4472c4 [3204]" strokeweight=".5pt">
                 <v:stroke joinstyle="miter"/>
               </v:line>
             </w:pict>
@@ -964,7 +970,7 @@
           </mc:Choice>
           <mc:Fallback>
             <w:pict>
-              <v:line w14:anchorId="27B12162" id="Straight Connector 2" o:spid="_x0000_s1026" style="position:absolute;z-index:251660288;visibility:visible;mso-wrap-style:square;mso-wrap-distance-left:9pt;mso-wrap-distance-top:0;mso-wrap-distance-right:9pt;mso-wrap-distance-bottom:0;mso-position-horizontal:absolute;mso-position-horizontal-relative:text;mso-position-vertical:absolute;mso-position-vertical-relative:text" from="1.5pt,13.8pt" to="47.25pt,13.8pt" o:gfxdata="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" strokecolor="#4472c4 [3204]" strokeweight=".5pt">
+              <v:line w14:anchorId="2520576B" id="Straight Connector 2" o:spid="_x0000_s1026" style="position:absolute;z-index:251660288;visibility:visible;mso-wrap-style:square;mso-wrap-distance-left:9pt;mso-wrap-distance-top:0;mso-wrap-distance-right:9pt;mso-wrap-distance-bottom:0;mso-position-horizontal:absolute;mso-position-horizontal-relative:text;mso-position-vertical:absolute;mso-position-vertical-relative:text" from="1.5pt,13.8pt" to="47.25pt,13.8pt" o:gfxdata="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" strokecolor="#4472c4 [3204]" strokeweight=".5pt">
                 <v:stroke joinstyle="miter"/>
               </v:line>
             </w:pict>
@@ -1031,7 +1037,7 @@
           </mc:Choice>
           <mc:Fallback>
             <w:pict>
-              <v:shape w14:anchorId="1137F926" id="Straight Arrow Connector 1" o:spid="_x0000_s1026" type="#_x0000_t32" style="position:absolute;margin-left:12.75pt;margin-top:15.3pt;width:20.25pt;height:25.5pt;z-index:251659264;visibility:visible;mso-wrap-style:square;mso-wrap-distance-left:9pt;mso-wrap-distance-top:0;mso-wrap-distance-right:9pt;mso-wrap-distance-bottom:0;mso-position-horizontal:absolute;mso-position-horizontal-relative:text;mso-position-vertical:absolute;mso-position-vertical-relative:text" o:gfxdata="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" strokecolor="#4472c4 [3204]" strokeweight=".5pt">
+              <v:shape w14:anchorId="6F358188" id="Straight Arrow Connector 1" o:spid="_x0000_s1026" type="#_x0000_t32" style="position:absolute;margin-left:12.75pt;margin-top:15.3pt;width:20.25pt;height:25.5pt;z-index:251659264;visibility:visible;mso-wrap-style:square;mso-wrap-distance-left:9pt;mso-wrap-distance-top:0;mso-wrap-distance-right:9pt;mso-wrap-distance-bottom:0;mso-position-horizontal:absolute;mso-position-horizontal-relative:text;mso-position-vertical:absolute;mso-position-vertical-relative:text" o:gfxdata="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" strokecolor="#4472c4 [3204]" strokeweight=".5pt">
                 <v:stroke endarrow="block" joinstyle="miter"/>
               </v:shape>
             </w:pict>
@@ -1383,7 +1389,7 @@
           </mc:Choice>
           <mc:Fallback>
             <w:pict>
-              <v:shape w14:anchorId="10649368" id="Straight Arrow Connector 18" o:spid="_x0000_s1026" type="#_x0000_t32" style="position:absolute;margin-left:69pt;margin-top:21.75pt;width:20.25pt;height:25.5pt;z-index:251679744;visibility:visible;mso-wrap-style:square;mso-wrap-distance-left:9pt;mso-wrap-distance-top:0;mso-wrap-distance-right:9pt;mso-wrap-distance-bottom:0;mso-position-horizontal:absolute;mso-position-horizontal-relative:text;mso-position-vertical:absolute;mso-position-vertical-relative:text" o:gfxdata="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" strokecolor="#4472c4 [3204]" strokeweight=".5pt">
+              <v:shape w14:anchorId="1E5B097E" id="Straight Arrow Connector 18" o:spid="_x0000_s1026" type="#_x0000_t32" style="position:absolute;margin-left:69pt;margin-top:21.75pt;width:20.25pt;height:25.5pt;z-index:251679744;visibility:visible;mso-wrap-style:square;mso-wrap-distance-left:9pt;mso-wrap-distance-top:0;mso-wrap-distance-right:9pt;mso-wrap-distance-bottom:0;mso-position-horizontal:absolute;mso-position-horizontal-relative:text;mso-position-vertical:absolute;mso-position-vertical-relative:text" o:gfxdata="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" strokecolor="#4472c4 [3204]" strokeweight=".5pt">
                 <v:stroke endarrow="block" joinstyle="miter"/>
               </v:shape>
             </w:pict>
@@ -1447,7 +1453,7 @@
           </mc:Choice>
           <mc:Fallback>
             <w:pict>
-              <v:line w14:anchorId="7DC3A064" id="Straight Connector 21" o:spid="_x0000_s1026" style="position:absolute;z-index:251683840;visibility:visible;mso-wrap-style:square;mso-wrap-distance-left:9pt;mso-wrap-distance-top:0;mso-wrap-distance-right:9pt;mso-wrap-distance-bottom:0;mso-position-horizontal:absolute;mso-position-horizontal-relative:text;mso-position-vertical:absolute;mso-position-vertical-relative:text" from="56.25pt,16.9pt" to="1in,16.9pt" o:gfxdata="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" strokecolor="#4472c4 [3204]" strokeweight=".5pt">
+              <v:line w14:anchorId="5E81EAC4" id="Straight Connector 21" o:spid="_x0000_s1026" style="position:absolute;z-index:251683840;visibility:visible;mso-wrap-style:square;mso-wrap-distance-left:9pt;mso-wrap-distance-top:0;mso-wrap-distance-right:9pt;mso-wrap-distance-bottom:0;mso-position-horizontal:absolute;mso-position-horizontal-relative:text;mso-position-vertical:absolute;mso-position-vertical-relative:text" from="56.25pt,16.9pt" to="1in,16.9pt" o:gfxdata="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" strokecolor="#4472c4 [3204]" strokeweight=".5pt">
                 <v:stroke joinstyle="miter"/>
               </v:line>
             </w:pict>
@@ -1511,7 +1517,7 @@
           </mc:Choice>
           <mc:Fallback>
             <w:pict>
-              <v:line w14:anchorId="3C875A2B" id="Straight Connector 20" o:spid="_x0000_s1026" style="position:absolute;z-index:251682816;visibility:visible;mso-wrap-style:square;mso-wrap-distance-left:9pt;mso-wrap-distance-top:0;mso-wrap-distance-right:9pt;mso-wrap-distance-bottom:0;mso-position-horizontal:absolute;mso-position-horizontal-relative:text;mso-position-vertical:absolute;mso-position-vertical-relative:text" from=".75pt,17.25pt" to="46.5pt,17.25pt" o:gfxdata="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" strokecolor="#4472c4 [3204]" strokeweight=".5pt">
+              <v:line w14:anchorId="69D02B59" id="Straight Connector 20" o:spid="_x0000_s1026" style="position:absolute;z-index:251682816;visibility:visible;mso-wrap-style:square;mso-wrap-distance-left:9pt;mso-wrap-distance-top:0;mso-wrap-distance-right:9pt;mso-wrap-distance-bottom:0;mso-position-horizontal:absolute;mso-position-horizontal-relative:text;mso-position-vertical:absolute;mso-position-vertical-relative:text" from=".75pt,17.25pt" to="46.5pt,17.25pt" o:gfxdata="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" strokecolor="#4472c4 [3204]" strokeweight=".5pt">
                 <v:stroke joinstyle="miter"/>
               </v:line>
             </w:pict>
@@ -1578,7 +1584,7 @@
           </mc:Choice>
           <mc:Fallback>
             <w:pict>
-              <v:shape w14:anchorId="377CB77C" id="Straight Arrow Connector 12" o:spid="_x0000_s1026" type="#_x0000_t32" style="position:absolute;margin-left:20.25pt;margin-top:24pt;width:20.25pt;height:25.5pt;z-index:251676672;visibility:visible;mso-wrap-style:square;mso-wrap-distance-left:9pt;mso-wrap-distance-top:0;mso-wrap-distance-right:9pt;mso-wrap-distance-bottom:0;mso-position-horizontal:absolute;mso-position-horizontal-relative:text;mso-position-vertical:absolute;mso-position-vertical-relative:text" o:gfxdata="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" strokecolor="#4472c4 [3204]" strokeweight=".5pt">
+              <v:shape w14:anchorId="58215594" id="Straight Arrow Connector 12" o:spid="_x0000_s1026" type="#_x0000_t32" style="position:absolute;margin-left:20.25pt;margin-top:24pt;width:20.25pt;height:25.5pt;z-index:251676672;visibility:visible;mso-wrap-style:square;mso-wrap-distance-left:9pt;mso-wrap-distance-top:0;mso-wrap-distance-right:9pt;mso-wrap-distance-bottom:0;mso-position-horizontal:absolute;mso-position-horizontal-relative:text;mso-position-vertical:absolute;mso-position-vertical-relative:text" o:gfxdata="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" strokecolor="#4472c4 [3204]" strokeweight=".5pt">
                 <v:stroke endarrow="block" joinstyle="miter"/>
               </v:shape>
             </w:pict>
@@ -1903,7 +1909,7 @@
           </mc:Choice>
           <mc:Fallback>
             <w:pict>
-              <v:shape w14:anchorId="30FA929F" id="Straight Arrow Connector 24" o:spid="_x0000_s1026" type="#_x0000_t32" style="position:absolute;margin-left:69pt;margin-top:21.75pt;width:20.25pt;height:25.5pt;z-index:251687936;visibility:visible;mso-wrap-style:square;mso-wrap-distance-left:9pt;mso-wrap-distance-top:0;mso-wrap-distance-right:9pt;mso-wrap-distance-bottom:0;mso-position-horizontal:absolute;mso-position-horizontal-relative:text;mso-position-vertical:absolute;mso-position-vertical-relative:text" o:gfxdata="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" strokecolor="#4472c4 [3204]" strokeweight=".5pt">
+              <v:shape w14:anchorId="3E8C73BE" id="Straight Arrow Connector 24" o:spid="_x0000_s1026" type="#_x0000_t32" style="position:absolute;margin-left:69pt;margin-top:21.75pt;width:20.25pt;height:25.5pt;z-index:251687936;visibility:visible;mso-wrap-style:square;mso-wrap-distance-left:9pt;mso-wrap-distance-top:0;mso-wrap-distance-right:9pt;mso-wrap-distance-bottom:0;mso-position-horizontal:absolute;mso-position-horizontal-relative:text;mso-position-vertical:absolute;mso-position-vertical-relative:text" o:gfxdata="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" strokecolor="#4472c4 [3204]" strokeweight=".5pt">
                 <v:stroke endarrow="block" joinstyle="miter"/>
               </v:shape>
             </w:pict>
@@ -1967,7 +1973,7 @@
           </mc:Choice>
           <mc:Fallback>
             <w:pict>
-              <v:line w14:anchorId="3DCD80EC" id="Straight Connector 25" o:spid="_x0000_s1026" style="position:absolute;z-index:251691008;visibility:visible;mso-wrap-style:square;mso-wrap-distance-left:9pt;mso-wrap-distance-top:0;mso-wrap-distance-right:9pt;mso-wrap-distance-bottom:0;mso-position-horizontal:absolute;mso-position-horizontal-relative:text;mso-position-vertical:absolute;mso-position-vertical-relative:text" from="56.25pt,16.9pt" to="1in,16.9pt" o:gfxdata="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" strokecolor="#4472c4 [3204]" strokeweight=".5pt">
+              <v:line w14:anchorId="626CDDB4" id="Straight Connector 25" o:spid="_x0000_s1026" style="position:absolute;z-index:251691008;visibility:visible;mso-wrap-style:square;mso-wrap-distance-left:9pt;mso-wrap-distance-top:0;mso-wrap-distance-right:9pt;mso-wrap-distance-bottom:0;mso-position-horizontal:absolute;mso-position-horizontal-relative:text;mso-position-vertical:absolute;mso-position-vertical-relative:text" from="56.25pt,16.9pt" to="1in,16.9pt" o:gfxdata="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" strokecolor="#4472c4 [3204]" strokeweight=".5pt">
                 <v:stroke joinstyle="miter"/>
               </v:line>
             </w:pict>
@@ -2031,7 +2037,7 @@
           </mc:Choice>
           <mc:Fallback>
             <w:pict>
-              <v:line w14:anchorId="3DC855A2" id="Straight Connector 26" o:spid="_x0000_s1026" style="position:absolute;z-index:251689984;visibility:visible;mso-wrap-style:square;mso-wrap-distance-left:9pt;mso-wrap-distance-top:0;mso-wrap-distance-right:9pt;mso-wrap-distance-bottom:0;mso-position-horizontal:absolute;mso-position-horizontal-relative:text;mso-position-vertical:absolute;mso-position-vertical-relative:text" from=".75pt,17.25pt" to="46.5pt,17.25pt" o:gfxdata="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" strokecolor="#4472c4 [3204]" strokeweight=".5pt">
+              <v:line w14:anchorId="657C309D" id="Straight Connector 26" o:spid="_x0000_s1026" style="position:absolute;z-index:251689984;visibility:visible;mso-wrap-style:square;mso-wrap-distance-left:9pt;mso-wrap-distance-top:0;mso-wrap-distance-right:9pt;mso-wrap-distance-bottom:0;mso-position-horizontal:absolute;mso-position-horizontal-relative:text;mso-position-vertical:absolute;mso-position-vertical-relative:text" from=".75pt,17.25pt" to="46.5pt,17.25pt" o:gfxdata="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" strokecolor="#4472c4 [3204]" strokeweight=".5pt">
                 <v:stroke joinstyle="miter"/>
               </v:line>
             </w:pict>
@@ -2098,7 +2104,7 @@
           </mc:Choice>
           <mc:Fallback>
             <w:pict>
-              <v:shape w14:anchorId="0AD25C27" id="Straight Arrow Connector 27" o:spid="_x0000_s1026" type="#_x0000_t32" style="position:absolute;margin-left:20.25pt;margin-top:24pt;width:20.25pt;height:25.5pt;z-index:251685888;visibility:visible;mso-wrap-style:square;mso-wrap-distance-left:9pt;mso-wrap-distance-top:0;mso-wrap-distance-right:9pt;mso-wrap-distance-bottom:0;mso-position-horizontal:absolute;mso-position-horizontal-relative:text;mso-position-vertical:absolute;mso-position-vertical-relative:text" o:gfxdata="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" strokecolor="#4472c4 [3204]" strokeweight=".5pt">
+              <v:shape w14:anchorId="0A8C6C65" id="Straight Arrow Connector 27" o:spid="_x0000_s1026" type="#_x0000_t32" style="position:absolute;margin-left:20.25pt;margin-top:24pt;width:20.25pt;height:25.5pt;z-index:251685888;visibility:visible;mso-wrap-style:square;mso-wrap-distance-left:9pt;mso-wrap-distance-top:0;mso-wrap-distance-right:9pt;mso-wrap-distance-bottom:0;mso-position-horizontal:absolute;mso-position-horizontal-relative:text;mso-position-vertical:absolute;mso-position-vertical-relative:text" o:gfxdata="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" strokecolor="#4472c4 [3204]" strokeweight=".5pt">
                 <v:stroke endarrow="block" joinstyle="miter"/>
               </v:shape>
             </w:pict>
@@ -2318,7 +2324,7 @@
           </mc:Choice>
           <mc:Fallback>
             <w:pict>
-              <v:line w14:anchorId="17F1AE47" id="Straight Connector 197" o:spid="_x0000_s1026" style="position:absolute;z-index:251696128;visibility:visible;mso-wrap-style:square;mso-width-percent:0;mso-wrap-distance-left:9pt;mso-wrap-distance-top:0;mso-wrap-distance-right:9pt;mso-wrap-distance-bottom:0;mso-position-horizontal:absolute;mso-position-horizontal-relative:text;mso-position-vertical:absolute;mso-position-vertical-relative:text;mso-width-percent:0;mso-width-relative:margin" from=".75pt,17pt" to="54pt,17pt" o:gfxdata="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" strokecolor="#4472c4 [3204]" strokeweight=".5pt">
+              <v:line w14:anchorId="5B0560ED" id="Straight Connector 197" o:spid="_x0000_s1026" style="position:absolute;z-index:251696128;visibility:visible;mso-wrap-style:square;mso-width-percent:0;mso-wrap-distance-left:9pt;mso-wrap-distance-top:0;mso-wrap-distance-right:9pt;mso-wrap-distance-bottom:0;mso-position-horizontal:absolute;mso-position-horizontal-relative:text;mso-position-vertical:absolute;mso-position-vertical-relative:text;mso-width-percent:0;mso-width-relative:margin" from=".75pt,17pt" to="54pt,17pt" o:gfxdata="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" strokecolor="#4472c4 [3204]" strokeweight=".5pt">
                 <v:stroke joinstyle="miter"/>
               </v:line>
             </w:pict>
@@ -2382,7 +2388,7 @@
           </mc:Choice>
           <mc:Fallback>
             <w:pict>
-              <v:line w14:anchorId="72B1E4A1" id="Straight Connector 196" o:spid="_x0000_s1026" style="position:absolute;z-index:251697152;visibility:visible;mso-wrap-style:square;mso-wrap-distance-left:9pt;mso-wrap-distance-top:0;mso-wrap-distance-right:9pt;mso-wrap-distance-bottom:0;mso-position-horizontal:absolute;mso-position-horizontal-relative:text;mso-position-vertical:absolute;mso-position-vertical-relative:text" from="66.75pt,16.9pt" to="82.5pt,16.9pt" o:gfxdata="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" strokecolor="#4472c4 [3204]" strokeweight=".5pt">
+              <v:line w14:anchorId="4D9893EB" id="Straight Connector 196" o:spid="_x0000_s1026" style="position:absolute;z-index:251697152;visibility:visible;mso-wrap-style:square;mso-wrap-distance-left:9pt;mso-wrap-distance-top:0;mso-wrap-distance-right:9pt;mso-wrap-distance-bottom:0;mso-position-horizontal:absolute;mso-position-horizontal-relative:text;mso-position-vertical:absolute;mso-position-vertical-relative:text" from="66.75pt,16.9pt" to="82.5pt,16.9pt" o:gfxdata="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" strokecolor="#4472c4 [3204]" strokeweight=".5pt">
                 <v:stroke joinstyle="miter"/>
               </v:line>
             </w:pict>
@@ -2540,7 +2546,7 @@
           </mc:Choice>
           <mc:Fallback>
             <w:pict>
-              <v:shape w14:anchorId="6218FA6F" id="Straight Arrow Connector 198" o:spid="_x0000_s1026" type="#_x0000_t32" style="position:absolute;margin-left:20.25pt;margin-top:24pt;width:20.25pt;height:25.5pt;z-index:251693056;visibility:visible;mso-wrap-style:square;mso-wrap-distance-left:9pt;mso-wrap-distance-top:0;mso-wrap-distance-right:9pt;mso-wrap-distance-bottom:0;mso-position-horizontal:absolute;mso-position-horizontal-relative:text;mso-position-vertical:absolute;mso-position-vertical-relative:text" o:gfxdata="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" strokecolor="#4472c4 [3204]" strokeweight=".5pt">
+              <v:shape w14:anchorId="1EC20A31" id="Straight Arrow Connector 198" o:spid="_x0000_s1026" type="#_x0000_t32" style="position:absolute;margin-left:20.25pt;margin-top:24pt;width:20.25pt;height:25.5pt;z-index:251693056;visibility:visible;mso-wrap-style:square;mso-wrap-distance-left:9pt;mso-wrap-distance-top:0;mso-wrap-distance-right:9pt;mso-wrap-distance-bottom:0;mso-position-horizontal:absolute;mso-position-horizontal-relative:text;mso-position-vertical:absolute;mso-position-vertical-relative:text" o:gfxdata="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" strokecolor="#4472c4 [3204]" strokeweight=".5pt">
                 <v:stroke endarrow="block" joinstyle="miter"/>
               </v:shape>
             </w:pict>
@@ -2632,7 +2638,7 @@
           </mc:Choice>
           <mc:Fallback>
             <w:pict>
-              <v:shape w14:anchorId="65875F5E" id="Straight Arrow Connector 195" o:spid="_x0000_s1026" type="#_x0000_t32" style="position:absolute;margin-left:79.5pt;margin-top:.75pt;width:20.25pt;height:25.5pt;z-index:251694080;visibility:visible;mso-wrap-style:square;mso-wrap-distance-left:9pt;mso-wrap-distance-top:0;mso-wrap-distance-right:9pt;mso-wrap-distance-bottom:0;mso-position-horizontal:absolute;mso-position-horizontal-relative:text;mso-position-vertical:absolute;mso-position-vertical-relative:text" o:gfxdata="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" strokecolor="#4472c4 [3204]" strokeweight=".5pt">
+              <v:shape w14:anchorId="2E1CFA08" id="Straight Arrow Connector 195" o:spid="_x0000_s1026" type="#_x0000_t32" style="position:absolute;margin-left:79.5pt;margin-top:.75pt;width:20.25pt;height:25.5pt;z-index:251694080;visibility:visible;mso-wrap-style:square;mso-wrap-distance-left:9pt;mso-wrap-distance-top:0;mso-wrap-distance-right:9pt;mso-wrap-distance-bottom:0;mso-position-horizontal:absolute;mso-position-horizontal-relative:text;mso-position-vertical:absolute;mso-position-vertical-relative:text" o:gfxdata="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" strokecolor="#4472c4 [3204]" strokeweight=".5pt">
                 <v:stroke endarrow="block" joinstyle="miter"/>
               </v:shape>
             </w:pict>
@@ -2747,6 +2753,341 @@
             </w:pict>
           </mc:Fallback>
         </mc:AlternateContent>
+      </w:r>
+    </w:p>
+    <w:p/>
+    <w:p/>
+    <w:p/>
+    <w:p>
+      <w:r>
+        <w:rPr>
+          <w:noProof/>
+          <w:color w:val="FF0000"/>
+        </w:rPr>
+        <mc:AlternateContent>
+          <mc:Choice Requires="wps">
+            <w:drawing>
+              <wp:anchor distT="0" distB="0" distL="114300" distR="114300" simplePos="0" relativeHeight="251702272" behindDoc="0" locked="0" layoutInCell="1" allowOverlap="1" wp14:anchorId="0B967CE9" wp14:editId="423B33E7">
+                <wp:simplePos x="0" y="0"/>
+                <wp:positionH relativeFrom="column">
+                  <wp:posOffset>676275</wp:posOffset>
+                </wp:positionH>
+                <wp:positionV relativeFrom="paragraph">
+                  <wp:posOffset>204470</wp:posOffset>
+                </wp:positionV>
+                <wp:extent cx="200025" cy="0"/>
+                <wp:effectExtent l="0" t="0" r="0" b="0"/>
+                <wp:wrapNone/>
+                <wp:docPr id="205" name="Straight Connector 205"/>
+                <wp:cNvGraphicFramePr/>
+                <a:graphic xmlns:a="http://schemas.openxmlformats.org/drawingml/2006/main">
+                  <a:graphicData uri="http://schemas.microsoft.com/office/word/2010/wordprocessingShape">
+                    <wps:wsp>
+                      <wps:cNvCnPr/>
+                      <wps:spPr>
+                        <a:xfrm>
+                          <a:off x="0" y="0"/>
+                          <a:ext cx="200025" cy="0"/>
+                        </a:xfrm>
+                        <a:prstGeom prst="line">
+                          <a:avLst/>
+                        </a:prstGeom>
+                      </wps:spPr>
+                      <wps:style>
+                        <a:lnRef idx="1">
+                          <a:schemeClr val="accent1"/>
+                        </a:lnRef>
+                        <a:fillRef idx="0">
+                          <a:schemeClr val="accent1"/>
+                        </a:fillRef>
+                        <a:effectRef idx="0">
+                          <a:schemeClr val="accent1"/>
+                        </a:effectRef>
+                        <a:fontRef idx="minor">
+                          <a:schemeClr val="tx1"/>
+                        </a:fontRef>
+                      </wps:style>
+                      <wps:bodyPr/>
+                    </wps:wsp>
+                  </a:graphicData>
+                </a:graphic>
+              </wp:anchor>
+            </w:drawing>
+          </mc:Choice>
+          <mc:Fallback>
+            <w:pict>
+              <v:line w14:anchorId="7044B7F9" id="Straight Connector 205" o:spid="_x0000_s1026" style="position:absolute;z-index:251702272;visibility:visible;mso-wrap-style:square;mso-wrap-distance-left:9pt;mso-wrap-distance-top:0;mso-wrap-distance-right:9pt;mso-wrap-distance-bottom:0;mso-position-horizontal:absolute;mso-position-horizontal-relative:text;mso-position-vertical:absolute;mso-position-vertical-relative:text" from="53.25pt,16.1pt" to="69pt,16.1pt" o:gfxdata="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" strokecolor="#4472c4 [3204]" strokeweight=".5pt">
+                <v:stroke joinstyle="miter"/>
+              </v:line>
+            </w:pict>
+          </mc:Fallback>
+        </mc:AlternateContent>
+      </w:r>
+      <w:r>
+        <w:rPr>
+          <w:noProof/>
+          <w:color w:val="FF0000"/>
+        </w:rPr>
+        <mc:AlternateContent>
+          <mc:Choice Requires="wps">
+            <w:drawing>
+              <wp:anchor distT="0" distB="0" distL="114300" distR="114300" simplePos="0" relativeHeight="251700224" behindDoc="0" locked="0" layoutInCell="1" allowOverlap="1" wp14:anchorId="430A598C" wp14:editId="762F8CAD">
+                <wp:simplePos x="0" y="0"/>
+                <wp:positionH relativeFrom="column">
+                  <wp:posOffset>838200</wp:posOffset>
+                </wp:positionH>
+                <wp:positionV relativeFrom="paragraph">
+                  <wp:posOffset>285115</wp:posOffset>
+                </wp:positionV>
+                <wp:extent cx="257175" cy="323850"/>
+                <wp:effectExtent l="0" t="0" r="66675" b="57150"/>
+                <wp:wrapNone/>
+                <wp:docPr id="203" name="Straight Arrow Connector 203"/>
+                <wp:cNvGraphicFramePr/>
+                <a:graphic xmlns:a="http://schemas.openxmlformats.org/drawingml/2006/main">
+                  <a:graphicData uri="http://schemas.microsoft.com/office/word/2010/wordprocessingShape">
+                    <wps:wsp>
+                      <wps:cNvCnPr/>
+                      <wps:spPr>
+                        <a:xfrm>
+                          <a:off x="0" y="0"/>
+                          <a:ext cx="257175" cy="323850"/>
+                        </a:xfrm>
+                        <a:prstGeom prst="straightConnector1">
+                          <a:avLst/>
+                        </a:prstGeom>
+                        <a:ln>
+                          <a:tailEnd type="triangle"/>
+                        </a:ln>
+                      </wps:spPr>
+                      <wps:style>
+                        <a:lnRef idx="1">
+                          <a:schemeClr val="accent1"/>
+                        </a:lnRef>
+                        <a:fillRef idx="0">
+                          <a:schemeClr val="accent1"/>
+                        </a:fillRef>
+                        <a:effectRef idx="0">
+                          <a:schemeClr val="accent1"/>
+                        </a:effectRef>
+                        <a:fontRef idx="minor">
+                          <a:schemeClr val="tx1"/>
+                        </a:fontRef>
+                      </wps:style>
+                      <wps:bodyPr/>
+                    </wps:wsp>
+                  </a:graphicData>
+                </a:graphic>
+              </wp:anchor>
+            </w:drawing>
+          </mc:Choice>
+          <mc:Fallback>
+            <w:pict>
+              <v:shape w14:anchorId="23EA093F" id="Straight Arrow Connector 203" o:spid="_x0000_s1026" type="#_x0000_t32" style="position:absolute;margin-left:66pt;margin-top:22.45pt;width:20.25pt;height:25.5pt;z-index:251700224;visibility:visible;mso-wrap-style:square;mso-wrap-distance-left:9pt;mso-wrap-distance-top:0;mso-wrap-distance-right:9pt;mso-wrap-distance-bottom:0;mso-position-horizontal:absolute;mso-position-horizontal-relative:text;mso-position-vertical:absolute;mso-position-vertical-relative:text" o:gfxdata="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" strokecolor="#4472c4 [3204]" strokeweight=".5pt">
+                <v:stroke endarrow="block" joinstyle="miter"/>
+              </v:shape>
+            </w:pict>
+          </mc:Fallback>
+        </mc:AlternateContent>
+      </w:r>
+      <w:r>
+        <w:rPr>
+          <w:color w:val="FF0000"/>
+        </w:rPr>
+        <w:t>docker rm 1</w:t>
+      </w:r>
+      <w:proofErr w:type="gramStart"/>
+      <w:r>
+        <w:rPr>
+          <w:color w:val="FF0000"/>
+        </w:rPr>
+        <w:t>be</w:t>
+      </w:r>
+      <w:r>
+        <w:rPr>
+          <w:color w:val="FF0000"/>
+        </w:rPr>
+        <w:t xml:space="preserve">  =</w:t>
+      </w:r>
+      <w:proofErr w:type="gramEnd"/>
+      <w:r>
+        <w:rPr>
+          <w:color w:val="FF0000"/>
+        </w:rPr>
+        <w:t xml:space="preserve"> &gt;  </w:t>
+      </w:r>
+      <w:r>
+        <w:t>remove one container</w:t>
+      </w:r>
+    </w:p>
+    <w:p>
+      <w:r>
+        <w:rPr>
+          <w:noProof/>
+          <w:color w:val="FF0000"/>
+        </w:rPr>
+        <mc:AlternateContent>
+          <mc:Choice Requires="wps">
+            <w:drawing>
+              <wp:anchor distT="45720" distB="45720" distL="114300" distR="114300" simplePos="0" relativeHeight="251701248" behindDoc="0" locked="0" layoutInCell="1" allowOverlap="1" wp14:anchorId="2796A288" wp14:editId="32DFFD58">
+                <wp:simplePos x="0" y="0"/>
+                <wp:positionH relativeFrom="margin">
+                  <wp:posOffset>914400</wp:posOffset>
+                </wp:positionH>
+                <wp:positionV relativeFrom="paragraph">
+                  <wp:posOffset>374015</wp:posOffset>
+                </wp:positionV>
+                <wp:extent cx="952500" cy="228600"/>
+                <wp:effectExtent l="0" t="0" r="19050" b="19050"/>
+                <wp:wrapSquare wrapText="bothSides"/>
+                <wp:docPr id="204" name="Text Box 2"/>
+                <wp:cNvGraphicFramePr>
+                  <a:graphicFrameLocks xmlns:a="http://schemas.openxmlformats.org/drawingml/2006/main"/>
+                </wp:cNvGraphicFramePr>
+                <a:graphic xmlns:a="http://schemas.openxmlformats.org/drawingml/2006/main">
+                  <a:graphicData uri="http://schemas.microsoft.com/office/word/2010/wordprocessingShape">
+                    <wps:wsp>
+                      <wps:cNvSpPr txBox="1">
+                        <a:spLocks noChangeArrowheads="1"/>
+                      </wps:cNvSpPr>
+                      <wps:spPr bwMode="auto">
+                        <a:xfrm>
+                          <a:off x="0" y="0"/>
+                          <a:ext cx="952500" cy="228600"/>
+                        </a:xfrm>
+                        <a:prstGeom prst="rect">
+                          <a:avLst/>
+                        </a:prstGeom>
+                        <a:solidFill>
+                          <a:srgbClr val="FFFFFF"/>
+                        </a:solidFill>
+                        <a:ln w="9525">
+                          <a:solidFill>
+                            <a:srgbClr val="000000"/>
+                          </a:solidFill>
+                          <a:miter lim="800000"/>
+                          <a:headEnd/>
+                          <a:tailEnd/>
+                        </a:ln>
+                      </wps:spPr>
+                      <wps:txbx>
+                        <w:txbxContent>
+                          <w:p>
+                            <w:r>
+                              <w:t>Container Id</w:t>
+                            </w:r>
+                          </w:p>
+                        </w:txbxContent>
+                      </wps:txbx>
+                      <wps:bodyPr rot="0" vert="horz" wrap="square" lIns="91440" tIns="45720" rIns="91440" bIns="45720" anchor="t" anchorCtr="0">
+                        <a:noAutofit/>
+                      </wps:bodyPr>
+                    </wps:wsp>
+                  </a:graphicData>
+                </a:graphic>
+                <wp14:sizeRelH relativeFrom="margin">
+                  <wp14:pctWidth>0</wp14:pctWidth>
+                </wp14:sizeRelH>
+                <wp14:sizeRelV relativeFrom="margin">
+                  <wp14:pctHeight>0</wp14:pctHeight>
+                </wp14:sizeRelV>
+              </wp:anchor>
+            </w:drawing>
+          </mc:Choice>
+          <mc:Fallback>
+            <w:pict>
+              <v:shape w14:anchorId="2796A288" id="_x0000_s1036" type="#_x0000_t202" style="position:absolute;margin-left:1in;margin-top:29.45pt;width:75pt;height:18pt;z-index:251701248;visibility:visible;mso-wrap-style:square;mso-width-percent:0;mso-height-percent:0;mso-wrap-distance-left:9pt;mso-wrap-distance-top:3.6pt;mso-wrap-distance-right:9pt;mso-wrap-distance-bottom:3.6pt;mso-position-horizontal:absolute;mso-position-horizontal-relative:margin;mso-position-vertical:absolute;mso-position-vertical-relative:text;mso-width-percent:0;mso-height-percent:0;mso-width-relative:margin;mso-height-relative:margin;v-text-anchor:top" o:gfxdata="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">
+                <v:textbox>
+                  <w:txbxContent>
+                    <w:p>
+                      <w:r>
+                        <w:t>Container Id</w:t>
+                      </w:r>
+                    </w:p>
+                  </w:txbxContent>
+                </v:textbox>
+                <w10:wrap type="square" anchorx="margin"/>
+              </v:shape>
+            </w:pict>
+          </mc:Fallback>
+        </mc:AlternateContent>
+      </w:r>
+    </w:p>
+    <w:p/>
+    <w:p/>
+    <w:p>
+      <w:r>
+        <w:rPr>
+          <w:color w:val="FF0000"/>
+        </w:rPr>
+        <w:t xml:space="preserve">docker </w:t>
+      </w:r>
+      <w:proofErr w:type="spellStart"/>
+      <w:r>
+        <w:rPr>
+          <w:color w:val="FF0000"/>
+        </w:rPr>
+        <w:t>ps</w:t>
+      </w:r>
+      <w:proofErr w:type="spellEnd"/>
+      <w:r>
+        <w:rPr>
+          <w:color w:val="FF0000"/>
+        </w:rPr>
+        <w:t xml:space="preserve"> -a -q</w:t>
+      </w:r>
+      <w:r>
+        <w:rPr>
+          <w:color w:val="FF0000"/>
+        </w:rPr>
+        <w:t xml:space="preserve"> </w:t>
+      </w:r>
+      <w:r>
+        <w:t>=</w:t>
+      </w:r>
+      <w:proofErr w:type="gramStart"/>
+      <w:r>
+        <w:t xml:space="preserve">&gt;  </w:t>
+      </w:r>
+      <w:proofErr w:type="spellStart"/>
+      <w:r>
+        <w:t>cmnd</w:t>
+      </w:r>
+      <w:proofErr w:type="spellEnd"/>
+      <w:proofErr w:type="gramEnd"/>
+      <w:r>
+        <w:t xml:space="preserve"> for get all container id </w:t>
+      </w:r>
+    </w:p>
+    <w:p>
+      <w:r>
+        <w:rPr>
+          <w:color w:val="FF0000"/>
+        </w:rPr>
+        <w:t xml:space="preserve">docker rm $(docker </w:t>
+      </w:r>
+      <w:proofErr w:type="spellStart"/>
+      <w:r>
+        <w:rPr>
+          <w:color w:val="FF0000"/>
+        </w:rPr>
+        <w:t>ps</w:t>
+      </w:r>
+      <w:proofErr w:type="spellEnd"/>
+      <w:r>
+        <w:rPr>
+          <w:color w:val="FF0000"/>
+        </w:rPr>
+        <w:t xml:space="preserve"> -a -q)</w:t>
+      </w:r>
+      <w:r>
+        <w:rPr>
+          <w:color w:val="FF0000"/>
+        </w:rPr>
+        <w:t xml:space="preserve"> </w:t>
+      </w:r>
+      <w:r>
+        <w:t>=&gt; remove all container</w:t>
       </w:r>
     </w:p>
     <w:sectPr>

</xml_diff>

<commit_message>
doc chanages for remove one and all images
</commit_message>
<xml_diff>
--- a/docker command.docx
+++ b/docker command.docx
@@ -570,7 +570,7 @@
           </mc:Choice>
           <mc:Fallback>
             <w:pict>
-              <v:shapetype w14:anchorId="10CDC79D" id="_x0000_t32" coordsize="21600,21600" o:spt="32" o:oned="t" path="m,l21600,21600e" filled="f">
+              <v:shapetype w14:anchorId="273FB229" id="_x0000_t32" coordsize="21600,21600" o:spt="32" o:oned="t" path="m,l21600,21600e" filled="f">
                 <v:path arrowok="t" fillok="f" o:connecttype="none"/>
                 <o:lock v:ext="edit" shapetype="t"/>
               </v:shapetype>
@@ -641,7 +641,7 @@
           </mc:Choice>
           <mc:Fallback>
             <w:pict>
-              <v:shape w14:anchorId="2F2DC387" id="Straight Arrow Connector 7" o:spid="_x0000_s1026" type="#_x0000_t32" style="position:absolute;margin-left:211.5pt;margin-top:16.8pt;width:16.5pt;height:22.5pt;z-index:251665408;visibility:visible;mso-wrap-style:square;mso-wrap-distance-left:9pt;mso-wrap-distance-top:0;mso-wrap-distance-right:9pt;mso-wrap-distance-bottom:0;mso-position-horizontal:absolute;mso-position-horizontal-relative:text;mso-position-vertical:absolute;mso-position-vertical-relative:text" o:gfxdata="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" strokecolor="#4472c4 [3204]" strokeweight=".5pt">
+              <v:shape w14:anchorId="66200239" id="Straight Arrow Connector 7" o:spid="_x0000_s1026" type="#_x0000_t32" style="position:absolute;margin-left:211.5pt;margin-top:16.8pt;width:16.5pt;height:22.5pt;z-index:251665408;visibility:visible;mso-wrap-style:square;mso-wrap-distance-left:9pt;mso-wrap-distance-top:0;mso-wrap-distance-right:9pt;mso-wrap-distance-bottom:0;mso-position-horizontal:absolute;mso-position-horizontal-relative:text;mso-position-vertical:absolute;mso-position-vertical-relative:text" o:gfxdata="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" strokecolor="#4472c4 [3204]" strokeweight=".5pt">
                 <v:stroke endarrow="block" joinstyle="miter"/>
               </v:shape>
             </w:pict>
@@ -708,7 +708,7 @@
           </mc:Choice>
           <mc:Fallback>
             <w:pict>
-              <v:shape w14:anchorId="3ABA40E5" id="Straight Arrow Connector 6" o:spid="_x0000_s1026" type="#_x0000_t32" style="position:absolute;margin-left:99.75pt;margin-top:16.8pt;width:13.5pt;height:19.5pt;z-index:251664384;visibility:visible;mso-wrap-style:square;mso-wrap-distance-left:9pt;mso-wrap-distance-top:0;mso-wrap-distance-right:9pt;mso-wrap-distance-bottom:0;mso-position-horizontal:absolute;mso-position-horizontal-relative:text;mso-position-vertical:absolute;mso-position-vertical-relative:text" o:gfxdata="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" strokecolor="#4472c4 [3204]" strokeweight=".5pt">
+              <v:shape w14:anchorId="63E9667A" id="Straight Arrow Connector 6" o:spid="_x0000_s1026" type="#_x0000_t32" style="position:absolute;margin-left:99.75pt;margin-top:16.8pt;width:13.5pt;height:19.5pt;z-index:251664384;visibility:visible;mso-wrap-style:square;mso-wrap-distance-left:9pt;mso-wrap-distance-top:0;mso-wrap-distance-right:9pt;mso-wrap-distance-bottom:0;mso-position-horizontal:absolute;mso-position-horizontal-relative:text;mso-position-vertical:absolute;mso-position-vertical-relative:text" o:gfxdata="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" strokecolor="#4472c4 [3204]" strokeweight=".5pt">
                 <v:stroke endarrow="block" joinstyle="miter"/>
               </v:shape>
             </w:pict>
@@ -778,7 +778,7 @@
           </mc:Choice>
           <mc:Fallback>
             <w:pict>
-              <v:line w14:anchorId="0A1B7D0C" id="Straight Connector 5" o:spid="_x0000_s1026" style="position:absolute;z-index:251663360;visibility:visible;mso-wrap-style:square;mso-width-percent:0;mso-height-percent:0;mso-wrap-distance-left:9pt;mso-wrap-distance-top:0;mso-wrap-distance-right:9pt;mso-wrap-distance-bottom:0;mso-position-horizontal:absolute;mso-position-horizontal-relative:text;mso-position-vertical:absolute;mso-position-vertical-relative:text;mso-width-percent:0;mso-height-percent:0;mso-width-relative:margin;mso-height-relative:margin" from="244.5pt,13.8pt" to="326.25pt,14.55pt" o:gfxdata="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" strokecolor="#4472c4 [3204]" strokeweight=".5pt">
+              <v:line w14:anchorId="4B054B91" id="Straight Connector 5" o:spid="_x0000_s1026" style="position:absolute;z-index:251663360;visibility:visible;mso-wrap-style:square;mso-width-percent:0;mso-height-percent:0;mso-wrap-distance-left:9pt;mso-wrap-distance-top:0;mso-wrap-distance-right:9pt;mso-wrap-distance-bottom:0;mso-position-horizontal:absolute;mso-position-horizontal-relative:text;mso-position-vertical:absolute;mso-position-vertical-relative:text;mso-width-percent:0;mso-height-percent:0;mso-width-relative:margin;mso-height-relative:margin" from="244.5pt,13.8pt" to="326.25pt,14.55pt" o:gfxdata="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" strokecolor="#4472c4 [3204]" strokeweight=".5pt">
                 <v:stroke joinstyle="miter"/>
               </v:line>
             </w:pict>
@@ -842,7 +842,7 @@
           </mc:Choice>
           <mc:Fallback>
             <w:pict>
-              <v:line w14:anchorId="09E6A121" id="Straight Connector 4" o:spid="_x0000_s1026" style="position:absolute;z-index:251662336;visibility:visible;mso-wrap-style:square;mso-wrap-distance-left:9pt;mso-wrap-distance-top:0;mso-wrap-distance-right:9pt;mso-wrap-distance-bottom:0;mso-position-horizontal:absolute;mso-position-horizontal-relative:text;mso-position-vertical:absolute;mso-position-vertical-relative:text" from="193.5pt,14.55pt" to="240.75pt,14.55pt" o:gfxdata="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" strokecolor="#4472c4 [3204]" strokeweight=".5pt">
+              <v:line w14:anchorId="1CBB1847" id="Straight Connector 4" o:spid="_x0000_s1026" style="position:absolute;z-index:251662336;visibility:visible;mso-wrap-style:square;mso-wrap-distance-left:9pt;mso-wrap-distance-top:0;mso-wrap-distance-right:9pt;mso-wrap-distance-bottom:0;mso-position-horizontal:absolute;mso-position-horizontal-relative:text;mso-position-vertical:absolute;mso-position-vertical-relative:text" from="193.5pt,14.55pt" to="240.75pt,14.55pt" o:gfxdata="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" strokecolor="#4472c4 [3204]" strokeweight=".5pt">
                 <v:stroke joinstyle="miter"/>
               </v:line>
             </w:pict>
@@ -906,7 +906,7 @@
           </mc:Choice>
           <mc:Fallback>
             <w:pict>
-              <v:line w14:anchorId="19E010E4" id="Straight Connector 3" o:spid="_x0000_s1026" style="position:absolute;z-index:251661312;visibility:visible;mso-wrap-style:square;mso-wrap-distance-left:9pt;mso-wrap-distance-top:0;mso-wrap-distance-right:9pt;mso-wrap-distance-bottom:0;mso-position-horizontal:absolute;mso-position-horizontal-relative:text;mso-position-vertical:absolute;mso-position-vertical-relative:text" from="56.25pt,12.3pt" to="180.75pt,12.3pt" o:gfxdata="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" strokecolor="#4472c4 [3204]" strokeweight=".5pt">
+              <v:line w14:anchorId="5F66CED2" id="Straight Connector 3" o:spid="_x0000_s1026" style="position:absolute;z-index:251661312;visibility:visible;mso-wrap-style:square;mso-wrap-distance-left:9pt;mso-wrap-distance-top:0;mso-wrap-distance-right:9pt;mso-wrap-distance-bottom:0;mso-position-horizontal:absolute;mso-position-horizontal-relative:text;mso-position-vertical:absolute;mso-position-vertical-relative:text" from="56.25pt,12.3pt" to="180.75pt,12.3pt" o:gfxdata="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" strokecolor="#4472c4 [3204]" strokeweight=".5pt">
                 <v:stroke joinstyle="miter"/>
               </v:line>
             </w:pict>
@@ -970,7 +970,7 @@
           </mc:Choice>
           <mc:Fallback>
             <w:pict>
-              <v:line w14:anchorId="2520576B" id="Straight Connector 2" o:spid="_x0000_s1026" style="position:absolute;z-index:251660288;visibility:visible;mso-wrap-style:square;mso-wrap-distance-left:9pt;mso-wrap-distance-top:0;mso-wrap-distance-right:9pt;mso-wrap-distance-bottom:0;mso-position-horizontal:absolute;mso-position-horizontal-relative:text;mso-position-vertical:absolute;mso-position-vertical-relative:text" from="1.5pt,13.8pt" to="47.25pt,13.8pt" o:gfxdata="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" strokecolor="#4472c4 [3204]" strokeweight=".5pt">
+              <v:line w14:anchorId="4286673F" id="Straight Connector 2" o:spid="_x0000_s1026" style="position:absolute;z-index:251660288;visibility:visible;mso-wrap-style:square;mso-wrap-distance-left:9pt;mso-wrap-distance-top:0;mso-wrap-distance-right:9pt;mso-wrap-distance-bottom:0;mso-position-horizontal:absolute;mso-position-horizontal-relative:text;mso-position-vertical:absolute;mso-position-vertical-relative:text" from="1.5pt,13.8pt" to="47.25pt,13.8pt" o:gfxdata="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" strokecolor="#4472c4 [3204]" strokeweight=".5pt">
                 <v:stroke joinstyle="miter"/>
               </v:line>
             </w:pict>
@@ -1037,7 +1037,7 @@
           </mc:Choice>
           <mc:Fallback>
             <w:pict>
-              <v:shape w14:anchorId="6F358188" id="Straight Arrow Connector 1" o:spid="_x0000_s1026" type="#_x0000_t32" style="position:absolute;margin-left:12.75pt;margin-top:15.3pt;width:20.25pt;height:25.5pt;z-index:251659264;visibility:visible;mso-wrap-style:square;mso-wrap-distance-left:9pt;mso-wrap-distance-top:0;mso-wrap-distance-right:9pt;mso-wrap-distance-bottom:0;mso-position-horizontal:absolute;mso-position-horizontal-relative:text;mso-position-vertical:absolute;mso-position-vertical-relative:text" o:gfxdata="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" strokecolor="#4472c4 [3204]" strokeweight=".5pt">
+              <v:shape w14:anchorId="0902494D" id="Straight Arrow Connector 1" o:spid="_x0000_s1026" type="#_x0000_t32" style="position:absolute;margin-left:12.75pt;margin-top:15.3pt;width:20.25pt;height:25.5pt;z-index:251659264;visibility:visible;mso-wrap-style:square;mso-wrap-distance-left:9pt;mso-wrap-distance-top:0;mso-wrap-distance-right:9pt;mso-wrap-distance-bottom:0;mso-position-horizontal:absolute;mso-position-horizontal-relative:text;mso-position-vertical:absolute;mso-position-vertical-relative:text" o:gfxdata="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" strokecolor="#4472c4 [3204]" strokeweight=".5pt">
                 <v:stroke endarrow="block" joinstyle="miter"/>
               </v:shape>
             </w:pict>
@@ -1389,7 +1389,7 @@
           </mc:Choice>
           <mc:Fallback>
             <w:pict>
-              <v:shape w14:anchorId="1E5B097E" id="Straight Arrow Connector 18" o:spid="_x0000_s1026" type="#_x0000_t32" style="position:absolute;margin-left:69pt;margin-top:21.75pt;width:20.25pt;height:25.5pt;z-index:251679744;visibility:visible;mso-wrap-style:square;mso-wrap-distance-left:9pt;mso-wrap-distance-top:0;mso-wrap-distance-right:9pt;mso-wrap-distance-bottom:0;mso-position-horizontal:absolute;mso-position-horizontal-relative:text;mso-position-vertical:absolute;mso-position-vertical-relative:text" o:gfxdata="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" strokecolor="#4472c4 [3204]" strokeweight=".5pt">
+              <v:shape w14:anchorId="6B59143E" id="Straight Arrow Connector 18" o:spid="_x0000_s1026" type="#_x0000_t32" style="position:absolute;margin-left:69pt;margin-top:21.75pt;width:20.25pt;height:25.5pt;z-index:251679744;visibility:visible;mso-wrap-style:square;mso-wrap-distance-left:9pt;mso-wrap-distance-top:0;mso-wrap-distance-right:9pt;mso-wrap-distance-bottom:0;mso-position-horizontal:absolute;mso-position-horizontal-relative:text;mso-position-vertical:absolute;mso-position-vertical-relative:text" o:gfxdata="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" strokecolor="#4472c4 [3204]" strokeweight=".5pt">
                 <v:stroke endarrow="block" joinstyle="miter"/>
               </v:shape>
             </w:pict>
@@ -1453,7 +1453,7 @@
           </mc:Choice>
           <mc:Fallback>
             <w:pict>
-              <v:line w14:anchorId="5E81EAC4" id="Straight Connector 21" o:spid="_x0000_s1026" style="position:absolute;z-index:251683840;visibility:visible;mso-wrap-style:square;mso-wrap-distance-left:9pt;mso-wrap-distance-top:0;mso-wrap-distance-right:9pt;mso-wrap-distance-bottom:0;mso-position-horizontal:absolute;mso-position-horizontal-relative:text;mso-position-vertical:absolute;mso-position-vertical-relative:text" from="56.25pt,16.9pt" to="1in,16.9pt" o:gfxdata="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" strokecolor="#4472c4 [3204]" strokeweight=".5pt">
+              <v:line w14:anchorId="12555544" id="Straight Connector 21" o:spid="_x0000_s1026" style="position:absolute;z-index:251683840;visibility:visible;mso-wrap-style:square;mso-wrap-distance-left:9pt;mso-wrap-distance-top:0;mso-wrap-distance-right:9pt;mso-wrap-distance-bottom:0;mso-position-horizontal:absolute;mso-position-horizontal-relative:text;mso-position-vertical:absolute;mso-position-vertical-relative:text" from="56.25pt,16.9pt" to="1in,16.9pt" o:gfxdata="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" strokecolor="#4472c4 [3204]" strokeweight=".5pt">
                 <v:stroke joinstyle="miter"/>
               </v:line>
             </w:pict>
@@ -1517,7 +1517,7 @@
           </mc:Choice>
           <mc:Fallback>
             <w:pict>
-              <v:line w14:anchorId="69D02B59" id="Straight Connector 20" o:spid="_x0000_s1026" style="position:absolute;z-index:251682816;visibility:visible;mso-wrap-style:square;mso-wrap-distance-left:9pt;mso-wrap-distance-top:0;mso-wrap-distance-right:9pt;mso-wrap-distance-bottom:0;mso-position-horizontal:absolute;mso-position-horizontal-relative:text;mso-position-vertical:absolute;mso-position-vertical-relative:text" from=".75pt,17.25pt" to="46.5pt,17.25pt" o:gfxdata="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" strokecolor="#4472c4 [3204]" strokeweight=".5pt">
+              <v:line w14:anchorId="2BDDC3A6" id="Straight Connector 20" o:spid="_x0000_s1026" style="position:absolute;z-index:251682816;visibility:visible;mso-wrap-style:square;mso-wrap-distance-left:9pt;mso-wrap-distance-top:0;mso-wrap-distance-right:9pt;mso-wrap-distance-bottom:0;mso-position-horizontal:absolute;mso-position-horizontal-relative:text;mso-position-vertical:absolute;mso-position-vertical-relative:text" from=".75pt,17.25pt" to="46.5pt,17.25pt" o:gfxdata="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" strokecolor="#4472c4 [3204]" strokeweight=".5pt">
                 <v:stroke joinstyle="miter"/>
               </v:line>
             </w:pict>
@@ -1584,7 +1584,7 @@
           </mc:Choice>
           <mc:Fallback>
             <w:pict>
-              <v:shape w14:anchorId="58215594" id="Straight Arrow Connector 12" o:spid="_x0000_s1026" type="#_x0000_t32" style="position:absolute;margin-left:20.25pt;margin-top:24pt;width:20.25pt;height:25.5pt;z-index:251676672;visibility:visible;mso-wrap-style:square;mso-wrap-distance-left:9pt;mso-wrap-distance-top:0;mso-wrap-distance-right:9pt;mso-wrap-distance-bottom:0;mso-position-horizontal:absolute;mso-position-horizontal-relative:text;mso-position-vertical:absolute;mso-position-vertical-relative:text" o:gfxdata="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" strokecolor="#4472c4 [3204]" strokeweight=".5pt">
+              <v:shape w14:anchorId="721826B6" id="Straight Arrow Connector 12" o:spid="_x0000_s1026" type="#_x0000_t32" style="position:absolute;margin-left:20.25pt;margin-top:24pt;width:20.25pt;height:25.5pt;z-index:251676672;visibility:visible;mso-wrap-style:square;mso-wrap-distance-left:9pt;mso-wrap-distance-top:0;mso-wrap-distance-right:9pt;mso-wrap-distance-bottom:0;mso-position-horizontal:absolute;mso-position-horizontal-relative:text;mso-position-vertical:absolute;mso-position-vertical-relative:text" o:gfxdata="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" strokecolor="#4472c4 [3204]" strokeweight=".5pt">
                 <v:stroke endarrow="block" joinstyle="miter"/>
               </v:shape>
             </w:pict>
@@ -1909,7 +1909,7 @@
           </mc:Choice>
           <mc:Fallback>
             <w:pict>
-              <v:shape w14:anchorId="3E8C73BE" id="Straight Arrow Connector 24" o:spid="_x0000_s1026" type="#_x0000_t32" style="position:absolute;margin-left:69pt;margin-top:21.75pt;width:20.25pt;height:25.5pt;z-index:251687936;visibility:visible;mso-wrap-style:square;mso-wrap-distance-left:9pt;mso-wrap-distance-top:0;mso-wrap-distance-right:9pt;mso-wrap-distance-bottom:0;mso-position-horizontal:absolute;mso-position-horizontal-relative:text;mso-position-vertical:absolute;mso-position-vertical-relative:text" o:gfxdata="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" strokecolor="#4472c4 [3204]" strokeweight=".5pt">
+              <v:shape w14:anchorId="062128F9" id="Straight Arrow Connector 24" o:spid="_x0000_s1026" type="#_x0000_t32" style="position:absolute;margin-left:69pt;margin-top:21.75pt;width:20.25pt;height:25.5pt;z-index:251687936;visibility:visible;mso-wrap-style:square;mso-wrap-distance-left:9pt;mso-wrap-distance-top:0;mso-wrap-distance-right:9pt;mso-wrap-distance-bottom:0;mso-position-horizontal:absolute;mso-position-horizontal-relative:text;mso-position-vertical:absolute;mso-position-vertical-relative:text" o:gfxdata="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" strokecolor="#4472c4 [3204]" strokeweight=".5pt">
                 <v:stroke endarrow="block" joinstyle="miter"/>
               </v:shape>
             </w:pict>
@@ -1973,7 +1973,7 @@
           </mc:Choice>
           <mc:Fallback>
             <w:pict>
-              <v:line w14:anchorId="626CDDB4" id="Straight Connector 25" o:spid="_x0000_s1026" style="position:absolute;z-index:251691008;visibility:visible;mso-wrap-style:square;mso-wrap-distance-left:9pt;mso-wrap-distance-top:0;mso-wrap-distance-right:9pt;mso-wrap-distance-bottom:0;mso-position-horizontal:absolute;mso-position-horizontal-relative:text;mso-position-vertical:absolute;mso-position-vertical-relative:text" from="56.25pt,16.9pt" to="1in,16.9pt" o:gfxdata="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" strokecolor="#4472c4 [3204]" strokeweight=".5pt">
+              <v:line w14:anchorId="11C6C29D" id="Straight Connector 25" o:spid="_x0000_s1026" style="position:absolute;z-index:251691008;visibility:visible;mso-wrap-style:square;mso-wrap-distance-left:9pt;mso-wrap-distance-top:0;mso-wrap-distance-right:9pt;mso-wrap-distance-bottom:0;mso-position-horizontal:absolute;mso-position-horizontal-relative:text;mso-position-vertical:absolute;mso-position-vertical-relative:text" from="56.25pt,16.9pt" to="1in,16.9pt" o:gfxdata="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" strokecolor="#4472c4 [3204]" strokeweight=".5pt">
                 <v:stroke joinstyle="miter"/>
               </v:line>
             </w:pict>
@@ -2037,7 +2037,7 @@
           </mc:Choice>
           <mc:Fallback>
             <w:pict>
-              <v:line w14:anchorId="657C309D" id="Straight Connector 26" o:spid="_x0000_s1026" style="position:absolute;z-index:251689984;visibility:visible;mso-wrap-style:square;mso-wrap-distance-left:9pt;mso-wrap-distance-top:0;mso-wrap-distance-right:9pt;mso-wrap-distance-bottom:0;mso-position-horizontal:absolute;mso-position-horizontal-relative:text;mso-position-vertical:absolute;mso-position-vertical-relative:text" from=".75pt,17.25pt" to="46.5pt,17.25pt" o:gfxdata="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" strokecolor="#4472c4 [3204]" strokeweight=".5pt">
+              <v:line w14:anchorId="0D903C17" id="Straight Connector 26" o:spid="_x0000_s1026" style="position:absolute;z-index:251689984;visibility:visible;mso-wrap-style:square;mso-wrap-distance-left:9pt;mso-wrap-distance-top:0;mso-wrap-distance-right:9pt;mso-wrap-distance-bottom:0;mso-position-horizontal:absolute;mso-position-horizontal-relative:text;mso-position-vertical:absolute;mso-position-vertical-relative:text" from=".75pt,17.25pt" to="46.5pt,17.25pt" o:gfxdata="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" strokecolor="#4472c4 [3204]" strokeweight=".5pt">
                 <v:stroke joinstyle="miter"/>
               </v:line>
             </w:pict>
@@ -2104,7 +2104,7 @@
           </mc:Choice>
           <mc:Fallback>
             <w:pict>
-              <v:shape w14:anchorId="0A8C6C65" id="Straight Arrow Connector 27" o:spid="_x0000_s1026" type="#_x0000_t32" style="position:absolute;margin-left:20.25pt;margin-top:24pt;width:20.25pt;height:25.5pt;z-index:251685888;visibility:visible;mso-wrap-style:square;mso-wrap-distance-left:9pt;mso-wrap-distance-top:0;mso-wrap-distance-right:9pt;mso-wrap-distance-bottom:0;mso-position-horizontal:absolute;mso-position-horizontal-relative:text;mso-position-vertical:absolute;mso-position-vertical-relative:text" o:gfxdata="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" strokecolor="#4472c4 [3204]" strokeweight=".5pt">
+              <v:shape w14:anchorId="77FC239F" id="Straight Arrow Connector 27" o:spid="_x0000_s1026" type="#_x0000_t32" style="position:absolute;margin-left:20.25pt;margin-top:24pt;width:20.25pt;height:25.5pt;z-index:251685888;visibility:visible;mso-wrap-style:square;mso-wrap-distance-left:9pt;mso-wrap-distance-top:0;mso-wrap-distance-right:9pt;mso-wrap-distance-bottom:0;mso-position-horizontal:absolute;mso-position-horizontal-relative:text;mso-position-vertical:absolute;mso-position-vertical-relative:text" o:gfxdata="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" strokecolor="#4472c4 [3204]" strokeweight=".5pt">
                 <v:stroke endarrow="block" joinstyle="miter"/>
               </v:shape>
             </w:pict>
@@ -2324,7 +2324,7 @@
           </mc:Choice>
           <mc:Fallback>
             <w:pict>
-              <v:line w14:anchorId="5B0560ED" id="Straight Connector 197" o:spid="_x0000_s1026" style="position:absolute;z-index:251696128;visibility:visible;mso-wrap-style:square;mso-width-percent:0;mso-wrap-distance-left:9pt;mso-wrap-distance-top:0;mso-wrap-distance-right:9pt;mso-wrap-distance-bottom:0;mso-position-horizontal:absolute;mso-position-horizontal-relative:text;mso-position-vertical:absolute;mso-position-vertical-relative:text;mso-width-percent:0;mso-width-relative:margin" from=".75pt,17pt" to="54pt,17pt" o:gfxdata="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" strokecolor="#4472c4 [3204]" strokeweight=".5pt">
+              <v:line w14:anchorId="5ACD2C20" id="Straight Connector 197" o:spid="_x0000_s1026" style="position:absolute;z-index:251696128;visibility:visible;mso-wrap-style:square;mso-width-percent:0;mso-wrap-distance-left:9pt;mso-wrap-distance-top:0;mso-wrap-distance-right:9pt;mso-wrap-distance-bottom:0;mso-position-horizontal:absolute;mso-position-horizontal-relative:text;mso-position-vertical:absolute;mso-position-vertical-relative:text;mso-width-percent:0;mso-width-relative:margin" from=".75pt,17pt" to="54pt,17pt" o:gfxdata="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" strokecolor="#4472c4 [3204]" strokeweight=".5pt">
                 <v:stroke joinstyle="miter"/>
               </v:line>
             </w:pict>
@@ -2388,7 +2388,7 @@
           </mc:Choice>
           <mc:Fallback>
             <w:pict>
-              <v:line w14:anchorId="4D9893EB" id="Straight Connector 196" o:spid="_x0000_s1026" style="position:absolute;z-index:251697152;visibility:visible;mso-wrap-style:square;mso-wrap-distance-left:9pt;mso-wrap-distance-top:0;mso-wrap-distance-right:9pt;mso-wrap-distance-bottom:0;mso-position-horizontal:absolute;mso-position-horizontal-relative:text;mso-position-vertical:absolute;mso-position-vertical-relative:text" from="66.75pt,16.9pt" to="82.5pt,16.9pt" o:gfxdata="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" strokecolor="#4472c4 [3204]" strokeweight=".5pt">
+              <v:line w14:anchorId="1AF4A465" id="Straight Connector 196" o:spid="_x0000_s1026" style="position:absolute;z-index:251697152;visibility:visible;mso-wrap-style:square;mso-wrap-distance-left:9pt;mso-wrap-distance-top:0;mso-wrap-distance-right:9pt;mso-wrap-distance-bottom:0;mso-position-horizontal:absolute;mso-position-horizontal-relative:text;mso-position-vertical:absolute;mso-position-vertical-relative:text" from="66.75pt,16.9pt" to="82.5pt,16.9pt" o:gfxdata="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" strokecolor="#4472c4 [3204]" strokeweight=".5pt">
                 <v:stroke joinstyle="miter"/>
               </v:line>
             </w:pict>
@@ -2546,7 +2546,7 @@
           </mc:Choice>
           <mc:Fallback>
             <w:pict>
-              <v:shape w14:anchorId="1EC20A31" id="Straight Arrow Connector 198" o:spid="_x0000_s1026" type="#_x0000_t32" style="position:absolute;margin-left:20.25pt;margin-top:24pt;width:20.25pt;height:25.5pt;z-index:251693056;visibility:visible;mso-wrap-style:square;mso-wrap-distance-left:9pt;mso-wrap-distance-top:0;mso-wrap-distance-right:9pt;mso-wrap-distance-bottom:0;mso-position-horizontal:absolute;mso-position-horizontal-relative:text;mso-position-vertical:absolute;mso-position-vertical-relative:text" o:gfxdata="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" strokecolor="#4472c4 [3204]" strokeweight=".5pt">
+              <v:shape w14:anchorId="0F586864" id="Straight Arrow Connector 198" o:spid="_x0000_s1026" type="#_x0000_t32" style="position:absolute;margin-left:20.25pt;margin-top:24pt;width:20.25pt;height:25.5pt;z-index:251693056;visibility:visible;mso-wrap-style:square;mso-wrap-distance-left:9pt;mso-wrap-distance-top:0;mso-wrap-distance-right:9pt;mso-wrap-distance-bottom:0;mso-position-horizontal:absolute;mso-position-horizontal-relative:text;mso-position-vertical:absolute;mso-position-vertical-relative:text" o:gfxdata="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" strokecolor="#4472c4 [3204]" strokeweight=".5pt">
                 <v:stroke endarrow="block" joinstyle="miter"/>
               </v:shape>
             </w:pict>
@@ -2638,7 +2638,7 @@
           </mc:Choice>
           <mc:Fallback>
             <w:pict>
-              <v:shape w14:anchorId="2E1CFA08" id="Straight Arrow Connector 195" o:spid="_x0000_s1026" type="#_x0000_t32" style="position:absolute;margin-left:79.5pt;margin-top:.75pt;width:20.25pt;height:25.5pt;z-index:251694080;visibility:visible;mso-wrap-style:square;mso-wrap-distance-left:9pt;mso-wrap-distance-top:0;mso-wrap-distance-right:9pt;mso-wrap-distance-bottom:0;mso-position-horizontal:absolute;mso-position-horizontal-relative:text;mso-position-vertical:absolute;mso-position-vertical-relative:text" o:gfxdata="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" strokecolor="#4472c4 [3204]" strokeweight=".5pt">
+              <v:shape w14:anchorId="50420A67" id="Straight Arrow Connector 195" o:spid="_x0000_s1026" type="#_x0000_t32" style="position:absolute;margin-left:79.5pt;margin-top:.75pt;width:20.25pt;height:25.5pt;z-index:251694080;visibility:visible;mso-wrap-style:square;mso-wrap-distance-left:9pt;mso-wrap-distance-top:0;mso-wrap-distance-right:9pt;mso-wrap-distance-bottom:0;mso-position-horizontal:absolute;mso-position-horizontal-relative:text;mso-position-vertical:absolute;mso-position-vertical-relative:text" o:gfxdata="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" strokecolor="#4472c4 [3204]" strokeweight=".5pt">
                 <v:stroke endarrow="block" joinstyle="miter"/>
               </v:shape>
             </w:pict>
@@ -2816,7 +2816,7 @@
           </mc:Choice>
           <mc:Fallback>
             <w:pict>
-              <v:line w14:anchorId="7044B7F9" id="Straight Connector 205" o:spid="_x0000_s1026" style="position:absolute;z-index:251702272;visibility:visible;mso-wrap-style:square;mso-wrap-distance-left:9pt;mso-wrap-distance-top:0;mso-wrap-distance-right:9pt;mso-wrap-distance-bottom:0;mso-position-horizontal:absolute;mso-position-horizontal-relative:text;mso-position-vertical:absolute;mso-position-vertical-relative:text" from="53.25pt,16.1pt" to="69pt,16.1pt" o:gfxdata="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" strokecolor="#4472c4 [3204]" strokeweight=".5pt">
+              <v:line w14:anchorId="1C920030" id="Straight Connector 205" o:spid="_x0000_s1026" style="position:absolute;z-index:251702272;visibility:visible;mso-wrap-style:square;mso-wrap-distance-left:9pt;mso-wrap-distance-top:0;mso-wrap-distance-right:9pt;mso-wrap-distance-bottom:0;mso-position-horizontal:absolute;mso-position-horizontal-relative:text;mso-position-vertical:absolute;mso-position-vertical-relative:text" from="53.25pt,16.1pt" to="69pt,16.1pt" o:gfxdata="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" strokecolor="#4472c4 [3204]" strokeweight=".5pt">
                 <v:stroke joinstyle="miter"/>
               </v:line>
             </w:pict>
@@ -2883,7 +2883,7 @@
           </mc:Choice>
           <mc:Fallback>
             <w:pict>
-              <v:shape w14:anchorId="23EA093F" id="Straight Arrow Connector 203" o:spid="_x0000_s1026" type="#_x0000_t32" style="position:absolute;margin-left:66pt;margin-top:22.45pt;width:20.25pt;height:25.5pt;z-index:251700224;visibility:visible;mso-wrap-style:square;mso-wrap-distance-left:9pt;mso-wrap-distance-top:0;mso-wrap-distance-right:9pt;mso-wrap-distance-bottom:0;mso-position-horizontal:absolute;mso-position-horizontal-relative:text;mso-position-vertical:absolute;mso-position-vertical-relative:text" o:gfxdata="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" strokecolor="#4472c4 [3204]" strokeweight=".5pt">
+              <v:shape w14:anchorId="6BC16083" id="Straight Arrow Connector 203" o:spid="_x0000_s1026" type="#_x0000_t32" style="position:absolute;margin-left:66pt;margin-top:22.45pt;width:20.25pt;height:25.5pt;z-index:251700224;visibility:visible;mso-wrap-style:square;mso-wrap-distance-left:9pt;mso-wrap-distance-top:0;mso-wrap-distance-right:9pt;mso-wrap-distance-bottom:0;mso-position-horizontal:absolute;mso-position-horizontal-relative:text;mso-position-vertical:absolute;mso-position-vertical-relative:text" o:gfxdata="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" strokecolor="#4472c4 [3204]" strokeweight=".5pt">
                 <v:stroke endarrow="block" joinstyle="miter"/>
               </v:shape>
             </w:pict>
@@ -3088,6 +3088,317 @@
       </w:r>
       <w:r>
         <w:t>=&gt; remove all container</w:t>
+      </w:r>
+    </w:p>
+    <w:p>
+      <w:r>
+        <w:rPr>
+          <w:noProof/>
+          <w:color w:val="FF0000"/>
+        </w:rPr>
+        <mc:AlternateContent>
+          <mc:Choice Requires="wps">
+            <w:drawing>
+              <wp:anchor distT="0" distB="0" distL="114300" distR="114300" simplePos="0" relativeHeight="251707392" behindDoc="0" locked="0" layoutInCell="1" allowOverlap="1" wp14:anchorId="32BC4E1E" wp14:editId="2317318C">
+                <wp:simplePos x="0" y="0"/>
+                <wp:positionH relativeFrom="column">
+                  <wp:posOffset>704850</wp:posOffset>
+                </wp:positionH>
+                <wp:positionV relativeFrom="paragraph">
+                  <wp:posOffset>285115</wp:posOffset>
+                </wp:positionV>
+                <wp:extent cx="200025" cy="0"/>
+                <wp:effectExtent l="0" t="0" r="0" b="0"/>
+                <wp:wrapNone/>
+                <wp:docPr id="208" name="Straight Connector 208"/>
+                <wp:cNvGraphicFramePr/>
+                <a:graphic xmlns:a="http://schemas.openxmlformats.org/drawingml/2006/main">
+                  <a:graphicData uri="http://schemas.microsoft.com/office/word/2010/wordprocessingShape">
+                    <wps:wsp>
+                      <wps:cNvCnPr/>
+                      <wps:spPr>
+                        <a:xfrm>
+                          <a:off x="0" y="0"/>
+                          <a:ext cx="200025" cy="0"/>
+                        </a:xfrm>
+                        <a:prstGeom prst="line">
+                          <a:avLst/>
+                        </a:prstGeom>
+                      </wps:spPr>
+                      <wps:style>
+                        <a:lnRef idx="1">
+                          <a:schemeClr val="accent1"/>
+                        </a:lnRef>
+                        <a:fillRef idx="0">
+                          <a:schemeClr val="accent1"/>
+                        </a:fillRef>
+                        <a:effectRef idx="0">
+                          <a:schemeClr val="accent1"/>
+                        </a:effectRef>
+                        <a:fontRef idx="minor">
+                          <a:schemeClr val="tx1"/>
+                        </a:fontRef>
+                      </wps:style>
+                      <wps:bodyPr/>
+                    </wps:wsp>
+                  </a:graphicData>
+                </a:graphic>
+              </wp:anchor>
+            </w:drawing>
+          </mc:Choice>
+          <mc:Fallback>
+            <w:pict>
+              <v:line w14:anchorId="546EA240" id="Straight Connector 208" o:spid="_x0000_s1026" style="position:absolute;z-index:251707392;visibility:visible;mso-wrap-style:square;mso-wrap-distance-left:9pt;mso-wrap-distance-top:0;mso-wrap-distance-right:9pt;mso-wrap-distance-bottom:0;mso-position-horizontal:absolute;mso-position-horizontal-relative:text;mso-position-vertical:absolute;mso-position-vertical-relative:text" from="55.5pt,22.45pt" to="71.25pt,22.45pt" o:gfxdata="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" strokecolor="#4472c4 [3204]" strokeweight=".5pt">
+                <v:stroke joinstyle="miter"/>
+              </v:line>
+            </w:pict>
+          </mc:Fallback>
+        </mc:AlternateContent>
+      </w:r>
+      <w:r>
+        <w:rPr>
+          <w:noProof/>
+          <w:color w:val="FF0000"/>
+        </w:rPr>
+        <mc:AlternateContent>
+          <mc:Choice Requires="wps">
+            <w:drawing>
+              <wp:anchor distT="0" distB="0" distL="114300" distR="114300" simplePos="0" relativeHeight="251704320" behindDoc="0" locked="0" layoutInCell="1" allowOverlap="1" wp14:anchorId="4EBE2CF6" wp14:editId="62AC9021">
+                <wp:simplePos x="0" y="0"/>
+                <wp:positionH relativeFrom="column">
+                  <wp:posOffset>771525</wp:posOffset>
+                </wp:positionH>
+                <wp:positionV relativeFrom="paragraph">
+                  <wp:posOffset>285115</wp:posOffset>
+                </wp:positionV>
+                <wp:extent cx="257175" cy="323850"/>
+                <wp:effectExtent l="0" t="0" r="66675" b="57150"/>
+                <wp:wrapNone/>
+                <wp:docPr id="206" name="Straight Arrow Connector 206"/>
+                <wp:cNvGraphicFramePr/>
+                <a:graphic xmlns:a="http://schemas.openxmlformats.org/drawingml/2006/main">
+                  <a:graphicData uri="http://schemas.microsoft.com/office/word/2010/wordprocessingShape">
+                    <wps:wsp>
+                      <wps:cNvCnPr/>
+                      <wps:spPr>
+                        <a:xfrm>
+                          <a:off x="0" y="0"/>
+                          <a:ext cx="257175" cy="323850"/>
+                        </a:xfrm>
+                        <a:prstGeom prst="straightConnector1">
+                          <a:avLst/>
+                        </a:prstGeom>
+                        <a:ln>
+                          <a:tailEnd type="triangle"/>
+                        </a:ln>
+                      </wps:spPr>
+                      <wps:style>
+                        <a:lnRef idx="1">
+                          <a:schemeClr val="accent1"/>
+                        </a:lnRef>
+                        <a:fillRef idx="0">
+                          <a:schemeClr val="accent1"/>
+                        </a:fillRef>
+                        <a:effectRef idx="0">
+                          <a:schemeClr val="accent1"/>
+                        </a:effectRef>
+                        <a:fontRef idx="minor">
+                          <a:schemeClr val="tx1"/>
+                        </a:fontRef>
+                      </wps:style>
+                      <wps:bodyPr/>
+                    </wps:wsp>
+                  </a:graphicData>
+                </a:graphic>
+              </wp:anchor>
+            </w:drawing>
+          </mc:Choice>
+          <mc:Fallback>
+            <w:pict>
+              <v:shape w14:anchorId="3EE2B987" id="Straight Arrow Connector 206" o:spid="_x0000_s1026" type="#_x0000_t32" style="position:absolute;margin-left:60.75pt;margin-top:22.45pt;width:20.25pt;height:25.5pt;z-index:251704320;visibility:visible;mso-wrap-style:square;mso-wrap-distance-left:9pt;mso-wrap-distance-top:0;mso-wrap-distance-right:9pt;mso-wrap-distance-bottom:0;mso-position-horizontal:absolute;mso-position-horizontal-relative:text;mso-position-vertical:absolute;mso-position-vertical-relative:text" o:gfxdata="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" strokecolor="#4472c4 [3204]" strokeweight=".5pt">
+                <v:stroke endarrow="block" joinstyle="miter"/>
+              </v:shape>
+            </w:pict>
+          </mc:Fallback>
+        </mc:AlternateContent>
+      </w:r>
+      <w:r>
+        <w:rPr>
+          <w:color w:val="FF0000"/>
+        </w:rPr>
+        <w:t xml:space="preserve">docker </w:t>
+      </w:r>
+      <w:proofErr w:type="spellStart"/>
+      <w:r>
+        <w:rPr>
+          <w:color w:val="FF0000"/>
+        </w:rPr>
+        <w:t>rmi</w:t>
+      </w:r>
+      <w:proofErr w:type="spellEnd"/>
+      <w:r>
+        <w:rPr>
+          <w:color w:val="FF0000"/>
+        </w:rPr>
+        <w:t xml:space="preserve"> 168</w:t>
+      </w:r>
+      <w:r>
+        <w:rPr>
+          <w:color w:val="FF0000"/>
+        </w:rPr>
+        <w:t xml:space="preserve"> </w:t>
+      </w:r>
+      <w:r>
+        <w:t>=&gt; remove one image</w:t>
+      </w:r>
+    </w:p>
+    <w:p>
+      <w:r>
+        <w:rPr>
+          <w:noProof/>
+          <w:color w:val="FF0000"/>
+        </w:rPr>
+        <mc:AlternateContent>
+          <mc:Choice Requires="wps">
+            <w:drawing>
+              <wp:anchor distT="45720" distB="45720" distL="114300" distR="114300" simplePos="0" relativeHeight="251705344" behindDoc="0" locked="0" layoutInCell="1" allowOverlap="1" wp14:anchorId="69771CCE" wp14:editId="65D8D6C9">
+                <wp:simplePos x="0" y="0"/>
+                <wp:positionH relativeFrom="margin">
+                  <wp:posOffset>790575</wp:posOffset>
+                </wp:positionH>
+                <wp:positionV relativeFrom="paragraph">
+                  <wp:posOffset>382270</wp:posOffset>
+                </wp:positionV>
+                <wp:extent cx="952500" cy="257175"/>
+                <wp:effectExtent l="0" t="0" r="19050" b="28575"/>
+                <wp:wrapSquare wrapText="bothSides"/>
+                <wp:docPr id="207" name="Text Box 2"/>
+                <wp:cNvGraphicFramePr>
+                  <a:graphicFrameLocks xmlns:a="http://schemas.openxmlformats.org/drawingml/2006/main"/>
+                </wp:cNvGraphicFramePr>
+                <a:graphic xmlns:a="http://schemas.openxmlformats.org/drawingml/2006/main">
+                  <a:graphicData uri="http://schemas.microsoft.com/office/word/2010/wordprocessingShape">
+                    <wps:wsp>
+                      <wps:cNvSpPr txBox="1">
+                        <a:spLocks noChangeArrowheads="1"/>
+                      </wps:cNvSpPr>
+                      <wps:spPr bwMode="auto">
+                        <a:xfrm>
+                          <a:off x="0" y="0"/>
+                          <a:ext cx="952500" cy="257175"/>
+                        </a:xfrm>
+                        <a:prstGeom prst="rect">
+                          <a:avLst/>
+                        </a:prstGeom>
+                        <a:solidFill>
+                          <a:srgbClr val="FFFFFF"/>
+                        </a:solidFill>
+                        <a:ln w="9525">
+                          <a:solidFill>
+                            <a:srgbClr val="000000"/>
+                          </a:solidFill>
+                          <a:miter lim="800000"/>
+                          <a:headEnd/>
+                          <a:tailEnd/>
+                        </a:ln>
+                      </wps:spPr>
+                      <wps:txbx>
+                        <w:txbxContent>
+                          <w:p>
+                            <w:r>
+                              <w:t>image</w:t>
+                            </w:r>
+                            <w:r>
+                              <w:t xml:space="preserve"> Id</w:t>
+                            </w:r>
+                          </w:p>
+                        </w:txbxContent>
+                      </wps:txbx>
+                      <wps:bodyPr rot="0" vert="horz" wrap="square" lIns="91440" tIns="45720" rIns="91440" bIns="45720" anchor="t" anchorCtr="0">
+                        <a:noAutofit/>
+                      </wps:bodyPr>
+                    </wps:wsp>
+                  </a:graphicData>
+                </a:graphic>
+                <wp14:sizeRelH relativeFrom="margin">
+                  <wp14:pctWidth>0</wp14:pctWidth>
+                </wp14:sizeRelH>
+                <wp14:sizeRelV relativeFrom="margin">
+                  <wp14:pctHeight>0</wp14:pctHeight>
+                </wp14:sizeRelV>
+              </wp:anchor>
+            </w:drawing>
+          </mc:Choice>
+          <mc:Fallback>
+            <w:pict>
+              <v:shape w14:anchorId="69771CCE" id="_x0000_s1037" type="#_x0000_t202" style="position:absolute;margin-left:62.25pt;margin-top:30.1pt;width:75pt;height:20.25pt;z-index:251705344;visibility:visible;mso-wrap-style:square;mso-width-percent:0;mso-height-percent:0;mso-wrap-distance-left:9pt;mso-wrap-distance-top:3.6pt;mso-wrap-distance-right:9pt;mso-wrap-distance-bottom:3.6pt;mso-position-horizontal:absolute;mso-position-horizontal-relative:margin;mso-position-vertical:absolute;mso-position-vertical-relative:text;mso-width-percent:0;mso-height-percent:0;mso-width-relative:margin;mso-height-relative:margin;v-text-anchor:top" o:gfxdata="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">
+                <v:textbox>
+                  <w:txbxContent>
+                    <w:p>
+                      <w:r>
+                        <w:t>image</w:t>
+                      </w:r>
+                      <w:r>
+                        <w:t xml:space="preserve"> Id</w:t>
+                      </w:r>
+                    </w:p>
+                  </w:txbxContent>
+                </v:textbox>
+                <w10:wrap type="square" anchorx="margin"/>
+              </v:shape>
+            </w:pict>
+          </mc:Fallback>
+        </mc:AlternateContent>
+      </w:r>
+    </w:p>
+    <w:p/>
+    <w:p/>
+    <w:p>
+      <w:r>
+        <w:rPr>
+          <w:color w:val="FF0000"/>
+        </w:rPr>
+        <w:t>docker images -q</w:t>
+      </w:r>
+      <w:r>
+        <w:rPr>
+          <w:color w:val="FF0000"/>
+        </w:rPr>
+        <w:t xml:space="preserve"> </w:t>
+      </w:r>
+      <w:r>
+        <w:t>=&gt; get all images id</w:t>
+      </w:r>
+    </w:p>
+    <w:p>
+      <w:r>
+        <w:rPr>
+          <w:color w:val="FF0000"/>
+        </w:rPr>
+        <w:t xml:space="preserve">docker </w:t>
+      </w:r>
+      <w:proofErr w:type="spellStart"/>
+      <w:r>
+        <w:rPr>
+          <w:color w:val="FF0000"/>
+        </w:rPr>
+        <w:t>rmi</w:t>
+      </w:r>
+      <w:proofErr w:type="spellEnd"/>
+      <w:r>
+        <w:rPr>
+          <w:color w:val="FF0000"/>
+        </w:rPr>
+        <w:t xml:space="preserve"> $(docker images -q)</w:t>
+      </w:r>
+      <w:r>
+        <w:rPr>
+          <w:color w:val="FF0000"/>
+        </w:rPr>
+        <w:t xml:space="preserve"> =&gt; </w:t>
+      </w:r>
+      <w:r>
+        <w:t>remove all images</w:t>
       </w:r>
     </w:p>
     <w:sectPr>

</xml_diff>

<commit_message>
EXPOSE command of dockerfile
</commit_message>
<xml_diff>
--- a/docker command.docx
+++ b/docker command.docx
@@ -230,13 +230,7 @@
                         <w:txbxContent>
                           <w:p>
                             <w:r>
-                              <w:t>Give container name</w:t>
-                            </w:r>
-                            <w:r>
-                              <w:t xml:space="preserve"> </w:t>
-                            </w:r>
-                            <w:r>
-                              <w:t>for</w:t>
+                              <w:t>Give container name for</w:t>
                             </w:r>
                             <w:r>
                               <w:t xml:space="preserve"> a </w:t>
@@ -273,13 +267,7 @@
                   <w:txbxContent>
                     <w:p>
                       <w:r>
-                        <w:t>Give container name</w:t>
-                      </w:r>
-                      <w:r>
-                        <w:t xml:space="preserve"> </w:t>
-                      </w:r>
-                      <w:r>
-                        <w:t>for</w:t>
+                        <w:t>Give container name for</w:t>
                       </w:r>
                       <w:r>
                         <w:t xml:space="preserve"> a </w:t>
@@ -349,10 +337,7 @@
                         <w:txbxContent>
                           <w:p>
                             <w:r>
-                              <w:t>Image name</w:t>
-                            </w:r>
-                            <w:r>
-                              <w:t xml:space="preserve"> </w:t>
+                              <w:t xml:space="preserve">Image name </w:t>
                             </w:r>
                             <w:proofErr w:type="spellStart"/>
                             <w:r>
@@ -384,10 +369,7 @@
                   <w:txbxContent>
                     <w:p>
                       <w:r>
-                        <w:t>Image name</w:t>
-                      </w:r>
-                      <w:r>
-                        <w:t xml:space="preserve"> </w:t>
+                        <w:t xml:space="preserve">Image name </w:t>
                       </w:r>
                       <w:proofErr w:type="spellStart"/>
                       <w:r>
@@ -411,114 +393,7 @@
         <mc:AlternateContent>
           <mc:Choice Requires="wps">
             <w:drawing>
-              <wp:anchor distT="45720" distB="45720" distL="114300" distR="114300" simplePos="0" relativeHeight="251672576" behindDoc="0" locked="0" layoutInCell="1" allowOverlap="1" wp14:anchorId="5A55F66A" wp14:editId="1B00A741">
-                <wp:simplePos x="0" y="0"/>
-                <wp:positionH relativeFrom="margin">
-                  <wp:posOffset>2371725</wp:posOffset>
-                </wp:positionH>
-                <wp:positionV relativeFrom="paragraph">
-                  <wp:posOffset>584835</wp:posOffset>
-                </wp:positionV>
-                <wp:extent cx="952500" cy="238125"/>
-                <wp:effectExtent l="0" t="0" r="19050" b="28575"/>
-                <wp:wrapSquare wrapText="bothSides"/>
-                <wp:docPr id="10" name="Text Box 2"/>
-                <wp:cNvGraphicFramePr>
-                  <a:graphicFrameLocks xmlns:a="http://schemas.openxmlformats.org/drawingml/2006/main"/>
-                </wp:cNvGraphicFramePr>
-                <a:graphic xmlns:a="http://schemas.openxmlformats.org/drawingml/2006/main">
-                  <a:graphicData uri="http://schemas.microsoft.com/office/word/2010/wordprocessingShape">
-                    <wps:wsp>
-                      <wps:cNvSpPr txBox="1">
-                        <a:spLocks noChangeArrowheads="1"/>
-                      </wps:cNvSpPr>
-                      <wps:spPr bwMode="auto">
-                        <a:xfrm>
-                          <a:off x="0" y="0"/>
-                          <a:ext cx="952500" cy="238125"/>
-                        </a:xfrm>
-                        <a:prstGeom prst="rect">
-                          <a:avLst/>
-                        </a:prstGeom>
-                        <a:solidFill>
-                          <a:srgbClr val="FFFFFF"/>
-                        </a:solidFill>
-                        <a:ln w="9525">
-                          <a:solidFill>
-                            <a:srgbClr val="000000"/>
-                          </a:solidFill>
-                          <a:miter lim="800000"/>
-                          <a:headEnd/>
-                          <a:tailEnd/>
-                        </a:ln>
-                      </wps:spPr>
-                      <wps:txbx>
-                        <w:txbxContent>
-                          <w:p>
-                            <w:r>
-                              <w:t>Define port</w:t>
-                            </w:r>
-                            <w:r>
-                              <w:t xml:space="preserve"> </w:t>
-                            </w:r>
-                            <w:proofErr w:type="spellStart"/>
-                            <w:r>
-                              <w:t>cmnd</w:t>
-                            </w:r>
-                            <w:proofErr w:type="spellEnd"/>
-                          </w:p>
-                        </w:txbxContent>
-                      </wps:txbx>
-                      <wps:bodyPr rot="0" vert="horz" wrap="square" lIns="91440" tIns="45720" rIns="91440" bIns="45720" anchor="t" anchorCtr="0">
-                        <a:noAutofit/>
-                      </wps:bodyPr>
-                    </wps:wsp>
-                  </a:graphicData>
-                </a:graphic>
-                <wp14:sizeRelH relativeFrom="margin">
-                  <wp14:pctWidth>0</wp14:pctWidth>
-                </wp14:sizeRelH>
-                <wp14:sizeRelV relativeFrom="margin">
-                  <wp14:pctHeight>0</wp14:pctHeight>
-                </wp14:sizeRelV>
-              </wp:anchor>
-            </w:drawing>
-          </mc:Choice>
-          <mc:Fallback>
-            <w:pict>
-              <v:shape w14:anchorId="5A55F66A" id="_x0000_s1028" type="#_x0000_t202" style="position:absolute;margin-left:186.75pt;margin-top:46.05pt;width:75pt;height:18.75pt;z-index:251672576;visibility:visible;mso-wrap-style:square;mso-width-percent:0;mso-height-percent:0;mso-wrap-distance-left:9pt;mso-wrap-distance-top:3.6pt;mso-wrap-distance-right:9pt;mso-wrap-distance-bottom:3.6pt;mso-position-horizontal:absolute;mso-position-horizontal-relative:margin;mso-position-vertical:absolute;mso-position-vertical-relative:text;mso-width-percent:0;mso-height-percent:0;mso-width-relative:margin;mso-height-relative:margin;v-text-anchor:top" o:gfxdata="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">
-                <v:textbox>
-                  <w:txbxContent>
-                    <w:p>
-                      <w:r>
-                        <w:t>Define port</w:t>
-                      </w:r>
-                      <w:r>
-                        <w:t xml:space="preserve"> </w:t>
-                      </w:r>
-                      <w:proofErr w:type="spellStart"/>
-                      <w:r>
-                        <w:t>cmnd</w:t>
-                      </w:r>
-                      <w:proofErr w:type="spellEnd"/>
-                    </w:p>
-                  </w:txbxContent>
-                </v:textbox>
-                <w10:wrap type="square" anchorx="margin"/>
-              </v:shape>
-            </w:pict>
-          </mc:Fallback>
-        </mc:AlternateContent>
-      </w:r>
-      <w:r>
-        <w:rPr>
-          <w:noProof/>
-          <w:color w:val="FF0000"/>
-        </w:rPr>
-        <mc:AlternateContent>
-          <mc:Choice Requires="wps">
-            <w:drawing>
-              <wp:anchor distT="0" distB="0" distL="114300" distR="114300" simplePos="0" relativeHeight="251666432" behindDoc="0" locked="0" layoutInCell="1" allowOverlap="1" wp14:anchorId="6FE2CCCB" wp14:editId="0B99E023">
+              <wp:anchor distT="0" distB="0" distL="114300" distR="114300" simplePos="0" relativeHeight="251666432" behindDoc="0" locked="0" layoutInCell="1" allowOverlap="1" wp14:anchorId="6FE2CCCB" wp14:editId="2117E66C">
                 <wp:simplePos x="0" y="0"/>
                 <wp:positionH relativeFrom="column">
                   <wp:posOffset>3429000</wp:posOffset>
@@ -570,7 +445,7 @@
           </mc:Choice>
           <mc:Fallback>
             <w:pict>
-              <v:shapetype w14:anchorId="273FB229" id="_x0000_t32" coordsize="21600,21600" o:spt="32" o:oned="t" path="m,l21600,21600e" filled="f">
+              <v:shapetype w14:anchorId="5BC6EF76" id="_x0000_t32" coordsize="21600,21600" o:spt="32" o:oned="t" path="m,l21600,21600e" filled="f">
                 <v:path arrowok="t" fillok="f" o:connecttype="none"/>
                 <o:lock v:ext="edit" shapetype="t"/>
               </v:shapetype>
@@ -1150,7 +1025,7 @@
           </mc:Choice>
           <mc:Fallback>
             <w:pict>
-              <v:shape w14:anchorId="37F80D26" id="_x0000_s1029" type="#_x0000_t202" style="position:absolute;margin-left:0;margin-top:22.8pt;width:75pt;height:57pt;z-index:251668480;visibility:visible;mso-wrap-style:square;mso-width-percent:0;mso-height-percent:0;mso-wrap-distance-left:9pt;mso-wrap-distance-top:3.6pt;mso-wrap-distance-right:9pt;mso-wrap-distance-bottom:3.6pt;mso-position-horizontal:left;mso-position-horizontal-relative:margin;mso-position-vertical:absolute;mso-position-vertical-relative:text;mso-width-percent:0;mso-height-percent:0;mso-width-relative:margin;mso-height-relative:margin;v-text-anchor:top" o:gfxdata="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">
+              <v:shape w14:anchorId="37F80D26" id="_x0000_s1028" type="#_x0000_t202" style="position:absolute;margin-left:0;margin-top:22.8pt;width:75pt;height:57pt;z-index:251668480;visibility:visible;mso-wrap-style:square;mso-width-percent:0;mso-height-percent:0;mso-wrap-distance-left:9pt;mso-wrap-distance-top:3.6pt;mso-wrap-distance-right:9pt;mso-wrap-distance-bottom:3.6pt;mso-position-horizontal:left;mso-position-horizontal-relative:margin;mso-position-vertical:absolute;mso-position-vertical-relative:text;mso-width-percent:0;mso-height-percent:0;mso-width-relative:margin;mso-height-relative:margin;v-text-anchor:top" o:gfxdata="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">
                 <v:textbox>
                   <w:txbxContent>
                     <w:p>
@@ -1191,6 +1066,151 @@
           <w:color w:val="FF0000"/>
         </w:rPr>
       </w:pPr>
+      <w:r>
+        <w:rPr>
+          <w:noProof/>
+          <w:color w:val="FF0000"/>
+        </w:rPr>
+        <mc:AlternateContent>
+          <mc:Choice Requires="wps">
+            <w:drawing>
+              <wp:anchor distT="45720" distB="45720" distL="114300" distR="114300" simplePos="0" relativeHeight="251672576" behindDoc="0" locked="0" layoutInCell="1" allowOverlap="1" wp14:anchorId="5A55F66A" wp14:editId="515A7A99">
+                <wp:simplePos x="0" y="0"/>
+                <wp:positionH relativeFrom="margin">
+                  <wp:posOffset>2371725</wp:posOffset>
+                </wp:positionH>
+                <wp:positionV relativeFrom="paragraph">
+                  <wp:posOffset>13970</wp:posOffset>
+                </wp:positionV>
+                <wp:extent cx="952500" cy="2114550"/>
+                <wp:effectExtent l="0" t="0" r="19050" b="19050"/>
+                <wp:wrapSquare wrapText="bothSides"/>
+                <wp:docPr id="10" name="Text Box 2"/>
+                <wp:cNvGraphicFramePr>
+                  <a:graphicFrameLocks xmlns:a="http://schemas.openxmlformats.org/drawingml/2006/main"/>
+                </wp:cNvGraphicFramePr>
+                <a:graphic xmlns:a="http://schemas.openxmlformats.org/drawingml/2006/main">
+                  <a:graphicData uri="http://schemas.microsoft.com/office/word/2010/wordprocessingShape">
+                    <wps:wsp>
+                      <wps:cNvSpPr txBox="1">
+                        <a:spLocks noChangeArrowheads="1"/>
+                      </wps:cNvSpPr>
+                      <wps:spPr bwMode="auto">
+                        <a:xfrm>
+                          <a:off x="0" y="0"/>
+                          <a:ext cx="952500" cy="2114550"/>
+                        </a:xfrm>
+                        <a:prstGeom prst="rect">
+                          <a:avLst/>
+                        </a:prstGeom>
+                        <a:solidFill>
+                          <a:srgbClr val="FFFFFF"/>
+                        </a:solidFill>
+                        <a:ln w="9525">
+                          <a:solidFill>
+                            <a:srgbClr val="000000"/>
+                          </a:solidFill>
+                          <a:miter lim="800000"/>
+                          <a:headEnd/>
+                          <a:tailEnd/>
+                        </a:ln>
+                      </wps:spPr>
+                      <wps:txbx>
+                        <w:txbxContent>
+                          <w:p>
+                            <w:r>
+                              <w:t xml:space="preserve">Define port </w:t>
+                            </w:r>
+                            <w:proofErr w:type="spellStart"/>
+                            <w:r>
+                              <w:t>cmnd</w:t>
+                            </w:r>
+                            <w:proofErr w:type="spellEnd"/>
+                            <w:r>
+                              <w:t>. Where 8080 in our local machine and 80 is container port</w:t>
+                            </w:r>
+                            <w:r>
+                              <w:t xml:space="preserve">. Listing </w:t>
+                            </w:r>
+                            <w:proofErr w:type="spellStart"/>
+                            <w:r>
+                              <w:t>fro</w:t>
+                            </w:r>
+                            <w:proofErr w:type="spellEnd"/>
+                            <w:r>
+                              <w:t xml:space="preserve"> 80 and </w:t>
+                            </w:r>
+                            <w:proofErr w:type="spellStart"/>
+                            <w:r>
+                              <w:t>maped</w:t>
+                            </w:r>
+                            <w:proofErr w:type="spellEnd"/>
+                            <w:r>
+                              <w:t xml:space="preserve"> to 8080</w:t>
+                            </w:r>
+                          </w:p>
+                        </w:txbxContent>
+                      </wps:txbx>
+                      <wps:bodyPr rot="0" vert="horz" wrap="square" lIns="91440" tIns="45720" rIns="91440" bIns="45720" anchor="t" anchorCtr="0">
+                        <a:noAutofit/>
+                      </wps:bodyPr>
+                    </wps:wsp>
+                  </a:graphicData>
+                </a:graphic>
+                <wp14:sizeRelH relativeFrom="margin">
+                  <wp14:pctWidth>0</wp14:pctWidth>
+                </wp14:sizeRelH>
+                <wp14:sizeRelV relativeFrom="margin">
+                  <wp14:pctHeight>0</wp14:pctHeight>
+                </wp14:sizeRelV>
+              </wp:anchor>
+            </w:drawing>
+          </mc:Choice>
+          <mc:Fallback>
+            <w:pict>
+              <v:shape w14:anchorId="5A55F66A" id="_x0000_s1029" type="#_x0000_t202" style="position:absolute;margin-left:186.75pt;margin-top:1.1pt;width:75pt;height:166.5pt;z-index:251672576;visibility:visible;mso-wrap-style:square;mso-width-percent:0;mso-height-percent:0;mso-wrap-distance-left:9pt;mso-wrap-distance-top:3.6pt;mso-wrap-distance-right:9pt;mso-wrap-distance-bottom:3.6pt;mso-position-horizontal:absolute;mso-position-horizontal-relative:margin;mso-position-vertical:absolute;mso-position-vertical-relative:text;mso-width-percent:0;mso-height-percent:0;mso-width-relative:margin;mso-height-relative:margin;v-text-anchor:top" o:gfxdata="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">
+                <v:textbox>
+                  <w:txbxContent>
+                    <w:p>
+                      <w:r>
+                        <w:t xml:space="preserve">Define port </w:t>
+                      </w:r>
+                      <w:proofErr w:type="spellStart"/>
+                      <w:r>
+                        <w:t>cmnd</w:t>
+                      </w:r>
+                      <w:proofErr w:type="spellEnd"/>
+                      <w:r>
+                        <w:t>. Where 8080 in our local machine and 80 is container port</w:t>
+                      </w:r>
+                      <w:r>
+                        <w:t xml:space="preserve">. Listing </w:t>
+                      </w:r>
+                      <w:proofErr w:type="spellStart"/>
+                      <w:r>
+                        <w:t>fro</w:t>
+                      </w:r>
+                      <w:proofErr w:type="spellEnd"/>
+                      <w:r>
+                        <w:t xml:space="preserve"> 80 and </w:t>
+                      </w:r>
+                      <w:proofErr w:type="spellStart"/>
+                      <w:r>
+                        <w:t>maped</w:t>
+                      </w:r>
+                      <w:proofErr w:type="spellEnd"/>
+                      <w:r>
+                        <w:t xml:space="preserve"> to 8080</w:t>
+                      </w:r>
+                    </w:p>
+                  </w:txbxContent>
+                </v:textbox>
+                <w10:wrap type="square" anchorx="margin"/>
+              </v:shape>
+            </w:pict>
+          </mc:Fallback>
+        </mc:AlternateContent>
+      </w:r>
     </w:p>
     <w:p>
       <w:pPr>
@@ -1664,10 +1684,7 @@
                         <w:txbxContent>
                           <w:p>
                             <w:r>
-                              <w:t>Docke</w:t>
-                            </w:r>
-                            <w:r>
-                              <w:t xml:space="preserve">r stop </w:t>
+                              <w:t xml:space="preserve">Docker stop </w:t>
                             </w:r>
                             <w:proofErr w:type="spellStart"/>
                             <w:r>
@@ -1675,10 +1692,7 @@
                             </w:r>
                             <w:proofErr w:type="spellEnd"/>
                             <w:r>
-                              <w:t xml:space="preserve"> </w:t>
-                            </w:r>
-                            <w:r>
-                              <w:t>for a container</w:t>
+                              <w:t xml:space="preserve"> for a container</w:t>
                             </w:r>
                           </w:p>
                         </w:txbxContent>
@@ -1705,10 +1719,7 @@
                   <w:txbxContent>
                     <w:p>
                       <w:r>
-                        <w:t>Docke</w:t>
-                      </w:r>
-                      <w:r>
-                        <w:t xml:space="preserve">r stop </w:t>
+                        <w:t xml:space="preserve">Docker stop </w:t>
                       </w:r>
                       <w:proofErr w:type="spellStart"/>
                       <w:r>
@@ -1716,10 +1727,7 @@
                       </w:r>
                       <w:proofErr w:type="spellEnd"/>
                       <w:r>
-                        <w:t xml:space="preserve"> </w:t>
-                      </w:r>
-                      <w:r>
-                        <w:t>for a container</w:t>
+                        <w:t xml:space="preserve"> for a container</w:t>
                       </w:r>
                     </w:p>
                   </w:txbxContent>
@@ -2189,10 +2197,7 @@
                         <w:txbxContent>
                           <w:p>
                             <w:r>
-                              <w:t>Docker st</w:t>
-                            </w:r>
-                            <w:r>
-                              <w:t xml:space="preserve">art </w:t>
+                              <w:t xml:space="preserve">Docker start </w:t>
                             </w:r>
                             <w:proofErr w:type="spellStart"/>
                             <w:r>
@@ -2227,10 +2232,7 @@
                   <w:txbxContent>
                     <w:p>
                       <w:r>
-                        <w:t>Docker st</w:t>
-                      </w:r>
-                      <w:r>
-                        <w:t xml:space="preserve">art </w:t>
+                        <w:t xml:space="preserve">Docker start </w:t>
                       </w:r>
                       <w:proofErr w:type="spellStart"/>
                       <w:r>
@@ -3034,13 +3036,7 @@
         <w:rPr>
           <w:color w:val="FF0000"/>
         </w:rPr>
-        <w:t xml:space="preserve"> -a -q</w:t>
-      </w:r>
-      <w:r>
-        <w:rPr>
-          <w:color w:val="FF0000"/>
-        </w:rPr>
-        <w:t xml:space="preserve"> </w:t>
+        <w:t xml:space="preserve"> -a -q </w:t>
       </w:r>
       <w:r>
         <w:t>=</w:t>
@@ -3078,13 +3074,7 @@
         <w:rPr>
           <w:color w:val="FF0000"/>
         </w:rPr>
-        <w:t xml:space="preserve"> -a -q)</w:t>
-      </w:r>
-      <w:r>
-        <w:rPr>
-          <w:color w:val="FF0000"/>
-        </w:rPr>
-        <w:t xml:space="preserve"> </w:t>
+        <w:t xml:space="preserve"> -a -q) </w:t>
       </w:r>
       <w:r>
         <w:t>=&gt; remove all container</w:t>
@@ -3240,13 +3230,7 @@
         <w:rPr>
           <w:color w:val="FF0000"/>
         </w:rPr>
-        <w:t xml:space="preserve"> 168</w:t>
-      </w:r>
-      <w:r>
-        <w:rPr>
-          <w:color w:val="FF0000"/>
-        </w:rPr>
-        <w:t xml:space="preserve"> </w:t>
+        <w:t xml:space="preserve"> 168 </w:t>
       </w:r>
       <w:r>
         <w:t>=&gt; remove one image</w:t>
@@ -3306,10 +3290,7 @@
                         <w:txbxContent>
                           <w:p>
                             <w:r>
-                              <w:t>image</w:t>
-                            </w:r>
-                            <w:r>
-                              <w:t xml:space="preserve"> Id</w:t>
+                              <w:t>image Id</w:t>
                             </w:r>
                           </w:p>
                         </w:txbxContent>
@@ -3336,10 +3317,7 @@
                   <w:txbxContent>
                     <w:p>
                       <w:r>
-                        <w:t>image</w:t>
-                      </w:r>
-                      <w:r>
-                        <w:t xml:space="preserve"> Id</w:t>
+                        <w:t>image Id</w:t>
                       </w:r>
                     </w:p>
                   </w:txbxContent>
@@ -3358,13 +3336,7 @@
         <w:rPr>
           <w:color w:val="FF0000"/>
         </w:rPr>
-        <w:t>docker images -q</w:t>
-      </w:r>
-      <w:r>
-        <w:rPr>
-          <w:color w:val="FF0000"/>
-        </w:rPr>
-        <w:t xml:space="preserve"> </w:t>
+        <w:t xml:space="preserve">docker images -q </w:t>
       </w:r>
       <w:r>
         <w:t>=&gt; get all images id</w:t>
@@ -3389,13 +3361,7 @@
         <w:rPr>
           <w:color w:val="FF0000"/>
         </w:rPr>
-        <w:t xml:space="preserve"> $(docker images -q)</w:t>
-      </w:r>
-      <w:r>
-        <w:rPr>
-          <w:color w:val="FF0000"/>
-        </w:rPr>
-        <w:t xml:space="preserve"> =&gt; </w:t>
+        <w:t xml:space="preserve"> $(docker images -q) =&gt; </w:t>
       </w:r>
       <w:r>
         <w:t>remove all images</w:t>
@@ -3534,6 +3500,7 @@
     <w:lsdException w:name="HTML Sample" w:semiHidden="1" w:unhideWhenUsed="1"/>
     <w:lsdException w:name="HTML Typewriter" w:semiHidden="1" w:unhideWhenUsed="1"/>
     <w:lsdException w:name="HTML Variable" w:semiHidden="1" w:unhideWhenUsed="1"/>
+    <w:lsdException w:name="Normal Table" w:semiHidden="1" w:unhideWhenUsed="1"/>
     <w:lsdException w:name="annotation subject" w:semiHidden="1" w:unhideWhenUsed="1"/>
     <w:lsdException w:name="No List" w:semiHidden="1" w:unhideWhenUsed="1"/>
     <w:lsdException w:name="Outline List 1" w:semiHidden="1" w:unhideWhenUsed="1"/>
@@ -3580,8 +3547,10 @@
     <w:lsdException w:name="Table Subtle 2" w:semiHidden="1" w:unhideWhenUsed="1"/>
     <w:lsdException w:name="Table Web 1" w:semiHidden="1" w:unhideWhenUsed="1"/>
     <w:lsdException w:name="Table Web 2" w:semiHidden="1" w:unhideWhenUsed="1"/>
+    <w:lsdException w:name="Table Web 3" w:semiHidden="1" w:unhideWhenUsed="1"/>
     <w:lsdException w:name="Balloon Text" w:semiHidden="1" w:unhideWhenUsed="1"/>
     <w:lsdException w:name="Table Grid" w:uiPriority="39"/>
+    <w:lsdException w:name="Table Theme" w:semiHidden="1" w:unhideWhenUsed="1"/>
     <w:lsdException w:name="Placeholder Text" w:semiHidden="1"/>
     <w:lsdException w:name="No Spacing" w:uiPriority="1" w:qFormat="1"/>
     <w:lsdException w:name="Light Shading" w:uiPriority="60"/>

</xml_diff>

<commit_message>
docker build command doc update
</commit_message>
<xml_diff>
--- a/docker command.docx
+++ b/docker command.docx
@@ -3367,6 +3367,456 @@
         <w:t>remove all images</w:t>
       </w:r>
     </w:p>
+    <w:p/>
+    <w:p>
+      <w:pPr>
+        <w:rPr>
+          <w:b/>
+          <w:bCs/>
+          <w:sz w:val="28"/>
+          <w:szCs w:val="28"/>
+        </w:rPr>
+      </w:pPr>
+      <w:r>
+        <w:rPr>
+          <w:b/>
+          <w:bCs/>
+          <w:sz w:val="28"/>
+          <w:szCs w:val="28"/>
+        </w:rPr>
+        <w:t xml:space="preserve">docker </w:t>
+      </w:r>
+      <w:proofErr w:type="spellStart"/>
+      <w:r>
+        <w:rPr>
+          <w:b/>
+          <w:bCs/>
+          <w:sz w:val="28"/>
+          <w:szCs w:val="28"/>
+        </w:rPr>
+        <w:t>buid</w:t>
+      </w:r>
+      <w:proofErr w:type="spellEnd"/>
+      <w:r>
+        <w:rPr>
+          <w:b/>
+          <w:bCs/>
+          <w:sz w:val="28"/>
+          <w:szCs w:val="28"/>
+        </w:rPr>
+        <w:t xml:space="preserve"> command with options:</w:t>
+      </w:r>
+    </w:p>
+    <w:p>
+      <w:pPr>
+        <w:rPr>
+          <w:b/>
+          <w:bCs/>
+          <w:color w:val="FF0000"/>
+        </w:rPr>
+      </w:pPr>
+      <w:r>
+        <w:rPr>
+          <w:b/>
+          <w:bCs/>
+          <w:color w:val="FF0000"/>
+        </w:rPr>
+        <w:t>docker build -f D:\Self\Programming\Docker\dockerfile --label "</w:t>
+      </w:r>
+      <w:proofErr w:type="spellStart"/>
+      <w:r>
+        <w:rPr>
+          <w:b/>
+          <w:bCs/>
+          <w:color w:val="FF0000"/>
+        </w:rPr>
+        <w:t>zakaria'sImage</w:t>
+      </w:r>
+      <w:proofErr w:type="spellEnd"/>
+      <w:r>
+        <w:rPr>
+          <w:b/>
+          <w:bCs/>
+          <w:color w:val="FF0000"/>
+        </w:rPr>
+        <w:t xml:space="preserve">" --label "Builtfors3innovate" -q --rm=false -t </w:t>
+      </w:r>
+      <w:proofErr w:type="spellStart"/>
+      <w:r>
+        <w:rPr>
+          <w:b/>
+          <w:bCs/>
+          <w:color w:val="FF0000"/>
+        </w:rPr>
+        <w:t>new-</w:t>
+      </w:r>
+      <w:proofErr w:type="gramStart"/>
+      <w:r>
+        <w:rPr>
+          <w:b/>
+          <w:bCs/>
+          <w:color w:val="FF0000"/>
+        </w:rPr>
+        <w:t>image:latest</w:t>
+      </w:r>
+      <w:proofErr w:type="spellEnd"/>
+      <w:proofErr w:type="gramEnd"/>
+      <w:r>
+        <w:rPr>
+          <w:b/>
+          <w:bCs/>
+          <w:color w:val="FF0000"/>
+        </w:rPr>
+        <w:t xml:space="preserve"> -t new-image:1.0.0 -t </w:t>
+      </w:r>
+      <w:proofErr w:type="spellStart"/>
+      <w:r>
+        <w:rPr>
+          <w:b/>
+          <w:bCs/>
+          <w:color w:val="FF0000"/>
+        </w:rPr>
+        <w:t>hello-world:lastest</w:t>
+      </w:r>
+      <w:proofErr w:type="spellEnd"/>
+      <w:r>
+        <w:rPr>
+          <w:b/>
+          <w:bCs/>
+          <w:color w:val="FF0000"/>
+        </w:rPr>
+        <w:t xml:space="preserve"> .</w:t>
+      </w:r>
+    </w:p>
+    <w:p>
+      <w:pPr>
+        <w:pStyle w:val="ListParagraph"/>
+        <w:numPr>
+          <w:ilvl w:val="0"/>
+          <w:numId w:val="1"/>
+        </w:numPr>
+        <w:rPr>
+          <w:b/>
+          <w:bCs/>
+        </w:rPr>
+      </w:pPr>
+      <w:r>
+        <w:rPr>
+          <w:b/>
+          <w:bCs/>
+          <w:color w:val="FF0000"/>
+        </w:rPr>
+        <w:t>-f D:\Self\Programming\Docker\dockerfile</w:t>
+      </w:r>
+      <w:r>
+        <w:rPr>
+          <w:b/>
+          <w:bCs/>
+          <w:color w:val="FF0000"/>
+        </w:rPr>
+        <w:t xml:space="preserve"> =&gt; </w:t>
+      </w:r>
+      <w:r>
+        <w:rPr>
+          <w:b/>
+          <w:bCs/>
+        </w:rPr>
+        <w:t>file location of docker file</w:t>
+      </w:r>
+    </w:p>
+    <w:p>
+      <w:pPr>
+        <w:pStyle w:val="ListParagraph"/>
+        <w:numPr>
+          <w:ilvl w:val="0"/>
+          <w:numId w:val="1"/>
+        </w:numPr>
+        <w:rPr>
+          <w:b/>
+          <w:bCs/>
+        </w:rPr>
+      </w:pPr>
+      <w:r>
+        <w:rPr>
+          <w:b/>
+          <w:bCs/>
+          <w:color w:val="FF0000"/>
+        </w:rPr>
+        <w:t>--label "</w:t>
+      </w:r>
+      <w:proofErr w:type="spellStart"/>
+      <w:r>
+        <w:rPr>
+          <w:b/>
+          <w:bCs/>
+          <w:color w:val="FF0000"/>
+        </w:rPr>
+        <w:t>zakaria'sImage</w:t>
+      </w:r>
+      <w:proofErr w:type="spellEnd"/>
+      <w:r>
+        <w:rPr>
+          <w:b/>
+          <w:bCs/>
+          <w:color w:val="FF0000"/>
+        </w:rPr>
+        <w:t>" --label "Builtfors3innovate"</w:t>
+      </w:r>
+      <w:r>
+        <w:rPr>
+          <w:b/>
+          <w:bCs/>
+          <w:color w:val="FF0000"/>
+        </w:rPr>
+        <w:t xml:space="preserve"> =&gt; </w:t>
+      </w:r>
+      <w:r>
+        <w:rPr>
+          <w:b/>
+          <w:bCs/>
+        </w:rPr>
+        <w:t>Set metadata for an image</w:t>
+      </w:r>
+    </w:p>
+    <w:p>
+      <w:pPr>
+        <w:pStyle w:val="ListParagraph"/>
+        <w:numPr>
+          <w:ilvl w:val="0"/>
+          <w:numId w:val="1"/>
+        </w:numPr>
+        <w:rPr>
+          <w:b/>
+          <w:bCs/>
+        </w:rPr>
+      </w:pPr>
+      <w:r>
+        <w:rPr>
+          <w:b/>
+          <w:bCs/>
+          <w:color w:val="FF0000"/>
+        </w:rPr>
+        <w:t xml:space="preserve">-q =&gt; </w:t>
+      </w:r>
+      <w:r>
+        <w:rPr>
+          <w:b/>
+          <w:bCs/>
+        </w:rPr>
+        <w:t>Suppress the build output and print image ID on success</w:t>
+      </w:r>
+    </w:p>
+    <w:p>
+      <w:pPr>
+        <w:pStyle w:val="ListParagraph"/>
+        <w:numPr>
+          <w:ilvl w:val="0"/>
+          <w:numId w:val="1"/>
+        </w:numPr>
+        <w:rPr>
+          <w:b/>
+          <w:bCs/>
+        </w:rPr>
+      </w:pPr>
+      <w:r>
+        <w:rPr>
+          <w:b/>
+          <w:bCs/>
+          <w:color w:val="FF0000"/>
+        </w:rPr>
+        <w:t>--rm=false</w:t>
+      </w:r>
+      <w:r>
+        <w:rPr>
+          <w:b/>
+          <w:bCs/>
+          <w:color w:val="FF0000"/>
+        </w:rPr>
+        <w:t xml:space="preserve"> =&gt; </w:t>
+      </w:r>
+      <w:r>
+        <w:rPr>
+          <w:b/>
+          <w:bCs/>
+        </w:rPr>
+        <w:t xml:space="preserve">Remove intermediate containers after a successful </w:t>
+      </w:r>
+      <w:proofErr w:type="gramStart"/>
+      <w:r>
+        <w:rPr>
+          <w:b/>
+          <w:bCs/>
+        </w:rPr>
+        <w:t>build</w:t>
+      </w:r>
+      <w:r>
+        <w:rPr>
+          <w:b/>
+          <w:bCs/>
+        </w:rPr>
+        <w:t xml:space="preserve">  (</w:t>
+      </w:r>
+      <w:proofErr w:type="gramEnd"/>
+      <w:r>
+        <w:rPr>
+          <w:b/>
+          <w:bCs/>
+        </w:rPr>
+        <w:t>by default true)</w:t>
+      </w:r>
+    </w:p>
+    <w:p>
+      <w:pPr>
+        <w:pStyle w:val="ListParagraph"/>
+        <w:numPr>
+          <w:ilvl w:val="0"/>
+          <w:numId w:val="1"/>
+        </w:numPr>
+        <w:rPr>
+          <w:b/>
+          <w:bCs/>
+        </w:rPr>
+      </w:pPr>
+      <w:r>
+        <w:rPr>
+          <w:b/>
+          <w:bCs/>
+          <w:color w:val="FF0000"/>
+        </w:rPr>
+        <w:t xml:space="preserve">-t </w:t>
+      </w:r>
+      <w:proofErr w:type="spellStart"/>
+      <w:r>
+        <w:rPr>
+          <w:b/>
+          <w:bCs/>
+          <w:color w:val="FF0000"/>
+        </w:rPr>
+        <w:t>new-</w:t>
+      </w:r>
+      <w:proofErr w:type="gramStart"/>
+      <w:r>
+        <w:rPr>
+          <w:b/>
+          <w:bCs/>
+          <w:color w:val="FF0000"/>
+        </w:rPr>
+        <w:t>image:latest</w:t>
+      </w:r>
+      <w:proofErr w:type="spellEnd"/>
+      <w:proofErr w:type="gramEnd"/>
+      <w:r>
+        <w:rPr>
+          <w:b/>
+          <w:bCs/>
+          <w:color w:val="FF0000"/>
+        </w:rPr>
+        <w:t xml:space="preserve"> -t new-image:1.0.0 -t </w:t>
+      </w:r>
+      <w:proofErr w:type="spellStart"/>
+      <w:r>
+        <w:rPr>
+          <w:b/>
+          <w:bCs/>
+          <w:color w:val="FF0000"/>
+        </w:rPr>
+        <w:t>hello-world:lastest</w:t>
+      </w:r>
+      <w:proofErr w:type="spellEnd"/>
+      <w:r>
+        <w:rPr>
+          <w:b/>
+          <w:bCs/>
+          <w:color w:val="FF0000"/>
+        </w:rPr>
+        <w:t xml:space="preserve"> </w:t>
+      </w:r>
+      <w:r>
+        <w:rPr>
+          <w:b/>
+          <w:bCs/>
+          <w:color w:val="FF0000"/>
+        </w:rPr>
+        <w:t xml:space="preserve"> =&gt;  </w:t>
+      </w:r>
+      <w:r>
+        <w:rPr>
+          <w:b/>
+          <w:bCs/>
+        </w:rPr>
+        <w:t>Name and optionally a tag in the '</w:t>
+      </w:r>
+      <w:proofErr w:type="spellStart"/>
+      <w:r>
+        <w:rPr>
+          <w:b/>
+          <w:bCs/>
+        </w:rPr>
+        <w:t>name:tag</w:t>
+      </w:r>
+      <w:proofErr w:type="spellEnd"/>
+      <w:r>
+        <w:rPr>
+          <w:b/>
+          <w:bCs/>
+        </w:rPr>
+        <w:t>' format</w:t>
+      </w:r>
+    </w:p>
+    <w:p>
+      <w:pPr>
+        <w:pStyle w:val="ListParagraph"/>
+        <w:numPr>
+          <w:ilvl w:val="0"/>
+          <w:numId w:val="1"/>
+        </w:numPr>
+      </w:pPr>
+      <w:r>
+        <w:rPr>
+          <w:b/>
+          <w:bCs/>
+          <w:color w:val="FF0000"/>
+        </w:rPr>
+        <w:t xml:space="preserve">. (dot) </w:t>
+      </w:r>
+      <w:r>
+        <w:rPr>
+          <w:color w:val="FF0000"/>
+        </w:rPr>
+        <w:t>=</w:t>
+      </w:r>
+      <w:proofErr w:type="gramStart"/>
+      <w:r>
+        <w:rPr>
+          <w:color w:val="FF0000"/>
+        </w:rPr>
+        <w:t xml:space="preserve">&gt;  </w:t>
+      </w:r>
+      <w:r>
+        <w:rPr>
+          <w:b/>
+          <w:bCs/>
+        </w:rPr>
+        <w:t>directory</w:t>
+      </w:r>
+      <w:proofErr w:type="gramEnd"/>
+      <w:r>
+        <w:rPr>
+          <w:b/>
+          <w:bCs/>
+        </w:rPr>
+        <w:t xml:space="preserve"> of </w:t>
+      </w:r>
+      <w:proofErr w:type="spellStart"/>
+      <w:r>
+        <w:rPr>
+          <w:b/>
+          <w:bCs/>
+        </w:rPr>
+        <w:t>dockerfile</w:t>
+      </w:r>
+      <w:proofErr w:type="spellEnd"/>
+    </w:p>
     <w:sectPr>
       <w:pgSz w:w="12240" w:h="15840"/>
       <w:pgMar w:top="1440" w:right="1440" w:bottom="1440" w:left="1440" w:header="720" w:footer="720" w:gutter="0"/>
@@ -3375,6 +3825,127 @@
     </w:sectPr>
   </w:body>
 </w:document>
+</file>
+
+<file path=word/numbering.xml><?xml version="1.0" encoding="utf-8"?>
+<w:numbering xmlns:wpc="http://schemas.microsoft.com/office/word/2010/wordprocessingCanvas" xmlns:cx="http://schemas.microsoft.com/office/drawing/2014/chartex" xmlns:cx1="http://schemas.microsoft.com/office/drawing/2015/9/8/chartex" xmlns:cx2="http://schemas.microsoft.com/office/drawing/2015/10/21/chartex" xmlns:cx3="http://schemas.microsoft.com/office/drawing/2016/5/9/chartex" xmlns:cx4="http://schemas.microsoft.com/office/drawing/2016/5/10/chartex" xmlns:cx5="http://schemas.microsoft.com/office/drawing/2016/5/11/chartex" xmlns:cx6="http://schemas.microsoft.com/office/drawing/2016/5/12/chartex" xmlns:cx7="http://schemas.microsoft.com/office/drawing/2016/5/13/chartex" xmlns:cx8="http://schemas.microsoft.com/office/drawing/2016/5/14/chartex" xmlns:mc="http://schemas.openxmlformats.org/markup-compatibility/2006" xmlns:aink="http://schemas.microsoft.com/office/drawing/2016/ink" xmlns:am3d="http://schemas.microsoft.com/office/drawing/2017/model3d" xmlns:o="urn:schemas-microsoft-com:office:office" xmlns:oel="http://schemas.microsoft.com/office/2019/extlst" xmlns:r="http://schemas.openxmlformats.org/officeDocument/2006/relationships" xmlns:m="http://schemas.openxmlformats.org/officeDocument/2006/math" xmlns:v="urn:schemas-microsoft-com:vml" xmlns:wp14="http://schemas.microsoft.com/office/word/2010/wordprocessingDrawing" xmlns:wp="http://schemas.openxmlformats.org/drawingml/2006/wordprocessingDrawing" xmlns:w10="urn:schemas-microsoft-com:office:word" xmlns:w="http://schemas.openxmlformats.org/wordprocessingml/2006/main" xmlns:w14="http://schemas.microsoft.com/office/word/2010/wordml" xmlns:w15="http://schemas.microsoft.com/office/word/2012/wordml" xmlns:w16cex="http://schemas.microsoft.com/office/word/2018/wordml/cex" xmlns:w16cid="http://schemas.microsoft.com/office/word/2016/wordml/cid" xmlns:w16="http://schemas.microsoft.com/office/word/2018/wordml" xmlns:w16sdtdh="http://schemas.microsoft.com/office/word/2020/wordml/sdtdatahash" xmlns:w16se="http://schemas.microsoft.com/office/word/2015/wordml/symex" xmlns:wpg="http://schemas.microsoft.com/office/word/2010/wordprocessingGroup" xmlns:wpi="http://schemas.microsoft.com/office/word/2010/wordprocessingInk" xmlns:wne="http://schemas.microsoft.com/office/word/2006/wordml" xmlns:wps="http://schemas.microsoft.com/office/word/2010/wordprocessingShape" mc:Ignorable="w14 w15 w16se w16cid w16 w16cex w16sdtdh wp14">
+  <w:abstractNum w:abstractNumId="0" w15:restartNumberingAfterBreak="0">
+    <w:nsid w:val="2F9C3C6A"/>
+    <w:multiLevelType w:val="hybridMultilevel"/>
+    <w:tmpl w:val="1BCCAF80"/>
+    <w:lvl w:ilvl="0" w:tplc="04090001">
+      <w:start w:val="1"/>
+      <w:numFmt w:val="bullet"/>
+      <w:lvlText w:val=""/>
+      <w:lvlJc w:val="left"/>
+      <w:pPr>
+        <w:ind w:left="720" w:hanging="360"/>
+      </w:pPr>
+      <w:rPr>
+        <w:rFonts w:ascii="Symbol" w:hAnsi="Symbol" w:hint="default"/>
+      </w:rPr>
+    </w:lvl>
+    <w:lvl w:ilvl="1" w:tplc="04090003" w:tentative="1">
+      <w:start w:val="1"/>
+      <w:numFmt w:val="bullet"/>
+      <w:lvlText w:val="o"/>
+      <w:lvlJc w:val="left"/>
+      <w:pPr>
+        <w:ind w:left="1440" w:hanging="360"/>
+      </w:pPr>
+      <w:rPr>
+        <w:rFonts w:ascii="Courier New" w:hAnsi="Courier New" w:cs="Courier New" w:hint="default"/>
+      </w:rPr>
+    </w:lvl>
+    <w:lvl w:ilvl="2" w:tplc="04090005" w:tentative="1">
+      <w:start w:val="1"/>
+      <w:numFmt w:val="bullet"/>
+      <w:lvlText w:val=""/>
+      <w:lvlJc w:val="left"/>
+      <w:pPr>
+        <w:ind w:left="2160" w:hanging="360"/>
+      </w:pPr>
+      <w:rPr>
+        <w:rFonts w:ascii="Wingdings" w:hAnsi="Wingdings" w:hint="default"/>
+      </w:rPr>
+    </w:lvl>
+    <w:lvl w:ilvl="3" w:tplc="04090001" w:tentative="1">
+      <w:start w:val="1"/>
+      <w:numFmt w:val="bullet"/>
+      <w:lvlText w:val=""/>
+      <w:lvlJc w:val="left"/>
+      <w:pPr>
+        <w:ind w:left="2880" w:hanging="360"/>
+      </w:pPr>
+      <w:rPr>
+        <w:rFonts w:ascii="Symbol" w:hAnsi="Symbol" w:hint="default"/>
+      </w:rPr>
+    </w:lvl>
+    <w:lvl w:ilvl="4" w:tplc="04090003" w:tentative="1">
+      <w:start w:val="1"/>
+      <w:numFmt w:val="bullet"/>
+      <w:lvlText w:val="o"/>
+      <w:lvlJc w:val="left"/>
+      <w:pPr>
+        <w:ind w:left="3600" w:hanging="360"/>
+      </w:pPr>
+      <w:rPr>
+        <w:rFonts w:ascii="Courier New" w:hAnsi="Courier New" w:cs="Courier New" w:hint="default"/>
+      </w:rPr>
+    </w:lvl>
+    <w:lvl w:ilvl="5" w:tplc="04090005" w:tentative="1">
+      <w:start w:val="1"/>
+      <w:numFmt w:val="bullet"/>
+      <w:lvlText w:val=""/>
+      <w:lvlJc w:val="left"/>
+      <w:pPr>
+        <w:ind w:left="4320" w:hanging="360"/>
+      </w:pPr>
+      <w:rPr>
+        <w:rFonts w:ascii="Wingdings" w:hAnsi="Wingdings" w:hint="default"/>
+      </w:rPr>
+    </w:lvl>
+    <w:lvl w:ilvl="6" w:tplc="04090001" w:tentative="1">
+      <w:start w:val="1"/>
+      <w:numFmt w:val="bullet"/>
+      <w:lvlText w:val=""/>
+      <w:lvlJc w:val="left"/>
+      <w:pPr>
+        <w:ind w:left="5040" w:hanging="360"/>
+      </w:pPr>
+      <w:rPr>
+        <w:rFonts w:ascii="Symbol" w:hAnsi="Symbol" w:hint="default"/>
+      </w:rPr>
+    </w:lvl>
+    <w:lvl w:ilvl="7" w:tplc="04090003" w:tentative="1">
+      <w:start w:val="1"/>
+      <w:numFmt w:val="bullet"/>
+      <w:lvlText w:val="o"/>
+      <w:lvlJc w:val="left"/>
+      <w:pPr>
+        <w:ind w:left="5760" w:hanging="360"/>
+      </w:pPr>
+      <w:rPr>
+        <w:rFonts w:ascii="Courier New" w:hAnsi="Courier New" w:cs="Courier New" w:hint="default"/>
+      </w:rPr>
+    </w:lvl>
+    <w:lvl w:ilvl="8" w:tplc="04090005" w:tentative="1">
+      <w:start w:val="1"/>
+      <w:numFmt w:val="bullet"/>
+      <w:lvlText w:val=""/>
+      <w:lvlJc w:val="left"/>
+      <w:pPr>
+        <w:ind w:left="6480" w:hanging="360"/>
+      </w:pPr>
+      <w:rPr>
+        <w:rFonts w:ascii="Wingdings" w:hAnsi="Wingdings" w:hint="default"/>
+      </w:rPr>
+    </w:lvl>
+  </w:abstractNum>
+  <w:num w:numId="1" w16cid:durableId="1805999464">
+    <w:abstractNumId w:val="0"/>
+  </w:num>
+</w:numbering>
 </file>
 
 <file path=word/styles.xml><?xml version="1.0" encoding="utf-8"?>
@@ -3803,6 +4374,17 @@
     <w:semiHidden/>
     <w:unhideWhenUsed/>
   </w:style>
+  <w:style w:type="paragraph" w:styleId="ListParagraph">
+    <w:name w:val="List Paragraph"/>
+    <w:basedOn w:val="Normal"/>
+    <w:uiPriority w:val="34"/>
+    <w:qFormat/>
+    <w:rsid w:val="00240572"/>
+    <w:pPr>
+      <w:ind w:left="720"/>
+      <w:contextualSpacing/>
+    </w:pPr>
+  </w:style>
 </w:styles>
 </file>
 

</xml_diff>

<commit_message>
docker run ,exec, inspect command --doc updated
</commit_message>
<xml_diff>
--- a/docker command.docx
+++ b/docker command.docx
@@ -3367,6 +3367,299 @@
         <w:t>remove all images</w:t>
       </w:r>
     </w:p>
+    <w:p>
+      <w:r>
+        <w:rPr>
+          <w:color w:val="FF0000"/>
+        </w:rPr>
+        <w:t>docker exec -it</w:t>
+      </w:r>
+      <w:r>
+        <w:rPr>
+          <w:color w:val="FF0000"/>
+        </w:rPr>
+        <w:t xml:space="preserve"> a8</w:t>
+      </w:r>
+      <w:proofErr w:type="gramStart"/>
+      <w:r>
+        <w:rPr>
+          <w:color w:val="FF0000"/>
+        </w:rPr>
+        <w:t xml:space="preserve">c </w:t>
+      </w:r>
+      <w:r>
+        <w:rPr>
+          <w:color w:val="FF0000"/>
+        </w:rPr>
+        <w:t xml:space="preserve"> bash</w:t>
+      </w:r>
+      <w:proofErr w:type="gramEnd"/>
+      <w:r>
+        <w:rPr>
+          <w:color w:val="FF0000"/>
+        </w:rPr>
+        <w:t>/</w:t>
+      </w:r>
+      <w:proofErr w:type="spellStart"/>
+      <w:r>
+        <w:rPr>
+          <w:color w:val="FF0000"/>
+        </w:rPr>
+        <w:t>sh</w:t>
+      </w:r>
+      <w:proofErr w:type="spellEnd"/>
+      <w:r>
+        <w:rPr>
+          <w:color w:val="FF0000"/>
+        </w:rPr>
+        <w:t xml:space="preserve"> </w:t>
+      </w:r>
+      <w:r>
+        <w:rPr>
+          <w:color w:val="FF0000"/>
+        </w:rPr>
+        <w:t xml:space="preserve"> =&gt;  </w:t>
+      </w:r>
+      <w:r>
+        <w:t xml:space="preserve">execute bash or shell into a container with interactive </w:t>
+      </w:r>
+      <w:r>
+        <w:t xml:space="preserve">terminal </w:t>
+      </w:r>
+      <w:r>
+        <w:t xml:space="preserve">mode </w:t>
+      </w:r>
+    </w:p>
+    <w:p>
+      <w:pPr>
+        <w:pStyle w:val="ListParagraph"/>
+        <w:numPr>
+          <w:ilvl w:val="0"/>
+          <w:numId w:val="3"/>
+        </w:numPr>
+      </w:pPr>
+      <w:r>
+        <w:rPr>
+          <w:color w:val="FF0000"/>
+        </w:rPr>
+        <w:t xml:space="preserve">- </w:t>
+      </w:r>
+      <w:proofErr w:type="gramStart"/>
+      <w:r>
+        <w:rPr>
+          <w:color w:val="FF0000"/>
+        </w:rPr>
+        <w:t xml:space="preserve">it </w:t>
+      </w:r>
+      <w:r>
+        <w:rPr>
+          <w:color w:val="FF0000"/>
+        </w:rPr>
+        <w:t xml:space="preserve"> =</w:t>
+      </w:r>
+      <w:proofErr w:type="gramEnd"/>
+      <w:r>
+        <w:rPr>
+          <w:color w:val="FF0000"/>
+        </w:rPr>
+        <w:t>&gt;</w:t>
+      </w:r>
+      <w:r>
+        <w:t>for interactive</w:t>
+      </w:r>
+      <w:r>
+        <w:t xml:space="preserve"> terminal</w:t>
+      </w:r>
+      <w:r>
+        <w:t xml:space="preserve"> mode</w:t>
+      </w:r>
+    </w:p>
+    <w:p>
+      <w:pPr>
+        <w:pStyle w:val="ListParagraph"/>
+        <w:numPr>
+          <w:ilvl w:val="0"/>
+          <w:numId w:val="3"/>
+        </w:numPr>
+        <w:rPr>
+          <w:b/>
+          <w:bCs/>
+        </w:rPr>
+      </w:pPr>
+      <w:r>
+        <w:t xml:space="preserve"> </w:t>
+      </w:r>
+      <w:r>
+        <w:rPr>
+          <w:color w:val="FF0000"/>
+        </w:rPr>
+        <w:t xml:space="preserve">a8c =&gt; </w:t>
+      </w:r>
+      <w:r>
+        <w:t xml:space="preserve">last </w:t>
+      </w:r>
+      <w:r>
+        <w:t>3-character</w:t>
+      </w:r>
+      <w:r>
+        <w:t xml:space="preserve"> </w:t>
+      </w:r>
+      <w:r>
+        <w:t>container id</w:t>
+      </w:r>
+    </w:p>
+    <w:p>
+      <w:r>
+        <w:rPr>
+          <w:noProof/>
+          <w:color w:val="FF0000"/>
+        </w:rPr>
+        <mc:AlternateContent>
+          <mc:Choice Requires="wps">
+            <w:drawing>
+              <wp:anchor distT="0" distB="0" distL="114300" distR="114300" simplePos="0" relativeHeight="251712512" behindDoc="0" locked="0" layoutInCell="1" allowOverlap="1" wp14:anchorId="070E824F" wp14:editId="48CB9BF4">
+                <wp:simplePos x="0" y="0"/>
+                <wp:positionH relativeFrom="column">
+                  <wp:posOffset>892037</wp:posOffset>
+                </wp:positionH>
+                <wp:positionV relativeFrom="paragraph">
+                  <wp:posOffset>237408</wp:posOffset>
+                </wp:positionV>
+                <wp:extent cx="200025" cy="0"/>
+                <wp:effectExtent l="0" t="0" r="0" b="0"/>
+                <wp:wrapNone/>
+                <wp:docPr id="16" name="Straight Connector 16"/>
+                <wp:cNvGraphicFramePr/>
+                <a:graphic xmlns:a="http://schemas.openxmlformats.org/drawingml/2006/main">
+                  <a:graphicData uri="http://schemas.microsoft.com/office/word/2010/wordprocessingShape">
+                    <wps:wsp>
+                      <wps:cNvCnPr/>
+                      <wps:spPr>
+                        <a:xfrm>
+                          <a:off x="0" y="0"/>
+                          <a:ext cx="200025" cy="0"/>
+                        </a:xfrm>
+                        <a:prstGeom prst="line">
+                          <a:avLst/>
+                        </a:prstGeom>
+                      </wps:spPr>
+                      <wps:style>
+                        <a:lnRef idx="1">
+                          <a:schemeClr val="accent1"/>
+                        </a:lnRef>
+                        <a:fillRef idx="0">
+                          <a:schemeClr val="accent1"/>
+                        </a:fillRef>
+                        <a:effectRef idx="0">
+                          <a:schemeClr val="accent1"/>
+                        </a:effectRef>
+                        <a:fontRef idx="minor">
+                          <a:schemeClr val="tx1"/>
+                        </a:fontRef>
+                      </wps:style>
+                      <wps:bodyPr/>
+                    </wps:wsp>
+                  </a:graphicData>
+                </a:graphic>
+              </wp:anchor>
+            </w:drawing>
+          </mc:Choice>
+          <mc:Fallback>
+            <w:pict>
+              <v:line w14:anchorId="58BCB539" id="Straight Connector 16" o:spid="_x0000_s1026" style="position:absolute;z-index:251712512;visibility:visible;mso-wrap-style:square;mso-wrap-distance-left:9pt;mso-wrap-distance-top:0;mso-wrap-distance-right:9pt;mso-wrap-distance-bottom:0;mso-position-horizontal:absolute;mso-position-horizontal-relative:text;mso-position-vertical:absolute;mso-position-vertical-relative:text" from="70.25pt,18.7pt" to="86pt,18.7pt" o:gfxdata="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" strokecolor="#4472c4 [3204]" strokeweight=".5pt">
+                <v:stroke joinstyle="miter"/>
+              </v:line>
+            </w:pict>
+          </mc:Fallback>
+        </mc:AlternateContent>
+      </w:r>
+      <w:r>
+        <w:rPr>
+          <w:noProof/>
+          <w:color w:val="FF0000"/>
+        </w:rPr>
+        <mc:AlternateContent>
+          <mc:Choice Requires="wps">
+            <w:drawing>
+              <wp:anchor distT="0" distB="0" distL="114300" distR="114300" simplePos="0" relativeHeight="251709440" behindDoc="0" locked="0" layoutInCell="1" allowOverlap="1" wp14:anchorId="00D05227" wp14:editId="166FF7B4">
+                <wp:simplePos x="0" y="0"/>
+                <wp:positionH relativeFrom="column">
+                  <wp:posOffset>1017767</wp:posOffset>
+                </wp:positionH>
+                <wp:positionV relativeFrom="paragraph">
+                  <wp:posOffset>270344</wp:posOffset>
+                </wp:positionV>
+                <wp:extent cx="257175" cy="323850"/>
+                <wp:effectExtent l="0" t="0" r="66675" b="57150"/>
+                <wp:wrapNone/>
+                <wp:docPr id="14" name="Straight Arrow Connector 14"/>
+                <wp:cNvGraphicFramePr/>
+                <a:graphic xmlns:a="http://schemas.openxmlformats.org/drawingml/2006/main">
+                  <a:graphicData uri="http://schemas.microsoft.com/office/word/2010/wordprocessingShape">
+                    <wps:wsp>
+                      <wps:cNvCnPr/>
+                      <wps:spPr>
+                        <a:xfrm>
+                          <a:off x="0" y="0"/>
+                          <a:ext cx="257175" cy="323850"/>
+                        </a:xfrm>
+                        <a:prstGeom prst="straightConnector1">
+                          <a:avLst/>
+                        </a:prstGeom>
+                        <a:ln>
+                          <a:tailEnd type="triangle"/>
+                        </a:ln>
+                      </wps:spPr>
+                      <wps:style>
+                        <a:lnRef idx="1">
+                          <a:schemeClr val="accent1"/>
+                        </a:lnRef>
+                        <a:fillRef idx="0">
+                          <a:schemeClr val="accent1"/>
+                        </a:fillRef>
+                        <a:effectRef idx="0">
+                          <a:schemeClr val="accent1"/>
+                        </a:effectRef>
+                        <a:fontRef idx="minor">
+                          <a:schemeClr val="tx1"/>
+                        </a:fontRef>
+                      </wps:style>
+                      <wps:bodyPr/>
+                    </wps:wsp>
+                  </a:graphicData>
+                </a:graphic>
+              </wp:anchor>
+            </w:drawing>
+          </mc:Choice>
+          <mc:Fallback>
+            <w:pict>
+              <v:shapetype w14:anchorId="499678E2" id="_x0000_t32" coordsize="21600,21600" o:spt="32" o:oned="t" path="m,l21600,21600e" filled="f">
+                <v:path arrowok="t" fillok="f" o:connecttype="none"/>
+                <o:lock v:ext="edit" shapetype="t"/>
+              </v:shapetype>
+              <v:shape id="Straight Arrow Connector 14" o:spid="_x0000_s1026" type="#_x0000_t32" style="position:absolute;margin-left:80.15pt;margin-top:21.3pt;width:20.25pt;height:25.5pt;z-index:251709440;visibility:visible;mso-wrap-style:square;mso-wrap-distance-left:9pt;mso-wrap-distance-top:0;mso-wrap-distance-right:9pt;mso-wrap-distance-bottom:0;mso-position-horizontal:absolute;mso-position-horizontal-relative:text;mso-position-vertical:absolute;mso-position-vertical-relative:text" o:gfxdata="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" strokecolor="#4472c4 [3204]" strokeweight=".5pt">
+                <v:stroke endarrow="block" joinstyle="miter"/>
+              </v:shape>
+            </w:pict>
+          </mc:Fallback>
+        </mc:AlternateContent>
+      </w:r>
+      <w:r>
+        <w:rPr>
+          <w:color w:val="FF0000"/>
+        </w:rPr>
+        <w:t>docker inspect 932</w:t>
+      </w:r>
+      <w:r>
+        <w:rPr>
+          <w:color w:val="FF0000"/>
+        </w:rPr>
+        <w:t xml:space="preserve"> =&gt; </w:t>
+      </w:r>
+      <w:r>
+        <w:t xml:space="preserve">for inspecting container information </w:t>
+      </w:r>
+    </w:p>
     <w:p/>
     <w:p>
       <w:pPr>
@@ -3379,11 +3672,153 @@
       </w:pPr>
       <w:r>
         <w:rPr>
+          <w:noProof/>
+          <w:color w:val="FF0000"/>
+        </w:rPr>
+        <mc:AlternateContent>
+          <mc:Choice Requires="wps">
+            <w:drawing>
+              <wp:anchor distT="45720" distB="45720" distL="114300" distR="114300" simplePos="0" relativeHeight="251710464" behindDoc="0" locked="0" layoutInCell="1" allowOverlap="1" wp14:anchorId="4C936FA9" wp14:editId="747B7053">
+                <wp:simplePos x="0" y="0"/>
+                <wp:positionH relativeFrom="margin">
+                  <wp:posOffset>1001395</wp:posOffset>
+                </wp:positionH>
+                <wp:positionV relativeFrom="paragraph">
+                  <wp:posOffset>123190</wp:posOffset>
+                </wp:positionV>
+                <wp:extent cx="952500" cy="269875"/>
+                <wp:effectExtent l="0" t="0" r="19050" b="15875"/>
+                <wp:wrapSquare wrapText="bothSides"/>
+                <wp:docPr id="15" name="Text Box 2"/>
+                <wp:cNvGraphicFramePr>
+                  <a:graphicFrameLocks xmlns:a="http://schemas.openxmlformats.org/drawingml/2006/main"/>
+                </wp:cNvGraphicFramePr>
+                <a:graphic xmlns:a="http://schemas.openxmlformats.org/drawingml/2006/main">
+                  <a:graphicData uri="http://schemas.microsoft.com/office/word/2010/wordprocessingShape">
+                    <wps:wsp>
+                      <wps:cNvSpPr txBox="1">
+                        <a:spLocks noChangeArrowheads="1"/>
+                      </wps:cNvSpPr>
+                      <wps:spPr bwMode="auto">
+                        <a:xfrm>
+                          <a:off x="0" y="0"/>
+                          <a:ext cx="952500" cy="269875"/>
+                        </a:xfrm>
+                        <a:prstGeom prst="rect">
+                          <a:avLst/>
+                        </a:prstGeom>
+                        <a:solidFill>
+                          <a:srgbClr val="FFFFFF"/>
+                        </a:solidFill>
+                        <a:ln w="9525">
+                          <a:solidFill>
+                            <a:srgbClr val="000000"/>
+                          </a:solidFill>
+                          <a:miter lim="800000"/>
+                          <a:headEnd/>
+                          <a:tailEnd/>
+                        </a:ln>
+                      </wps:spPr>
+                      <wps:txbx>
+                        <w:txbxContent>
+                          <w:p>
+                            <w:r>
+                              <w:t>Container Id</w:t>
+                            </w:r>
+                          </w:p>
+                        </w:txbxContent>
+                      </wps:txbx>
+                      <wps:bodyPr rot="0" vert="horz" wrap="square" lIns="91440" tIns="45720" rIns="91440" bIns="45720" anchor="t" anchorCtr="0">
+                        <a:noAutofit/>
+                      </wps:bodyPr>
+                    </wps:wsp>
+                  </a:graphicData>
+                </a:graphic>
+                <wp14:sizeRelH relativeFrom="margin">
+                  <wp14:pctWidth>0</wp14:pctWidth>
+                </wp14:sizeRelH>
+                <wp14:sizeRelV relativeFrom="margin">
+                  <wp14:pctHeight>0</wp14:pctHeight>
+                </wp14:sizeRelV>
+              </wp:anchor>
+            </w:drawing>
+          </mc:Choice>
+          <mc:Fallback>
+            <w:pict>
+              <v:shape w14:anchorId="4C936FA9" id="_x0000_s1038" type="#_x0000_t202" style="position:absolute;margin-left:78.85pt;margin-top:9.7pt;width:75pt;height:21.25pt;z-index:251710464;visibility:visible;mso-wrap-style:square;mso-width-percent:0;mso-height-percent:0;mso-wrap-distance-left:9pt;mso-wrap-distance-top:3.6pt;mso-wrap-distance-right:9pt;mso-wrap-distance-bottom:3.6pt;mso-position-horizontal:absolute;mso-position-horizontal-relative:margin;mso-position-vertical:absolute;mso-position-vertical-relative:text;mso-width-percent:0;mso-height-percent:0;mso-width-relative:margin;mso-height-relative:margin;v-text-anchor:top" o:gfxdata="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">
+                <v:textbox>
+                  <w:txbxContent>
+                    <w:p>
+                      <w:r>
+                        <w:t>Container Id</w:t>
+                      </w:r>
+                    </w:p>
+                  </w:txbxContent>
+                </v:textbox>
+                <w10:wrap type="square" anchorx="margin"/>
+              </v:shape>
+            </w:pict>
+          </mc:Fallback>
+        </mc:AlternateContent>
+      </w:r>
+    </w:p>
+    <w:p>
+      <w:pPr>
+        <w:rPr>
           <w:b/>
           <w:bCs/>
           <w:sz w:val="28"/>
           <w:szCs w:val="28"/>
         </w:rPr>
+      </w:pPr>
+    </w:p>
+    <w:p>
+      <w:pPr>
+        <w:rPr>
+          <w:b/>
+          <w:bCs/>
+          <w:sz w:val="28"/>
+          <w:szCs w:val="28"/>
+        </w:rPr>
+      </w:pPr>
+    </w:p>
+    <w:p>
+      <w:pPr>
+        <w:rPr>
+          <w:b/>
+          <w:bCs/>
+          <w:sz w:val="28"/>
+          <w:szCs w:val="28"/>
+        </w:rPr>
+      </w:pPr>
+    </w:p>
+    <w:p>
+      <w:pPr>
+        <w:rPr>
+          <w:b/>
+          <w:bCs/>
+          <w:sz w:val="28"/>
+          <w:szCs w:val="28"/>
+        </w:rPr>
+      </w:pPr>
+    </w:p>
+    <w:p>
+      <w:pPr>
+        <w:rPr>
+          <w:b/>
+          <w:bCs/>
+          <w:sz w:val="28"/>
+          <w:szCs w:val="28"/>
+        </w:rPr>
+      </w:pPr>
+      <w:r>
+        <w:rPr>
+          <w:b/>
+          <w:bCs/>
+          <w:sz w:val="28"/>
+          <w:szCs w:val="28"/>
+        </w:rPr>
+        <w:lastRenderedPageBreak/>
         <w:t xml:space="preserve">docker </w:t>
       </w:r>
       <w:proofErr w:type="spellStart"/>
@@ -3506,15 +3941,7 @@
           <w:bCs/>
           <w:color w:val="FF0000"/>
         </w:rPr>
-        <w:t>-f D:\Self\Programming\Docker\dockerfile</w:t>
-      </w:r>
-      <w:r>
-        <w:rPr>
-          <w:b/>
-          <w:bCs/>
-          <w:color w:val="FF0000"/>
-        </w:rPr>
-        <w:t xml:space="preserve"> =&gt; </w:t>
+        <w:t xml:space="preserve">-f D:\Self\Programming\Docker\dockerfile =&gt; </w:t>
       </w:r>
       <w:r>
         <w:rPr>
@@ -3560,15 +3987,7 @@
           <w:bCs/>
           <w:color w:val="FF0000"/>
         </w:rPr>
-        <w:t>" --label "Builtfors3innovate"</w:t>
-      </w:r>
-      <w:r>
-        <w:rPr>
-          <w:b/>
-          <w:bCs/>
-          <w:color w:val="FF0000"/>
-        </w:rPr>
-        <w:t xml:space="preserve"> =&gt; </w:t>
+        <w:t xml:space="preserve">" --label "Builtfors3innovate" =&gt; </w:t>
       </w:r>
       <w:r>
         <w:rPr>
@@ -3816,6 +4235,875 @@
         <w:t>dockerfile</w:t>
       </w:r>
       <w:proofErr w:type="spellEnd"/>
+    </w:p>
+    <w:p>
+      <w:pPr>
+        <w:pStyle w:val="ListParagraph"/>
+        <w:rPr>
+          <w:b/>
+          <w:bCs/>
+          <w:color w:val="FF0000"/>
+        </w:rPr>
+      </w:pPr>
+    </w:p>
+    <w:p>
+      <w:pPr>
+        <w:rPr>
+          <w:b/>
+          <w:bCs/>
+          <w:sz w:val="28"/>
+          <w:szCs w:val="28"/>
+        </w:rPr>
+      </w:pPr>
+    </w:p>
+    <w:p>
+      <w:pPr>
+        <w:rPr>
+          <w:b/>
+          <w:bCs/>
+          <w:sz w:val="28"/>
+          <w:szCs w:val="28"/>
+        </w:rPr>
+      </w:pPr>
+      <w:r>
+        <w:rPr>
+          <w:b/>
+          <w:bCs/>
+          <w:sz w:val="28"/>
+          <w:szCs w:val="28"/>
+        </w:rPr>
+        <w:t xml:space="preserve">docker </w:t>
+      </w:r>
+      <w:r>
+        <w:rPr>
+          <w:b/>
+          <w:bCs/>
+          <w:sz w:val="28"/>
+          <w:szCs w:val="28"/>
+        </w:rPr>
+        <w:t>run</w:t>
+      </w:r>
+      <w:r>
+        <w:rPr>
+          <w:b/>
+          <w:bCs/>
+          <w:sz w:val="28"/>
+          <w:szCs w:val="28"/>
+        </w:rPr>
+        <w:t xml:space="preserve"> command with options:</w:t>
+      </w:r>
+    </w:p>
+    <w:p>
+      <w:pPr>
+        <w:rPr>
+          <w:b/>
+          <w:bCs/>
+          <w:color w:val="FF0000"/>
+        </w:rPr>
+      </w:pPr>
+      <w:r>
+        <w:rPr>
+          <w:b/>
+          <w:bCs/>
+          <w:color w:val="FF0000"/>
+        </w:rPr>
+        <w:t>docker run -p 4080:80 -p 4443:443 -v D:\Self\Programming\Docker</w:t>
+      </w:r>
+      <w:r>
+        <w:rPr>
+          <w:b/>
+          <w:bCs/>
+          <w:color w:val="FF0000"/>
+        </w:rPr>
+        <w:t>\vol</w:t>
+      </w:r>
+      <w:r>
+        <w:rPr>
+          <w:b/>
+          <w:bCs/>
+          <w:color w:val="FF0000"/>
+        </w:rPr>
+        <w:t xml:space="preserve">:/root/docker -e </w:t>
+      </w:r>
+      <w:proofErr w:type="spellStart"/>
+      <w:r>
+        <w:rPr>
+          <w:b/>
+          <w:bCs/>
+          <w:color w:val="FF0000"/>
+        </w:rPr>
+        <w:t>TestVar</w:t>
+      </w:r>
+      <w:proofErr w:type="spellEnd"/>
+      <w:r>
+        <w:rPr>
+          <w:b/>
+          <w:bCs/>
+          <w:color w:val="FF0000"/>
+        </w:rPr>
+        <w:t xml:space="preserve">=1234 --name=new-container </w:t>
+      </w:r>
+      <w:bookmarkStart w:id="0" w:name="_Hlk103252614"/>
+      <w:r>
+        <w:rPr>
+          <w:b/>
+          <w:bCs/>
+          <w:color w:val="FF0000"/>
+        </w:rPr>
+        <w:t>--</w:t>
+      </w:r>
+      <w:r>
+        <w:rPr>
+          <w:b/>
+          <w:bCs/>
+          <w:color w:val="FF0000"/>
+        </w:rPr>
+        <w:t xml:space="preserve">rm -h </w:t>
+      </w:r>
+      <w:proofErr w:type="spellStart"/>
+      <w:r>
+        <w:rPr>
+          <w:b/>
+          <w:bCs/>
+          <w:color w:val="FF0000"/>
+        </w:rPr>
+        <w:t>myhostname</w:t>
+      </w:r>
+      <w:proofErr w:type="spellEnd"/>
+      <w:r>
+        <w:rPr>
+          <w:b/>
+          <w:bCs/>
+          <w:color w:val="FF0000"/>
+        </w:rPr>
+        <w:t xml:space="preserve"> --</w:t>
+      </w:r>
+      <w:r>
+        <w:rPr>
+          <w:b/>
+          <w:bCs/>
+          <w:color w:val="FF0000"/>
+        </w:rPr>
+        <w:t xml:space="preserve">label “this is </w:t>
+      </w:r>
+      <w:proofErr w:type="spellStart"/>
+      <w:r>
+        <w:rPr>
+          <w:b/>
+          <w:bCs/>
+          <w:color w:val="FF0000"/>
+        </w:rPr>
+        <w:t>zakaria’s</w:t>
+      </w:r>
+      <w:proofErr w:type="spellEnd"/>
+      <w:r>
+        <w:rPr>
+          <w:b/>
+          <w:bCs/>
+          <w:color w:val="FF0000"/>
+        </w:rPr>
+        <w:t xml:space="preserve"> container”</w:t>
+      </w:r>
+      <w:r>
+        <w:rPr>
+          <w:b/>
+          <w:bCs/>
+          <w:color w:val="FF0000"/>
+        </w:rPr>
+        <w:t xml:space="preserve"> </w:t>
+      </w:r>
+      <w:proofErr w:type="spellStart"/>
+      <w:r>
+        <w:rPr>
+          <w:b/>
+          <w:bCs/>
+          <w:color w:val="FF0000"/>
+        </w:rPr>
+        <w:t>new-</w:t>
+      </w:r>
+      <w:proofErr w:type="gramStart"/>
+      <w:r>
+        <w:rPr>
+          <w:b/>
+          <w:bCs/>
+          <w:color w:val="FF0000"/>
+        </w:rPr>
+        <w:t>image:latest</w:t>
+      </w:r>
+      <w:proofErr w:type="spellEnd"/>
+      <w:proofErr w:type="gramEnd"/>
+    </w:p>
+    <w:bookmarkEnd w:id="0"/>
+    <w:p>
+      <w:pPr>
+        <w:pStyle w:val="ListParagraph"/>
+        <w:numPr>
+          <w:ilvl w:val="0"/>
+          <w:numId w:val="2"/>
+        </w:numPr>
+      </w:pPr>
+      <w:r>
+        <w:rPr>
+          <w:b/>
+          <w:bCs/>
+          <w:color w:val="FF0000"/>
+        </w:rPr>
+        <w:t xml:space="preserve">-p 4080:80 -p </w:t>
+      </w:r>
+      <w:proofErr w:type="gramStart"/>
+      <w:r>
+        <w:rPr>
+          <w:b/>
+          <w:bCs/>
+          <w:color w:val="FF0000"/>
+        </w:rPr>
+        <w:t xml:space="preserve">4443:443 </w:t>
+      </w:r>
+      <w:r>
+        <w:rPr>
+          <w:b/>
+          <w:bCs/>
+          <w:color w:val="FF0000"/>
+        </w:rPr>
+        <w:t xml:space="preserve"> </w:t>
+      </w:r>
+      <w:r>
+        <w:rPr>
+          <w:color w:val="FF0000"/>
+        </w:rPr>
+        <w:t>=</w:t>
+      </w:r>
+      <w:proofErr w:type="gramEnd"/>
+      <w:r>
+        <w:rPr>
+          <w:color w:val="FF0000"/>
+        </w:rPr>
+        <w:t xml:space="preserve">&gt;  </w:t>
+      </w:r>
+      <w:r>
+        <w:t>Publish a container's port(s) to the host</w:t>
+      </w:r>
+      <w:r>
+        <w:t xml:space="preserve">  (80 =&gt; http, 433 =&gt; https)</w:t>
+      </w:r>
+    </w:p>
+    <w:p>
+      <w:pPr>
+        <w:pStyle w:val="ListParagraph"/>
+        <w:numPr>
+          <w:ilvl w:val="0"/>
+          <w:numId w:val="2"/>
+        </w:numPr>
+      </w:pPr>
+      <w:r>
+        <w:rPr>
+          <w:b/>
+          <w:bCs/>
+          <w:color w:val="FF0000"/>
+        </w:rPr>
+        <w:t>-v D:\Self\Programming\Docker</w:t>
+      </w:r>
+      <w:r>
+        <w:rPr>
+          <w:b/>
+          <w:bCs/>
+          <w:color w:val="FF0000"/>
+        </w:rPr>
+        <w:t>\vol</w:t>
+      </w:r>
+      <w:r>
+        <w:rPr>
+          <w:b/>
+          <w:bCs/>
+          <w:color w:val="FF0000"/>
+        </w:rPr>
+        <w:t>:/root/docker</w:t>
+      </w:r>
+      <w:r>
+        <w:rPr>
+          <w:b/>
+          <w:bCs/>
+          <w:color w:val="FF0000"/>
+        </w:rPr>
+        <w:t xml:space="preserve"> =</w:t>
+      </w:r>
+      <w:proofErr w:type="gramStart"/>
+      <w:r>
+        <w:rPr>
+          <w:b/>
+          <w:bCs/>
+          <w:color w:val="FF0000"/>
+        </w:rPr>
+        <w:t xml:space="preserve">&gt;  </w:t>
+      </w:r>
+      <w:r>
+        <w:t>Bind</w:t>
+      </w:r>
+      <w:proofErr w:type="gramEnd"/>
+      <w:r>
+        <w:t xml:space="preserve"> mount a volume</w:t>
+      </w:r>
+    </w:p>
+    <w:p>
+      <w:pPr>
+        <w:pStyle w:val="ListParagraph"/>
+        <w:numPr>
+          <w:ilvl w:val="0"/>
+          <w:numId w:val="2"/>
+        </w:numPr>
+      </w:pPr>
+      <w:r>
+        <w:rPr>
+          <w:b/>
+          <w:bCs/>
+          <w:color w:val="FF0000"/>
+        </w:rPr>
+        <w:t xml:space="preserve">-e </w:t>
+      </w:r>
+      <w:proofErr w:type="spellStart"/>
+      <w:r>
+        <w:rPr>
+          <w:b/>
+          <w:bCs/>
+          <w:color w:val="FF0000"/>
+        </w:rPr>
+        <w:t>TestVar</w:t>
+      </w:r>
+      <w:proofErr w:type="spellEnd"/>
+      <w:r>
+        <w:rPr>
+          <w:b/>
+          <w:bCs/>
+          <w:color w:val="FF0000"/>
+        </w:rPr>
+        <w:t>=1234</w:t>
+      </w:r>
+      <w:r>
+        <w:rPr>
+          <w:b/>
+          <w:bCs/>
+          <w:color w:val="FF0000"/>
+        </w:rPr>
+        <w:t xml:space="preserve"> =&gt; </w:t>
+      </w:r>
+      <w:r>
+        <w:t>Set environment variables</w:t>
+      </w:r>
+    </w:p>
+    <w:p>
+      <w:pPr>
+        <w:pStyle w:val="ListParagraph"/>
+        <w:numPr>
+          <w:ilvl w:val="0"/>
+          <w:numId w:val="2"/>
+        </w:numPr>
+      </w:pPr>
+      <w:r>
+        <w:rPr>
+          <w:b/>
+          <w:bCs/>
+          <w:color w:val="FF0000"/>
+        </w:rPr>
+        <w:t>--name=new-container</w:t>
+      </w:r>
+      <w:r>
+        <w:rPr>
+          <w:b/>
+          <w:bCs/>
+          <w:color w:val="FF0000"/>
+        </w:rPr>
+        <w:t xml:space="preserve"> =</w:t>
+      </w:r>
+      <w:proofErr w:type="gramStart"/>
+      <w:r>
+        <w:rPr>
+          <w:b/>
+          <w:bCs/>
+          <w:color w:val="FF0000"/>
+        </w:rPr>
+        <w:t xml:space="preserve">&gt;  </w:t>
+      </w:r>
+      <w:r>
+        <w:t>Assign</w:t>
+      </w:r>
+      <w:proofErr w:type="gramEnd"/>
+      <w:r>
+        <w:t xml:space="preserve"> a name to the container</w:t>
+      </w:r>
+    </w:p>
+    <w:p>
+      <w:pPr>
+        <w:pStyle w:val="ListParagraph"/>
+        <w:numPr>
+          <w:ilvl w:val="0"/>
+          <w:numId w:val="2"/>
+        </w:numPr>
+      </w:pPr>
+      <w:r>
+        <w:rPr>
+          <w:b/>
+          <w:bCs/>
+          <w:color w:val="FF0000"/>
+        </w:rPr>
+        <w:t>-</w:t>
+      </w:r>
+      <w:r>
+        <w:rPr>
+          <w:b/>
+          <w:bCs/>
+          <w:color w:val="FF0000"/>
+        </w:rPr>
+        <w:t>d</w:t>
+      </w:r>
+      <w:r>
+        <w:rPr>
+          <w:b/>
+          <w:bCs/>
+          <w:color w:val="FF0000"/>
+        </w:rPr>
+        <w:t xml:space="preserve"> =</w:t>
+      </w:r>
+      <w:proofErr w:type="gramStart"/>
+      <w:r>
+        <w:rPr>
+          <w:b/>
+          <w:bCs/>
+          <w:color w:val="FF0000"/>
+        </w:rPr>
+        <w:t xml:space="preserve">&gt;  </w:t>
+      </w:r>
+      <w:r>
+        <w:t>Run</w:t>
+      </w:r>
+      <w:proofErr w:type="gramEnd"/>
+      <w:r>
+        <w:t xml:space="preserve"> container in background and print container ID</w:t>
+      </w:r>
+    </w:p>
+    <w:p>
+      <w:pPr>
+        <w:pStyle w:val="ListParagraph"/>
+        <w:numPr>
+          <w:ilvl w:val="0"/>
+          <w:numId w:val="2"/>
+        </w:numPr>
+      </w:pPr>
+      <w:r>
+        <w:rPr>
+          <w:b/>
+          <w:bCs/>
+          <w:color w:val="FF0000"/>
+        </w:rPr>
+        <w:t>-</w:t>
+      </w:r>
+      <w:proofErr w:type="spellStart"/>
+      <w:r>
+        <w:rPr>
+          <w:b/>
+          <w:bCs/>
+          <w:color w:val="FF0000"/>
+        </w:rPr>
+        <w:t>i</w:t>
+      </w:r>
+      <w:proofErr w:type="spellEnd"/>
+      <w:r>
+        <w:rPr>
+          <w:b/>
+          <w:bCs/>
+          <w:color w:val="FF0000"/>
+        </w:rPr>
+        <w:t xml:space="preserve"> =&gt;</w:t>
+      </w:r>
+      <w:r>
+        <w:rPr>
+          <w:b/>
+          <w:bCs/>
+          <w:color w:val="FF0000"/>
+        </w:rPr>
+        <w:t xml:space="preserve"> </w:t>
+      </w:r>
+      <w:r>
+        <w:t>Keep STDIN open even if not attached</w:t>
+      </w:r>
+    </w:p>
+    <w:p>
+      <w:pPr>
+        <w:pStyle w:val="ListParagraph"/>
+        <w:numPr>
+          <w:ilvl w:val="0"/>
+          <w:numId w:val="2"/>
+        </w:numPr>
+        <w:rPr>
+          <w:b/>
+          <w:bCs/>
+          <w:color w:val="FF0000"/>
+        </w:rPr>
+      </w:pPr>
+      <w:r>
+        <w:rPr>
+          <w:b/>
+          <w:bCs/>
+          <w:color w:val="FF0000"/>
+        </w:rPr>
+        <w:t>-t</w:t>
+      </w:r>
+      <w:r>
+        <w:rPr>
+          <w:b/>
+          <w:bCs/>
+          <w:color w:val="FF0000"/>
+        </w:rPr>
+        <w:t xml:space="preserve"> =</w:t>
+      </w:r>
+      <w:proofErr w:type="gramStart"/>
+      <w:r>
+        <w:rPr>
+          <w:b/>
+          <w:bCs/>
+          <w:color w:val="FF0000"/>
+        </w:rPr>
+        <w:t xml:space="preserve">&gt;  </w:t>
+      </w:r>
+      <w:r>
+        <w:t>Allocate</w:t>
+      </w:r>
+      <w:proofErr w:type="gramEnd"/>
+      <w:r>
+        <w:t xml:space="preserve"> a pseudo-TTY</w:t>
+      </w:r>
+    </w:p>
+    <w:p>
+      <w:pPr>
+        <w:pStyle w:val="ListParagraph"/>
+        <w:numPr>
+          <w:ilvl w:val="0"/>
+          <w:numId w:val="2"/>
+        </w:numPr>
+        <w:rPr>
+          <w:b/>
+          <w:bCs/>
+          <w:color w:val="FF0000"/>
+        </w:rPr>
+      </w:pPr>
+      <w:r>
+        <w:rPr>
+          <w:b/>
+          <w:bCs/>
+          <w:color w:val="FF0000"/>
+        </w:rPr>
+        <w:t>--</w:t>
+      </w:r>
+      <w:proofErr w:type="gramStart"/>
+      <w:r>
+        <w:rPr>
+          <w:b/>
+          <w:bCs/>
+          <w:color w:val="FF0000"/>
+        </w:rPr>
+        <w:t>restart</w:t>
+      </w:r>
+      <w:r>
+        <w:rPr>
+          <w:b/>
+          <w:bCs/>
+          <w:color w:val="FF0000"/>
+        </w:rPr>
+        <w:t xml:space="preserve">  =</w:t>
+      </w:r>
+      <w:proofErr w:type="gramEnd"/>
+      <w:r>
+        <w:rPr>
+          <w:b/>
+          <w:bCs/>
+          <w:color w:val="FF0000"/>
+        </w:rPr>
+        <w:t xml:space="preserve">&gt; </w:t>
+      </w:r>
+      <w:r>
+        <w:t>Restart policy to apply when a container exits</w:t>
+      </w:r>
+      <w:r>
+        <w:t xml:space="preserve"> (default no)</w:t>
+      </w:r>
+    </w:p>
+    <w:p>
+      <w:pPr>
+        <w:pStyle w:val="ListParagraph"/>
+        <w:numPr>
+          <w:ilvl w:val="1"/>
+          <w:numId w:val="2"/>
+        </w:numPr>
+        <w:rPr>
+          <w:b/>
+          <w:bCs/>
+          <w:color w:val="FF0000"/>
+        </w:rPr>
+      </w:pPr>
+      <w:r>
+        <w:rPr>
+          <w:b/>
+          <w:bCs/>
+          <w:color w:val="FF0000"/>
+        </w:rPr>
+        <w:t xml:space="preserve">–restart=on-failure:5 (container try to restart 5 times when something unexpected/unhandled things </w:t>
+      </w:r>
+      <w:proofErr w:type="gramStart"/>
+      <w:r>
+        <w:rPr>
+          <w:b/>
+          <w:bCs/>
+          <w:color w:val="FF0000"/>
+        </w:rPr>
+        <w:t>occurred  )</w:t>
+      </w:r>
+      <w:proofErr w:type="gramEnd"/>
+      <w:r>
+        <w:rPr>
+          <w:b/>
+          <w:bCs/>
+          <w:color w:val="FF0000"/>
+        </w:rPr>
+        <w:t xml:space="preserve"> </w:t>
+      </w:r>
+    </w:p>
+    <w:p>
+      <w:pPr>
+        <w:pStyle w:val="ListParagraph"/>
+        <w:numPr>
+          <w:ilvl w:val="1"/>
+          <w:numId w:val="2"/>
+        </w:numPr>
+        <w:rPr>
+          <w:b/>
+          <w:bCs/>
+          <w:color w:val="FF0000"/>
+        </w:rPr>
+      </w:pPr>
+      <w:r>
+        <w:rPr>
+          <w:b/>
+          <w:bCs/>
+          <w:color w:val="FF0000"/>
+        </w:rPr>
+        <w:t>–restart=unless-</w:t>
+      </w:r>
+      <w:proofErr w:type="spellStart"/>
+      <w:r>
+        <w:rPr>
+          <w:b/>
+          <w:bCs/>
+          <w:color w:val="FF0000"/>
+        </w:rPr>
+        <w:t>stoped</w:t>
+      </w:r>
+      <w:proofErr w:type="spellEnd"/>
+      <w:r>
+        <w:rPr>
+          <w:b/>
+          <w:bCs/>
+          <w:color w:val="FF0000"/>
+        </w:rPr>
+        <w:t xml:space="preserve"> (container)</w:t>
+      </w:r>
+    </w:p>
+    <w:p>
+      <w:pPr>
+        <w:pStyle w:val="ListParagraph"/>
+        <w:numPr>
+          <w:ilvl w:val="1"/>
+          <w:numId w:val="2"/>
+        </w:numPr>
+        <w:rPr>
+          <w:b/>
+          <w:bCs/>
+          <w:color w:val="FF0000"/>
+        </w:rPr>
+      </w:pPr>
+      <w:r>
+        <w:rPr>
+          <w:b/>
+          <w:bCs/>
+          <w:color w:val="FF0000"/>
+        </w:rPr>
+        <w:t xml:space="preserve">–restart = </w:t>
+      </w:r>
+      <w:proofErr w:type="spellStart"/>
+      <w:r>
+        <w:rPr>
+          <w:b/>
+          <w:bCs/>
+          <w:color w:val="FF0000"/>
+        </w:rPr>
+        <w:t>awalys</w:t>
+      </w:r>
+      <w:proofErr w:type="spellEnd"/>
+    </w:p>
+    <w:p>
+      <w:pPr>
+        <w:pStyle w:val="ListParagraph"/>
+        <w:numPr>
+          <w:ilvl w:val="0"/>
+          <w:numId w:val="2"/>
+        </w:numPr>
+      </w:pPr>
+      <w:r>
+        <w:rPr>
+          <w:b/>
+          <w:bCs/>
+          <w:color w:val="FF0000"/>
+        </w:rPr>
+        <w:t>--rm</w:t>
+      </w:r>
+      <w:r>
+        <w:rPr>
+          <w:b/>
+          <w:bCs/>
+          <w:color w:val="FF0000"/>
+        </w:rPr>
+        <w:t xml:space="preserve"> =&gt; </w:t>
+      </w:r>
+      <w:r>
+        <w:t>Automatically remove the container when it exits</w:t>
+      </w:r>
+      <w:r>
+        <w:t xml:space="preserve"> </w:t>
+      </w:r>
+    </w:p>
+    <w:p>
+      <w:pPr>
+        <w:pStyle w:val="ListParagraph"/>
+        <w:numPr>
+          <w:ilvl w:val="0"/>
+          <w:numId w:val="2"/>
+        </w:numPr>
+      </w:pPr>
+      <w:r>
+        <w:rPr>
+          <w:b/>
+          <w:bCs/>
+          <w:color w:val="FF0000"/>
+        </w:rPr>
+        <w:t>-h =</w:t>
+      </w:r>
+      <w:proofErr w:type="spellStart"/>
+      <w:r>
+        <w:rPr>
+          <w:b/>
+          <w:bCs/>
+          <w:color w:val="FF0000"/>
+        </w:rPr>
+        <w:t>myhostname</w:t>
+      </w:r>
+      <w:proofErr w:type="spellEnd"/>
+      <w:r>
+        <w:rPr>
+          <w:b/>
+          <w:bCs/>
+          <w:color w:val="FF0000"/>
+        </w:rPr>
+        <w:t xml:space="preserve"> =&gt; </w:t>
+      </w:r>
+      <w:r>
+        <w:t>Container host name</w:t>
+      </w:r>
+    </w:p>
+    <w:p>
+      <w:pPr>
+        <w:pStyle w:val="ListParagraph"/>
+        <w:numPr>
+          <w:ilvl w:val="0"/>
+          <w:numId w:val="2"/>
+        </w:numPr>
+      </w:pPr>
+      <w:r>
+        <w:rPr>
+          <w:b/>
+          <w:bCs/>
+          <w:color w:val="FF0000"/>
+        </w:rPr>
+        <w:t xml:space="preserve">--label “This is </w:t>
+      </w:r>
+      <w:proofErr w:type="spellStart"/>
+      <w:r>
+        <w:rPr>
+          <w:b/>
+          <w:bCs/>
+          <w:color w:val="FF0000"/>
+        </w:rPr>
+        <w:t>zakaria’s</w:t>
+      </w:r>
+      <w:proofErr w:type="spellEnd"/>
+      <w:r>
+        <w:rPr>
+          <w:b/>
+          <w:bCs/>
+          <w:color w:val="FF0000"/>
+        </w:rPr>
+        <w:t xml:space="preserve"> container” =&gt; </w:t>
+      </w:r>
+      <w:r>
+        <w:t>Set meta data on a container</w:t>
+      </w:r>
+    </w:p>
+    <w:p>
+      <w:pPr>
+        <w:pStyle w:val="ListParagraph"/>
+        <w:numPr>
+          <w:ilvl w:val="0"/>
+          <w:numId w:val="2"/>
+        </w:numPr>
+      </w:pPr>
+      <w:r>
+        <w:rPr>
+          <w:b/>
+          <w:bCs/>
+          <w:color w:val="FF0000"/>
+        </w:rPr>
+        <w:t xml:space="preserve">-P =&gt; </w:t>
+      </w:r>
+      <w:r>
+        <w:t>Publish all exposed ports to random ports</w:t>
+      </w:r>
+    </w:p>
+    <w:p>
+      <w:pPr>
+        <w:pStyle w:val="ListParagraph"/>
+        <w:numPr>
+          <w:ilvl w:val="0"/>
+          <w:numId w:val="2"/>
+        </w:numPr>
+      </w:pPr>
+      <w:proofErr w:type="spellStart"/>
+      <w:r>
+        <w:rPr>
+          <w:b/>
+          <w:bCs/>
+          <w:color w:val="FF0000"/>
+        </w:rPr>
+        <w:t>new-</w:t>
+      </w:r>
+      <w:proofErr w:type="gramStart"/>
+      <w:r>
+        <w:rPr>
+          <w:b/>
+          <w:bCs/>
+          <w:color w:val="FF0000"/>
+        </w:rPr>
+        <w:t>image:latest</w:t>
+      </w:r>
+      <w:proofErr w:type="spellEnd"/>
+      <w:proofErr w:type="gramEnd"/>
+      <w:r>
+        <w:rPr>
+          <w:b/>
+          <w:bCs/>
+          <w:color w:val="FF0000"/>
+        </w:rPr>
+        <w:t xml:space="preserve"> =&gt; </w:t>
+      </w:r>
+      <w:r>
+        <w:t>image name</w:t>
+      </w:r>
     </w:p>
     <w:sectPr>
       <w:pgSz w:w="12240" w:h="15840"/>
@@ -3830,6 +5118,119 @@
 <file path=word/numbering.xml><?xml version="1.0" encoding="utf-8"?>
 <w:numbering xmlns:wpc="http://schemas.microsoft.com/office/word/2010/wordprocessingCanvas" xmlns:cx="http://schemas.microsoft.com/office/drawing/2014/chartex" xmlns:cx1="http://schemas.microsoft.com/office/drawing/2015/9/8/chartex" xmlns:cx2="http://schemas.microsoft.com/office/drawing/2015/10/21/chartex" xmlns:cx3="http://schemas.microsoft.com/office/drawing/2016/5/9/chartex" xmlns:cx4="http://schemas.microsoft.com/office/drawing/2016/5/10/chartex" xmlns:cx5="http://schemas.microsoft.com/office/drawing/2016/5/11/chartex" xmlns:cx6="http://schemas.microsoft.com/office/drawing/2016/5/12/chartex" xmlns:cx7="http://schemas.microsoft.com/office/drawing/2016/5/13/chartex" xmlns:cx8="http://schemas.microsoft.com/office/drawing/2016/5/14/chartex" xmlns:mc="http://schemas.openxmlformats.org/markup-compatibility/2006" xmlns:aink="http://schemas.microsoft.com/office/drawing/2016/ink" xmlns:am3d="http://schemas.microsoft.com/office/drawing/2017/model3d" xmlns:o="urn:schemas-microsoft-com:office:office" xmlns:oel="http://schemas.microsoft.com/office/2019/extlst" xmlns:r="http://schemas.openxmlformats.org/officeDocument/2006/relationships" xmlns:m="http://schemas.openxmlformats.org/officeDocument/2006/math" xmlns:v="urn:schemas-microsoft-com:vml" xmlns:wp14="http://schemas.microsoft.com/office/word/2010/wordprocessingDrawing" xmlns:wp="http://schemas.openxmlformats.org/drawingml/2006/wordprocessingDrawing" xmlns:w10="urn:schemas-microsoft-com:office:word" xmlns:w="http://schemas.openxmlformats.org/wordprocessingml/2006/main" xmlns:w14="http://schemas.microsoft.com/office/word/2010/wordml" xmlns:w15="http://schemas.microsoft.com/office/word/2012/wordml" xmlns:w16cex="http://schemas.microsoft.com/office/word/2018/wordml/cex" xmlns:w16cid="http://schemas.microsoft.com/office/word/2016/wordml/cid" xmlns:w16="http://schemas.microsoft.com/office/word/2018/wordml" xmlns:w16sdtdh="http://schemas.microsoft.com/office/word/2020/wordml/sdtdatahash" xmlns:w16se="http://schemas.microsoft.com/office/word/2015/wordml/symex" xmlns:wpg="http://schemas.microsoft.com/office/word/2010/wordprocessingGroup" xmlns:wpi="http://schemas.microsoft.com/office/word/2010/wordprocessingInk" xmlns:wne="http://schemas.microsoft.com/office/word/2006/wordml" xmlns:wps="http://schemas.microsoft.com/office/word/2010/wordprocessingShape" mc:Ignorable="w14 w15 w16se w16cid w16 w16cex w16sdtdh wp14">
   <w:abstractNum w:abstractNumId="0" w15:restartNumberingAfterBreak="0">
+    <w:nsid w:val="156B7195"/>
+    <w:multiLevelType w:val="hybridMultilevel"/>
+    <w:tmpl w:val="66424B74"/>
+    <w:lvl w:ilvl="0" w:tplc="04090001">
+      <w:start w:val="1"/>
+      <w:numFmt w:val="bullet"/>
+      <w:lvlText w:val=""/>
+      <w:lvlJc w:val="left"/>
+      <w:pPr>
+        <w:ind w:left="720" w:hanging="360"/>
+      </w:pPr>
+      <w:rPr>
+        <w:rFonts w:ascii="Symbol" w:hAnsi="Symbol" w:hint="default"/>
+      </w:rPr>
+    </w:lvl>
+    <w:lvl w:ilvl="1" w:tplc="04090003">
+      <w:start w:val="1"/>
+      <w:numFmt w:val="bullet"/>
+      <w:lvlText w:val="o"/>
+      <w:lvlJc w:val="left"/>
+      <w:pPr>
+        <w:ind w:left="1440" w:hanging="360"/>
+      </w:pPr>
+      <w:rPr>
+        <w:rFonts w:ascii="Courier New" w:hAnsi="Courier New" w:cs="Courier New" w:hint="default"/>
+      </w:rPr>
+    </w:lvl>
+    <w:lvl w:ilvl="2" w:tplc="04090005" w:tentative="1">
+      <w:start w:val="1"/>
+      <w:numFmt w:val="bullet"/>
+      <w:lvlText w:val=""/>
+      <w:lvlJc w:val="left"/>
+      <w:pPr>
+        <w:ind w:left="2160" w:hanging="360"/>
+      </w:pPr>
+      <w:rPr>
+        <w:rFonts w:ascii="Wingdings" w:hAnsi="Wingdings" w:hint="default"/>
+      </w:rPr>
+    </w:lvl>
+    <w:lvl w:ilvl="3" w:tplc="04090001" w:tentative="1">
+      <w:start w:val="1"/>
+      <w:numFmt w:val="bullet"/>
+      <w:lvlText w:val=""/>
+      <w:lvlJc w:val="left"/>
+      <w:pPr>
+        <w:ind w:left="2880" w:hanging="360"/>
+      </w:pPr>
+      <w:rPr>
+        <w:rFonts w:ascii="Symbol" w:hAnsi="Symbol" w:hint="default"/>
+      </w:rPr>
+    </w:lvl>
+    <w:lvl w:ilvl="4" w:tplc="04090003" w:tentative="1">
+      <w:start w:val="1"/>
+      <w:numFmt w:val="bullet"/>
+      <w:lvlText w:val="o"/>
+      <w:lvlJc w:val="left"/>
+      <w:pPr>
+        <w:ind w:left="3600" w:hanging="360"/>
+      </w:pPr>
+      <w:rPr>
+        <w:rFonts w:ascii="Courier New" w:hAnsi="Courier New" w:cs="Courier New" w:hint="default"/>
+      </w:rPr>
+    </w:lvl>
+    <w:lvl w:ilvl="5" w:tplc="04090005" w:tentative="1">
+      <w:start w:val="1"/>
+      <w:numFmt w:val="bullet"/>
+      <w:lvlText w:val=""/>
+      <w:lvlJc w:val="left"/>
+      <w:pPr>
+        <w:ind w:left="4320" w:hanging="360"/>
+      </w:pPr>
+      <w:rPr>
+        <w:rFonts w:ascii="Wingdings" w:hAnsi="Wingdings" w:hint="default"/>
+      </w:rPr>
+    </w:lvl>
+    <w:lvl w:ilvl="6" w:tplc="04090001" w:tentative="1">
+      <w:start w:val="1"/>
+      <w:numFmt w:val="bullet"/>
+      <w:lvlText w:val=""/>
+      <w:lvlJc w:val="left"/>
+      <w:pPr>
+        <w:ind w:left="5040" w:hanging="360"/>
+      </w:pPr>
+      <w:rPr>
+        <w:rFonts w:ascii="Symbol" w:hAnsi="Symbol" w:hint="default"/>
+      </w:rPr>
+    </w:lvl>
+    <w:lvl w:ilvl="7" w:tplc="04090003" w:tentative="1">
+      <w:start w:val="1"/>
+      <w:numFmt w:val="bullet"/>
+      <w:lvlText w:val="o"/>
+      <w:lvlJc w:val="left"/>
+      <w:pPr>
+        <w:ind w:left="5760" w:hanging="360"/>
+      </w:pPr>
+      <w:rPr>
+        <w:rFonts w:ascii="Courier New" w:hAnsi="Courier New" w:cs="Courier New" w:hint="default"/>
+      </w:rPr>
+    </w:lvl>
+    <w:lvl w:ilvl="8" w:tplc="04090005" w:tentative="1">
+      <w:start w:val="1"/>
+      <w:numFmt w:val="bullet"/>
+      <w:lvlText w:val=""/>
+      <w:lvlJc w:val="left"/>
+      <w:pPr>
+        <w:ind w:left="6480" w:hanging="360"/>
+      </w:pPr>
+      <w:rPr>
+        <w:rFonts w:ascii="Wingdings" w:hAnsi="Wingdings" w:hint="default"/>
+      </w:rPr>
+    </w:lvl>
+  </w:abstractNum>
+  <w:abstractNum w:abstractNumId="1" w15:restartNumberingAfterBreak="0">
     <w:nsid w:val="2F9C3C6A"/>
     <w:multiLevelType w:val="hybridMultilevel"/>
     <w:tmpl w:val="1BCCAF80"/>
@@ -3942,8 +5343,126 @@
       </w:rPr>
     </w:lvl>
   </w:abstractNum>
+  <w:abstractNum w:abstractNumId="2" w15:restartNumberingAfterBreak="0">
+    <w:nsid w:val="6D67639B"/>
+    <w:multiLevelType w:val="hybridMultilevel"/>
+    <w:tmpl w:val="B5A64174"/>
+    <w:lvl w:ilvl="0" w:tplc="BD60BBFE">
+      <w:numFmt w:val="bullet"/>
+      <w:lvlText w:val=""/>
+      <w:lvlJc w:val="left"/>
+      <w:pPr>
+        <w:ind w:left="3240" w:hanging="360"/>
+      </w:pPr>
+      <w:rPr>
+        <w:rFonts w:ascii="Wingdings" w:eastAsiaTheme="minorHAnsi" w:hAnsi="Wingdings" w:cstheme="minorBidi" w:hint="default"/>
+      </w:rPr>
+    </w:lvl>
+    <w:lvl w:ilvl="1" w:tplc="04090003" w:tentative="1">
+      <w:start w:val="1"/>
+      <w:numFmt w:val="bullet"/>
+      <w:lvlText w:val="o"/>
+      <w:lvlJc w:val="left"/>
+      <w:pPr>
+        <w:ind w:left="3960" w:hanging="360"/>
+      </w:pPr>
+      <w:rPr>
+        <w:rFonts w:ascii="Courier New" w:hAnsi="Courier New" w:cs="Courier New" w:hint="default"/>
+      </w:rPr>
+    </w:lvl>
+    <w:lvl w:ilvl="2" w:tplc="04090005" w:tentative="1">
+      <w:start w:val="1"/>
+      <w:numFmt w:val="bullet"/>
+      <w:lvlText w:val=""/>
+      <w:lvlJc w:val="left"/>
+      <w:pPr>
+        <w:ind w:left="4680" w:hanging="360"/>
+      </w:pPr>
+      <w:rPr>
+        <w:rFonts w:ascii="Wingdings" w:hAnsi="Wingdings" w:hint="default"/>
+      </w:rPr>
+    </w:lvl>
+    <w:lvl w:ilvl="3" w:tplc="04090001" w:tentative="1">
+      <w:start w:val="1"/>
+      <w:numFmt w:val="bullet"/>
+      <w:lvlText w:val=""/>
+      <w:lvlJc w:val="left"/>
+      <w:pPr>
+        <w:ind w:left="5400" w:hanging="360"/>
+      </w:pPr>
+      <w:rPr>
+        <w:rFonts w:ascii="Symbol" w:hAnsi="Symbol" w:hint="default"/>
+      </w:rPr>
+    </w:lvl>
+    <w:lvl w:ilvl="4" w:tplc="04090003" w:tentative="1">
+      <w:start w:val="1"/>
+      <w:numFmt w:val="bullet"/>
+      <w:lvlText w:val="o"/>
+      <w:lvlJc w:val="left"/>
+      <w:pPr>
+        <w:ind w:left="6120" w:hanging="360"/>
+      </w:pPr>
+      <w:rPr>
+        <w:rFonts w:ascii="Courier New" w:hAnsi="Courier New" w:cs="Courier New" w:hint="default"/>
+      </w:rPr>
+    </w:lvl>
+    <w:lvl w:ilvl="5" w:tplc="04090005" w:tentative="1">
+      <w:start w:val="1"/>
+      <w:numFmt w:val="bullet"/>
+      <w:lvlText w:val=""/>
+      <w:lvlJc w:val="left"/>
+      <w:pPr>
+        <w:ind w:left="6840" w:hanging="360"/>
+      </w:pPr>
+      <w:rPr>
+        <w:rFonts w:ascii="Wingdings" w:hAnsi="Wingdings" w:hint="default"/>
+      </w:rPr>
+    </w:lvl>
+    <w:lvl w:ilvl="6" w:tplc="04090001" w:tentative="1">
+      <w:start w:val="1"/>
+      <w:numFmt w:val="bullet"/>
+      <w:lvlText w:val=""/>
+      <w:lvlJc w:val="left"/>
+      <w:pPr>
+        <w:ind w:left="7560" w:hanging="360"/>
+      </w:pPr>
+      <w:rPr>
+        <w:rFonts w:ascii="Symbol" w:hAnsi="Symbol" w:hint="default"/>
+      </w:rPr>
+    </w:lvl>
+    <w:lvl w:ilvl="7" w:tplc="04090003" w:tentative="1">
+      <w:start w:val="1"/>
+      <w:numFmt w:val="bullet"/>
+      <w:lvlText w:val="o"/>
+      <w:lvlJc w:val="left"/>
+      <w:pPr>
+        <w:ind w:left="8280" w:hanging="360"/>
+      </w:pPr>
+      <w:rPr>
+        <w:rFonts w:ascii="Courier New" w:hAnsi="Courier New" w:cs="Courier New" w:hint="default"/>
+      </w:rPr>
+    </w:lvl>
+    <w:lvl w:ilvl="8" w:tplc="04090005" w:tentative="1">
+      <w:start w:val="1"/>
+      <w:numFmt w:val="bullet"/>
+      <w:lvlText w:val=""/>
+      <w:lvlJc w:val="left"/>
+      <w:pPr>
+        <w:ind w:left="9000" w:hanging="360"/>
+      </w:pPr>
+      <w:rPr>
+        <w:rFonts w:ascii="Wingdings" w:hAnsi="Wingdings" w:hint="default"/>
+      </w:rPr>
+    </w:lvl>
+  </w:abstractNum>
   <w:num w:numId="1" w16cid:durableId="1805999464">
+    <w:abstractNumId w:val="1"/>
+  </w:num>
+  <w:num w:numId="2" w16cid:durableId="1146362618">
     <w:abstractNumId w:val="0"/>
+  </w:num>
+  <w:num w:numId="3" w16cid:durableId="1326086891">
+    <w:abstractNumId w:val="2"/>
   </w:num>
 </w:numbering>
 </file>
@@ -4346,6 +5865,7 @@
   <w:style w:type="paragraph" w:default="1" w:styleId="Normal">
     <w:name w:val="Normal"/>
     <w:qFormat/>
+    <w:rsid w:val="000F7432"/>
   </w:style>
   <w:style w:type="character" w:default="1" w:styleId="DefaultParagraphFont">
     <w:name w:val="Default Paragraph Font"/>

</xml_diff>

<commit_message>
docker volumn command --doc updated
</commit_message>
<xml_diff>
--- a/docker command.docx
+++ b/docker command.docx
@@ -3022,6 +3022,52 @@
         <w:rPr>
           <w:color w:val="FF0000"/>
         </w:rPr>
+        <w:t>docker rm 1</w:t>
+      </w:r>
+      <w:proofErr w:type="gramStart"/>
+      <w:r>
+        <w:rPr>
+          <w:color w:val="FF0000"/>
+        </w:rPr>
+        <w:t>be</w:t>
+      </w:r>
+      <w:r>
+        <w:rPr>
+          <w:color w:val="FF0000"/>
+        </w:rPr>
+        <w:t xml:space="preserve">  </w:t>
+      </w:r>
+      <w:r>
+        <w:rPr>
+          <w:color w:val="FF0000"/>
+        </w:rPr>
+        <w:t>-</w:t>
+      </w:r>
+      <w:proofErr w:type="gramEnd"/>
+      <w:r>
+        <w:rPr>
+          <w:color w:val="FF0000"/>
+        </w:rPr>
+        <w:t xml:space="preserve">F </w:t>
+      </w:r>
+      <w:r>
+        <w:rPr>
+          <w:color w:val="FF0000"/>
+        </w:rPr>
+        <w:t xml:space="preserve">= &gt;  </w:t>
+      </w:r>
+      <w:r>
+        <w:t>remove one container</w:t>
+      </w:r>
+      <w:r>
+        <w:t xml:space="preserve"> by force when it is running</w:t>
+      </w:r>
+    </w:p>
+    <w:p>
+      <w:r>
+        <w:rPr>
+          <w:color w:val="FF0000"/>
+        </w:rPr>
         <w:t xml:space="preserve">docker </w:t>
       </w:r>
       <w:proofErr w:type="spellStart"/>
@@ -3566,7 +3612,7 @@
           </mc:Choice>
           <mc:Fallback>
             <w:pict>
-              <v:line w14:anchorId="58BCB539" id="Straight Connector 16" o:spid="_x0000_s1026" style="position:absolute;z-index:251712512;visibility:visible;mso-wrap-style:square;mso-wrap-distance-left:9pt;mso-wrap-distance-top:0;mso-wrap-distance-right:9pt;mso-wrap-distance-bottom:0;mso-position-horizontal:absolute;mso-position-horizontal-relative:text;mso-position-vertical:absolute;mso-position-vertical-relative:text" from="70.25pt,18.7pt" to="86pt,18.7pt" o:gfxdata="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" strokecolor="#4472c4 [3204]" strokeweight=".5pt">
+              <v:line w14:anchorId="034564D4" id="Straight Connector 16" o:spid="_x0000_s1026" style="position:absolute;z-index:251712512;visibility:visible;mso-wrap-style:square;mso-wrap-distance-left:9pt;mso-wrap-distance-top:0;mso-wrap-distance-right:9pt;mso-wrap-distance-bottom:0;mso-position-horizontal:absolute;mso-position-horizontal-relative:text;mso-position-vertical:absolute;mso-position-vertical-relative:text" from="70.25pt,18.7pt" to="86pt,18.7pt" o:gfxdata="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" strokecolor="#4472c4 [3204]" strokeweight=".5pt">
                 <v:stroke joinstyle="miter"/>
               </v:line>
             </w:pict>
@@ -3633,7 +3679,7 @@
           </mc:Choice>
           <mc:Fallback>
             <w:pict>
-              <v:shapetype w14:anchorId="499678E2" id="_x0000_t32" coordsize="21600,21600" o:spt="32" o:oned="t" path="m,l21600,21600e" filled="f">
+              <v:shapetype w14:anchorId="62433161" id="_x0000_t32" coordsize="21600,21600" o:spt="32" o:oned="t" path="m,l21600,21600e" filled="f">
                 <v:path arrowok="t" fillok="f" o:connecttype="none"/>
                 <o:lock v:ext="edit" shapetype="t"/>
               </v:shapetype>
@@ -3773,6 +3819,179 @@
       </w:pPr>
     </w:p>
     <w:p>
+      <w:r>
+        <w:rPr>
+          <w:noProof/>
+          <w:color w:val="FF0000"/>
+        </w:rPr>
+        <mc:AlternateContent>
+          <mc:Choice Requires="wps">
+            <w:drawing>
+              <wp:anchor distT="0" distB="0" distL="114300" distR="114300" simplePos="0" relativeHeight="251716608" behindDoc="0" locked="0" layoutInCell="1" allowOverlap="1" wp14:anchorId="1A90EF27" wp14:editId="453358CD">
+                <wp:simplePos x="0" y="0"/>
+                <wp:positionH relativeFrom="column">
+                  <wp:posOffset>892037</wp:posOffset>
+                </wp:positionH>
+                <wp:positionV relativeFrom="paragraph">
+                  <wp:posOffset>237408</wp:posOffset>
+                </wp:positionV>
+                <wp:extent cx="200025" cy="0"/>
+                <wp:effectExtent l="0" t="0" r="0" b="0"/>
+                <wp:wrapNone/>
+                <wp:docPr id="30" name="Straight Connector 30"/>
+                <wp:cNvGraphicFramePr/>
+                <a:graphic xmlns:a="http://schemas.openxmlformats.org/drawingml/2006/main">
+                  <a:graphicData uri="http://schemas.microsoft.com/office/word/2010/wordprocessingShape">
+                    <wps:wsp>
+                      <wps:cNvCnPr/>
+                      <wps:spPr>
+                        <a:xfrm>
+                          <a:off x="0" y="0"/>
+                          <a:ext cx="200025" cy="0"/>
+                        </a:xfrm>
+                        <a:prstGeom prst="line">
+                          <a:avLst/>
+                        </a:prstGeom>
+                      </wps:spPr>
+                      <wps:style>
+                        <a:lnRef idx="1">
+                          <a:schemeClr val="accent1"/>
+                        </a:lnRef>
+                        <a:fillRef idx="0">
+                          <a:schemeClr val="accent1"/>
+                        </a:fillRef>
+                        <a:effectRef idx="0">
+                          <a:schemeClr val="accent1"/>
+                        </a:effectRef>
+                        <a:fontRef idx="minor">
+                          <a:schemeClr val="tx1"/>
+                        </a:fontRef>
+                      </wps:style>
+                      <wps:bodyPr/>
+                    </wps:wsp>
+                  </a:graphicData>
+                </a:graphic>
+              </wp:anchor>
+            </w:drawing>
+          </mc:Choice>
+          <mc:Fallback>
+            <w:pict>
+              <v:line w14:anchorId="02381BFF" id="Straight Connector 30" o:spid="_x0000_s1026" style="position:absolute;z-index:251716608;visibility:visible;mso-wrap-style:square;mso-wrap-distance-left:9pt;mso-wrap-distance-top:0;mso-wrap-distance-right:9pt;mso-wrap-distance-bottom:0;mso-position-horizontal:absolute;mso-position-horizontal-relative:text;mso-position-vertical:absolute;mso-position-vertical-relative:text" from="70.25pt,18.7pt" to="86pt,18.7pt" o:gfxdata="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" strokecolor="#4472c4 [3204]" strokeweight=".5pt">
+                <v:stroke joinstyle="miter"/>
+              </v:line>
+            </w:pict>
+          </mc:Fallback>
+        </mc:AlternateContent>
+      </w:r>
+      <w:r>
+        <w:rPr>
+          <w:noProof/>
+          <w:color w:val="FF0000"/>
+        </w:rPr>
+        <mc:AlternateContent>
+          <mc:Choice Requires="wps">
+            <w:drawing>
+              <wp:anchor distT="0" distB="0" distL="114300" distR="114300" simplePos="0" relativeHeight="251714560" behindDoc="0" locked="0" layoutInCell="1" allowOverlap="1" wp14:anchorId="5DE27BB3" wp14:editId="54B069F4">
+                <wp:simplePos x="0" y="0"/>
+                <wp:positionH relativeFrom="column">
+                  <wp:posOffset>1017767</wp:posOffset>
+                </wp:positionH>
+                <wp:positionV relativeFrom="paragraph">
+                  <wp:posOffset>270344</wp:posOffset>
+                </wp:positionV>
+                <wp:extent cx="257175" cy="323850"/>
+                <wp:effectExtent l="0" t="0" r="66675" b="57150"/>
+                <wp:wrapNone/>
+                <wp:docPr id="31" name="Straight Arrow Connector 31"/>
+                <wp:cNvGraphicFramePr/>
+                <a:graphic xmlns:a="http://schemas.openxmlformats.org/drawingml/2006/main">
+                  <a:graphicData uri="http://schemas.microsoft.com/office/word/2010/wordprocessingShape">
+                    <wps:wsp>
+                      <wps:cNvCnPr/>
+                      <wps:spPr>
+                        <a:xfrm>
+                          <a:off x="0" y="0"/>
+                          <a:ext cx="257175" cy="323850"/>
+                        </a:xfrm>
+                        <a:prstGeom prst="straightConnector1">
+                          <a:avLst/>
+                        </a:prstGeom>
+                        <a:ln>
+                          <a:tailEnd type="triangle"/>
+                        </a:ln>
+                      </wps:spPr>
+                      <wps:style>
+                        <a:lnRef idx="1">
+                          <a:schemeClr val="accent1"/>
+                        </a:lnRef>
+                        <a:fillRef idx="0">
+                          <a:schemeClr val="accent1"/>
+                        </a:fillRef>
+                        <a:effectRef idx="0">
+                          <a:schemeClr val="accent1"/>
+                        </a:effectRef>
+                        <a:fontRef idx="minor">
+                          <a:schemeClr val="tx1"/>
+                        </a:fontRef>
+                      </wps:style>
+                      <wps:bodyPr/>
+                    </wps:wsp>
+                  </a:graphicData>
+                </a:graphic>
+              </wp:anchor>
+            </w:drawing>
+          </mc:Choice>
+          <mc:Fallback>
+            <w:pict>
+              <v:shape w14:anchorId="3E8E4A03" id="Straight Arrow Connector 31" o:spid="_x0000_s1026" type="#_x0000_t32" style="position:absolute;margin-left:80.15pt;margin-top:21.3pt;width:20.25pt;height:25.5pt;z-index:251714560;visibility:visible;mso-wrap-style:square;mso-wrap-distance-left:9pt;mso-wrap-distance-top:0;mso-wrap-distance-right:9pt;mso-wrap-distance-bottom:0;mso-position-horizontal:absolute;mso-position-horizontal-relative:text;mso-position-vertical:absolute;mso-position-vertical-relative:text" o:gfxdata="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" strokecolor="#4472c4 [3204]" strokeweight=".5pt">
+                <v:stroke endarrow="block" joinstyle="miter"/>
+              </v:shape>
+            </w:pict>
+          </mc:Fallback>
+        </mc:AlternateContent>
+      </w:r>
+      <w:r>
+        <w:rPr>
+          <w:color w:val="FF0000"/>
+        </w:rPr>
+        <w:t xml:space="preserve">docker </w:t>
+      </w:r>
+      <w:r>
+        <w:rPr>
+          <w:color w:val="FF0000"/>
+        </w:rPr>
+        <w:t>kill</w:t>
+      </w:r>
+      <w:r>
+        <w:rPr>
+          <w:color w:val="FF0000"/>
+        </w:rPr>
+        <w:t xml:space="preserve"> 932</w:t>
+      </w:r>
+      <w:r>
+        <w:rPr>
+          <w:color w:val="FF0000"/>
+        </w:rPr>
+        <w:t xml:space="preserve"> =&gt; </w:t>
+      </w:r>
+      <w:r>
+        <w:t xml:space="preserve">for </w:t>
+      </w:r>
+      <w:r>
+        <w:t>stopping</w:t>
+      </w:r>
+      <w:r>
+        <w:t>/killing container</w:t>
+      </w:r>
+      <w:r>
+        <w:t xml:space="preserve"> instant by force </w:t>
+      </w:r>
+      <w:r>
+        <w:t xml:space="preserve"> </w:t>
+      </w:r>
+    </w:p>
+    <w:p/>
+    <w:p>
       <w:pPr>
         <w:rPr>
           <w:b/>
@@ -3781,6 +4000,141 @@
           <w:szCs w:val="28"/>
         </w:rPr>
       </w:pPr>
+      <w:r>
+        <w:rPr>
+          <w:noProof/>
+          <w:color w:val="FF0000"/>
+        </w:rPr>
+        <mc:AlternateContent>
+          <mc:Choice Requires="wps">
+            <w:drawing>
+              <wp:anchor distT="45720" distB="45720" distL="114300" distR="114300" simplePos="0" relativeHeight="251715584" behindDoc="0" locked="0" layoutInCell="1" allowOverlap="1" wp14:anchorId="0EDD8D03" wp14:editId="41EDC7C4">
+                <wp:simplePos x="0" y="0"/>
+                <wp:positionH relativeFrom="margin">
+                  <wp:posOffset>993443</wp:posOffset>
+                </wp:positionH>
+                <wp:positionV relativeFrom="paragraph">
+                  <wp:posOffset>-55438</wp:posOffset>
+                </wp:positionV>
+                <wp:extent cx="952500" cy="269875"/>
+                <wp:effectExtent l="0" t="0" r="19050" b="15875"/>
+                <wp:wrapSquare wrapText="bothSides"/>
+                <wp:docPr id="192" name="Text Box 2"/>
+                <wp:cNvGraphicFramePr>
+                  <a:graphicFrameLocks xmlns:a="http://schemas.openxmlformats.org/drawingml/2006/main"/>
+                </wp:cNvGraphicFramePr>
+                <a:graphic xmlns:a="http://schemas.openxmlformats.org/drawingml/2006/main">
+                  <a:graphicData uri="http://schemas.microsoft.com/office/word/2010/wordprocessingShape">
+                    <wps:wsp>
+                      <wps:cNvSpPr txBox="1">
+                        <a:spLocks noChangeArrowheads="1"/>
+                      </wps:cNvSpPr>
+                      <wps:spPr bwMode="auto">
+                        <a:xfrm>
+                          <a:off x="0" y="0"/>
+                          <a:ext cx="952500" cy="269875"/>
+                        </a:xfrm>
+                        <a:prstGeom prst="rect">
+                          <a:avLst/>
+                        </a:prstGeom>
+                        <a:solidFill>
+                          <a:srgbClr val="FFFFFF"/>
+                        </a:solidFill>
+                        <a:ln w="9525">
+                          <a:solidFill>
+                            <a:srgbClr val="000000"/>
+                          </a:solidFill>
+                          <a:miter lim="800000"/>
+                          <a:headEnd/>
+                          <a:tailEnd/>
+                        </a:ln>
+                      </wps:spPr>
+                      <wps:txbx>
+                        <w:txbxContent>
+                          <w:p>
+                            <w:r>
+                              <w:t>Container Id</w:t>
+                            </w:r>
+                          </w:p>
+                        </w:txbxContent>
+                      </wps:txbx>
+                      <wps:bodyPr rot="0" vert="horz" wrap="square" lIns="91440" tIns="45720" rIns="91440" bIns="45720" anchor="t" anchorCtr="0">
+                        <a:noAutofit/>
+                      </wps:bodyPr>
+                    </wps:wsp>
+                  </a:graphicData>
+                </a:graphic>
+                <wp14:sizeRelH relativeFrom="margin">
+                  <wp14:pctWidth>0</wp14:pctWidth>
+                </wp14:sizeRelH>
+                <wp14:sizeRelV relativeFrom="margin">
+                  <wp14:pctHeight>0</wp14:pctHeight>
+                </wp14:sizeRelV>
+              </wp:anchor>
+            </w:drawing>
+          </mc:Choice>
+          <mc:Fallback>
+            <w:pict>
+              <v:shape w14:anchorId="0EDD8D03" id="_x0000_s1039" type="#_x0000_t202" style="position:absolute;margin-left:78.2pt;margin-top:-4.35pt;width:75pt;height:21.25pt;z-index:251715584;visibility:visible;mso-wrap-style:square;mso-width-percent:0;mso-height-percent:0;mso-wrap-distance-left:9pt;mso-wrap-distance-top:3.6pt;mso-wrap-distance-right:9pt;mso-wrap-distance-bottom:3.6pt;mso-position-horizontal:absolute;mso-position-horizontal-relative:margin;mso-position-vertical:absolute;mso-position-vertical-relative:text;mso-width-percent:0;mso-height-percent:0;mso-width-relative:margin;mso-height-relative:margin;v-text-anchor:top" o:gfxdata="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">
+                <v:textbox>
+                  <w:txbxContent>
+                    <w:p>
+                      <w:r>
+                        <w:t>Container Id</w:t>
+                      </w:r>
+                    </w:p>
+                  </w:txbxContent>
+                </v:textbox>
+                <w10:wrap type="square" anchorx="margin"/>
+              </v:shape>
+            </w:pict>
+          </mc:Fallback>
+        </mc:AlternateContent>
+      </w:r>
+    </w:p>
+    <w:p>
+      <w:r>
+        <w:rPr>
+          <w:color w:val="FF0000"/>
+        </w:rPr>
+        <w:lastRenderedPageBreak/>
+        <w:t xml:space="preserve">docker </w:t>
+      </w:r>
+      <w:r>
+        <w:rPr>
+          <w:color w:val="FF0000"/>
+        </w:rPr>
+        <w:t>kill</w:t>
+      </w:r>
+      <w:r>
+        <w:rPr>
+          <w:color w:val="FF0000"/>
+        </w:rPr>
+        <w:t xml:space="preserve"> $(docker </w:t>
+      </w:r>
+      <w:proofErr w:type="spellStart"/>
+      <w:r>
+        <w:rPr>
+          <w:color w:val="FF0000"/>
+        </w:rPr>
+        <w:t>ps</w:t>
+      </w:r>
+      <w:proofErr w:type="spellEnd"/>
+      <w:r>
+        <w:rPr>
+          <w:color w:val="FF0000"/>
+        </w:rPr>
+        <w:t xml:space="preserve"> -q) =&gt; </w:t>
+      </w:r>
+      <w:r>
+        <w:t>kill</w:t>
+      </w:r>
+      <w:r>
+        <w:t xml:space="preserve"> all container</w:t>
+      </w:r>
+      <w:r>
+        <w:t>s</w:t>
+      </w:r>
     </w:p>
     <w:p>
       <w:pPr>
@@ -3811,14 +4165,33 @@
           <w:szCs w:val="28"/>
         </w:rPr>
       </w:pPr>
-      <w:r>
+    </w:p>
+    <w:p>
+      <w:pPr>
         <w:rPr>
           <w:b/>
           <w:bCs/>
           <w:sz w:val="28"/>
           <w:szCs w:val="28"/>
         </w:rPr>
-        <w:lastRenderedPageBreak/>
+      </w:pPr>
+    </w:p>
+    <w:p>
+      <w:pPr>
+        <w:rPr>
+          <w:b/>
+          <w:bCs/>
+          <w:sz w:val="28"/>
+          <w:szCs w:val="28"/>
+        </w:rPr>
+      </w:pPr>
+      <w:r>
+        <w:rPr>
+          <w:b/>
+          <w:bCs/>
+          <w:sz w:val="28"/>
+          <w:szCs w:val="28"/>
+        </w:rPr>
         <w:t xml:space="preserve">docker </w:t>
       </w:r>
       <w:proofErr w:type="spellStart"/>
@@ -5080,6 +5453,7 @@
           <w:bCs/>
           <w:color w:val="FF0000"/>
         </w:rPr>
+        <w:lastRenderedPageBreak/>
         <w:t>new-</w:t>
       </w:r>
       <w:proofErr w:type="gramStart"/>
@@ -5105,6 +5479,682 @@
         <w:t>image name</w:t>
       </w:r>
     </w:p>
+    <w:p/>
+    <w:p/>
+    <w:p>
+      <w:pPr>
+        <w:rPr>
+          <w:b/>
+          <w:bCs/>
+          <w:sz w:val="28"/>
+          <w:szCs w:val="28"/>
+        </w:rPr>
+      </w:pPr>
+      <w:r>
+        <w:rPr>
+          <w:b/>
+          <w:bCs/>
+          <w:sz w:val="28"/>
+          <w:szCs w:val="28"/>
+        </w:rPr>
+        <w:t xml:space="preserve">docker </w:t>
+      </w:r>
+      <w:r>
+        <w:rPr>
+          <w:b/>
+          <w:bCs/>
+          <w:sz w:val="28"/>
+          <w:szCs w:val="28"/>
+        </w:rPr>
+        <w:t>volume</w:t>
+      </w:r>
+      <w:r>
+        <w:rPr>
+          <w:b/>
+          <w:bCs/>
+          <w:sz w:val="28"/>
+          <w:szCs w:val="28"/>
+        </w:rPr>
+        <w:t xml:space="preserve"> command with options:</w:t>
+      </w:r>
+    </w:p>
+    <w:p>
+      <w:r>
+        <w:rPr>
+          <w:color w:val="FF0000"/>
+        </w:rPr>
+        <w:t xml:space="preserve">docker volume ls </w:t>
+      </w:r>
+      <w:r>
+        <w:t xml:space="preserve">=&gt; for list of </w:t>
+      </w:r>
+      <w:r>
+        <w:t xml:space="preserve">local </w:t>
+      </w:r>
+      <w:r>
+        <w:t xml:space="preserve">volumes </w:t>
+      </w:r>
+    </w:p>
+    <w:p>
+      <w:pPr>
+        <w:rPr>
+          <w:color w:val="FF0000"/>
+        </w:rPr>
+      </w:pPr>
+      <w:r>
+        <w:rPr>
+          <w:noProof/>
+          <w:color w:val="FF0000"/>
+        </w:rPr>
+        <mc:AlternateContent>
+          <mc:Choice Requires="wps">
+            <w:drawing>
+              <wp:anchor distT="0" distB="0" distL="114300" distR="114300" simplePos="0" relativeHeight="251721728" behindDoc="0" locked="0" layoutInCell="1" allowOverlap="1" wp14:anchorId="3E56117A" wp14:editId="3AD8CD7B">
+                <wp:simplePos x="0" y="0"/>
+                <wp:positionH relativeFrom="margin">
+                  <wp:posOffset>1367624</wp:posOffset>
+                </wp:positionH>
+                <wp:positionV relativeFrom="paragraph">
+                  <wp:posOffset>199749</wp:posOffset>
+                </wp:positionV>
+                <wp:extent cx="4349281" cy="7979"/>
+                <wp:effectExtent l="0" t="0" r="32385" b="30480"/>
+                <wp:wrapNone/>
+                <wp:docPr id="210" name="Straight Connector 210"/>
+                <wp:cNvGraphicFramePr/>
+                <a:graphic xmlns:a="http://schemas.openxmlformats.org/drawingml/2006/main">
+                  <a:graphicData uri="http://schemas.microsoft.com/office/word/2010/wordprocessingShape">
+                    <wps:wsp>
+                      <wps:cNvCnPr/>
+                      <wps:spPr>
+                        <a:xfrm flipV="1">
+                          <a:off x="0" y="0"/>
+                          <a:ext cx="4349281" cy="7979"/>
+                        </a:xfrm>
+                        <a:prstGeom prst="line">
+                          <a:avLst/>
+                        </a:prstGeom>
+                      </wps:spPr>
+                      <wps:style>
+                        <a:lnRef idx="1">
+                          <a:schemeClr val="accent1"/>
+                        </a:lnRef>
+                        <a:fillRef idx="0">
+                          <a:schemeClr val="accent1"/>
+                        </a:fillRef>
+                        <a:effectRef idx="0">
+                          <a:schemeClr val="accent1"/>
+                        </a:effectRef>
+                        <a:fontRef idx="minor">
+                          <a:schemeClr val="tx1"/>
+                        </a:fontRef>
+                      </wps:style>
+                      <wps:bodyPr/>
+                    </wps:wsp>
+                  </a:graphicData>
+                </a:graphic>
+                <wp14:sizeRelH relativeFrom="margin">
+                  <wp14:pctWidth>0</wp14:pctWidth>
+                </wp14:sizeRelH>
+                <wp14:sizeRelV relativeFrom="margin">
+                  <wp14:pctHeight>0</wp14:pctHeight>
+                </wp14:sizeRelV>
+              </wp:anchor>
+            </w:drawing>
+          </mc:Choice>
+          <mc:Fallback>
+            <w:pict>
+              <v:line w14:anchorId="534C744E" id="Straight Connector 210" o:spid="_x0000_s1026" style="position:absolute;flip:y;z-index:251721728;visibility:visible;mso-wrap-style:square;mso-width-percent:0;mso-height-percent:0;mso-wrap-distance-left:9pt;mso-wrap-distance-top:0;mso-wrap-distance-right:9pt;mso-wrap-distance-bottom:0;mso-position-horizontal:absolute;mso-position-horizontal-relative:margin;mso-position-vertical:absolute;mso-position-vertical-relative:text;mso-width-percent:0;mso-height-percent:0;mso-width-relative:margin;mso-height-relative:margin" from="107.7pt,15.75pt" to="450.15pt,16.4pt" o:gfxdata="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" strokecolor="#4472c4 [3204]" strokeweight=".5pt">
+                <v:stroke joinstyle="miter"/>
+                <w10:wrap anchorx="margin"/>
+              </v:line>
+            </w:pict>
+          </mc:Fallback>
+        </mc:AlternateContent>
+      </w:r>
+      <w:r>
+        <w:rPr>
+          <w:noProof/>
+          <w:color w:val="FF0000"/>
+        </w:rPr>
+        <mc:AlternateContent>
+          <mc:Choice Requires="wps">
+            <w:drawing>
+              <wp:anchor distT="0" distB="0" distL="114300" distR="114300" simplePos="0" relativeHeight="251718656" behindDoc="0" locked="0" layoutInCell="1" allowOverlap="1" wp14:anchorId="51E1C4F8" wp14:editId="114097BD">
+                <wp:simplePos x="0" y="0"/>
+                <wp:positionH relativeFrom="column">
+                  <wp:posOffset>3021468</wp:posOffset>
+                </wp:positionH>
+                <wp:positionV relativeFrom="paragraph">
+                  <wp:posOffset>285888</wp:posOffset>
+                </wp:positionV>
+                <wp:extent cx="257175" cy="323850"/>
+                <wp:effectExtent l="0" t="0" r="66675" b="57150"/>
+                <wp:wrapNone/>
+                <wp:docPr id="201" name="Straight Arrow Connector 201"/>
+                <wp:cNvGraphicFramePr/>
+                <a:graphic xmlns:a="http://schemas.openxmlformats.org/drawingml/2006/main">
+                  <a:graphicData uri="http://schemas.microsoft.com/office/word/2010/wordprocessingShape">
+                    <wps:wsp>
+                      <wps:cNvCnPr/>
+                      <wps:spPr>
+                        <a:xfrm>
+                          <a:off x="0" y="0"/>
+                          <a:ext cx="257175" cy="323850"/>
+                        </a:xfrm>
+                        <a:prstGeom prst="straightConnector1">
+                          <a:avLst/>
+                        </a:prstGeom>
+                        <a:ln>
+                          <a:tailEnd type="triangle"/>
+                        </a:ln>
+                      </wps:spPr>
+                      <wps:style>
+                        <a:lnRef idx="1">
+                          <a:schemeClr val="accent1"/>
+                        </a:lnRef>
+                        <a:fillRef idx="0">
+                          <a:schemeClr val="accent1"/>
+                        </a:fillRef>
+                        <a:effectRef idx="0">
+                          <a:schemeClr val="accent1"/>
+                        </a:effectRef>
+                        <a:fontRef idx="minor">
+                          <a:schemeClr val="tx1"/>
+                        </a:fontRef>
+                      </wps:style>
+                      <wps:bodyPr/>
+                    </wps:wsp>
+                  </a:graphicData>
+                </a:graphic>
+              </wp:anchor>
+            </w:drawing>
+          </mc:Choice>
+          <mc:Fallback>
+            <w:pict>
+              <v:shape w14:anchorId="62BFD762" id="Straight Arrow Connector 201" o:spid="_x0000_s1026" type="#_x0000_t32" style="position:absolute;margin-left:237.9pt;margin-top:22.5pt;width:20.25pt;height:25.5pt;z-index:251718656;visibility:visible;mso-wrap-style:square;mso-wrap-distance-left:9pt;mso-wrap-distance-top:0;mso-wrap-distance-right:9pt;mso-wrap-distance-bottom:0;mso-position-horizontal:absolute;mso-position-horizontal-relative:text;mso-position-vertical:absolute;mso-position-vertical-relative:text" o:gfxdata="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" strokecolor="#4472c4 [3204]" strokeweight=".5pt">
+                <v:stroke endarrow="block" joinstyle="miter"/>
+              </v:shape>
+            </w:pict>
+          </mc:Fallback>
+        </mc:AlternateContent>
+      </w:r>
+      <w:r>
+        <w:rPr>
+          <w:color w:val="FF0000"/>
+        </w:rPr>
+        <w:t xml:space="preserve">docker volume </w:t>
+      </w:r>
+      <w:r>
+        <w:rPr>
+          <w:color w:val="FF0000"/>
+        </w:rPr>
+        <w:t xml:space="preserve">inspect </w:t>
+      </w:r>
+      <w:r>
+        <w:rPr>
+          <w:color w:val="FF0000"/>
+        </w:rPr>
+        <w:t>0c9e6c74e525a6cfb8e55556d0e6d6e8a52236c4f6555eb667a69490be921e7d</w:t>
+      </w:r>
+      <w:r>
+        <w:rPr>
+          <w:color w:val="FF0000"/>
+        </w:rPr>
+        <w:t xml:space="preserve"> </w:t>
+      </w:r>
+    </w:p>
+    <w:p>
+      <w:pPr>
+        <w:ind w:firstLine="720"/>
+      </w:pPr>
+      <w:r>
+        <w:rPr>
+          <w:color w:val="FF0000"/>
+        </w:rPr>
+        <w:t xml:space="preserve"> </w:t>
+      </w:r>
+      <w:r>
+        <w:t xml:space="preserve">=&gt; list of local volumes </w:t>
+      </w:r>
+    </w:p>
+    <w:p>
+      <w:r>
+        <w:rPr>
+          <w:noProof/>
+          <w:color w:val="FF0000"/>
+        </w:rPr>
+        <mc:AlternateContent>
+          <mc:Choice Requires="wps">
+            <w:drawing>
+              <wp:anchor distT="45720" distB="45720" distL="114300" distR="114300" simplePos="0" relativeHeight="251719680" behindDoc="0" locked="0" layoutInCell="1" allowOverlap="1" wp14:anchorId="1C5A4249" wp14:editId="40C65D27">
+                <wp:simplePos x="0" y="0"/>
+                <wp:positionH relativeFrom="margin">
+                  <wp:posOffset>2973153</wp:posOffset>
+                </wp:positionH>
+                <wp:positionV relativeFrom="paragraph">
+                  <wp:posOffset>96272</wp:posOffset>
+                </wp:positionV>
+                <wp:extent cx="1231900" cy="269875"/>
+                <wp:effectExtent l="0" t="0" r="25400" b="15875"/>
+                <wp:wrapSquare wrapText="bothSides"/>
+                <wp:docPr id="202" name="Text Box 2"/>
+                <wp:cNvGraphicFramePr>
+                  <a:graphicFrameLocks xmlns:a="http://schemas.openxmlformats.org/drawingml/2006/main"/>
+                </wp:cNvGraphicFramePr>
+                <a:graphic xmlns:a="http://schemas.openxmlformats.org/drawingml/2006/main">
+                  <a:graphicData uri="http://schemas.microsoft.com/office/word/2010/wordprocessingShape">
+                    <wps:wsp>
+                      <wps:cNvSpPr txBox="1">
+                        <a:spLocks noChangeArrowheads="1"/>
+                      </wps:cNvSpPr>
+                      <wps:spPr bwMode="auto">
+                        <a:xfrm>
+                          <a:off x="0" y="0"/>
+                          <a:ext cx="1231900" cy="269875"/>
+                        </a:xfrm>
+                        <a:prstGeom prst="rect">
+                          <a:avLst/>
+                        </a:prstGeom>
+                        <a:solidFill>
+                          <a:srgbClr val="FFFFFF"/>
+                        </a:solidFill>
+                        <a:ln w="9525">
+                          <a:solidFill>
+                            <a:srgbClr val="000000"/>
+                          </a:solidFill>
+                          <a:miter lim="800000"/>
+                          <a:headEnd/>
+                          <a:tailEnd/>
+                        </a:ln>
+                      </wps:spPr>
+                      <wps:txbx>
+                        <w:txbxContent>
+                          <w:p>
+                            <w:r>
+                              <w:t>volume</w:t>
+                            </w:r>
+                            <w:r>
+                              <w:t xml:space="preserve"> </w:t>
+                            </w:r>
+                            <w:r>
+                              <w:t>name</w:t>
+                            </w:r>
+                          </w:p>
+                        </w:txbxContent>
+                      </wps:txbx>
+                      <wps:bodyPr rot="0" vert="horz" wrap="square" lIns="91440" tIns="45720" rIns="91440" bIns="45720" anchor="t" anchorCtr="0">
+                        <a:noAutofit/>
+                      </wps:bodyPr>
+                    </wps:wsp>
+                  </a:graphicData>
+                </a:graphic>
+                <wp14:sizeRelH relativeFrom="margin">
+                  <wp14:pctWidth>0</wp14:pctWidth>
+                </wp14:sizeRelH>
+                <wp14:sizeRelV relativeFrom="margin">
+                  <wp14:pctHeight>0</wp14:pctHeight>
+                </wp14:sizeRelV>
+              </wp:anchor>
+            </w:drawing>
+          </mc:Choice>
+          <mc:Fallback>
+            <w:pict>
+              <v:shape w14:anchorId="1C5A4249" id="_x0000_s1040" type="#_x0000_t202" style="position:absolute;margin-left:234.1pt;margin-top:7.6pt;width:97pt;height:21.25pt;z-index:251719680;visibility:visible;mso-wrap-style:square;mso-width-percent:0;mso-height-percent:0;mso-wrap-distance-left:9pt;mso-wrap-distance-top:3.6pt;mso-wrap-distance-right:9pt;mso-wrap-distance-bottom:3.6pt;mso-position-horizontal:absolute;mso-position-horizontal-relative:margin;mso-position-vertical:absolute;mso-position-vertical-relative:text;mso-width-percent:0;mso-height-percent:0;mso-width-relative:margin;mso-height-relative:margin;v-text-anchor:top" o:gfxdata="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">
+                <v:textbox>
+                  <w:txbxContent>
+                    <w:p>
+                      <w:r>
+                        <w:t>volume</w:t>
+                      </w:r>
+                      <w:r>
+                        <w:t xml:space="preserve"> </w:t>
+                      </w:r>
+                      <w:r>
+                        <w:t>name</w:t>
+                      </w:r>
+                    </w:p>
+                  </w:txbxContent>
+                </v:textbox>
+                <w10:wrap type="square" anchorx="margin"/>
+              </v:shape>
+            </w:pict>
+          </mc:Fallback>
+        </mc:AlternateContent>
+      </w:r>
+    </w:p>
+    <w:p/>
+    <w:p/>
+    <w:p/>
+    <w:p>
+      <w:pPr>
+        <w:rPr>
+          <w:color w:val="FF0000"/>
+        </w:rPr>
+      </w:pPr>
+      <w:r>
+        <w:rPr>
+          <w:noProof/>
+          <w:color w:val="FF0000"/>
+        </w:rPr>
+        <mc:AlternateContent>
+          <mc:Choice Requires="wps">
+            <w:drawing>
+              <wp:anchor distT="0" distB="0" distL="114300" distR="114300" simplePos="0" relativeHeight="251725824" behindDoc="0" locked="0" layoutInCell="1" allowOverlap="1" wp14:anchorId="0E111524" wp14:editId="4064C099">
+                <wp:simplePos x="0" y="0"/>
+                <wp:positionH relativeFrom="margin">
+                  <wp:posOffset>1367624</wp:posOffset>
+                </wp:positionH>
+                <wp:positionV relativeFrom="paragraph">
+                  <wp:posOffset>199749</wp:posOffset>
+                </wp:positionV>
+                <wp:extent cx="4349281" cy="7979"/>
+                <wp:effectExtent l="0" t="0" r="32385" b="30480"/>
+                <wp:wrapNone/>
+                <wp:docPr id="211" name="Straight Connector 211"/>
+                <wp:cNvGraphicFramePr/>
+                <a:graphic xmlns:a="http://schemas.openxmlformats.org/drawingml/2006/main">
+                  <a:graphicData uri="http://schemas.microsoft.com/office/word/2010/wordprocessingShape">
+                    <wps:wsp>
+                      <wps:cNvCnPr/>
+                      <wps:spPr>
+                        <a:xfrm flipV="1">
+                          <a:off x="0" y="0"/>
+                          <a:ext cx="4349281" cy="7979"/>
+                        </a:xfrm>
+                        <a:prstGeom prst="line">
+                          <a:avLst/>
+                        </a:prstGeom>
+                      </wps:spPr>
+                      <wps:style>
+                        <a:lnRef idx="1">
+                          <a:schemeClr val="accent1"/>
+                        </a:lnRef>
+                        <a:fillRef idx="0">
+                          <a:schemeClr val="accent1"/>
+                        </a:fillRef>
+                        <a:effectRef idx="0">
+                          <a:schemeClr val="accent1"/>
+                        </a:effectRef>
+                        <a:fontRef idx="minor">
+                          <a:schemeClr val="tx1"/>
+                        </a:fontRef>
+                      </wps:style>
+                      <wps:bodyPr/>
+                    </wps:wsp>
+                  </a:graphicData>
+                </a:graphic>
+                <wp14:sizeRelH relativeFrom="margin">
+                  <wp14:pctWidth>0</wp14:pctWidth>
+                </wp14:sizeRelH>
+                <wp14:sizeRelV relativeFrom="margin">
+                  <wp14:pctHeight>0</wp14:pctHeight>
+                </wp14:sizeRelV>
+              </wp:anchor>
+            </w:drawing>
+          </mc:Choice>
+          <mc:Fallback>
+            <w:pict>
+              <v:line w14:anchorId="0298EFE7" id="Straight Connector 211" o:spid="_x0000_s1026" style="position:absolute;flip:y;z-index:251725824;visibility:visible;mso-wrap-style:square;mso-width-percent:0;mso-height-percent:0;mso-wrap-distance-left:9pt;mso-wrap-distance-top:0;mso-wrap-distance-right:9pt;mso-wrap-distance-bottom:0;mso-position-horizontal:absolute;mso-position-horizontal-relative:margin;mso-position-vertical:absolute;mso-position-vertical-relative:text;mso-width-percent:0;mso-height-percent:0;mso-width-relative:margin;mso-height-relative:margin" from="107.7pt,15.75pt" to="450.15pt,16.4pt" o:gfxdata="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" strokecolor="#4472c4 [3204]" strokeweight=".5pt">
+                <v:stroke joinstyle="miter"/>
+                <w10:wrap anchorx="margin"/>
+              </v:line>
+            </w:pict>
+          </mc:Fallback>
+        </mc:AlternateContent>
+      </w:r>
+      <w:r>
+        <w:rPr>
+          <w:noProof/>
+          <w:color w:val="FF0000"/>
+        </w:rPr>
+        <mc:AlternateContent>
+          <mc:Choice Requires="wps">
+            <w:drawing>
+              <wp:anchor distT="0" distB="0" distL="114300" distR="114300" simplePos="0" relativeHeight="251723776" behindDoc="0" locked="0" layoutInCell="1" allowOverlap="1" wp14:anchorId="743D8219" wp14:editId="76B4F516">
+                <wp:simplePos x="0" y="0"/>
+                <wp:positionH relativeFrom="column">
+                  <wp:posOffset>3021468</wp:posOffset>
+                </wp:positionH>
+                <wp:positionV relativeFrom="paragraph">
+                  <wp:posOffset>285888</wp:posOffset>
+                </wp:positionV>
+                <wp:extent cx="257175" cy="323850"/>
+                <wp:effectExtent l="0" t="0" r="66675" b="57150"/>
+                <wp:wrapNone/>
+                <wp:docPr id="212" name="Straight Arrow Connector 212"/>
+                <wp:cNvGraphicFramePr/>
+                <a:graphic xmlns:a="http://schemas.openxmlformats.org/drawingml/2006/main">
+                  <a:graphicData uri="http://schemas.microsoft.com/office/word/2010/wordprocessingShape">
+                    <wps:wsp>
+                      <wps:cNvCnPr/>
+                      <wps:spPr>
+                        <a:xfrm>
+                          <a:off x="0" y="0"/>
+                          <a:ext cx="257175" cy="323850"/>
+                        </a:xfrm>
+                        <a:prstGeom prst="straightConnector1">
+                          <a:avLst/>
+                        </a:prstGeom>
+                        <a:ln>
+                          <a:tailEnd type="triangle"/>
+                        </a:ln>
+                      </wps:spPr>
+                      <wps:style>
+                        <a:lnRef idx="1">
+                          <a:schemeClr val="accent1"/>
+                        </a:lnRef>
+                        <a:fillRef idx="0">
+                          <a:schemeClr val="accent1"/>
+                        </a:fillRef>
+                        <a:effectRef idx="0">
+                          <a:schemeClr val="accent1"/>
+                        </a:effectRef>
+                        <a:fontRef idx="minor">
+                          <a:schemeClr val="tx1"/>
+                        </a:fontRef>
+                      </wps:style>
+                      <wps:bodyPr/>
+                    </wps:wsp>
+                  </a:graphicData>
+                </a:graphic>
+              </wp:anchor>
+            </w:drawing>
+          </mc:Choice>
+          <mc:Fallback>
+            <w:pict>
+              <v:shape w14:anchorId="380E7E7C" id="Straight Arrow Connector 212" o:spid="_x0000_s1026" type="#_x0000_t32" style="position:absolute;margin-left:237.9pt;margin-top:22.5pt;width:20.25pt;height:25.5pt;z-index:251723776;visibility:visible;mso-wrap-style:square;mso-wrap-distance-left:9pt;mso-wrap-distance-top:0;mso-wrap-distance-right:9pt;mso-wrap-distance-bottom:0;mso-position-horizontal:absolute;mso-position-horizontal-relative:text;mso-position-vertical:absolute;mso-position-vertical-relative:text" o:gfxdata="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" strokecolor="#4472c4 [3204]" strokeweight=".5pt">
+                <v:stroke endarrow="block" joinstyle="miter"/>
+              </v:shape>
+            </w:pict>
+          </mc:Fallback>
+        </mc:AlternateContent>
+      </w:r>
+      <w:r>
+        <w:rPr>
+          <w:color w:val="FF0000"/>
+        </w:rPr>
+        <w:t xml:space="preserve">docker volume </w:t>
+      </w:r>
+      <w:r>
+        <w:rPr>
+          <w:color w:val="FF0000"/>
+        </w:rPr>
+        <w:t>rm</w:t>
+      </w:r>
+      <w:r>
+        <w:rPr>
+          <w:color w:val="FF0000"/>
+        </w:rPr>
+        <w:t xml:space="preserve"> </w:t>
+      </w:r>
+      <w:r>
+        <w:rPr>
+          <w:color w:val="FF0000"/>
+        </w:rPr>
+        <w:t>0c9e6c74e525a6cfb8e55556d0e6d6e8a52236c4f6555eb667a69490be921e7d</w:t>
+      </w:r>
+      <w:r>
+        <w:rPr>
+          <w:color w:val="FF0000"/>
+        </w:rPr>
+        <w:t xml:space="preserve"> </w:t>
+      </w:r>
+    </w:p>
+    <w:p>
+      <w:pPr>
+        <w:ind w:firstLine="720"/>
+      </w:pPr>
+      <w:r>
+        <w:rPr>
+          <w:color w:val="FF0000"/>
+        </w:rPr>
+        <w:t xml:space="preserve"> </w:t>
+      </w:r>
+      <w:r>
+        <w:t xml:space="preserve">=&gt; for </w:t>
+      </w:r>
+      <w:r>
+        <w:t>removing vol</w:t>
+      </w:r>
+      <w:r>
+        <w:t>ume (one/more)</w:t>
+      </w:r>
+    </w:p>
+    <w:p>
+      <w:r>
+        <w:rPr>
+          <w:noProof/>
+          <w:color w:val="FF0000"/>
+        </w:rPr>
+        <mc:AlternateContent>
+          <mc:Choice Requires="wps">
+            <w:drawing>
+              <wp:anchor distT="45720" distB="45720" distL="114300" distR="114300" simplePos="0" relativeHeight="251724800" behindDoc="0" locked="0" layoutInCell="1" allowOverlap="1" wp14:anchorId="172B3E83" wp14:editId="7109E242">
+                <wp:simplePos x="0" y="0"/>
+                <wp:positionH relativeFrom="margin">
+                  <wp:posOffset>2973153</wp:posOffset>
+                </wp:positionH>
+                <wp:positionV relativeFrom="paragraph">
+                  <wp:posOffset>96272</wp:posOffset>
+                </wp:positionV>
+                <wp:extent cx="1231900" cy="269875"/>
+                <wp:effectExtent l="0" t="0" r="25400" b="15875"/>
+                <wp:wrapSquare wrapText="bothSides"/>
+                <wp:docPr id="213" name="Text Box 2"/>
+                <wp:cNvGraphicFramePr>
+                  <a:graphicFrameLocks xmlns:a="http://schemas.openxmlformats.org/drawingml/2006/main"/>
+                </wp:cNvGraphicFramePr>
+                <a:graphic xmlns:a="http://schemas.openxmlformats.org/drawingml/2006/main">
+                  <a:graphicData uri="http://schemas.microsoft.com/office/word/2010/wordprocessingShape">
+                    <wps:wsp>
+                      <wps:cNvSpPr txBox="1">
+                        <a:spLocks noChangeArrowheads="1"/>
+                      </wps:cNvSpPr>
+                      <wps:spPr bwMode="auto">
+                        <a:xfrm>
+                          <a:off x="0" y="0"/>
+                          <a:ext cx="1231900" cy="269875"/>
+                        </a:xfrm>
+                        <a:prstGeom prst="rect">
+                          <a:avLst/>
+                        </a:prstGeom>
+                        <a:solidFill>
+                          <a:srgbClr val="FFFFFF"/>
+                        </a:solidFill>
+                        <a:ln w="9525">
+                          <a:solidFill>
+                            <a:srgbClr val="000000"/>
+                          </a:solidFill>
+                          <a:miter lim="800000"/>
+                          <a:headEnd/>
+                          <a:tailEnd/>
+                        </a:ln>
+                      </wps:spPr>
+                      <wps:txbx>
+                        <w:txbxContent>
+                          <w:p>
+                            <w:r>
+                              <w:t>volume name</w:t>
+                            </w:r>
+                          </w:p>
+                        </w:txbxContent>
+                      </wps:txbx>
+                      <wps:bodyPr rot="0" vert="horz" wrap="square" lIns="91440" tIns="45720" rIns="91440" bIns="45720" anchor="t" anchorCtr="0">
+                        <a:noAutofit/>
+                      </wps:bodyPr>
+                    </wps:wsp>
+                  </a:graphicData>
+                </a:graphic>
+                <wp14:sizeRelH relativeFrom="margin">
+                  <wp14:pctWidth>0</wp14:pctWidth>
+                </wp14:sizeRelH>
+                <wp14:sizeRelV relativeFrom="margin">
+                  <wp14:pctHeight>0</wp14:pctHeight>
+                </wp14:sizeRelV>
+              </wp:anchor>
+            </w:drawing>
+          </mc:Choice>
+          <mc:Fallback>
+            <w:pict>
+              <v:shape w14:anchorId="172B3E83" id="_x0000_s1041" type="#_x0000_t202" style="position:absolute;margin-left:234.1pt;margin-top:7.6pt;width:97pt;height:21.25pt;z-index:251724800;visibility:visible;mso-wrap-style:square;mso-width-percent:0;mso-height-percent:0;mso-wrap-distance-left:9pt;mso-wrap-distance-top:3.6pt;mso-wrap-distance-right:9pt;mso-wrap-distance-bottom:3.6pt;mso-position-horizontal:absolute;mso-position-horizontal-relative:margin;mso-position-vertical:absolute;mso-position-vertical-relative:text;mso-width-percent:0;mso-height-percent:0;mso-width-relative:margin;mso-height-relative:margin;v-text-anchor:top" o:gfxdata="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">
+                <v:textbox>
+                  <w:txbxContent>
+                    <w:p>
+                      <w:r>
+                        <w:t>volume name</w:t>
+                      </w:r>
+                    </w:p>
+                  </w:txbxContent>
+                </v:textbox>
+                <w10:wrap type="square" anchorx="margin"/>
+              </v:shape>
+            </w:pict>
+          </mc:Fallback>
+        </mc:AlternateContent>
+      </w:r>
+    </w:p>
+    <w:p>
+      <w:pPr>
+        <w:rPr>
+          <w:color w:val="FF0000"/>
+        </w:rPr>
+      </w:pPr>
+    </w:p>
+    <w:p>
+      <w:pPr>
+        <w:rPr>
+          <w:color w:val="FF0000"/>
+        </w:rPr>
+      </w:pPr>
+    </w:p>
+    <w:p>
+      <w:pPr>
+        <w:rPr>
+          <w:color w:val="000000" w:themeColor="text1"/>
+        </w:rPr>
+      </w:pPr>
+      <w:r>
+        <w:rPr>
+          <w:color w:val="FF0000"/>
+        </w:rPr>
+        <w:t xml:space="preserve">docker volume </w:t>
+      </w:r>
+      <w:r>
+        <w:rPr>
+          <w:color w:val="FF0000"/>
+        </w:rPr>
+        <w:t xml:space="preserve">prune =&gt; </w:t>
+      </w:r>
+      <w:r>
+        <w:rPr>
+          <w:color w:val="000000" w:themeColor="text1"/>
+        </w:rPr>
+        <w:t>remove all unused local volumes</w:t>
+      </w:r>
+    </w:p>
+    <w:p/>
+    <w:p/>
     <w:sectPr>
       <w:pgSz w:w="12240" w:h="15840"/>
       <w:pgMar w:top="1440" w:right="1440" w:bottom="1440" w:left="1440" w:header="720" w:footer="720" w:gutter="0"/>
@@ -5865,7 +6915,7 @@
   <w:style w:type="paragraph" w:default="1" w:styleId="Normal">
     <w:name w:val="Normal"/>
     <w:qFormat/>
-    <w:rsid w:val="000F7432"/>
+    <w:rsid w:val="006339EF"/>
   </w:style>
   <w:style w:type="character" w:default="1" w:styleId="DefaultParagraphFont">
     <w:name w:val="Default Paragraph Font"/>

</xml_diff>

<commit_message>
docker version, info, system command --doc updated
</commit_message>
<xml_diff>
--- a/docker command.docx
+++ b/docker command.docx
@@ -3035,26 +3035,14 @@
         <w:rPr>
           <w:color w:val="FF0000"/>
         </w:rPr>
-        <w:t xml:space="preserve">  </w:t>
-      </w:r>
-      <w:r>
-        <w:rPr>
-          <w:color w:val="FF0000"/>
-        </w:rPr>
-        <w:t>-</w:t>
+        <w:t xml:space="preserve">  -</w:t>
       </w:r>
       <w:proofErr w:type="gramEnd"/>
       <w:r>
         <w:rPr>
           <w:color w:val="FF0000"/>
         </w:rPr>
-        <w:t xml:space="preserve">F </w:t>
-      </w:r>
-      <w:r>
-        <w:rPr>
-          <w:color w:val="FF0000"/>
-        </w:rPr>
-        <w:t xml:space="preserve">= &gt;  </w:t>
+        <w:t xml:space="preserve">F = &gt;  </w:t>
       </w:r>
       <w:r>
         <w:t>remove one container</w:t>
@@ -4127,34 +4115,192 @@
         <w:t xml:space="preserve"> -q) =&gt; </w:t>
       </w:r>
       <w:r>
-        <w:t>kill</w:t>
-      </w:r>
-      <w:r>
-        <w:t xml:space="preserve"> all container</w:t>
-      </w:r>
-      <w:r>
-        <w:t>s</w:t>
-      </w:r>
-    </w:p>
-    <w:p>
-      <w:pPr>
-        <w:rPr>
-          <w:b/>
-          <w:bCs/>
-          <w:sz w:val="28"/>
-          <w:szCs w:val="28"/>
-        </w:rPr>
-      </w:pPr>
-    </w:p>
-    <w:p>
-      <w:pPr>
-        <w:rPr>
-          <w:b/>
-          <w:bCs/>
-          <w:sz w:val="28"/>
-          <w:szCs w:val="28"/>
-        </w:rPr>
-      </w:pPr>
+        <w:t>kill all containers</w:t>
+      </w:r>
+    </w:p>
+    <w:p>
+      <w:r>
+        <w:rPr>
+          <w:color w:val="FF0000"/>
+        </w:rPr>
+        <w:t xml:space="preserve">docker </w:t>
+      </w:r>
+      <w:proofErr w:type="gramStart"/>
+      <w:r>
+        <w:rPr>
+          <w:color w:val="FF0000"/>
+        </w:rPr>
+        <w:t xml:space="preserve">version </w:t>
+      </w:r>
+      <w:r>
+        <w:t xml:space="preserve"> =</w:t>
+      </w:r>
+      <w:proofErr w:type="gramEnd"/>
+      <w:r>
+        <w:t xml:space="preserve">&gt; for docker version information </w:t>
+      </w:r>
+    </w:p>
+    <w:p>
+      <w:r>
+        <w:rPr>
+          <w:color w:val="FF0000"/>
+        </w:rPr>
+        <w:t xml:space="preserve">docker </w:t>
+      </w:r>
+      <w:proofErr w:type="gramStart"/>
+      <w:r>
+        <w:rPr>
+          <w:color w:val="FF0000"/>
+        </w:rPr>
+        <w:t>info</w:t>
+      </w:r>
+      <w:r>
+        <w:rPr>
+          <w:color w:val="FF0000"/>
+        </w:rPr>
+        <w:t xml:space="preserve"> </w:t>
+      </w:r>
+      <w:r>
+        <w:t xml:space="preserve"> =</w:t>
+      </w:r>
+      <w:proofErr w:type="gramEnd"/>
+      <w:r>
+        <w:t xml:space="preserve">&gt; for docker </w:t>
+      </w:r>
+      <w:r>
+        <w:t xml:space="preserve">details  </w:t>
+      </w:r>
+      <w:r>
+        <w:t xml:space="preserve">information </w:t>
+      </w:r>
+    </w:p>
+    <w:p>
+      <w:r>
+        <w:rPr>
+          <w:color w:val="FF0000"/>
+        </w:rPr>
+        <w:t xml:space="preserve">docker </w:t>
+      </w:r>
+      <w:proofErr w:type="gramStart"/>
+      <w:r>
+        <w:rPr>
+          <w:color w:val="FF0000"/>
+        </w:rPr>
+        <w:t>system</w:t>
+      </w:r>
+      <w:r>
+        <w:rPr>
+          <w:color w:val="FF0000"/>
+        </w:rPr>
+        <w:t xml:space="preserve"> </w:t>
+      </w:r>
+      <w:r>
+        <w:t xml:space="preserve"> =</w:t>
+      </w:r>
+      <w:proofErr w:type="gramEnd"/>
+      <w:r>
+        <w:t xml:space="preserve">&gt; for docker </w:t>
+      </w:r>
+      <w:r>
+        <w:t>system</w:t>
+      </w:r>
+      <w:r>
+        <w:t xml:space="preserve"> information </w:t>
+      </w:r>
+    </w:p>
+    <w:p>
+      <w:pPr>
+        <w:pStyle w:val="ListParagraph"/>
+        <w:numPr>
+          <w:ilvl w:val="0"/>
+          <w:numId w:val="3"/>
+        </w:numPr>
+      </w:pPr>
+      <w:r>
+        <w:rPr>
+          <w:color w:val="FF0000"/>
+        </w:rPr>
+        <w:t xml:space="preserve">docker system </w:t>
+      </w:r>
+      <w:proofErr w:type="spellStart"/>
+      <w:r>
+        <w:rPr>
+          <w:color w:val="FF0000"/>
+        </w:rPr>
+        <w:t>df</w:t>
+      </w:r>
+      <w:proofErr w:type="spellEnd"/>
+      <w:r>
+        <w:rPr>
+          <w:color w:val="FF0000"/>
+        </w:rPr>
+        <w:t xml:space="preserve"> </w:t>
+      </w:r>
+      <w:r>
+        <w:t>=&gt; show docker disk use</w:t>
+      </w:r>
+    </w:p>
+    <w:p>
+      <w:pPr>
+        <w:pStyle w:val="ListParagraph"/>
+        <w:numPr>
+          <w:ilvl w:val="0"/>
+          <w:numId w:val="3"/>
+        </w:numPr>
+      </w:pPr>
+      <w:r>
+        <w:rPr>
+          <w:color w:val="FF0000"/>
+        </w:rPr>
+        <w:t xml:space="preserve">docker system </w:t>
+      </w:r>
+      <w:r>
+        <w:rPr>
+          <w:color w:val="FF0000"/>
+        </w:rPr>
+        <w:t>prune</w:t>
+      </w:r>
+      <w:r>
+        <w:rPr>
+          <w:color w:val="FF0000"/>
+        </w:rPr>
+        <w:t xml:space="preserve"> </w:t>
+      </w:r>
+      <w:r>
+        <w:t xml:space="preserve">=&gt; </w:t>
+      </w:r>
+      <w:r>
+        <w:t>remove unused data</w:t>
+      </w:r>
+    </w:p>
+    <w:p>
+      <w:pPr>
+        <w:pStyle w:val="ListParagraph"/>
+        <w:numPr>
+          <w:ilvl w:val="1"/>
+          <w:numId w:val="3"/>
+        </w:numPr>
+      </w:pPr>
+      <w:r>
+        <w:rPr>
+          <w:color w:val="FF0000"/>
+        </w:rPr>
+        <w:t>docker system prune -a -f =</w:t>
+      </w:r>
+      <w:proofErr w:type="gramStart"/>
+      <w:r>
+        <w:rPr>
+          <w:color w:val="FF0000"/>
+        </w:rPr>
+        <w:t xml:space="preserve">&gt;  </w:t>
+      </w:r>
+      <w:r>
+        <w:t>-</w:t>
+      </w:r>
+      <w:proofErr w:type="gramEnd"/>
+      <w:r>
+        <w:t xml:space="preserve">a(all), -f(force) </w:t>
+      </w:r>
     </w:p>
     <w:p>
       <w:pPr>
@@ -5298,6 +5444,7 @@
           <w:bCs/>
           <w:color w:val="FF0000"/>
         </w:rPr>
+        <w:lastRenderedPageBreak/>
         <w:t xml:space="preserve">–restart = </w:t>
       </w:r>
       <w:proofErr w:type="spellStart"/>
@@ -5453,7 +5600,6 @@
           <w:bCs/>
           <w:color w:val="FF0000"/>
         </w:rPr>
-        <w:lastRenderedPageBreak/>
         <w:t>new-</w:t>
       </w:r>
       <w:proofErr w:type="gramStart"/>
@@ -5772,13 +5918,7 @@
                         <w:txbxContent>
                           <w:p>
                             <w:r>
-                              <w:t>volume</w:t>
-                            </w:r>
-                            <w:r>
-                              <w:t xml:space="preserve"> </w:t>
-                            </w:r>
-                            <w:r>
-                              <w:t>name</w:t>
+                              <w:t>volume name</w:t>
                             </w:r>
                           </w:p>
                         </w:txbxContent>
@@ -5805,13 +5945,7 @@
                   <w:txbxContent>
                     <w:p>
                       <w:r>
-                        <w:t>volume</w:t>
-                      </w:r>
-                      <w:r>
-                        <w:t xml:space="preserve"> </w:t>
-                      </w:r>
-                      <w:r>
-                        <w:t>name</w:t>
+                        <w:t>volume name</w:t>
                       </w:r>
                     </w:p>
                   </w:txbxContent>
@@ -5980,7 +6114,13 @@
         <w:rPr>
           <w:color w:val="FF0000"/>
         </w:rPr>
-        <w:t>rm</w:t>
+        <w:t xml:space="preserve">rm </w:t>
+      </w:r>
+      <w:r>
+        <w:rPr>
+          <w:color w:val="FF0000"/>
+        </w:rPr>
+        <w:t>0c9e6c74e525a6cfb8e55556d0e6d6e8a52236c4f6555eb667a69490be921e7d</w:t>
       </w:r>
       <w:r>
         <w:rPr>
@@ -5988,34 +6128,19 @@
         </w:rPr>
         <w:t xml:space="preserve"> </w:t>
       </w:r>
-      <w:r>
-        <w:rPr>
-          <w:color w:val="FF0000"/>
-        </w:rPr>
-        <w:t>0c9e6c74e525a6cfb8e55556d0e6d6e8a52236c4f6555eb667a69490be921e7d</w:t>
-      </w:r>
+    </w:p>
+    <w:p>
+      <w:pPr>
+        <w:ind w:firstLine="720"/>
+      </w:pPr>
       <w:r>
         <w:rPr>
           <w:color w:val="FF0000"/>
         </w:rPr>
         <w:t xml:space="preserve"> </w:t>
       </w:r>
-    </w:p>
-    <w:p>
-      <w:pPr>
-        <w:ind w:firstLine="720"/>
-      </w:pPr>
-      <w:r>
-        <w:rPr>
-          <w:color w:val="FF0000"/>
-        </w:rPr>
-        <w:t xml:space="preserve"> </w:t>
-      </w:r>
-      <w:r>
-        <w:t xml:space="preserve">=&gt; for </w:t>
-      </w:r>
-      <w:r>
-        <w:t>removing vol</w:t>
+      <w:r>
+        <w:t>=&gt; for removing vol</w:t>
       </w:r>
       <w:r>
         <w:t>ume (one/more)</w:t>
@@ -6408,7 +6533,7 @@
         <w:rFonts w:ascii="Wingdings" w:eastAsiaTheme="minorHAnsi" w:hAnsi="Wingdings" w:cstheme="minorBidi" w:hint="default"/>
       </w:rPr>
     </w:lvl>
-    <w:lvl w:ilvl="1" w:tplc="04090003" w:tentative="1">
+    <w:lvl w:ilvl="1" w:tplc="04090003">
       <w:start w:val="1"/>
       <w:numFmt w:val="bullet"/>
       <w:lvlText w:val="o"/>

</xml_diff>

<commit_message>
docker port, rename, history command --doc updated
</commit_message>
<xml_diff>
--- a/docker command.docx
+++ b/docker command.docx
@@ -3691,7 +3691,21 @@
         <w:t xml:space="preserve"> =&gt; </w:t>
       </w:r>
       <w:r>
-        <w:t xml:space="preserve">for inspecting container information </w:t>
+        <w:t>for inspecting container</w:t>
+      </w:r>
+      <w:r>
+        <w:t>/</w:t>
+      </w:r>
+      <w:proofErr w:type="gramStart"/>
+      <w:r>
+        <w:t xml:space="preserve">image </w:t>
+      </w:r>
+      <w:r>
+        <w:t xml:space="preserve"> information</w:t>
+      </w:r>
+      <w:proofErr w:type="gramEnd"/>
+      <w:r>
+        <w:t xml:space="preserve"> </w:t>
       </w:r>
     </w:p>
     <w:p/>
@@ -4302,6 +4316,223 @@
         <w:t xml:space="preserve">a(all), -f(force) </w:t>
       </w:r>
     </w:p>
+    <w:p/>
+    <w:p>
+      <w:r>
+        <w:rPr>
+          <w:color w:val="C00000"/>
+        </w:rPr>
+        <w:t>docker port &lt;container id/name &gt;</w:t>
+      </w:r>
+      <w:r>
+        <w:t xml:space="preserve"> =&gt; find/show the port number of container </w:t>
+      </w:r>
+    </w:p>
+    <w:p>
+      <w:r>
+        <w:rPr>
+          <w:color w:val="C00000"/>
+        </w:rPr>
+        <w:t xml:space="preserve">docker rename &lt;old container name&gt; &lt;new container name&gt; </w:t>
+      </w:r>
+      <w:r>
+        <w:t xml:space="preserve">=&gt; for renaming container  </w:t>
+      </w:r>
+    </w:p>
+    <w:p>
+      <w:r>
+        <w:rPr>
+          <w:noProof/>
+          <w:color w:val="FF0000"/>
+        </w:rPr>
+        <mc:AlternateContent>
+          <mc:Choice Requires="wps">
+            <w:drawing>
+              <wp:anchor distT="0" distB="0" distL="114300" distR="114300" simplePos="0" relativeHeight="251727872" behindDoc="0" locked="0" layoutInCell="1" allowOverlap="1" wp14:anchorId="1EB8C70B" wp14:editId="26C7995B">
+                <wp:simplePos x="0" y="0"/>
+                <wp:positionH relativeFrom="column">
+                  <wp:posOffset>1089329</wp:posOffset>
+                </wp:positionH>
+                <wp:positionV relativeFrom="paragraph">
+                  <wp:posOffset>253807</wp:posOffset>
+                </wp:positionV>
+                <wp:extent cx="257175" cy="323850"/>
+                <wp:effectExtent l="0" t="0" r="66675" b="57150"/>
+                <wp:wrapNone/>
+                <wp:docPr id="17" name="Straight Arrow Connector 17"/>
+                <wp:cNvGraphicFramePr/>
+                <a:graphic xmlns:a="http://schemas.openxmlformats.org/drawingml/2006/main">
+                  <a:graphicData uri="http://schemas.microsoft.com/office/word/2010/wordprocessingShape">
+                    <wps:wsp>
+                      <wps:cNvCnPr/>
+                      <wps:spPr>
+                        <a:xfrm>
+                          <a:off x="0" y="0"/>
+                          <a:ext cx="257175" cy="323850"/>
+                        </a:xfrm>
+                        <a:prstGeom prst="straightConnector1">
+                          <a:avLst/>
+                        </a:prstGeom>
+                        <a:ln>
+                          <a:tailEnd type="triangle"/>
+                        </a:ln>
+                      </wps:spPr>
+                      <wps:style>
+                        <a:lnRef idx="1">
+                          <a:schemeClr val="accent1"/>
+                        </a:lnRef>
+                        <a:fillRef idx="0">
+                          <a:schemeClr val="accent1"/>
+                        </a:fillRef>
+                        <a:effectRef idx="0">
+                          <a:schemeClr val="accent1"/>
+                        </a:effectRef>
+                        <a:fontRef idx="minor">
+                          <a:schemeClr val="tx1"/>
+                        </a:fontRef>
+                      </wps:style>
+                      <wps:bodyPr/>
+                    </wps:wsp>
+                  </a:graphicData>
+                </a:graphic>
+                <wp14:sizeRelH relativeFrom="margin">
+                  <wp14:pctWidth>0</wp14:pctWidth>
+                </wp14:sizeRelH>
+                <wp14:sizeRelV relativeFrom="margin">
+                  <wp14:pctHeight>0</wp14:pctHeight>
+                </wp14:sizeRelV>
+              </wp:anchor>
+            </w:drawing>
+          </mc:Choice>
+          <mc:Fallback>
+            <w:pict>
+              <v:shapetype w14:anchorId="26536E55" id="_x0000_t32" coordsize="21600,21600" o:spt="32" o:oned="t" path="m,l21600,21600e" filled="f">
+                <v:path arrowok="t" fillok="f" o:connecttype="none"/>
+                <o:lock v:ext="edit" shapetype="t"/>
+              </v:shapetype>
+              <v:shape id="Straight Arrow Connector 17" o:spid="_x0000_s1026" type="#_x0000_t32" style="position:absolute;margin-left:85.75pt;margin-top:20pt;width:20.25pt;height:25.5pt;z-index:251727872;visibility:visible;mso-wrap-style:square;mso-width-percent:0;mso-height-percent:0;mso-wrap-distance-left:9pt;mso-wrap-distance-top:0;mso-wrap-distance-right:9pt;mso-wrap-distance-bottom:0;mso-position-horizontal:absolute;mso-position-horizontal-relative:text;mso-position-vertical:absolute;mso-position-vertical-relative:text;mso-width-percent:0;mso-height-percent:0;mso-width-relative:margin;mso-height-relative:margin" o:gfxdata="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" strokecolor="#4472c4 [3204]" strokeweight=".5pt">
+                <v:stroke endarrow="block" joinstyle="miter"/>
+              </v:shape>
+            </w:pict>
+          </mc:Fallback>
+        </mc:AlternateContent>
+      </w:r>
+      <w:r>
+        <w:rPr>
+          <w:color w:val="C00000"/>
+        </w:rPr>
+        <w:t xml:space="preserve">docker history </w:t>
+      </w:r>
+      <w:r>
+        <w:rPr>
+          <w:color w:val="C00000"/>
+        </w:rPr>
+        <w:t xml:space="preserve">new-image </w:t>
+      </w:r>
+      <w:r>
+        <w:t>=&gt; for image history</w:t>
+      </w:r>
+    </w:p>
+    <w:p/>
+    <w:p>
+      <w:r>
+        <w:rPr>
+          <w:noProof/>
+          <w:color w:val="FF0000"/>
+        </w:rPr>
+        <mc:AlternateContent>
+          <mc:Choice Requires="wps">
+            <w:drawing>
+              <wp:anchor distT="45720" distB="45720" distL="114300" distR="114300" simplePos="0" relativeHeight="251728896" behindDoc="0" locked="0" layoutInCell="1" allowOverlap="1" wp14:anchorId="13F7C2B8" wp14:editId="6B51685C">
+                <wp:simplePos x="0" y="0"/>
+                <wp:positionH relativeFrom="margin">
+                  <wp:posOffset>917547</wp:posOffset>
+                </wp:positionH>
+                <wp:positionV relativeFrom="paragraph">
+                  <wp:posOffset>95168</wp:posOffset>
+                </wp:positionV>
+                <wp:extent cx="952500" cy="257175"/>
+                <wp:effectExtent l="0" t="0" r="19050" b="28575"/>
+                <wp:wrapSquare wrapText="bothSides"/>
+                <wp:docPr id="28" name="Text Box 2"/>
+                <wp:cNvGraphicFramePr>
+                  <a:graphicFrameLocks xmlns:a="http://schemas.openxmlformats.org/drawingml/2006/main"/>
+                </wp:cNvGraphicFramePr>
+                <a:graphic xmlns:a="http://schemas.openxmlformats.org/drawingml/2006/main">
+                  <a:graphicData uri="http://schemas.microsoft.com/office/word/2010/wordprocessingShape">
+                    <wps:wsp>
+                      <wps:cNvSpPr txBox="1">
+                        <a:spLocks noChangeArrowheads="1"/>
+                      </wps:cNvSpPr>
+                      <wps:spPr bwMode="auto">
+                        <a:xfrm>
+                          <a:off x="0" y="0"/>
+                          <a:ext cx="952500" cy="257175"/>
+                        </a:xfrm>
+                        <a:prstGeom prst="rect">
+                          <a:avLst/>
+                        </a:prstGeom>
+                        <a:solidFill>
+                          <a:srgbClr val="FFFFFF"/>
+                        </a:solidFill>
+                        <a:ln w="9525">
+                          <a:solidFill>
+                            <a:srgbClr val="000000"/>
+                          </a:solidFill>
+                          <a:miter lim="800000"/>
+                          <a:headEnd/>
+                          <a:tailEnd/>
+                        </a:ln>
+                      </wps:spPr>
+                      <wps:txbx>
+                        <w:txbxContent>
+                          <w:p>
+                            <w:r>
+                              <w:t xml:space="preserve">image </w:t>
+                            </w:r>
+                            <w:r>
+                              <w:t>name</w:t>
+                            </w:r>
+                          </w:p>
+                        </w:txbxContent>
+                      </wps:txbx>
+                      <wps:bodyPr rot="0" vert="horz" wrap="square" lIns="91440" tIns="45720" rIns="91440" bIns="45720" anchor="t" anchorCtr="0">
+                        <a:noAutofit/>
+                      </wps:bodyPr>
+                    </wps:wsp>
+                  </a:graphicData>
+                </a:graphic>
+                <wp14:sizeRelH relativeFrom="margin">
+                  <wp14:pctWidth>0</wp14:pctWidth>
+                </wp14:sizeRelH>
+                <wp14:sizeRelV relativeFrom="margin">
+                  <wp14:pctHeight>0</wp14:pctHeight>
+                </wp14:sizeRelV>
+              </wp:anchor>
+            </w:drawing>
+          </mc:Choice>
+          <mc:Fallback>
+            <w:pict>
+              <v:shape w14:anchorId="13F7C2B8" id="_x0000_s1040" type="#_x0000_t202" style="position:absolute;margin-left:72.25pt;margin-top:7.5pt;width:75pt;height:20.25pt;z-index:251728896;visibility:visible;mso-wrap-style:square;mso-width-percent:0;mso-height-percent:0;mso-wrap-distance-left:9pt;mso-wrap-distance-top:3.6pt;mso-wrap-distance-right:9pt;mso-wrap-distance-bottom:3.6pt;mso-position-horizontal:absolute;mso-position-horizontal-relative:margin;mso-position-vertical:absolute;mso-position-vertical-relative:text;mso-width-percent:0;mso-height-percent:0;mso-width-relative:margin;mso-height-relative:margin;v-text-anchor:top" o:gfxdata="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">
+                <v:textbox>
+                  <w:txbxContent>
+                    <w:p>
+                      <w:r>
+                        <w:t xml:space="preserve">image </w:t>
+                      </w:r>
+                      <w:r>
+                        <w:t>name</w:t>
+                      </w:r>
+                    </w:p>
+                  </w:txbxContent>
+                </v:textbox>
+                <w10:wrap type="square" anchorx="margin"/>
+              </v:shape>
+            </w:pict>
+          </mc:Fallback>
+        </mc:AlternateContent>
+      </w:r>
+    </w:p>
     <w:p>
       <w:pPr>
         <w:rPr>
@@ -5077,6 +5308,7 @@
           <w:bCs/>
           <w:color w:val="FF0000"/>
         </w:rPr>
+        <w:lastRenderedPageBreak/>
         <w:t xml:space="preserve">-e </w:t>
       </w:r>
       <w:proofErr w:type="spellStart"/>
@@ -5444,7 +5676,6 @@
           <w:bCs/>
           <w:color w:val="FF0000"/>
         </w:rPr>
-        <w:lastRenderedPageBreak/>
         <w:t xml:space="preserve">–restart = </w:t>
       </w:r>
       <w:proofErr w:type="spellStart"/>
@@ -5940,7 +6171,7 @@
           </mc:Choice>
           <mc:Fallback>
             <w:pict>
-              <v:shape w14:anchorId="1C5A4249" id="_x0000_s1040" type="#_x0000_t202" style="position:absolute;margin-left:234.1pt;margin-top:7.6pt;width:97pt;height:21.25pt;z-index:251719680;visibility:visible;mso-wrap-style:square;mso-width-percent:0;mso-height-percent:0;mso-wrap-distance-left:9pt;mso-wrap-distance-top:3.6pt;mso-wrap-distance-right:9pt;mso-wrap-distance-bottom:3.6pt;mso-position-horizontal:absolute;mso-position-horizontal-relative:margin;mso-position-vertical:absolute;mso-position-vertical-relative:text;mso-width-percent:0;mso-height-percent:0;mso-width-relative:margin;mso-height-relative:margin;v-text-anchor:top" o:gfxdata="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">
+              <v:shape w14:anchorId="1C5A4249" id="_x0000_s1041" type="#_x0000_t202" style="position:absolute;margin-left:234.1pt;margin-top:7.6pt;width:97pt;height:21.25pt;z-index:251719680;visibility:visible;mso-wrap-style:square;mso-width-percent:0;mso-height-percent:0;mso-wrap-distance-left:9pt;mso-wrap-distance-top:3.6pt;mso-wrap-distance-right:9pt;mso-wrap-distance-bottom:3.6pt;mso-position-horizontal:absolute;mso-position-horizontal-relative:margin;mso-position-vertical:absolute;mso-position-vertical-relative:text;mso-width-percent:0;mso-height-percent:0;mso-width-relative:margin;mso-height-relative:margin;v-text-anchor:top" o:gfxdata="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">
                 <v:textbox>
                   <w:txbxContent>
                     <w:p>
@@ -6222,7 +6453,7 @@
           </mc:Choice>
           <mc:Fallback>
             <w:pict>
-              <v:shape w14:anchorId="172B3E83" id="_x0000_s1041" type="#_x0000_t202" style="position:absolute;margin-left:234.1pt;margin-top:7.6pt;width:97pt;height:21.25pt;z-index:251724800;visibility:visible;mso-wrap-style:square;mso-width-percent:0;mso-height-percent:0;mso-wrap-distance-left:9pt;mso-wrap-distance-top:3.6pt;mso-wrap-distance-right:9pt;mso-wrap-distance-bottom:3.6pt;mso-position-horizontal:absolute;mso-position-horizontal-relative:margin;mso-position-vertical:absolute;mso-position-vertical-relative:text;mso-width-percent:0;mso-height-percent:0;mso-width-relative:margin;mso-height-relative:margin;v-text-anchor:top" o:gfxdata="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">
+              <v:shape w14:anchorId="172B3E83" id="_x0000_s1042" type="#_x0000_t202" style="position:absolute;margin-left:234.1pt;margin-top:7.6pt;width:97pt;height:21.25pt;z-index:251724800;visibility:visible;mso-wrap-style:square;mso-width-percent:0;mso-height-percent:0;mso-wrap-distance-left:9pt;mso-wrap-distance-top:3.6pt;mso-wrap-distance-right:9pt;mso-wrap-distance-bottom:3.6pt;mso-position-horizontal:absolute;mso-position-horizontal-relative:margin;mso-position-vertical:absolute;mso-position-vertical-relative:text;mso-width-percent:0;mso-height-percent:0;mso-width-relative:margin;mso-height-relative:margin;v-text-anchor:top" o:gfxdata="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">
                 <v:textbox>
                   <w:txbxContent>
                     <w:p>
@@ -6545,7 +6776,7 @@
         <w:rFonts w:ascii="Courier New" w:hAnsi="Courier New" w:cs="Courier New" w:hint="default"/>
       </w:rPr>
     </w:lvl>
-    <w:lvl w:ilvl="2" w:tplc="04090005" w:tentative="1">
+    <w:lvl w:ilvl="2" w:tplc="04090005">
       <w:start w:val="1"/>
       <w:numFmt w:val="bullet"/>
       <w:lvlText w:val=""/>

</xml_diff>